<commit_message>
nu gaat het weer een beetje beter met analyseren.
</commit_message>
<xml_diff>
--- a/O2.docx
+++ b/O2.docx
@@ -1,13 +1,13 @@
 
 <file path=word/document.xml><?xml version="1.0" encoding="utf-8"?>
-<w:document xmlns:wpc="http://schemas.microsoft.com/office/word/2010/wordprocessingCanvas" xmlns:mc="http://schemas.openxmlformats.org/markup-compatibility/2006" xmlns:o="urn:schemas-microsoft-com:office:office" xmlns:r="http://schemas.openxmlformats.org/officeDocument/2006/relationships" xmlns:m="http://schemas.openxmlformats.org/officeDocument/2006/math" xmlns:v="urn:schemas-microsoft-com:vml" xmlns:wp14="http://schemas.microsoft.com/office/word/2010/wordprocessingDrawing" xmlns:wp="http://schemas.openxmlformats.org/drawingml/2006/wordprocessingDrawing" xmlns:w10="urn:schemas-microsoft-com:office:word" xmlns:w="http://schemas.openxmlformats.org/wordprocessingml/2006/main" xmlns:w14="http://schemas.microsoft.com/office/word/2010/wordml" xmlns:wpg="http://schemas.microsoft.com/office/word/2010/wordprocessingGroup" xmlns:wpi="http://schemas.microsoft.com/office/word/2010/wordprocessingInk" xmlns:wne="http://schemas.microsoft.com/office/word/2006/wordml" xmlns:wps="http://schemas.microsoft.com/office/word/2010/wordprocessingShape" mc:Ignorable="w14 wp14">
+<w:document xmlns:wpc="http://schemas.microsoft.com/office/word/2010/wordprocessingCanvas" xmlns:mc="http://schemas.openxmlformats.org/markup-compatibility/2006" xmlns:o="urn:schemas-microsoft-com:office:office" xmlns:r="http://schemas.openxmlformats.org/officeDocument/2006/relationships" xmlns:m="http://schemas.openxmlformats.org/officeDocument/2006/math" xmlns:v="urn:schemas-microsoft-com:vml" xmlns:wp14="http://schemas.microsoft.com/office/word/2010/wordprocessingDrawing" xmlns:wp="http://schemas.openxmlformats.org/drawingml/2006/wordprocessingDrawing" xmlns:w10="urn:schemas-microsoft-com:office:word" xmlns:w="http://schemas.openxmlformats.org/wordprocessingml/2006/main" xmlns:w14="http://schemas.microsoft.com/office/word/2010/wordml" xmlns:w15="http://schemas.microsoft.com/office/word/2012/wordml" xmlns:wpg="http://schemas.microsoft.com/office/word/2010/wordprocessingGroup" xmlns:wpi="http://schemas.microsoft.com/office/word/2010/wordprocessingInk" xmlns:wne="http://schemas.microsoft.com/office/word/2006/wordml" xmlns:wps="http://schemas.microsoft.com/office/word/2010/wordprocessingShape" mc:Ignorable="w14 w15 wp14">
   <w:body>
     <w:p>
       <w:pPr>
         <w:pStyle w:val="Kop1"/>
       </w:pPr>
       <w:r>
-        <w:t>Analyse</w:t>
+        <w:t>Ontwerp</w:t>
       </w:r>
     </w:p>
     <w:p>
@@ -400,7 +400,7 @@
                     </pic:cNvPicPr>
                   </pic:nvPicPr>
                   <pic:blipFill>
-                    <a:blip r:embed="rId5">
+                    <a:blip r:embed="rId4">
                       <a:extLst>
                         <a:ext uri="{28A0092B-C50C-407E-A947-70E740481C1C}">
                           <a14:useLocalDpi xmlns:a14="http://schemas.microsoft.com/office/drawing/2010/main" val="0"/>
@@ -439,27 +439,14 @@
       <w:r>
         <w:t xml:space="preserve">Figuur </w:t>
       </w:r>
-      <w:r>
-        <w:fldChar w:fldCharType="begin"/>
-      </w:r>
-      <w:r>
-        <w:instrText xml:space="preserve"> SEQ Figuur \* ARABIC </w:instrText>
-      </w:r>
-      <w:r>
-        <w:fldChar w:fldCharType="separate"/>
-      </w:r>
-      <w:r>
-        <w:rPr>
-          <w:noProof/>
-        </w:rPr>
-        <w:t>1</w:t>
-      </w:r>
-      <w:r>
-        <w:rPr>
-          <w:noProof/>
-        </w:rPr>
-        <w:fldChar w:fldCharType="end"/>
-      </w:r>
+      <w:fldSimple w:instr=" SEQ Figuur \* ARABIC ">
+        <w:r>
+          <w:rPr>
+            <w:noProof/>
+          </w:rPr>
+          <w:t>1</w:t>
+        </w:r>
+      </w:fldSimple>
     </w:p>
     <w:p>
       <w:r>
@@ -1261,7 +1248,7 @@
                     </pic:cNvPicPr>
                   </pic:nvPicPr>
                   <pic:blipFill rotWithShape="1">
-                    <a:blip r:embed="rId6" cstate="print">
+                    <a:blip r:embed="rId5" cstate="print">
                       <a:extLst>
                         <a:ext uri="{28A0092B-C50C-407E-A947-70E740481C1C}">
                           <a14:useLocalDpi xmlns:a14="http://schemas.microsoft.com/office/drawing/2010/main" val="0"/>
@@ -1342,7 +1329,13 @@
     </w:p>
     <w:p>
       <w:r>
-        <w:t xml:space="preserve">De regels aan stellen een kaart voor. Er zijn dus drie kaarten. Daarna worden verticaal de eigenschappen los gehaald. Deze eigenschappen worden door de gekleurde rondjes weergegeven. </w:t>
+        <w:t xml:space="preserve">De regels </w:t>
+      </w:r>
+      <w:r>
+        <w:t>horizontaal</w:t>
+      </w:r>
+      <w:r>
+        <w:t xml:space="preserve"> stellen een kaart voor. Er zijn dus drie kaarten. Daarna worden verticaal de eigenschappen los gehaald. Deze eigenschappen worden door de gekleurde rondjes weergegeven. </w:t>
       </w:r>
       <w:r>
         <w:t xml:space="preserve">Volgens de regel: </w:t>
@@ -1377,12 +1370,50 @@
       <w:r>
         <w:t xml:space="preserve"> expressies. </w:t>
       </w:r>
-    </w:p>
-    <w:p/>
+      <w:r>
+        <w:t>De eerste kijkt of de string bestaat uit alleen maar de zelfde karakters, en de andere kijkt of de string alleen maar uit verschillende karakters bestaat. Als een van de twee waar is, moet waar terug gegeven worden.</w:t>
+      </w:r>
+    </w:p>
+    <w:p>
+      <w:r>
+        <w:t xml:space="preserve">Nu zijn er kaarten, maar er is nog niks op het scherm. Om deze overstap te maken komt er een functie genaamd </w:t>
+      </w:r>
+      <w:proofErr w:type="spellStart"/>
+      <w:r>
+        <w:rPr>
+          <w:i/>
+        </w:rPr>
+        <w:t>addCardToScreen</w:t>
+      </w:r>
+      <w:proofErr w:type="spellEnd"/>
+      <w:r>
+        <w:t>. Deze functie pakt de laatste stapel van de stapel kaarten (</w:t>
+      </w:r>
+      <w:r>
+        <w:rPr>
+          <w:i/>
+        </w:rPr>
+        <w:t>stack</w:t>
+      </w:r>
+      <w:r>
+        <w:t>), en voegt deze toe aan het scherm. Dit doet hij door een speciale knop toe te voegen: Een knop met een identificatie nummer boven de 100. Alle knoppen met identificatie nummers boven de 100 worden behandeld als fysieke kaarten: Bij een klik wordt de kaart geselecteerd, de kaart heeft gekleurde figuurtjes in plaats van tekst, door middel van slepen kan de kaart van locatie worden gewijzigd enzovoort. Al deze acties van kaarten worden beschreven in het hoofdstuk Kaarten.</w:t>
+      </w:r>
+    </w:p>
+    <w:p>
+      <w:pPr>
+        <w:pStyle w:val="Kop2"/>
+      </w:pPr>
+      <w:r>
+        <w:lastRenderedPageBreak/>
+        <w:t>Kaarten</w:t>
+      </w:r>
+    </w:p>
     <w:p>
       <w:bookmarkStart w:id="0" w:name="_GoBack"/>
       <w:bookmarkEnd w:id="0"/>
     </w:p>
+    <w:p/>
+    <w:p/>
     <w:sectPr>
       <w:pgSz w:w="11906" w:h="16838"/>
       <w:pgMar w:top="1417" w:right="1417" w:bottom="1417" w:left="1417" w:header="708" w:footer="708" w:gutter="0"/>
@@ -1394,7 +1425,7 @@
 </file>
 
 <file path=word/styles.xml><?xml version="1.0" encoding="utf-8"?>
-<w:styles xmlns:mc="http://schemas.openxmlformats.org/markup-compatibility/2006" xmlns:r="http://schemas.openxmlformats.org/officeDocument/2006/relationships" xmlns:w="http://schemas.openxmlformats.org/wordprocessingml/2006/main" xmlns:w14="http://schemas.microsoft.com/office/word/2010/wordml" mc:Ignorable="w14">
+<w:styles xmlns:mc="http://schemas.openxmlformats.org/markup-compatibility/2006" xmlns:r="http://schemas.openxmlformats.org/officeDocument/2006/relationships" xmlns:w="http://schemas.openxmlformats.org/wordprocessingml/2006/main" xmlns:w14="http://schemas.microsoft.com/office/word/2010/wordml" xmlns:w15="http://schemas.microsoft.com/office/word/2012/wordml" mc:Ignorable="w14 w15">
   <w:docDefaults>
     <w:rPrDefault>
       <w:rPr>
@@ -1410,479 +1441,378 @@
       </w:pPr>
     </w:pPrDefault>
   </w:docDefaults>
-  <w:latentStyles w:defLockedState="0" w:defUIPriority="99" w:defSemiHidden="1" w:defUnhideWhenUsed="1" w:defQFormat="0" w:count="267">
-    <w:lsdException w:name="Normal" w:semiHidden="0" w:uiPriority="0" w:unhideWhenUsed="0" w:qFormat="1"/>
-    <w:lsdException w:name="heading 1" w:semiHidden="0" w:uiPriority="9" w:unhideWhenUsed="0" w:qFormat="1"/>
-    <w:lsdException w:name="heading 2" w:uiPriority="9" w:qFormat="1"/>
-    <w:lsdException w:name="heading 3" w:uiPriority="9" w:qFormat="1"/>
-    <w:lsdException w:name="heading 4" w:uiPriority="9" w:qFormat="1"/>
-    <w:lsdException w:name="heading 5" w:uiPriority="9" w:qFormat="1"/>
-    <w:lsdException w:name="heading 6" w:uiPriority="9" w:qFormat="1"/>
-    <w:lsdException w:name="heading 7" w:uiPriority="9" w:qFormat="1"/>
-    <w:lsdException w:name="heading 8" w:uiPriority="9" w:qFormat="1"/>
-    <w:lsdException w:name="heading 9" w:uiPriority="9" w:qFormat="1"/>
-    <w:lsdException w:name="toc 1" w:uiPriority="39"/>
-    <w:lsdException w:name="toc 2" w:uiPriority="39"/>
-    <w:lsdException w:name="toc 3" w:uiPriority="39"/>
-    <w:lsdException w:name="toc 4" w:uiPriority="39"/>
-    <w:lsdException w:name="toc 5" w:uiPriority="39"/>
-    <w:lsdException w:name="toc 6" w:uiPriority="39"/>
-    <w:lsdException w:name="toc 7" w:uiPriority="39"/>
-    <w:lsdException w:name="toc 8" w:uiPriority="39"/>
-    <w:lsdException w:name="toc 9" w:uiPriority="39"/>
-    <w:lsdException w:name="caption" w:uiPriority="35" w:qFormat="1"/>
-    <w:lsdException w:name="Title" w:semiHidden="0" w:uiPriority="10" w:unhideWhenUsed="0" w:qFormat="1"/>
-    <w:lsdException w:name="Default Paragraph Font" w:uiPriority="1"/>
-    <w:lsdException w:name="Subtitle" w:semiHidden="0" w:uiPriority="11" w:unhideWhenUsed="0" w:qFormat="1"/>
-    <w:lsdException w:name="Strong" w:semiHidden="0" w:uiPriority="22" w:unhideWhenUsed="0" w:qFormat="1"/>
-    <w:lsdException w:name="Emphasis" w:semiHidden="0" w:uiPriority="20" w:unhideWhenUsed="0" w:qFormat="1"/>
-    <w:lsdException w:name="Table Grid" w:semiHidden="0" w:uiPriority="39" w:unhideWhenUsed="0"/>
-    <w:lsdException w:name="Placeholder Text" w:unhideWhenUsed="0"/>
-    <w:lsdException w:name="No Spacing" w:semiHidden="0" w:uiPriority="1" w:unhideWhenUsed="0" w:qFormat="1"/>
-    <w:lsdException w:name="Light Shading" w:semiHidden="0" w:uiPriority="60" w:unhideWhenUsed="0"/>
-    <w:lsdException w:name="Light List" w:semiHidden="0" w:uiPriority="61" w:unhideWhenUsed="0"/>
-    <w:lsdException w:name="Light Grid" w:semiHidden="0" w:uiPriority="62" w:unhideWhenUsed="0"/>
-    <w:lsdException w:name="Medium Shading 1" w:semiHidden="0" w:uiPriority="63" w:unhideWhenUsed="0"/>
-    <w:lsdException w:name="Medium Shading 2" w:semiHidden="0" w:uiPriority="64" w:unhideWhenUsed="0"/>
-    <w:lsdException w:name="Medium List 1" w:semiHidden="0" w:uiPriority="65" w:unhideWhenUsed="0"/>
-    <w:lsdException w:name="Medium List 2" w:semiHidden="0" w:uiPriority="66" w:unhideWhenUsed="0"/>
-    <w:lsdException w:name="Medium Grid 1" w:semiHidden="0" w:uiPriority="67" w:unhideWhenUsed="0"/>
-    <w:lsdException w:name="Medium Grid 2" w:semiHidden="0" w:uiPriority="68" w:unhideWhenUsed="0"/>
-    <w:lsdException w:name="Medium Grid 3" w:semiHidden="0" w:uiPriority="69" w:unhideWhenUsed="0"/>
-    <w:lsdException w:name="Dark List" w:semiHidden="0" w:uiPriority="70" w:unhideWhenUsed="0"/>
-    <w:lsdException w:name="Colorful Shading" w:semiHidden="0" w:uiPriority="71" w:unhideWhenUsed="0"/>
-    <w:lsdException w:name="Colorful List" w:semiHidden="0" w:uiPriority="72" w:unhideWhenUsed="0"/>
-    <w:lsdException w:name="Colorful Grid" w:semiHidden="0" w:uiPriority="73" w:unhideWhenUsed="0"/>
-    <w:lsdException w:name="Light Shading Accent 1" w:semiHidden="0" w:uiPriority="60" w:unhideWhenUsed="0"/>
-    <w:lsdException w:name="Light List Accent 1" w:semiHidden="0" w:uiPriority="61" w:unhideWhenUsed="0"/>
-    <w:lsdException w:name="Light Grid Accent 1" w:semiHidden="0" w:uiPriority="62" w:unhideWhenUsed="0"/>
-    <w:lsdException w:name="Medium Shading 1 Accent 1" w:semiHidden="0" w:uiPriority="63" w:unhideWhenUsed="0"/>
-    <w:lsdException w:name="Medium Shading 2 Accent 1" w:semiHidden="0" w:uiPriority="64" w:unhideWhenUsed="0"/>
-    <w:lsdException w:name="Medium List 1 Accent 1" w:semiHidden="0" w:uiPriority="65" w:unhideWhenUsed="0"/>
-    <w:lsdException w:name="Revision" w:unhideWhenUsed="0"/>
-    <w:lsdException w:name="List Paragraph" w:semiHidden="0" w:uiPriority="34" w:unhideWhenUsed="0" w:qFormat="1"/>
-    <w:lsdException w:name="Quote" w:semiHidden="0" w:uiPriority="29" w:unhideWhenUsed="0" w:qFormat="1"/>
-    <w:lsdException w:name="Intense Quote" w:semiHidden="0" w:uiPriority="30" w:unhideWhenUsed="0" w:qFormat="1"/>
-    <w:lsdException w:name="Medium List 2 Accent 1" w:semiHidden="0" w:uiPriority="66" w:unhideWhenUsed="0"/>
-    <w:lsdException w:name="Medium Grid 1 Accent 1" w:semiHidden="0" w:uiPriority="67" w:unhideWhenUsed="0"/>
-    <w:lsdException w:name="Medium Grid 2 Accent 1" w:semiHidden="0" w:uiPriority="68" w:unhideWhenUsed="0"/>
-    <w:lsdException w:name="Medium Grid 3 Accent 1" w:semiHidden="0" w:uiPriority="69" w:unhideWhenUsed="0"/>
-    <w:lsdException w:name="Dark List Accent 1" w:semiHidden="0" w:uiPriority="70" w:unhideWhenUsed="0"/>
-    <w:lsdException w:name="Colorful Shading Accent 1" w:semiHidden="0" w:uiPriority="71" w:unhideWhenUsed="0"/>
-    <w:lsdException w:name="Colorful List Accent 1" w:semiHidden="0" w:uiPriority="72" w:unhideWhenUsed="0"/>
-    <w:lsdException w:name="Colorful Grid Accent 1" w:semiHidden="0" w:uiPriority="73" w:unhideWhenUsed="0"/>
-    <w:lsdException w:name="Light Shading Accent 2" w:semiHidden="0" w:uiPriority="60" w:unhideWhenUsed="0"/>
-    <w:lsdException w:name="Light List Accent 2" w:semiHidden="0" w:uiPriority="61" w:unhideWhenUsed="0"/>
-    <w:lsdException w:name="Light Grid Accent 2" w:semiHidden="0" w:uiPriority="62" w:unhideWhenUsed="0"/>
-    <w:lsdException w:name="Medium Shading 1 Accent 2" w:semiHidden="0" w:uiPriority="63" w:unhideWhenUsed="0"/>
-    <w:lsdException w:name="Medium Shading 2 Accent 2" w:semiHidden="0" w:uiPriority="64" w:unhideWhenUsed="0"/>
-    <w:lsdException w:name="Medium List 1 Accent 2" w:semiHidden="0" w:uiPriority="65" w:unhideWhenUsed="0"/>
-    <w:lsdException w:name="Medium List 2 Accent 2" w:semiHidden="0" w:uiPriority="66" w:unhideWhenUsed="0"/>
-    <w:lsdException w:name="Medium Grid 1 Accent 2" w:semiHidden="0" w:uiPriority="67" w:unhideWhenUsed="0"/>
-    <w:lsdException w:name="Medium Grid 2 Accent 2" w:semiHidden="0" w:uiPriority="68" w:unhideWhenUsed="0"/>
-    <w:lsdException w:name="Medium Grid 3 Accent 2" w:semiHidden="0" w:uiPriority="69" w:unhideWhenUsed="0"/>
-    <w:lsdException w:name="Dark List Accent 2" w:semiHidden="0" w:uiPriority="70" w:unhideWhenUsed="0"/>
-    <w:lsdException w:name="Colorful Shading Accent 2" w:semiHidden="0" w:uiPriority="71" w:unhideWhenUsed="0"/>
-    <w:lsdException w:name="Colorful List Accent 2" w:semiHidden="0" w:uiPriority="72" w:unhideWhenUsed="0"/>
-    <w:lsdException w:name="Colorful Grid Accent 2" w:semiHidden="0" w:uiPriority="73" w:unhideWhenUsed="0"/>
-    <w:lsdException w:name="Light Shading Accent 3" w:semiHidden="0" w:uiPriority="60" w:unhideWhenUsed="0"/>
-    <w:lsdException w:name="Light List Accent 3" w:semiHidden="0" w:uiPriority="61" w:unhideWhenUsed="0"/>
-    <w:lsdException w:name="Light Grid Accent 3" w:semiHidden="0" w:uiPriority="62" w:unhideWhenUsed="0"/>
-    <w:lsdException w:name="Medium Shading 1 Accent 3" w:semiHidden="0" w:uiPriority="63" w:unhideWhenUsed="0"/>
-    <w:lsdException w:name="Medium Shading 2 Accent 3" w:semiHidden="0" w:uiPriority="64" w:unhideWhenUsed="0"/>
-    <w:lsdException w:name="Medium List 1 Accent 3" w:semiHidden="0" w:uiPriority="65" w:unhideWhenUsed="0"/>
-    <w:lsdException w:name="Medium List 2 Accent 3" w:semiHidden="0" w:uiPriority="66" w:unhideWhenUsed="0"/>
-    <w:lsdException w:name="Medium Grid 1 Accent 3" w:semiHidden="0" w:uiPriority="67" w:unhideWhenUsed="0"/>
-    <w:lsdException w:name="Medium Grid 2 Accent 3" w:semiHidden="0" w:uiPriority="68" w:unhideWhenUsed="0"/>
-    <w:lsdException w:name="Medium Grid 3 Accent 3" w:semiHidden="0" w:uiPriority="69" w:unhideWhenUsed="0"/>
-    <w:lsdException w:name="Dark List Accent 3" w:semiHidden="0" w:uiPriority="70" w:unhideWhenUsed="0"/>
-    <w:lsdException w:name="Colorful Shading Accent 3" w:semiHidden="0" w:uiPriority="71" w:unhideWhenUsed="0"/>
-    <w:lsdException w:name="Colorful List Accent 3" w:semiHidden="0" w:uiPriority="72" w:unhideWhenUsed="0"/>
-    <w:lsdException w:name="Colorful Grid Accent 3" w:semiHidden="0" w:uiPriority="73" w:unhideWhenUsed="0"/>
-    <w:lsdException w:name="Light Shading Accent 4" w:semiHidden="0" w:uiPriority="60" w:unhideWhenUsed="0"/>
-    <w:lsdException w:name="Light List Accent 4" w:semiHidden="0" w:uiPriority="61" w:unhideWhenUsed="0"/>
-    <w:lsdException w:name="Light Grid Accent 4" w:semiHidden="0" w:uiPriority="62" w:unhideWhenUsed="0"/>
-    <w:lsdException w:name="Medium Shading 1 Accent 4" w:semiHidden="0" w:uiPriority="63" w:unhideWhenUsed="0"/>
-    <w:lsdException w:name="Medium Shading 2 Accent 4" w:semiHidden="0" w:uiPriority="64" w:unhideWhenUsed="0"/>
-    <w:lsdException w:name="Medium List 1 Accent 4" w:semiHidden="0" w:uiPriority="65" w:unhideWhenUsed="0"/>
-    <w:lsdException w:name="Medium List 2 Accent 4" w:semiHidden="0" w:uiPriority="66" w:unhideWhenUsed="0"/>
-    <w:lsdException w:name="Medium Grid 1 Accent 4" w:semiHidden="0" w:uiPriority="67" w:unhideWhenUsed="0"/>
-    <w:lsdException w:name="Medium Grid 2 Accent 4" w:semiHidden="0" w:uiPriority="68" w:unhideWhenUsed="0"/>
-    <w:lsdException w:name="Medium Grid 3 Accent 4" w:semiHidden="0" w:uiPriority="69" w:unhideWhenUsed="0"/>
-    <w:lsdException w:name="Dark List Accent 4" w:semiHidden="0" w:uiPriority="70" w:unhideWhenUsed="0"/>
-    <w:lsdException w:name="Colorful Shading Accent 4" w:semiHidden="0" w:uiPriority="71" w:unhideWhenUsed="0"/>
-    <w:lsdException w:name="Colorful List Accent 4" w:semiHidden="0" w:uiPriority="72" w:unhideWhenUsed="0"/>
-    <w:lsdException w:name="Colorful Grid Accent 4" w:semiHidden="0" w:uiPriority="73" w:unhideWhenUsed="0"/>
-    <w:lsdException w:name="Light Shading Accent 5" w:semiHidden="0" w:uiPriority="60" w:unhideWhenUsed="0"/>
-    <w:lsdException w:name="Light List Accent 5" w:semiHidden="0" w:uiPriority="61" w:unhideWhenUsed="0"/>
-    <w:lsdException w:name="Light Grid Accent 5" w:semiHidden="0" w:uiPriority="62" w:unhideWhenUsed="0"/>
-    <w:lsdException w:name="Medium Shading 1 Accent 5" w:semiHidden="0" w:uiPriority="63" w:unhideWhenUsed="0"/>
-    <w:lsdException w:name="Medium Shading 2 Accent 5" w:semiHidden="0" w:uiPriority="64" w:unhideWhenUsed="0"/>
-    <w:lsdException w:name="Medium List 1 Accent 5" w:semiHidden="0" w:uiPriority="65" w:unhideWhenUsed="0"/>
-    <w:lsdException w:name="Medium List 2 Accent 5" w:semiHidden="0" w:uiPriority="66" w:unhideWhenUsed="0"/>
-    <w:lsdException w:name="Medium Grid 1 Accent 5" w:semiHidden="0" w:uiPriority="67" w:unhideWhenUsed="0"/>
-    <w:lsdException w:name="Medium Grid 2 Accent 5" w:semiHidden="0" w:uiPriority="68" w:unhideWhenUsed="0"/>
-    <w:lsdException w:name="Medium Grid 3 Accent 5" w:semiHidden="0" w:uiPriority="69" w:unhideWhenUsed="0"/>
-    <w:lsdException w:name="Dark List Accent 5" w:semiHidden="0" w:uiPriority="70" w:unhideWhenUsed="0"/>
-    <w:lsdException w:name="Colorful Shading Accent 5" w:semiHidden="0" w:uiPriority="71" w:unhideWhenUsed="0"/>
-    <w:lsdException w:name="Colorful List Accent 5" w:semiHidden="0" w:uiPriority="72" w:unhideWhenUsed="0"/>
-    <w:lsdException w:name="Colorful Grid Accent 5" w:semiHidden="0" w:uiPriority="73" w:unhideWhenUsed="0"/>
-    <w:lsdException w:name="Light Shading Accent 6" w:semiHidden="0" w:uiPriority="60" w:unhideWhenUsed="0"/>
-    <w:lsdException w:name="Light List Accent 6" w:semiHidden="0" w:uiPriority="61" w:unhideWhenUsed="0"/>
-    <w:lsdException w:name="Light Grid Accent 6" w:semiHidden="0" w:uiPriority="62" w:unhideWhenUsed="0"/>
-    <w:lsdException w:name="Medium Shading 1 Accent 6" w:semiHidden="0" w:uiPriority="63" w:unhideWhenUsed="0"/>
-    <w:lsdException w:name="Medium Shading 2 Accent 6" w:semiHidden="0" w:uiPriority="64" w:unhideWhenUsed="0"/>
-    <w:lsdException w:name="Medium List 1 Accent 6" w:semiHidden="0" w:uiPriority="65" w:unhideWhenUsed="0"/>
-    <w:lsdException w:name="Medium List 2 Accent 6" w:semiHidden="0" w:uiPriority="66" w:unhideWhenUsed="0"/>
-    <w:lsdException w:name="Medium Grid 1 Accent 6" w:semiHidden="0" w:uiPriority="67" w:unhideWhenUsed="0"/>
-    <w:lsdException w:name="Medium Grid 2 Accent 6" w:semiHidden="0" w:uiPriority="68" w:unhideWhenUsed="0"/>
-    <w:lsdException w:name="Medium Grid 3 Accent 6" w:semiHidden="0" w:uiPriority="69" w:unhideWhenUsed="0"/>
-    <w:lsdException w:name="Dark List Accent 6" w:semiHidden="0" w:uiPriority="70" w:unhideWhenUsed="0"/>
-    <w:lsdException w:name="Colorful Shading Accent 6" w:semiHidden="0" w:uiPriority="71" w:unhideWhenUsed="0"/>
-    <w:lsdException w:name="Colorful List Accent 6" w:semiHidden="0" w:uiPriority="72" w:unhideWhenUsed="0"/>
-    <w:lsdException w:name="Colorful Grid Accent 6" w:semiHidden="0" w:uiPriority="73" w:unhideWhenUsed="0"/>
-    <w:lsdException w:name="Subtle Emphasis" w:semiHidden="0" w:uiPriority="19" w:unhideWhenUsed="0" w:qFormat="1"/>
-    <w:lsdException w:name="Intense Emphasis" w:semiHidden="0" w:uiPriority="21" w:unhideWhenUsed="0" w:qFormat="1"/>
-    <w:lsdException w:name="Subtle Reference" w:semiHidden="0" w:uiPriority="31" w:unhideWhenUsed="0" w:qFormat="1"/>
-    <w:lsdException w:name="Intense Reference" w:semiHidden="0" w:uiPriority="32" w:unhideWhenUsed="0" w:qFormat="1"/>
-    <w:lsdException w:name="Book Title" w:semiHidden="0" w:uiPriority="33" w:unhideWhenUsed="0" w:qFormat="1"/>
-    <w:lsdException w:name="Bibliography" w:uiPriority="37"/>
-    <w:lsdException w:name="TOC Heading" w:uiPriority="39" w:qFormat="1"/>
-  </w:latentStyles>
-  <w:style w:type="paragraph" w:default="1" w:styleId="Standaard">
-    <w:name w:val="Normal"/>
-    <w:qFormat/>
-  </w:style>
-  <w:style w:type="paragraph" w:styleId="Kop1">
-    <w:name w:val="heading 1"/>
-    <w:basedOn w:val="Standaard"/>
-    <w:next w:val="Standaard"/>
-    <w:link w:val="Kop1Char"/>
-    <w:uiPriority w:val="9"/>
-    <w:qFormat/>
-    <w:rsid w:val="003A134B"/>
-    <w:pPr>
-      <w:keepNext/>
-      <w:keepLines/>
-      <w:spacing w:before="480" w:after="0"/>
-      <w:outlineLvl w:val="0"/>
-    </w:pPr>
-    <w:rPr>
-      <w:rFonts w:asciiTheme="majorHAnsi" w:eastAsiaTheme="majorEastAsia" w:hAnsiTheme="majorHAnsi" w:cstheme="majorBidi"/>
-      <w:b/>
-      <w:bCs/>
-      <w:color w:val="365F91" w:themeColor="accent1" w:themeShade="BF"/>
-      <w:sz w:val="28"/>
-      <w:szCs w:val="28"/>
-    </w:rPr>
-  </w:style>
-  <w:style w:type="paragraph" w:styleId="Kop2">
-    <w:name w:val="heading 2"/>
-    <w:basedOn w:val="Standaard"/>
-    <w:next w:val="Standaard"/>
-    <w:link w:val="Kop2Char"/>
-    <w:uiPriority w:val="9"/>
-    <w:unhideWhenUsed/>
-    <w:qFormat/>
-    <w:rsid w:val="002217E4"/>
-    <w:pPr>
-      <w:keepNext/>
-      <w:keepLines/>
-      <w:spacing w:before="200" w:after="0"/>
-      <w:outlineLvl w:val="1"/>
-    </w:pPr>
-    <w:rPr>
-      <w:rFonts w:asciiTheme="majorHAnsi" w:eastAsiaTheme="majorEastAsia" w:hAnsiTheme="majorHAnsi" w:cstheme="majorBidi"/>
-      <w:b/>
-      <w:bCs/>
-      <w:color w:val="4F81BD" w:themeColor="accent1"/>
-      <w:sz w:val="26"/>
-      <w:szCs w:val="26"/>
-    </w:rPr>
-  </w:style>
-  <w:style w:type="character" w:default="1" w:styleId="Standaardalinea-lettertype">
-    <w:name w:val="Default Paragraph Font"/>
-    <w:uiPriority w:val="1"/>
-    <w:semiHidden/>
-    <w:unhideWhenUsed/>
-  </w:style>
-  <w:style w:type="table" w:default="1" w:styleId="Standaardtabel">
-    <w:name w:val="Normal Table"/>
-    <w:uiPriority w:val="99"/>
-    <w:semiHidden/>
-    <w:unhideWhenUsed/>
-    <w:tblPr>
-      <w:tblInd w:w="0" w:type="dxa"/>
-      <w:tblCellMar>
-        <w:top w:w="0" w:type="dxa"/>
-        <w:left w:w="108" w:type="dxa"/>
-        <w:bottom w:w="0" w:type="dxa"/>
-        <w:right w:w="108" w:type="dxa"/>
-      </w:tblCellMar>
-    </w:tblPr>
-  </w:style>
-  <w:style w:type="numbering" w:default="1" w:styleId="Geenlijst">
-    <w:name w:val="No List"/>
-    <w:uiPriority w:val="99"/>
-    <w:semiHidden/>
-    <w:unhideWhenUsed/>
-  </w:style>
-  <w:style w:type="character" w:customStyle="1" w:styleId="Kop2Char">
-    <w:name w:val="Kop 2 Char"/>
-    <w:basedOn w:val="Standaardalinea-lettertype"/>
-    <w:link w:val="Kop2"/>
-    <w:uiPriority w:val="9"/>
-    <w:rsid w:val="002217E4"/>
-    <w:rPr>
-      <w:rFonts w:asciiTheme="majorHAnsi" w:eastAsiaTheme="majorEastAsia" w:hAnsiTheme="majorHAnsi" w:cstheme="majorBidi"/>
-      <w:b/>
-      <w:bCs/>
-      <w:color w:val="4F81BD" w:themeColor="accent1"/>
-      <w:sz w:val="26"/>
-      <w:szCs w:val="26"/>
-    </w:rPr>
-  </w:style>
-  <w:style w:type="character" w:customStyle="1" w:styleId="Kop1Char">
-    <w:name w:val="Kop 1 Char"/>
-    <w:basedOn w:val="Standaardalinea-lettertype"/>
-    <w:link w:val="Kop1"/>
-    <w:uiPriority w:val="9"/>
-    <w:rsid w:val="003A134B"/>
-    <w:rPr>
-      <w:rFonts w:asciiTheme="majorHAnsi" w:eastAsiaTheme="majorEastAsia" w:hAnsiTheme="majorHAnsi" w:cstheme="majorBidi"/>
-      <w:b/>
-      <w:bCs/>
-      <w:color w:val="365F91" w:themeColor="accent1" w:themeShade="BF"/>
-      <w:sz w:val="28"/>
-      <w:szCs w:val="28"/>
-    </w:rPr>
-  </w:style>
-  <w:style w:type="table" w:styleId="Tabelraster">
-    <w:name w:val="Table Grid"/>
-    <w:basedOn w:val="Standaardtabel"/>
-    <w:uiPriority w:val="39"/>
-    <w:rsid w:val="0075379D"/>
-    <w:pPr>
-      <w:spacing w:after="0" w:line="240" w:lineRule="auto"/>
-    </w:pPr>
-    <w:tblPr>
-      <w:tblBorders>
-        <w:top w:val="single" w:sz="4" w:space="0" w:color="auto"/>
-        <w:left w:val="single" w:sz="4" w:space="0" w:color="auto"/>
-        <w:bottom w:val="single" w:sz="4" w:space="0" w:color="auto"/>
-        <w:right w:val="single" w:sz="4" w:space="0" w:color="auto"/>
-        <w:insideH w:val="single" w:sz="4" w:space="0" w:color="auto"/>
-        <w:insideV w:val="single" w:sz="4" w:space="0" w:color="auto"/>
-      </w:tblBorders>
-    </w:tblPr>
-  </w:style>
-  <w:style w:type="paragraph" w:styleId="Bijschrift">
-    <w:name w:val="caption"/>
-    <w:basedOn w:val="Standaard"/>
-    <w:next w:val="Standaard"/>
-    <w:uiPriority w:val="35"/>
-    <w:unhideWhenUsed/>
-    <w:qFormat/>
-    <w:rsid w:val="0075379D"/>
-    <w:pPr>
-      <w:spacing w:line="240" w:lineRule="auto"/>
-    </w:pPr>
-    <w:rPr>
-      <w:b/>
-      <w:bCs/>
-      <w:color w:val="4F81BD" w:themeColor="accent1"/>
-      <w:sz w:val="18"/>
-      <w:szCs w:val="18"/>
-    </w:rPr>
-  </w:style>
-  <w:style w:type="paragraph" w:styleId="Ballontekst">
-    <w:name w:val="Balloon Text"/>
-    <w:basedOn w:val="Standaard"/>
-    <w:link w:val="BallontekstChar"/>
-    <w:uiPriority w:val="99"/>
-    <w:semiHidden/>
-    <w:unhideWhenUsed/>
-    <w:rsid w:val="0075379D"/>
-    <w:pPr>
-      <w:spacing w:after="0" w:line="240" w:lineRule="auto"/>
-    </w:pPr>
-    <w:rPr>
-      <w:rFonts w:ascii="Tahoma" w:hAnsi="Tahoma" w:cs="Tahoma"/>
-      <w:sz w:val="16"/>
-      <w:szCs w:val="16"/>
-    </w:rPr>
-  </w:style>
-  <w:style w:type="character" w:customStyle="1" w:styleId="BallontekstChar">
-    <w:name w:val="Ballontekst Char"/>
-    <w:basedOn w:val="Standaardalinea-lettertype"/>
-    <w:link w:val="Ballontekst"/>
-    <w:uiPriority w:val="99"/>
-    <w:semiHidden/>
-    <w:rsid w:val="0075379D"/>
-    <w:rPr>
-      <w:rFonts w:ascii="Tahoma" w:hAnsi="Tahoma" w:cs="Tahoma"/>
-      <w:sz w:val="16"/>
-      <w:szCs w:val="16"/>
-    </w:rPr>
-  </w:style>
-</w:styles>
-</file>
-
-<file path=word/stylesWithEffects.xml><?xml version="1.0" encoding="utf-8"?>
-<w:styles xmlns:wpc="http://schemas.microsoft.com/office/word/2010/wordprocessingCanvas" xmlns:mc="http://schemas.openxmlformats.org/markup-compatibility/2006" xmlns:o="urn:schemas-microsoft-com:office:office" xmlns:r="http://schemas.openxmlformats.org/officeDocument/2006/relationships" xmlns:m="http://schemas.openxmlformats.org/officeDocument/2006/math" xmlns:v="urn:schemas-microsoft-com:vml" xmlns:wp14="http://schemas.microsoft.com/office/word/2010/wordprocessingDrawing" xmlns:wp="http://schemas.openxmlformats.org/drawingml/2006/wordprocessingDrawing" xmlns:w10="urn:schemas-microsoft-com:office:word" xmlns:w="http://schemas.openxmlformats.org/wordprocessingml/2006/main" xmlns:w14="http://schemas.microsoft.com/office/word/2010/wordml" xmlns:wpg="http://schemas.microsoft.com/office/word/2010/wordprocessingGroup" xmlns:wpi="http://schemas.microsoft.com/office/word/2010/wordprocessingInk" xmlns:wne="http://schemas.microsoft.com/office/word/2006/wordml" xmlns:wps="http://schemas.microsoft.com/office/word/2010/wordprocessingShape" mc:Ignorable="w14 wp14">
-  <w:docDefaults>
-    <w:rPrDefault>
-      <w:rPr>
-        <w:rFonts w:asciiTheme="minorHAnsi" w:eastAsiaTheme="minorHAnsi" w:hAnsiTheme="minorHAnsi" w:cstheme="minorBidi"/>
-        <w:sz w:val="22"/>
-        <w:szCs w:val="22"/>
-        <w:lang w:val="nl-NL" w:eastAsia="en-US" w:bidi="ar-SA"/>
-      </w:rPr>
-    </w:rPrDefault>
-    <w:pPrDefault>
-      <w:pPr>
-        <w:spacing w:after="200" w:line="276" w:lineRule="auto"/>
-      </w:pPr>
-    </w:pPrDefault>
-  </w:docDefaults>
-  <w:latentStyles w:defLockedState="0" w:defUIPriority="99" w:defSemiHidden="1" w:defUnhideWhenUsed="1" w:defQFormat="0" w:count="267">
-    <w:lsdException w:name="Normal" w:semiHidden="0" w:uiPriority="0" w:unhideWhenUsed="0" w:qFormat="1"/>
-    <w:lsdException w:name="heading 1" w:semiHidden="0" w:uiPriority="9" w:unhideWhenUsed="0" w:qFormat="1"/>
-    <w:lsdException w:name="heading 2" w:uiPriority="9" w:qFormat="1"/>
-    <w:lsdException w:name="heading 3" w:uiPriority="9" w:qFormat="1"/>
-    <w:lsdException w:name="heading 4" w:uiPriority="9" w:qFormat="1"/>
-    <w:lsdException w:name="heading 5" w:uiPriority="9" w:qFormat="1"/>
-    <w:lsdException w:name="heading 6" w:uiPriority="9" w:qFormat="1"/>
-    <w:lsdException w:name="heading 7" w:uiPriority="9" w:qFormat="1"/>
-    <w:lsdException w:name="heading 8" w:uiPriority="9" w:qFormat="1"/>
-    <w:lsdException w:name="heading 9" w:uiPriority="9" w:qFormat="1"/>
-    <w:lsdException w:name="toc 1" w:uiPriority="39"/>
-    <w:lsdException w:name="toc 2" w:uiPriority="39"/>
-    <w:lsdException w:name="toc 3" w:uiPriority="39"/>
-    <w:lsdException w:name="toc 4" w:uiPriority="39"/>
-    <w:lsdException w:name="toc 5" w:uiPriority="39"/>
-    <w:lsdException w:name="toc 6" w:uiPriority="39"/>
-    <w:lsdException w:name="toc 7" w:uiPriority="39"/>
-    <w:lsdException w:name="toc 8" w:uiPriority="39"/>
-    <w:lsdException w:name="toc 9" w:uiPriority="39"/>
-    <w:lsdException w:name="caption" w:uiPriority="35" w:qFormat="1"/>
-    <w:lsdException w:name="Title" w:semiHidden="0" w:uiPriority="10" w:unhideWhenUsed="0" w:qFormat="1"/>
-    <w:lsdException w:name="Default Paragraph Font" w:uiPriority="1"/>
-    <w:lsdException w:name="Subtitle" w:semiHidden="0" w:uiPriority="11" w:unhideWhenUsed="0" w:qFormat="1"/>
-    <w:lsdException w:name="Strong" w:semiHidden="0" w:uiPriority="22" w:unhideWhenUsed="0" w:qFormat="1"/>
-    <w:lsdException w:name="Emphasis" w:semiHidden="0" w:uiPriority="20" w:unhideWhenUsed="0" w:qFormat="1"/>
-    <w:lsdException w:name="Table Grid" w:semiHidden="0" w:uiPriority="39" w:unhideWhenUsed="0"/>
-    <w:lsdException w:name="Placeholder Text" w:unhideWhenUsed="0"/>
-    <w:lsdException w:name="No Spacing" w:semiHidden="0" w:uiPriority="1" w:unhideWhenUsed="0" w:qFormat="1"/>
-    <w:lsdException w:name="Light Shading" w:semiHidden="0" w:uiPriority="60" w:unhideWhenUsed="0"/>
-    <w:lsdException w:name="Light List" w:semiHidden="0" w:uiPriority="61" w:unhideWhenUsed="0"/>
-    <w:lsdException w:name="Light Grid" w:semiHidden="0" w:uiPriority="62" w:unhideWhenUsed="0"/>
-    <w:lsdException w:name="Medium Shading 1" w:semiHidden="0" w:uiPriority="63" w:unhideWhenUsed="0"/>
-    <w:lsdException w:name="Medium Shading 2" w:semiHidden="0" w:uiPriority="64" w:unhideWhenUsed="0"/>
-    <w:lsdException w:name="Medium List 1" w:semiHidden="0" w:uiPriority="65" w:unhideWhenUsed="0"/>
-    <w:lsdException w:name="Medium List 2" w:semiHidden="0" w:uiPriority="66" w:unhideWhenUsed="0"/>
-    <w:lsdException w:name="Medium Grid 1" w:semiHidden="0" w:uiPriority="67" w:unhideWhenUsed="0"/>
-    <w:lsdException w:name="Medium Grid 2" w:semiHidden="0" w:uiPriority="68" w:unhideWhenUsed="0"/>
-    <w:lsdException w:name="Medium Grid 3" w:semiHidden="0" w:uiPriority="69" w:unhideWhenUsed="0"/>
-    <w:lsdException w:name="Dark List" w:semiHidden="0" w:uiPriority="70" w:unhideWhenUsed="0"/>
-    <w:lsdException w:name="Colorful Shading" w:semiHidden="0" w:uiPriority="71" w:unhideWhenUsed="0"/>
-    <w:lsdException w:name="Colorful List" w:semiHidden="0" w:uiPriority="72" w:unhideWhenUsed="0"/>
-    <w:lsdException w:name="Colorful Grid" w:semiHidden="0" w:uiPriority="73" w:unhideWhenUsed="0"/>
-    <w:lsdException w:name="Light Shading Accent 1" w:semiHidden="0" w:uiPriority="60" w:unhideWhenUsed="0"/>
-    <w:lsdException w:name="Light List Accent 1" w:semiHidden="0" w:uiPriority="61" w:unhideWhenUsed="0"/>
-    <w:lsdException w:name="Light Grid Accent 1" w:semiHidden="0" w:uiPriority="62" w:unhideWhenUsed="0"/>
-    <w:lsdException w:name="Medium Shading 1 Accent 1" w:semiHidden="0" w:uiPriority="63" w:unhideWhenUsed="0"/>
-    <w:lsdException w:name="Medium Shading 2 Accent 1" w:semiHidden="0" w:uiPriority="64" w:unhideWhenUsed="0"/>
-    <w:lsdException w:name="Medium List 1 Accent 1" w:semiHidden="0" w:uiPriority="65" w:unhideWhenUsed="0"/>
-    <w:lsdException w:name="Revision" w:unhideWhenUsed="0"/>
-    <w:lsdException w:name="List Paragraph" w:semiHidden="0" w:uiPriority="34" w:unhideWhenUsed="0" w:qFormat="1"/>
-    <w:lsdException w:name="Quote" w:semiHidden="0" w:uiPriority="29" w:unhideWhenUsed="0" w:qFormat="1"/>
-    <w:lsdException w:name="Intense Quote" w:semiHidden="0" w:uiPriority="30" w:unhideWhenUsed="0" w:qFormat="1"/>
-    <w:lsdException w:name="Medium List 2 Accent 1" w:semiHidden="0" w:uiPriority="66" w:unhideWhenUsed="0"/>
-    <w:lsdException w:name="Medium Grid 1 Accent 1" w:semiHidden="0" w:uiPriority="67" w:unhideWhenUsed="0"/>
-    <w:lsdException w:name="Medium Grid 2 Accent 1" w:semiHidden="0" w:uiPriority="68" w:unhideWhenUsed="0"/>
-    <w:lsdException w:name="Medium Grid 3 Accent 1" w:semiHidden="0" w:uiPriority="69" w:unhideWhenUsed="0"/>
-    <w:lsdException w:name="Dark List Accent 1" w:semiHidden="0" w:uiPriority="70" w:unhideWhenUsed="0"/>
-    <w:lsdException w:name="Colorful Shading Accent 1" w:semiHidden="0" w:uiPriority="71" w:unhideWhenUsed="0"/>
-    <w:lsdException w:name="Colorful List Accent 1" w:semiHidden="0" w:uiPriority="72" w:unhideWhenUsed="0"/>
-    <w:lsdException w:name="Colorful Grid Accent 1" w:semiHidden="0" w:uiPriority="73" w:unhideWhenUsed="0"/>
-    <w:lsdException w:name="Light Shading Accent 2" w:semiHidden="0" w:uiPriority="60" w:unhideWhenUsed="0"/>
-    <w:lsdException w:name="Light List Accent 2" w:semiHidden="0" w:uiPriority="61" w:unhideWhenUsed="0"/>
-    <w:lsdException w:name="Light Grid Accent 2" w:semiHidden="0" w:uiPriority="62" w:unhideWhenUsed="0"/>
-    <w:lsdException w:name="Medium Shading 1 Accent 2" w:semiHidden="0" w:uiPriority="63" w:unhideWhenUsed="0"/>
-    <w:lsdException w:name="Medium Shading 2 Accent 2" w:semiHidden="0" w:uiPriority="64" w:unhideWhenUsed="0"/>
-    <w:lsdException w:name="Medium List 1 Accent 2" w:semiHidden="0" w:uiPriority="65" w:unhideWhenUsed="0"/>
-    <w:lsdException w:name="Medium List 2 Accent 2" w:semiHidden="0" w:uiPriority="66" w:unhideWhenUsed="0"/>
-    <w:lsdException w:name="Medium Grid 1 Accent 2" w:semiHidden="0" w:uiPriority="67" w:unhideWhenUsed="0"/>
-    <w:lsdException w:name="Medium Grid 2 Accent 2" w:semiHidden="0" w:uiPriority="68" w:unhideWhenUsed="0"/>
-    <w:lsdException w:name="Medium Grid 3 Accent 2" w:semiHidden="0" w:uiPriority="69" w:unhideWhenUsed="0"/>
-    <w:lsdException w:name="Dark List Accent 2" w:semiHidden="0" w:uiPriority="70" w:unhideWhenUsed="0"/>
-    <w:lsdException w:name="Colorful Shading Accent 2" w:semiHidden="0" w:uiPriority="71" w:unhideWhenUsed="0"/>
-    <w:lsdException w:name="Colorful List Accent 2" w:semiHidden="0" w:uiPriority="72" w:unhideWhenUsed="0"/>
-    <w:lsdException w:name="Colorful Grid Accent 2" w:semiHidden="0" w:uiPriority="73" w:unhideWhenUsed="0"/>
-    <w:lsdException w:name="Light Shading Accent 3" w:semiHidden="0" w:uiPriority="60" w:unhideWhenUsed="0"/>
-    <w:lsdException w:name="Light List Accent 3" w:semiHidden="0" w:uiPriority="61" w:unhideWhenUsed="0"/>
-    <w:lsdException w:name="Light Grid Accent 3" w:semiHidden="0" w:uiPriority="62" w:unhideWhenUsed="0"/>
-    <w:lsdException w:name="Medium Shading 1 Accent 3" w:semiHidden="0" w:uiPriority="63" w:unhideWhenUsed="0"/>
-    <w:lsdException w:name="Medium Shading 2 Accent 3" w:semiHidden="0" w:uiPriority="64" w:unhideWhenUsed="0"/>
-    <w:lsdException w:name="Medium List 1 Accent 3" w:semiHidden="0" w:uiPriority="65" w:unhideWhenUsed="0"/>
-    <w:lsdException w:name="Medium List 2 Accent 3" w:semiHidden="0" w:uiPriority="66" w:unhideWhenUsed="0"/>
-    <w:lsdException w:name="Medium Grid 1 Accent 3" w:semiHidden="0" w:uiPriority="67" w:unhideWhenUsed="0"/>
-    <w:lsdException w:name="Medium Grid 2 Accent 3" w:semiHidden="0" w:uiPriority="68" w:unhideWhenUsed="0"/>
-    <w:lsdException w:name="Medium Grid 3 Accent 3" w:semiHidden="0" w:uiPriority="69" w:unhideWhenUsed="0"/>
-    <w:lsdException w:name="Dark List Accent 3" w:semiHidden="0" w:uiPriority="70" w:unhideWhenUsed="0"/>
-    <w:lsdException w:name="Colorful Shading Accent 3" w:semiHidden="0" w:uiPriority="71" w:unhideWhenUsed="0"/>
-    <w:lsdException w:name="Colorful List Accent 3" w:semiHidden="0" w:uiPriority="72" w:unhideWhenUsed="0"/>
-    <w:lsdException w:name="Colorful Grid Accent 3" w:semiHidden="0" w:uiPriority="73" w:unhideWhenUsed="0"/>
-    <w:lsdException w:name="Light Shading Accent 4" w:semiHidden="0" w:uiPriority="60" w:unhideWhenUsed="0"/>
-    <w:lsdException w:name="Light List Accent 4" w:semiHidden="0" w:uiPriority="61" w:unhideWhenUsed="0"/>
-    <w:lsdException w:name="Light Grid Accent 4" w:semiHidden="0" w:uiPriority="62" w:unhideWhenUsed="0"/>
-    <w:lsdException w:name="Medium Shading 1 Accent 4" w:semiHidden="0" w:uiPriority="63" w:unhideWhenUsed="0"/>
-    <w:lsdException w:name="Medium Shading 2 Accent 4" w:semiHidden="0" w:uiPriority="64" w:unhideWhenUsed="0"/>
-    <w:lsdException w:name="Medium List 1 Accent 4" w:semiHidden="0" w:uiPriority="65" w:unhideWhenUsed="0"/>
-    <w:lsdException w:name="Medium List 2 Accent 4" w:semiHidden="0" w:uiPriority="66" w:unhideWhenUsed="0"/>
-    <w:lsdException w:name="Medium Grid 1 Accent 4" w:semiHidden="0" w:uiPriority="67" w:unhideWhenUsed="0"/>
-    <w:lsdException w:name="Medium Grid 2 Accent 4" w:semiHidden="0" w:uiPriority="68" w:unhideWhenUsed="0"/>
-    <w:lsdException w:name="Medium Grid 3 Accent 4" w:semiHidden="0" w:uiPriority="69" w:unhideWhenUsed="0"/>
-    <w:lsdException w:name="Dark List Accent 4" w:semiHidden="0" w:uiPriority="70" w:unhideWhenUsed="0"/>
-    <w:lsdException w:name="Colorful Shading Accent 4" w:semiHidden="0" w:uiPriority="71" w:unhideWhenUsed="0"/>
-    <w:lsdException w:name="Colorful List Accent 4" w:semiHidden="0" w:uiPriority="72" w:unhideWhenUsed="0"/>
-    <w:lsdException w:name="Colorful Grid Accent 4" w:semiHidden="0" w:uiPriority="73" w:unhideWhenUsed="0"/>
-    <w:lsdException w:name="Light Shading Accent 5" w:semiHidden="0" w:uiPriority="60" w:unhideWhenUsed="0"/>
-    <w:lsdException w:name="Light List Accent 5" w:semiHidden="0" w:uiPriority="61" w:unhideWhenUsed="0"/>
-    <w:lsdException w:name="Light Grid Accent 5" w:semiHidden="0" w:uiPriority="62" w:unhideWhenUsed="0"/>
-    <w:lsdException w:name="Medium Shading 1 Accent 5" w:semiHidden="0" w:uiPriority="63" w:unhideWhenUsed="0"/>
-    <w:lsdException w:name="Medium Shading 2 Accent 5" w:semiHidden="0" w:uiPriority="64" w:unhideWhenUsed="0"/>
-    <w:lsdException w:name="Medium List 1 Accent 5" w:semiHidden="0" w:uiPriority="65" w:unhideWhenUsed="0"/>
-    <w:lsdException w:name="Medium List 2 Accent 5" w:semiHidden="0" w:uiPriority="66" w:unhideWhenUsed="0"/>
-    <w:lsdException w:name="Medium Grid 1 Accent 5" w:semiHidden="0" w:uiPriority="67" w:unhideWhenUsed="0"/>
-    <w:lsdException w:name="Medium Grid 2 Accent 5" w:semiHidden="0" w:uiPriority="68" w:unhideWhenUsed="0"/>
-    <w:lsdException w:name="Medium Grid 3 Accent 5" w:semiHidden="0" w:uiPriority="69" w:unhideWhenUsed="0"/>
-    <w:lsdException w:name="Dark List Accent 5" w:semiHidden="0" w:uiPriority="70" w:unhideWhenUsed="0"/>
-    <w:lsdException w:name="Colorful Shading Accent 5" w:semiHidden="0" w:uiPriority="71" w:unhideWhenUsed="0"/>
-    <w:lsdException w:name="Colorful List Accent 5" w:semiHidden="0" w:uiPriority="72" w:unhideWhenUsed="0"/>
-    <w:lsdException w:name="Colorful Grid Accent 5" w:semiHidden="0" w:uiPriority="73" w:unhideWhenUsed="0"/>
-    <w:lsdException w:name="Light Shading Accent 6" w:semiHidden="0" w:uiPriority="60" w:unhideWhenUsed="0"/>
-    <w:lsdException w:name="Light List Accent 6" w:semiHidden="0" w:uiPriority="61" w:unhideWhenUsed="0"/>
-    <w:lsdException w:name="Light Grid Accent 6" w:semiHidden="0" w:uiPriority="62" w:unhideWhenUsed="0"/>
-    <w:lsdException w:name="Medium Shading 1 Accent 6" w:semiHidden="0" w:uiPriority="63" w:unhideWhenUsed="0"/>
-    <w:lsdException w:name="Medium Shading 2 Accent 6" w:semiHidden="0" w:uiPriority="64" w:unhideWhenUsed="0"/>
-    <w:lsdException w:name="Medium List 1 Accent 6" w:semiHidden="0" w:uiPriority="65" w:unhideWhenUsed="0"/>
-    <w:lsdException w:name="Medium List 2 Accent 6" w:semiHidden="0" w:uiPriority="66" w:unhideWhenUsed="0"/>
-    <w:lsdException w:name="Medium Grid 1 Accent 6" w:semiHidden="0" w:uiPriority="67" w:unhideWhenUsed="0"/>
-    <w:lsdException w:name="Medium Grid 2 Accent 6" w:semiHidden="0" w:uiPriority="68" w:unhideWhenUsed="0"/>
-    <w:lsdException w:name="Medium Grid 3 Accent 6" w:semiHidden="0" w:uiPriority="69" w:unhideWhenUsed="0"/>
-    <w:lsdException w:name="Dark List Accent 6" w:semiHidden="0" w:uiPriority="70" w:unhideWhenUsed="0"/>
-    <w:lsdException w:name="Colorful Shading Accent 6" w:semiHidden="0" w:uiPriority="71" w:unhideWhenUsed="0"/>
-    <w:lsdException w:name="Colorful List Accent 6" w:semiHidden="0" w:uiPriority="72" w:unhideWhenUsed="0"/>
-    <w:lsdException w:name="Colorful Grid Accent 6" w:semiHidden="0" w:uiPriority="73" w:unhideWhenUsed="0"/>
-    <w:lsdException w:name="Subtle Emphasis" w:semiHidden="0" w:uiPriority="19" w:unhideWhenUsed="0" w:qFormat="1"/>
-    <w:lsdException w:name="Intense Emphasis" w:semiHidden="0" w:uiPriority="21" w:unhideWhenUsed="0" w:qFormat="1"/>
-    <w:lsdException w:name="Subtle Reference" w:semiHidden="0" w:uiPriority="31" w:unhideWhenUsed="0" w:qFormat="1"/>
-    <w:lsdException w:name="Intense Reference" w:semiHidden="0" w:uiPriority="32" w:unhideWhenUsed="0" w:qFormat="1"/>
-    <w:lsdException w:name="Book Title" w:semiHidden="0" w:uiPriority="33" w:unhideWhenUsed="0" w:qFormat="1"/>
-    <w:lsdException w:name="Bibliography" w:uiPriority="37"/>
-    <w:lsdException w:name="TOC Heading" w:uiPriority="39" w:qFormat="1"/>
+  <w:latentStyles w:defLockedState="0" w:defUIPriority="99" w:defSemiHidden="0" w:defUnhideWhenUsed="0" w:defQFormat="0" w:count="371">
+    <w:lsdException w:name="Normal" w:uiPriority="0" w:qFormat="1"/>
+    <w:lsdException w:name="heading 1" w:uiPriority="9" w:qFormat="1"/>
+    <w:lsdException w:name="heading 2" w:semiHidden="1" w:uiPriority="9" w:unhideWhenUsed="1" w:qFormat="1"/>
+    <w:lsdException w:name="heading 3" w:semiHidden="1" w:uiPriority="9" w:unhideWhenUsed="1" w:qFormat="1"/>
+    <w:lsdException w:name="heading 4" w:semiHidden="1" w:uiPriority="9" w:unhideWhenUsed="1" w:qFormat="1"/>
+    <w:lsdException w:name="heading 5" w:semiHidden="1" w:uiPriority="9" w:unhideWhenUsed="1" w:qFormat="1"/>
+    <w:lsdException w:name="heading 6" w:semiHidden="1" w:uiPriority="9" w:unhideWhenUsed="1" w:qFormat="1"/>
+    <w:lsdException w:name="heading 7" w:semiHidden="1" w:uiPriority="9" w:unhideWhenUsed="1" w:qFormat="1"/>
+    <w:lsdException w:name="heading 8" w:semiHidden="1" w:uiPriority="9" w:unhideWhenUsed="1" w:qFormat="1"/>
+    <w:lsdException w:name="heading 9" w:semiHidden="1" w:uiPriority="9" w:unhideWhenUsed="1" w:qFormat="1"/>
+    <w:lsdException w:name="index 1" w:semiHidden="1" w:unhideWhenUsed="1"/>
+    <w:lsdException w:name="index 2" w:semiHidden="1" w:unhideWhenUsed="1"/>
+    <w:lsdException w:name="index 3" w:semiHidden="1" w:unhideWhenUsed="1"/>
+    <w:lsdException w:name="index 4" w:semiHidden="1" w:unhideWhenUsed="1"/>
+    <w:lsdException w:name="index 5" w:semiHidden="1" w:unhideWhenUsed="1"/>
+    <w:lsdException w:name="index 6" w:semiHidden="1" w:unhideWhenUsed="1"/>
+    <w:lsdException w:name="index 7" w:semiHidden="1" w:unhideWhenUsed="1"/>
+    <w:lsdException w:name="index 8" w:semiHidden="1" w:unhideWhenUsed="1"/>
+    <w:lsdException w:name="index 9" w:semiHidden="1" w:unhideWhenUsed="1"/>
+    <w:lsdException w:name="toc 1" w:semiHidden="1" w:uiPriority="39" w:unhideWhenUsed="1"/>
+    <w:lsdException w:name="toc 2" w:semiHidden="1" w:uiPriority="39" w:unhideWhenUsed="1"/>
+    <w:lsdException w:name="toc 3" w:semiHidden="1" w:uiPriority="39" w:unhideWhenUsed="1"/>
+    <w:lsdException w:name="toc 4" w:semiHidden="1" w:uiPriority="39" w:unhideWhenUsed="1"/>
+    <w:lsdException w:name="toc 5" w:semiHidden="1" w:uiPriority="39" w:unhideWhenUsed="1"/>
+    <w:lsdException w:name="toc 6" w:semiHidden="1" w:uiPriority="39" w:unhideWhenUsed="1"/>
+    <w:lsdException w:name="toc 7" w:semiHidden="1" w:uiPriority="39" w:unhideWhenUsed="1"/>
+    <w:lsdException w:name="toc 8" w:semiHidden="1" w:uiPriority="39" w:unhideWhenUsed="1"/>
+    <w:lsdException w:name="toc 9" w:semiHidden="1" w:uiPriority="39" w:unhideWhenUsed="1"/>
+    <w:lsdException w:name="Normal Indent" w:semiHidden="1" w:unhideWhenUsed="1"/>
+    <w:lsdException w:name="footnote text" w:semiHidden="1" w:unhideWhenUsed="1"/>
+    <w:lsdException w:name="annotation text" w:semiHidden="1" w:unhideWhenUsed="1"/>
+    <w:lsdException w:name="header" w:semiHidden="1" w:unhideWhenUsed="1"/>
+    <w:lsdException w:name="footer" w:semiHidden="1" w:unhideWhenUsed="1"/>
+    <w:lsdException w:name="index heading" w:semiHidden="1" w:unhideWhenUsed="1"/>
+    <w:lsdException w:name="caption" w:semiHidden="1" w:uiPriority="35" w:unhideWhenUsed="1" w:qFormat="1"/>
+    <w:lsdException w:name="table of figures" w:semiHidden="1" w:unhideWhenUsed="1"/>
+    <w:lsdException w:name="envelope address" w:semiHidden="1" w:unhideWhenUsed="1"/>
+    <w:lsdException w:name="envelope return" w:semiHidden="1" w:unhideWhenUsed="1"/>
+    <w:lsdException w:name="footnote reference" w:semiHidden="1" w:unhideWhenUsed="1"/>
+    <w:lsdException w:name="annotation reference" w:semiHidden="1" w:unhideWhenUsed="1"/>
+    <w:lsdException w:name="line number" w:semiHidden="1" w:unhideWhenUsed="1"/>
+    <w:lsdException w:name="page number" w:semiHidden="1" w:unhideWhenUsed="1"/>
+    <w:lsdException w:name="endnote reference" w:semiHidden="1" w:unhideWhenUsed="1"/>
+    <w:lsdException w:name="endnote text" w:semiHidden="1" w:unhideWhenUsed="1"/>
+    <w:lsdException w:name="table of authorities" w:semiHidden="1" w:unhideWhenUsed="1"/>
+    <w:lsdException w:name="macro" w:semiHidden="1" w:unhideWhenUsed="1"/>
+    <w:lsdException w:name="toa heading" w:semiHidden="1" w:unhideWhenUsed="1"/>
+    <w:lsdException w:name="List" w:semiHidden="1" w:unhideWhenUsed="1"/>
+    <w:lsdException w:name="List Bullet" w:semiHidden="1" w:unhideWhenUsed="1"/>
+    <w:lsdException w:name="List Number" w:semiHidden="1" w:unhideWhenUsed="1"/>
+    <w:lsdException w:name="List 2" w:semiHidden="1" w:unhideWhenUsed="1"/>
+    <w:lsdException w:name="List 3" w:semiHidden="1" w:unhideWhenUsed="1"/>
+    <w:lsdException w:name="List 4" w:semiHidden="1" w:unhideWhenUsed="1"/>
+    <w:lsdException w:name="List 5" w:semiHidden="1" w:unhideWhenUsed="1"/>
+    <w:lsdException w:name="List Bullet 2" w:semiHidden="1" w:unhideWhenUsed="1"/>
+    <w:lsdException w:name="List Bullet 3" w:semiHidden="1" w:unhideWhenUsed="1"/>
+    <w:lsdException w:name="List Bullet 4" w:semiHidden="1" w:unhideWhenUsed="1"/>
+    <w:lsdException w:name="List Bullet 5" w:semiHidden="1" w:unhideWhenUsed="1"/>
+    <w:lsdException w:name="List Number 2" w:semiHidden="1" w:unhideWhenUsed="1"/>
+    <w:lsdException w:name="List Number 3" w:semiHidden="1" w:unhideWhenUsed="1"/>
+    <w:lsdException w:name="List Number 4" w:semiHidden="1" w:unhideWhenUsed="1"/>
+    <w:lsdException w:name="List Number 5" w:semiHidden="1" w:unhideWhenUsed="1"/>
+    <w:lsdException w:name="Title" w:uiPriority="10" w:qFormat="1"/>
+    <w:lsdException w:name="Closing" w:semiHidden="1" w:unhideWhenUsed="1"/>
+    <w:lsdException w:name="Signature" w:semiHidden="1" w:unhideWhenUsed="1"/>
+    <w:lsdException w:name="Default Paragraph Font" w:semiHidden="1" w:uiPriority="1" w:unhideWhenUsed="1"/>
+    <w:lsdException w:name="Body Text" w:semiHidden="1" w:unhideWhenUsed="1"/>
+    <w:lsdException w:name="Body Text Indent" w:semiHidden="1" w:unhideWhenUsed="1"/>
+    <w:lsdException w:name="List Continue" w:semiHidden="1" w:unhideWhenUsed="1"/>
+    <w:lsdException w:name="List Continue 2" w:semiHidden="1" w:unhideWhenUsed="1"/>
+    <w:lsdException w:name="List Continue 3" w:semiHidden="1" w:unhideWhenUsed="1"/>
+    <w:lsdException w:name="List Continue 4" w:semiHidden="1" w:unhideWhenUsed="1"/>
+    <w:lsdException w:name="List Continue 5" w:semiHidden="1" w:unhideWhenUsed="1"/>
+    <w:lsdException w:name="Message Header" w:semiHidden="1" w:unhideWhenUsed="1"/>
+    <w:lsdException w:name="Subtitle" w:uiPriority="11" w:qFormat="1"/>
+    <w:lsdException w:name="Salutation" w:semiHidden="1" w:unhideWhenUsed="1"/>
+    <w:lsdException w:name="Date" w:semiHidden="1" w:unhideWhenUsed="1"/>
+    <w:lsdException w:name="Body Text First Indent" w:semiHidden="1" w:unhideWhenUsed="1"/>
+    <w:lsdException w:name="Body Text First Indent 2" w:semiHidden="1" w:unhideWhenUsed="1"/>
+    <w:lsdException w:name="Note Heading" w:semiHidden="1" w:unhideWhenUsed="1"/>
+    <w:lsdException w:name="Body Text 2" w:semiHidden="1" w:unhideWhenUsed="1"/>
+    <w:lsdException w:name="Body Text 3" w:semiHidden="1" w:unhideWhenUsed="1"/>
+    <w:lsdException w:name="Body Text Indent 2" w:semiHidden="1" w:unhideWhenUsed="1"/>
+    <w:lsdException w:name="Body Text Indent 3" w:semiHidden="1" w:unhideWhenUsed="1"/>
+    <w:lsdException w:name="Block Text" w:semiHidden="1" w:unhideWhenUsed="1"/>
+    <w:lsdException w:name="Hyperlink" w:semiHidden="1" w:unhideWhenUsed="1"/>
+    <w:lsdException w:name="FollowedHyperlink" w:semiHidden="1" w:unhideWhenUsed="1"/>
+    <w:lsdException w:name="Strong" w:uiPriority="22" w:qFormat="1"/>
+    <w:lsdException w:name="Emphasis" w:uiPriority="20" w:qFormat="1"/>
+    <w:lsdException w:name="Document Map" w:semiHidden="1" w:unhideWhenUsed="1"/>
+    <w:lsdException w:name="Plain Text" w:semiHidden="1" w:unhideWhenUsed="1"/>
+    <w:lsdException w:name="E-mail Signature" w:semiHidden="1" w:unhideWhenUsed="1"/>
+    <w:lsdException w:name="HTML Top of Form" w:semiHidden="1" w:unhideWhenUsed="1"/>
+    <w:lsdException w:name="HTML Bottom of Form" w:semiHidden="1" w:unhideWhenUsed="1"/>
+    <w:lsdException w:name="Normal (Web)" w:semiHidden="1" w:unhideWhenUsed="1"/>
+    <w:lsdException w:name="HTML Acronym" w:semiHidden="1" w:unhideWhenUsed="1"/>
+    <w:lsdException w:name="HTML Address" w:semiHidden="1" w:unhideWhenUsed="1"/>
+    <w:lsdException w:name="HTML Cite" w:semiHidden="1" w:unhideWhenUsed="1"/>
+    <w:lsdException w:name="HTML Code" w:semiHidden="1" w:unhideWhenUsed="1"/>
+    <w:lsdException w:name="HTML Definition" w:semiHidden="1" w:unhideWhenUsed="1"/>
+    <w:lsdException w:name="HTML Keyboard" w:semiHidden="1" w:unhideWhenUsed="1"/>
+    <w:lsdException w:name="HTML Preformatted" w:semiHidden="1" w:unhideWhenUsed="1"/>
+    <w:lsdException w:name="HTML Sample" w:semiHidden="1" w:unhideWhenUsed="1"/>
+    <w:lsdException w:name="HTML Typewriter" w:semiHidden="1" w:unhideWhenUsed="1"/>
+    <w:lsdException w:name="HTML Variable" w:semiHidden="1" w:unhideWhenUsed="1"/>
+    <w:lsdException w:name="Normal Table" w:semiHidden="1" w:unhideWhenUsed="1"/>
+    <w:lsdException w:name="annotation subject" w:semiHidden="1" w:unhideWhenUsed="1"/>
+    <w:lsdException w:name="No List" w:semiHidden="1" w:unhideWhenUsed="1"/>
+    <w:lsdException w:name="Outline List 1" w:semiHidden="1" w:unhideWhenUsed="1"/>
+    <w:lsdException w:name="Outline List 2" w:semiHidden="1" w:unhideWhenUsed="1"/>
+    <w:lsdException w:name="Outline List 3" w:semiHidden="1" w:unhideWhenUsed="1"/>
+    <w:lsdException w:name="Table Simple 1" w:semiHidden="1" w:unhideWhenUsed="1"/>
+    <w:lsdException w:name="Table Simple 2" w:semiHidden="1" w:unhideWhenUsed="1"/>
+    <w:lsdException w:name="Table Simple 3" w:semiHidden="1" w:unhideWhenUsed="1"/>
+    <w:lsdException w:name="Table Classic 1" w:semiHidden="1" w:unhideWhenUsed="1"/>
+    <w:lsdException w:name="Table Classic 2" w:semiHidden="1" w:unhideWhenUsed="1"/>
+    <w:lsdException w:name="Table Classic 3" w:semiHidden="1" w:unhideWhenUsed="1"/>
+    <w:lsdException w:name="Table Classic 4" w:semiHidden="1" w:unhideWhenUsed="1"/>
+    <w:lsdException w:name="Table Colorful 1" w:semiHidden="1" w:unhideWhenUsed="1"/>
+    <w:lsdException w:name="Table Colorful 2" w:semiHidden="1" w:unhideWhenUsed="1"/>
+    <w:lsdException w:name="Table Colorful 3" w:semiHidden="1" w:unhideWhenUsed="1"/>
+    <w:lsdException w:name="Table Columns 1" w:semiHidden="1" w:unhideWhenUsed="1"/>
+    <w:lsdException w:name="Table Columns 2" w:semiHidden="1" w:unhideWhenUsed="1"/>
+    <w:lsdException w:name="Table Columns 3" w:semiHidden="1" w:unhideWhenUsed="1"/>
+    <w:lsdException w:name="Table Columns 4" w:semiHidden="1" w:unhideWhenUsed="1"/>
+    <w:lsdException w:name="Table Columns 5" w:semiHidden="1" w:unhideWhenUsed="1"/>
+    <w:lsdException w:name="Table Grid 1" w:semiHidden="1" w:unhideWhenUsed="1"/>
+    <w:lsdException w:name="Table Grid 2" w:semiHidden="1" w:unhideWhenUsed="1"/>
+    <w:lsdException w:name="Table Grid 3" w:semiHidden="1" w:unhideWhenUsed="1"/>
+    <w:lsdException w:name="Table Grid 4" w:semiHidden="1" w:unhideWhenUsed="1"/>
+    <w:lsdException w:name="Table Grid 5" w:semiHidden="1" w:unhideWhenUsed="1"/>
+    <w:lsdException w:name="Table Grid 6" w:semiHidden="1" w:unhideWhenUsed="1"/>
+    <w:lsdException w:name="Table Grid 7" w:semiHidden="1" w:unhideWhenUsed="1"/>
+    <w:lsdException w:name="Table Grid 8" w:semiHidden="1" w:unhideWhenUsed="1"/>
+    <w:lsdException w:name="Table List 1" w:semiHidden="1" w:unhideWhenUsed="1"/>
+    <w:lsdException w:name="Table List 2" w:semiHidden="1" w:unhideWhenUsed="1"/>
+    <w:lsdException w:name="Table List 3" w:semiHidden="1" w:unhideWhenUsed="1"/>
+    <w:lsdException w:name="Table List 4" w:semiHidden="1" w:unhideWhenUsed="1"/>
+    <w:lsdException w:name="Table List 5" w:semiHidden="1" w:unhideWhenUsed="1"/>
+    <w:lsdException w:name="Table List 6" w:semiHidden="1" w:unhideWhenUsed="1"/>
+    <w:lsdException w:name="Table List 7" w:semiHidden="1" w:unhideWhenUsed="1"/>
+    <w:lsdException w:name="Table List 8" w:semiHidden="1" w:unhideWhenUsed="1"/>
+    <w:lsdException w:name="Table 3D effects 1" w:semiHidden="1" w:unhideWhenUsed="1"/>
+    <w:lsdException w:name="Table 3D effects 2" w:semiHidden="1" w:unhideWhenUsed="1"/>
+    <w:lsdException w:name="Table 3D effects 3" w:semiHidden="1" w:unhideWhenUsed="1"/>
+    <w:lsdException w:name="Table Contemporary" w:semiHidden="1" w:unhideWhenUsed="1"/>
+    <w:lsdException w:name="Table Elegant" w:semiHidden="1" w:unhideWhenUsed="1"/>
+    <w:lsdException w:name="Table Professional" w:semiHidden="1" w:unhideWhenUsed="1"/>
+    <w:lsdException w:name="Table Subtle 1" w:semiHidden="1" w:unhideWhenUsed="1"/>
+    <w:lsdException w:name="Table Subtle 2" w:semiHidden="1" w:unhideWhenUsed="1"/>
+    <w:lsdException w:name="Table Web 1" w:semiHidden="1" w:unhideWhenUsed="1"/>
+    <w:lsdException w:name="Table Web 2" w:semiHidden="1" w:unhideWhenUsed="1"/>
+    <w:lsdException w:name="Table Web 3" w:semiHidden="1" w:unhideWhenUsed="1"/>
+    <w:lsdException w:name="Balloon Text" w:semiHidden="1" w:unhideWhenUsed="1"/>
+    <w:lsdException w:name="Table Grid" w:uiPriority="39"/>
+    <w:lsdException w:name="Table Theme" w:semiHidden="1" w:unhideWhenUsed="1"/>
+    <w:lsdException w:name="Placeholder Text" w:semiHidden="1"/>
+    <w:lsdException w:name="No Spacing" w:uiPriority="1" w:qFormat="1"/>
+    <w:lsdException w:name="Light Shading" w:uiPriority="60"/>
+    <w:lsdException w:name="Light List" w:uiPriority="61"/>
+    <w:lsdException w:name="Light Grid" w:uiPriority="62"/>
+    <w:lsdException w:name="Medium Shading 1" w:uiPriority="63"/>
+    <w:lsdException w:name="Medium Shading 2" w:uiPriority="64"/>
+    <w:lsdException w:name="Medium List 1" w:uiPriority="65"/>
+    <w:lsdException w:name="Medium List 2" w:uiPriority="66"/>
+    <w:lsdException w:name="Medium Grid 1" w:uiPriority="67"/>
+    <w:lsdException w:name="Medium Grid 2" w:uiPriority="68"/>
+    <w:lsdException w:name="Medium Grid 3" w:uiPriority="69"/>
+    <w:lsdException w:name="Dark List" w:uiPriority="70"/>
+    <w:lsdException w:name="Colorful Shading" w:uiPriority="71"/>
+    <w:lsdException w:name="Colorful List" w:uiPriority="72"/>
+    <w:lsdException w:name="Colorful Grid" w:uiPriority="73"/>
+    <w:lsdException w:name="Light Shading Accent 1" w:uiPriority="60"/>
+    <w:lsdException w:name="Light List Accent 1" w:uiPriority="61"/>
+    <w:lsdException w:name="Light Grid Accent 1" w:uiPriority="62"/>
+    <w:lsdException w:name="Medium Shading 1 Accent 1" w:uiPriority="63"/>
+    <w:lsdException w:name="Medium Shading 2 Accent 1" w:uiPriority="64"/>
+    <w:lsdException w:name="Medium List 1 Accent 1" w:uiPriority="65"/>
+    <w:lsdException w:name="Revision" w:semiHidden="1"/>
+    <w:lsdException w:name="List Paragraph" w:uiPriority="34" w:qFormat="1"/>
+    <w:lsdException w:name="Quote" w:uiPriority="29" w:qFormat="1"/>
+    <w:lsdException w:name="Intense Quote" w:uiPriority="30" w:qFormat="1"/>
+    <w:lsdException w:name="Medium List 2 Accent 1" w:uiPriority="66"/>
+    <w:lsdException w:name="Medium Grid 1 Accent 1" w:uiPriority="67"/>
+    <w:lsdException w:name="Medium Grid 2 Accent 1" w:uiPriority="68"/>
+    <w:lsdException w:name="Medium Grid 3 Accent 1" w:uiPriority="69"/>
+    <w:lsdException w:name="Dark List Accent 1" w:uiPriority="70"/>
+    <w:lsdException w:name="Colorful Shading Accent 1" w:uiPriority="71"/>
+    <w:lsdException w:name="Colorful List Accent 1" w:uiPriority="72"/>
+    <w:lsdException w:name="Colorful Grid Accent 1" w:uiPriority="73"/>
+    <w:lsdException w:name="Light Shading Accent 2" w:uiPriority="60"/>
+    <w:lsdException w:name="Light List Accent 2" w:uiPriority="61"/>
+    <w:lsdException w:name="Light Grid Accent 2" w:uiPriority="62"/>
+    <w:lsdException w:name="Medium Shading 1 Accent 2" w:uiPriority="63"/>
+    <w:lsdException w:name="Medium Shading 2 Accent 2" w:uiPriority="64"/>
+    <w:lsdException w:name="Medium List 1 Accent 2" w:uiPriority="65"/>
+    <w:lsdException w:name="Medium List 2 Accent 2" w:uiPriority="66"/>
+    <w:lsdException w:name="Medium Grid 1 Accent 2" w:uiPriority="67"/>
+    <w:lsdException w:name="Medium Grid 2 Accent 2" w:uiPriority="68"/>
+    <w:lsdException w:name="Medium Grid 3 Accent 2" w:uiPriority="69"/>
+    <w:lsdException w:name="Dark List Accent 2" w:uiPriority="70"/>
+    <w:lsdException w:name="Colorful Shading Accent 2" w:uiPriority="71"/>
+    <w:lsdException w:name="Colorful List Accent 2" w:uiPriority="72"/>
+    <w:lsdException w:name="Colorful Grid Accent 2" w:uiPriority="73"/>
+    <w:lsdException w:name="Light Shading Accent 3" w:uiPriority="60"/>
+    <w:lsdException w:name="Light List Accent 3" w:uiPriority="61"/>
+    <w:lsdException w:name="Light Grid Accent 3" w:uiPriority="62"/>
+    <w:lsdException w:name="Medium Shading 1 Accent 3" w:uiPriority="63"/>
+    <w:lsdException w:name="Medium Shading 2 Accent 3" w:uiPriority="64"/>
+    <w:lsdException w:name="Medium List 1 Accent 3" w:uiPriority="65"/>
+    <w:lsdException w:name="Medium List 2 Accent 3" w:uiPriority="66"/>
+    <w:lsdException w:name="Medium Grid 1 Accent 3" w:uiPriority="67"/>
+    <w:lsdException w:name="Medium Grid 2 Accent 3" w:uiPriority="68"/>
+    <w:lsdException w:name="Medium Grid 3 Accent 3" w:uiPriority="69"/>
+    <w:lsdException w:name="Dark List Accent 3" w:uiPriority="70"/>
+    <w:lsdException w:name="Colorful Shading Accent 3" w:uiPriority="71"/>
+    <w:lsdException w:name="Colorful List Accent 3" w:uiPriority="72"/>
+    <w:lsdException w:name="Colorful Grid Accent 3" w:uiPriority="73"/>
+    <w:lsdException w:name="Light Shading Accent 4" w:uiPriority="60"/>
+    <w:lsdException w:name="Light List Accent 4" w:uiPriority="61"/>
+    <w:lsdException w:name="Light Grid Accent 4" w:uiPriority="62"/>
+    <w:lsdException w:name="Medium Shading 1 Accent 4" w:uiPriority="63"/>
+    <w:lsdException w:name="Medium Shading 2 Accent 4" w:uiPriority="64"/>
+    <w:lsdException w:name="Medium List 1 Accent 4" w:uiPriority="65"/>
+    <w:lsdException w:name="Medium List 2 Accent 4" w:uiPriority="66"/>
+    <w:lsdException w:name="Medium Grid 1 Accent 4" w:uiPriority="67"/>
+    <w:lsdException w:name="Medium Grid 2 Accent 4" w:uiPriority="68"/>
+    <w:lsdException w:name="Medium Grid 3 Accent 4" w:uiPriority="69"/>
+    <w:lsdException w:name="Dark List Accent 4" w:uiPriority="70"/>
+    <w:lsdException w:name="Colorful Shading Accent 4" w:uiPriority="71"/>
+    <w:lsdException w:name="Colorful List Accent 4" w:uiPriority="72"/>
+    <w:lsdException w:name="Colorful Grid Accent 4" w:uiPriority="73"/>
+    <w:lsdException w:name="Light Shading Accent 5" w:uiPriority="60"/>
+    <w:lsdException w:name="Light List Accent 5" w:uiPriority="61"/>
+    <w:lsdException w:name="Light Grid Accent 5" w:uiPriority="62"/>
+    <w:lsdException w:name="Medium Shading 1 Accent 5" w:uiPriority="63"/>
+    <w:lsdException w:name="Medium Shading 2 Accent 5" w:uiPriority="64"/>
+    <w:lsdException w:name="Medium List 1 Accent 5" w:uiPriority="65"/>
+    <w:lsdException w:name="Medium List 2 Accent 5" w:uiPriority="66"/>
+    <w:lsdException w:name="Medium Grid 1 Accent 5" w:uiPriority="67"/>
+    <w:lsdException w:name="Medium Grid 2 Accent 5" w:uiPriority="68"/>
+    <w:lsdException w:name="Medium Grid 3 Accent 5" w:uiPriority="69"/>
+    <w:lsdException w:name="Dark List Accent 5" w:uiPriority="70"/>
+    <w:lsdException w:name="Colorful Shading Accent 5" w:uiPriority="71"/>
+    <w:lsdException w:name="Colorful List Accent 5" w:uiPriority="72"/>
+    <w:lsdException w:name="Colorful Grid Accent 5" w:uiPriority="73"/>
+    <w:lsdException w:name="Light Shading Accent 6" w:uiPriority="60"/>
+    <w:lsdException w:name="Light List Accent 6" w:uiPriority="61"/>
+    <w:lsdException w:name="Light Grid Accent 6" w:uiPriority="62"/>
+    <w:lsdException w:name="Medium Shading 1 Accent 6" w:uiPriority="63"/>
+    <w:lsdException w:name="Medium Shading 2 Accent 6" w:uiPriority="64"/>
+    <w:lsdException w:name="Medium List 1 Accent 6" w:uiPriority="65"/>
+    <w:lsdException w:name="Medium List 2 Accent 6" w:uiPriority="66"/>
+    <w:lsdException w:name="Medium Grid 1 Accent 6" w:uiPriority="67"/>
+    <w:lsdException w:name="Medium Grid 2 Accent 6" w:uiPriority="68"/>
+    <w:lsdException w:name="Medium Grid 3 Accent 6" w:uiPriority="69"/>
+    <w:lsdException w:name="Dark List Accent 6" w:uiPriority="70"/>
+    <w:lsdException w:name="Colorful Shading Accent 6" w:uiPriority="71"/>
+    <w:lsdException w:name="Colorful List Accent 6" w:uiPriority="72"/>
+    <w:lsdException w:name="Colorful Grid Accent 6" w:uiPriority="73"/>
+    <w:lsdException w:name="Subtle Emphasis" w:uiPriority="19" w:qFormat="1"/>
+    <w:lsdException w:name="Intense Emphasis" w:uiPriority="21" w:qFormat="1"/>
+    <w:lsdException w:name="Subtle Reference" w:uiPriority="31" w:qFormat="1"/>
+    <w:lsdException w:name="Intense Reference" w:uiPriority="32" w:qFormat="1"/>
+    <w:lsdException w:name="Book Title" w:uiPriority="33" w:qFormat="1"/>
+    <w:lsdException w:name="Bibliography" w:semiHidden="1" w:uiPriority="37" w:unhideWhenUsed="1"/>
+    <w:lsdException w:name="TOC Heading" w:semiHidden="1" w:uiPriority="39" w:unhideWhenUsed="1" w:qFormat="1"/>
+    <w:lsdException w:name="Plain Table 1" w:uiPriority="41"/>
+    <w:lsdException w:name="Plain Table 2" w:uiPriority="42"/>
+    <w:lsdException w:name="Plain Table 3" w:uiPriority="43"/>
+    <w:lsdException w:name="Plain Table 4" w:uiPriority="44"/>
+    <w:lsdException w:name="Plain Table 5" w:uiPriority="45"/>
+    <w:lsdException w:name="Grid Table Light" w:uiPriority="40"/>
+    <w:lsdException w:name="Grid Table 1 Light" w:uiPriority="46"/>
+    <w:lsdException w:name="Grid Table 2" w:uiPriority="47"/>
+    <w:lsdException w:name="Grid Table 3" w:uiPriority="48"/>
+    <w:lsdException w:name="Grid Table 4" w:uiPriority="49"/>
+    <w:lsdException w:name="Grid Table 5 Dark" w:uiPriority="50"/>
+    <w:lsdException w:name="Grid Table 6 Colorful" w:uiPriority="51"/>
+    <w:lsdException w:name="Grid Table 7 Colorful" w:uiPriority="52"/>
+    <w:lsdException w:name="Grid Table 1 Light Accent 1" w:uiPriority="46"/>
+    <w:lsdException w:name="Grid Table 2 Accent 1" w:uiPriority="47"/>
+    <w:lsdException w:name="Grid Table 3 Accent 1" w:uiPriority="48"/>
+    <w:lsdException w:name="Grid Table 4 Accent 1" w:uiPriority="49"/>
+    <w:lsdException w:name="Grid Table 5 Dark Accent 1" w:uiPriority="50"/>
+    <w:lsdException w:name="Grid Table 6 Colorful Accent 1" w:uiPriority="51"/>
+    <w:lsdException w:name="Grid Table 7 Colorful Accent 1" w:uiPriority="52"/>
+    <w:lsdException w:name="Grid Table 1 Light Accent 2" w:uiPriority="46"/>
+    <w:lsdException w:name="Grid Table 2 Accent 2" w:uiPriority="47"/>
+    <w:lsdException w:name="Grid Table 3 Accent 2" w:uiPriority="48"/>
+    <w:lsdException w:name="Grid Table 4 Accent 2" w:uiPriority="49"/>
+    <w:lsdException w:name="Grid Table 5 Dark Accent 2" w:uiPriority="50"/>
+    <w:lsdException w:name="Grid Table 6 Colorful Accent 2" w:uiPriority="51"/>
+    <w:lsdException w:name="Grid Table 7 Colorful Accent 2" w:uiPriority="52"/>
+    <w:lsdException w:name="Grid Table 1 Light Accent 3" w:uiPriority="46"/>
+    <w:lsdException w:name="Grid Table 2 Accent 3" w:uiPriority="47"/>
+    <w:lsdException w:name="Grid Table 3 Accent 3" w:uiPriority="48"/>
+    <w:lsdException w:name="Grid Table 4 Accent 3" w:uiPriority="49"/>
+    <w:lsdException w:name="Grid Table 5 Dark Accent 3" w:uiPriority="50"/>
+    <w:lsdException w:name="Grid Table 6 Colorful Accent 3" w:uiPriority="51"/>
+    <w:lsdException w:name="Grid Table 7 Colorful Accent 3" w:uiPriority="52"/>
+    <w:lsdException w:name="Grid Table 1 Light Accent 4" w:uiPriority="46"/>
+    <w:lsdException w:name="Grid Table 2 Accent 4" w:uiPriority="47"/>
+    <w:lsdException w:name="Grid Table 3 Accent 4" w:uiPriority="48"/>
+    <w:lsdException w:name="Grid Table 4 Accent 4" w:uiPriority="49"/>
+    <w:lsdException w:name="Grid Table 5 Dark Accent 4" w:uiPriority="50"/>
+    <w:lsdException w:name="Grid Table 6 Colorful Accent 4" w:uiPriority="51"/>
+    <w:lsdException w:name="Grid Table 7 Colorful Accent 4" w:uiPriority="52"/>
+    <w:lsdException w:name="Grid Table 1 Light Accent 5" w:uiPriority="46"/>
+    <w:lsdException w:name="Grid Table 2 Accent 5" w:uiPriority="47"/>
+    <w:lsdException w:name="Grid Table 3 Accent 5" w:uiPriority="48"/>
+    <w:lsdException w:name="Grid Table 4 Accent 5" w:uiPriority="49"/>
+    <w:lsdException w:name="Grid Table 5 Dark Accent 5" w:uiPriority="50"/>
+    <w:lsdException w:name="Grid Table 6 Colorful Accent 5" w:uiPriority="51"/>
+    <w:lsdException w:name="Grid Table 7 Colorful Accent 5" w:uiPriority="52"/>
+    <w:lsdException w:name="Grid Table 1 Light Accent 6" w:uiPriority="46"/>
+    <w:lsdException w:name="Grid Table 2 Accent 6" w:uiPriority="47"/>
+    <w:lsdException w:name="Grid Table 3 Accent 6" w:uiPriority="48"/>
+    <w:lsdException w:name="Grid Table 4 Accent 6" w:uiPriority="49"/>
+    <w:lsdException w:name="Grid Table 5 Dark Accent 6" w:uiPriority="50"/>
+    <w:lsdException w:name="Grid Table 6 Colorful Accent 6" w:uiPriority="51"/>
+    <w:lsdException w:name="Grid Table 7 Colorful Accent 6" w:uiPriority="52"/>
+    <w:lsdException w:name="List Table 1 Light" w:uiPriority="46"/>
+    <w:lsdException w:name="List Table 2" w:uiPriority="47"/>
+    <w:lsdException w:name="List Table 3" w:uiPriority="48"/>
+    <w:lsdException w:name="List Table 4" w:uiPriority="49"/>
+    <w:lsdException w:name="List Table 5 Dark" w:uiPriority="50"/>
+    <w:lsdException w:name="List Table 6 Colorful" w:uiPriority="51"/>
+    <w:lsdException w:name="List Table 7 Colorful" w:uiPriority="52"/>
+    <w:lsdException w:name="List Table 1 Light Accent 1" w:uiPriority="46"/>
+    <w:lsdException w:name="List Table 2 Accent 1" w:uiPriority="47"/>
+    <w:lsdException w:name="List Table 3 Accent 1" w:uiPriority="48"/>
+    <w:lsdException w:name="List Table 4 Accent 1" w:uiPriority="49"/>
+    <w:lsdException w:name="List Table 5 Dark Accent 1" w:uiPriority="50"/>
+    <w:lsdException w:name="List Table 6 Colorful Accent 1" w:uiPriority="51"/>
+    <w:lsdException w:name="List Table 7 Colorful Accent 1" w:uiPriority="52"/>
+    <w:lsdException w:name="List Table 1 Light Accent 2" w:uiPriority="46"/>
+    <w:lsdException w:name="List Table 2 Accent 2" w:uiPriority="47"/>
+    <w:lsdException w:name="List Table 3 Accent 2" w:uiPriority="48"/>
+    <w:lsdException w:name="List Table 4 Accent 2" w:uiPriority="49"/>
+    <w:lsdException w:name="List Table 5 Dark Accent 2" w:uiPriority="50"/>
+    <w:lsdException w:name="List Table 6 Colorful Accent 2" w:uiPriority="51"/>
+    <w:lsdException w:name="List Table 7 Colorful Accent 2" w:uiPriority="52"/>
+    <w:lsdException w:name="List Table 1 Light Accent 3" w:uiPriority="46"/>
+    <w:lsdException w:name="List Table 2 Accent 3" w:uiPriority="47"/>
+    <w:lsdException w:name="List Table 3 Accent 3" w:uiPriority="48"/>
+    <w:lsdException w:name="List Table 4 Accent 3" w:uiPriority="49"/>
+    <w:lsdException w:name="List Table 5 Dark Accent 3" w:uiPriority="50"/>
+    <w:lsdException w:name="List Table 6 Colorful Accent 3" w:uiPriority="51"/>
+    <w:lsdException w:name="List Table 7 Colorful Accent 3" w:uiPriority="52"/>
+    <w:lsdException w:name="List Table 1 Light Accent 4" w:uiPriority="46"/>
+    <w:lsdException w:name="List Table 2 Accent 4" w:uiPriority="47"/>
+    <w:lsdException w:name="List Table 3 Accent 4" w:uiPriority="48"/>
+    <w:lsdException w:name="List Table 4 Accent 4" w:uiPriority="49"/>
+    <w:lsdException w:name="List Table 5 Dark Accent 4" w:uiPriority="50"/>
+    <w:lsdException w:name="List Table 6 Colorful Accent 4" w:uiPriority="51"/>
+    <w:lsdException w:name="List Table 7 Colorful Accent 4" w:uiPriority="52"/>
+    <w:lsdException w:name="List Table 1 Light Accent 5" w:uiPriority="46"/>
+    <w:lsdException w:name="List Table 2 Accent 5" w:uiPriority="47"/>
+    <w:lsdException w:name="List Table 3 Accent 5" w:uiPriority="48"/>
+    <w:lsdException w:name="List Table 4 Accent 5" w:uiPriority="49"/>
+    <w:lsdException w:name="List Table 5 Dark Accent 5" w:uiPriority="50"/>
+    <w:lsdException w:name="List Table 6 Colorful Accent 5" w:uiPriority="51"/>
+    <w:lsdException w:name="List Table 7 Colorful Accent 5" w:uiPriority="52"/>
+    <w:lsdException w:name="List Table 1 Light Accent 6" w:uiPriority="46"/>
+    <w:lsdException w:name="List Table 2 Accent 6" w:uiPriority="47"/>
+    <w:lsdException w:name="List Table 3 Accent 6" w:uiPriority="48"/>
+    <w:lsdException w:name="List Table 4 Accent 6" w:uiPriority="49"/>
+    <w:lsdException w:name="List Table 5 Dark Accent 6" w:uiPriority="50"/>
+    <w:lsdException w:name="List Table 6 Colorful Accent 6" w:uiPriority="51"/>
+    <w:lsdException w:name="List Table 7 Colorful Accent 6" w:uiPriority="52"/>
   </w:latentStyles>
   <w:style w:type="paragraph" w:default="1" w:styleId="Standaard">
     <w:name w:val="Normal"/>

</xml_diff>

<commit_message>
nog meer analyse :(
</commit_message>
<xml_diff>
--- a/O2.docx
+++ b/O2.docx
@@ -25,136 +25,102 @@
     </w:p>
     <w:p>
       <w:r>
-        <w:t xml:space="preserve">Er zijn meerder schermen. Het </w:t>
-      </w:r>
-      <w:proofErr w:type="spellStart"/>
-      <w:r>
-        <w:t>huidigge</w:t>
-      </w:r>
-      <w:proofErr w:type="spellEnd"/>
-      <w:r>
-        <w:t xml:space="preserve"> scherm wordt bijgehouden in de variabele </w:t>
-      </w:r>
-      <w:proofErr w:type="spellStart"/>
-      <w:r>
+        <w:t xml:space="preserve">Er zijn meerder schermen. Het huidigge scherm wordt bijgehouden in de variabele selectedScreen. Dit getal refereert naar een scherm. Welk scherm bij welk nummer hoort is te vinden in de variabele die beginnen met ‘SCREEN_’. </w:t>
+      </w:r>
+    </w:p>
+    <w:p>
+      <w:r>
+        <w:t xml:space="preserve">Om tussen verschillende schermen te gaan, zijn er een aantal functies die een ander scherm tonen. Deze zijn </w:t>
+      </w:r>
+      <w:r>
+        <w:rPr>
+          <w:i/>
+        </w:rPr>
+        <w:t>backToMenu</w:t>
+      </w:r>
+      <w:r>
+        <w:t xml:space="preserve">, </w:t>
+      </w:r>
+      <w:r>
+        <w:rPr>
+          <w:i/>
+        </w:rPr>
+        <w:t>showAboutScreen</w:t>
+      </w:r>
+      <w:r>
+        <w:t xml:space="preserve"> en </w:t>
+      </w:r>
+      <w:r>
+        <w:rPr>
+          <w:i/>
+        </w:rPr>
+        <w:t>showScoreScreen</w:t>
+      </w:r>
+      <w:r>
+        <w:t>. De</w:t>
+      </w:r>
+      <w:r>
+        <w:t>ze</w:t>
+      </w:r>
+      <w:r>
+        <w:t xml:space="preserve"> functies spreken voor zich.</w:t>
+      </w:r>
+    </w:p>
+    <w:p>
+      <w:r>
+        <w:t xml:space="preserve">Al deze verschillende schermen moeten op enig moment getekend worden. Het tekenen van schermen zijn ook een aantal functies voor: </w:t>
+      </w:r>
+      <w:r>
+        <w:rPr>
+          <w:i/>
+        </w:rPr>
+        <w:t>drawAbout</w:t>
+      </w:r>
+      <w:r>
+        <w:t xml:space="preserve">, </w:t>
+      </w:r>
+      <w:r>
+        <w:rPr>
+          <w:i/>
+        </w:rPr>
+        <w:t>drawMenu</w:t>
+      </w:r>
+      <w:r>
+        <w:t xml:space="preserve">, </w:t>
+      </w:r>
+      <w:r>
+        <w:rPr>
+          <w:i/>
+        </w:rPr>
+        <w:t>drawGame</w:t>
+      </w:r>
+      <w:r>
+        <w:t xml:space="preserve">, </w:t>
+      </w:r>
+      <w:r>
+        <w:rPr>
+          <w:i/>
+        </w:rPr>
+        <w:t>drawScoresScreen</w:t>
+      </w:r>
+      <w:r>
+        <w:t xml:space="preserve">. De juiste teken-functie aanroepen aan de hand van </w:t>
+      </w:r>
+      <w:r>
+        <w:rPr>
+          <w:i/>
+        </w:rPr>
         <w:t>selectedScreen</w:t>
       </w:r>
-      <w:proofErr w:type="spellEnd"/>
-      <w:r>
-        <w:t xml:space="preserve">. Dit getal refereert naar een scherm. Welk scherm bij welk nummer hoort is te vinden in de variabele die beginnen met ‘SCREEN_’. </w:t>
-      </w:r>
-    </w:p>
-    <w:p>
-      <w:r>
-        <w:t xml:space="preserve">Om tussen verschillende schermen te gaan, zijn er een aantal functies die een ander scherm tonen. Deze zijn </w:t>
-      </w:r>
-      <w:proofErr w:type="spellStart"/>
-      <w:r>
-        <w:rPr>
-          <w:i/>
-        </w:rPr>
-        <w:t>backToMenu</w:t>
-      </w:r>
-      <w:proofErr w:type="spellEnd"/>
-      <w:r>
-        <w:t xml:space="preserve">, </w:t>
-      </w:r>
-      <w:proofErr w:type="spellStart"/>
-      <w:r>
-        <w:rPr>
-          <w:i/>
-        </w:rPr>
-        <w:t>showAboutScreen</w:t>
-      </w:r>
-      <w:proofErr w:type="spellEnd"/>
-      <w:r>
-        <w:t xml:space="preserve"> en </w:t>
-      </w:r>
-      <w:proofErr w:type="spellStart"/>
-      <w:r>
-        <w:rPr>
-          <w:i/>
-        </w:rPr>
-        <w:t>showScoreScreen</w:t>
-      </w:r>
-      <w:proofErr w:type="spellEnd"/>
-      <w:r>
-        <w:t>. De</w:t>
-      </w:r>
-      <w:r>
-        <w:t>ze</w:t>
-      </w:r>
-      <w:r>
-        <w:t xml:space="preserve"> functies spreken voor zich.</w:t>
-      </w:r>
-    </w:p>
-    <w:p>
-      <w:r>
-        <w:t xml:space="preserve">Al deze verschillende schermen moeten op enig moment getekend worden. Het tekenen van schermen zijn ook een aantal functies voor: </w:t>
-      </w:r>
-      <w:proofErr w:type="spellStart"/>
-      <w:r>
-        <w:rPr>
-          <w:i/>
-        </w:rPr>
-        <w:t>drawAbout</w:t>
-      </w:r>
-      <w:proofErr w:type="spellEnd"/>
-      <w:r>
-        <w:t xml:space="preserve">, </w:t>
-      </w:r>
-      <w:proofErr w:type="spellStart"/>
-      <w:r>
-        <w:rPr>
-          <w:i/>
-        </w:rPr>
-        <w:t>drawMenu</w:t>
-      </w:r>
-      <w:proofErr w:type="spellEnd"/>
-      <w:r>
-        <w:t xml:space="preserve">, </w:t>
-      </w:r>
-      <w:proofErr w:type="spellStart"/>
-      <w:r>
-        <w:rPr>
-          <w:i/>
-        </w:rPr>
-        <w:t>drawGame</w:t>
-      </w:r>
-      <w:proofErr w:type="spellEnd"/>
-      <w:r>
-        <w:t xml:space="preserve">, </w:t>
-      </w:r>
-      <w:proofErr w:type="spellStart"/>
-      <w:r>
-        <w:rPr>
-          <w:i/>
-        </w:rPr>
-        <w:t>drawScoresScreen</w:t>
-      </w:r>
-      <w:proofErr w:type="spellEnd"/>
-      <w:r>
-        <w:t xml:space="preserve">. De juiste teken-functie aanroepen aan de hand van </w:t>
-      </w:r>
-      <w:proofErr w:type="spellStart"/>
-      <w:r>
-        <w:rPr>
-          <w:i/>
-        </w:rPr>
-        <w:t>selectedScreen</w:t>
-      </w:r>
-      <w:proofErr w:type="spellEnd"/>
       <w:r>
         <w:t xml:space="preserve"> wordt gedaan door de functie </w:t>
       </w:r>
-      <w:proofErr w:type="spellStart"/>
       <w:r>
         <w:rPr>
           <w:i/>
         </w:rPr>
         <w:t>drawScreen</w:t>
       </w:r>
-      <w:proofErr w:type="spellEnd"/>
       <w:r>
         <w:t>.</w:t>
       </w:r>
@@ -163,60 +129,30 @@
       <w:r>
         <w:t xml:space="preserve">Als laatste is er nog de variabele </w:t>
       </w:r>
-      <w:proofErr w:type="spellStart"/>
       <w:r>
         <w:rPr>
           <w:i/>
         </w:rPr>
         <w:t>popupTxt</w:t>
       </w:r>
-      <w:proofErr w:type="spellEnd"/>
-      <w:r>
-        <w:t xml:space="preserve">. Deze String houdt bij of er een </w:t>
-      </w:r>
-      <w:proofErr w:type="spellStart"/>
-      <w:r>
-        <w:t>overlay</w:t>
-      </w:r>
-      <w:proofErr w:type="spellEnd"/>
-      <w:r>
-        <w:t xml:space="preserve"> over het scherm ligt. Als dat het geval is, wordt er een half doorzichtige blauwe </w:t>
-      </w:r>
-      <w:proofErr w:type="spellStart"/>
-      <w:r>
-        <w:t>overlay</w:t>
-      </w:r>
-      <w:proofErr w:type="spellEnd"/>
-      <w:r>
-        <w:t xml:space="preserve"> weergegeven met in het midden groot de tekst die in </w:t>
-      </w:r>
-      <w:proofErr w:type="spellStart"/>
+      <w:r>
+        <w:t xml:space="preserve">. Deze String houdt bij of er een overlay over het scherm ligt. Als dat het geval is, wordt er een half doorzichtige blauwe overlay weergegeven met in het midden groot de tekst die in </w:t>
+      </w:r>
       <w:r>
         <w:rPr>
           <w:i/>
         </w:rPr>
         <w:t>popupTxt</w:t>
       </w:r>
-      <w:proofErr w:type="spellEnd"/>
-      <w:r>
-        <w:t xml:space="preserve"> staat. Het tekenen van deze </w:t>
-      </w:r>
-      <w:proofErr w:type="spellStart"/>
-      <w:r>
-        <w:t>overlay</w:t>
-      </w:r>
-      <w:proofErr w:type="spellEnd"/>
-      <w:r>
-        <w:t xml:space="preserve"> en tekst wordt gedaan door de functie </w:t>
-      </w:r>
-      <w:proofErr w:type="spellStart"/>
+      <w:r>
+        <w:t xml:space="preserve"> staat. Het tekenen van deze overlay en tekst wordt gedaan door de functie </w:t>
+      </w:r>
       <w:r>
         <w:rPr>
           <w:i/>
         </w:rPr>
         <w:t>drawPopupScreen</w:t>
       </w:r>
-      <w:proofErr w:type="spellEnd"/>
       <w:r>
         <w:t>.</w:t>
       </w:r>
@@ -233,14 +169,12 @@
       <w:r>
         <w:t xml:space="preserve">Door het hele programma worden knoppen gebruikt. Alle informatie over knoppen is opgeslagen in twee arrays: </w:t>
       </w:r>
-      <w:proofErr w:type="spellStart"/>
       <w:r>
         <w:rPr>
           <w:i/>
         </w:rPr>
         <w:t>buttonData</w:t>
       </w:r>
-      <w:proofErr w:type="spellEnd"/>
       <w:r>
         <w:rPr>
           <w:i/>
@@ -250,14 +184,12 @@
       <w:r>
         <w:t xml:space="preserve"> en </w:t>
       </w:r>
-      <w:proofErr w:type="spellStart"/>
       <w:r>
         <w:rPr>
           <w:i/>
         </w:rPr>
         <w:t>buttonTxt</w:t>
       </w:r>
-      <w:proofErr w:type="spellEnd"/>
       <w:r>
         <w:rPr>
           <w:i/>
@@ -270,19 +202,11 @@
       <w:r>
         <w:t xml:space="preserve">kan je met de functie </w:t>
       </w:r>
-      <w:proofErr w:type="spellStart"/>
-      <w:r>
-        <w:rPr>
-          <w:i/>
-        </w:rPr>
-        <w:t>buttonIdToLocation</w:t>
-      </w:r>
-      <w:proofErr w:type="spellEnd"/>
-      <w:r>
-        <w:rPr>
-          <w:i/>
-        </w:rPr>
-        <w:t xml:space="preserve"> </w:t>
+      <w:r>
+        <w:rPr>
+          <w:i/>
+        </w:rPr>
+        <w:t xml:space="preserve">buttonIdToLocation </w:t>
       </w:r>
       <w:r>
         <w:t>het identificatie nummer omzetten naar een locatie nummer. Met dit locatie nummer kan binnen de twee arrays de juiste data gevonden worden.</w:t>
@@ -290,24 +214,14 @@
     </w:p>
     <w:p>
       <w:r>
-        <w:t xml:space="preserve">Navigeren binnen het </w:t>
-      </w:r>
-      <w:proofErr w:type="spellStart"/>
-      <w:r>
-        <w:t>buttonData</w:t>
-      </w:r>
-      <w:proofErr w:type="spellEnd"/>
-      <w:r>
-        <w:t xml:space="preserve"> array kan door middel van acht numerieke variabelen die allemaal beginnen met ‘BUTON_’.  Een nieuwe knop toevoegen kan met de functie </w:t>
-      </w:r>
-      <w:proofErr w:type="spellStart"/>
+        <w:t xml:space="preserve">Navigeren binnen het buttonData array kan door middel van acht numerieke variabelen die allemaal beginnen met ‘BUTON_’.  Een nieuwe knop toevoegen kan met de functie </w:t>
+      </w:r>
       <w:r>
         <w:rPr>
           <w:i/>
         </w:rPr>
         <w:t>addButon</w:t>
       </w:r>
-      <w:proofErr w:type="spellEnd"/>
       <w:r>
         <w:t>.</w:t>
       </w:r>
@@ -316,28 +230,24 @@
       <w:r>
         <w:t xml:space="preserve">Om elke knop een actie te geven, is er de functie </w:t>
       </w:r>
-      <w:proofErr w:type="spellStart"/>
       <w:r>
         <w:rPr>
           <w:i/>
         </w:rPr>
         <w:t>doButtonAction</w:t>
       </w:r>
-      <w:proofErr w:type="spellEnd"/>
       <w:r>
         <w:t>. Deze functie roept door middel van het button identifica</w:t>
       </w:r>
       <w:r>
         <w:t xml:space="preserve">tie nummer de juiste actie aan. Het zoeken naar een bepaalde knop met een x en y locatie, kan door middel van de functie </w:t>
       </w:r>
-      <w:proofErr w:type="spellStart"/>
       <w:r>
         <w:rPr>
           <w:i/>
         </w:rPr>
         <w:t>getButtonAtLocation</w:t>
       </w:r>
-      <w:proofErr w:type="spellEnd"/>
       <w:r>
         <w:t xml:space="preserve">. </w:t>
       </w:r>
@@ -346,14 +256,12 @@
       <w:r>
         <w:t xml:space="preserve">Het tekenen van de juiste knoppen wordt gedaan in de functie </w:t>
       </w:r>
-      <w:proofErr w:type="spellStart"/>
       <w:r>
         <w:rPr>
           <w:i/>
         </w:rPr>
         <w:t>drawButtons</w:t>
       </w:r>
-      <w:proofErr w:type="spellEnd"/>
       <w:r>
         <w:t xml:space="preserve">.  </w:t>
       </w:r>
@@ -452,14 +360,12 @@
       <w:r>
         <w:t xml:space="preserve">Om met het score bord te werken, zijn er een aantal functies. Ten eerste heb je de </w:t>
       </w:r>
-      <w:proofErr w:type="spellStart"/>
       <w:r>
         <w:rPr>
           <w:i/>
         </w:rPr>
         <w:t>initScoreBoard</w:t>
       </w:r>
-      <w:proofErr w:type="spellEnd"/>
       <w:r>
         <w:t xml:space="preserve"> functie. Deze moet aan het begin van het programma worden aangeroepen. </w:t>
       </w:r>
@@ -471,14 +377,12 @@
       <w:r>
         <w:t xml:space="preserve">Het laden van scores wordt gedaan door de functie </w:t>
       </w:r>
-      <w:proofErr w:type="spellStart"/>
       <w:r>
         <w:rPr>
           <w:i/>
         </w:rPr>
         <w:t>loadScoreBoard</w:t>
       </w:r>
-      <w:proofErr w:type="spellEnd"/>
       <w:r>
         <w:t xml:space="preserve">. </w:t>
       </w:r>
@@ -491,14 +395,12 @@
       <w:r>
         <w:t xml:space="preserve">is </w:t>
       </w:r>
-      <w:proofErr w:type="spellStart"/>
       <w:r>
         <w:rPr>
           <w:i/>
         </w:rPr>
         <w:t>saveScoreBoard</w:t>
       </w:r>
-      <w:proofErr w:type="spellEnd"/>
       <w:r>
         <w:t xml:space="preserve">. Deze functie slaat de scores op in een bestand op de computer. </w:t>
       </w:r>
@@ -510,28 +412,24 @@
       <w:r>
         <w:t xml:space="preserve">Om de scores in de goede volgorde weer te geven, moeten de scores geordend worden. Dit gebeurt in de functie </w:t>
       </w:r>
-      <w:proofErr w:type="spellStart"/>
       <w:r>
         <w:rPr>
           <w:i/>
         </w:rPr>
         <w:t>orderScoreBoard</w:t>
       </w:r>
-      <w:proofErr w:type="spellEnd"/>
       <w:r>
         <w:t xml:space="preserve">. </w:t>
       </w:r>
       <w:r>
         <w:t xml:space="preserve">Als laatste is er de </w:t>
       </w:r>
-      <w:proofErr w:type="spellStart"/>
       <w:r>
         <w:rPr>
           <w:i/>
         </w:rPr>
         <w:t>drawScoreList</w:t>
       </w:r>
-      <w:proofErr w:type="spellEnd"/>
       <w:r>
         <w:t xml:space="preserve"> functie. Hierin wordt een score lijst getekend. </w:t>
       </w:r>
@@ -540,18 +438,43 @@
       <w:r>
         <w:t xml:space="preserve">Er mogen altijd maar maximaal vijf scores zijn opgeslagen, daarom is er een functie die het scores array inkrimpt tot vijf. Deze functie heet </w:t>
       </w:r>
-      <w:proofErr w:type="spellStart"/>
       <w:r>
         <w:rPr>
           <w:i/>
         </w:rPr>
         <w:t>maximizeScoreBoard</w:t>
       </w:r>
-      <w:proofErr w:type="spellEnd"/>
       <w:r>
         <w:t>.</w:t>
       </w:r>
-    </w:p>
+      <w:r>
+        <w:t xml:space="preserve"> De actie achter de knop “Clear Scoers” zit de functie </w:t>
+      </w:r>
+      <w:r>
+        <w:rPr>
+          <w:i/>
+        </w:rPr>
+        <w:t>clearScores</w:t>
+      </w:r>
+      <w:r>
+        <w:t xml:space="preserve">. Deze functie verwijdert alle score entry’s. </w:t>
+      </w:r>
+    </w:p>
+    <w:p>
+      <w:r>
+        <w:t xml:space="preserve">Om nieuwe scores toe te voegen is er de functie </w:t>
+      </w:r>
+      <w:r>
+        <w:rPr>
+          <w:i/>
+        </w:rPr>
+        <w:t>addScoreEntry</w:t>
+      </w:r>
+      <w:r>
+        <w:t xml:space="preserve">. Deze doet niks anders dan een row toevoegen in het </w:t>
+      </w:r>
+    </w:p>
+    <w:p/>
     <w:p>
       <w:r>
         <w:br w:type="page"/>
@@ -687,11 +610,9 @@
             </w:tcBorders>
           </w:tcPr>
           <w:p>
-            <w:proofErr w:type="spellStart"/>
             <w:r>
               <w:t>Yellow</w:t>
             </w:r>
-            <w:proofErr w:type="spellEnd"/>
           </w:p>
         </w:tc>
         <w:tc>
@@ -731,11 +652,9 @@
             </w:tcBorders>
           </w:tcPr>
           <w:p>
-            <w:proofErr w:type="spellStart"/>
             <w:r>
               <w:t>Ellipse</w:t>
             </w:r>
-            <w:proofErr w:type="spellEnd"/>
           </w:p>
         </w:tc>
         <w:tc>
@@ -820,11 +739,9 @@
             </w:tcBorders>
           </w:tcPr>
           <w:p>
-            <w:proofErr w:type="spellStart"/>
             <w:r>
               <w:t>Triangle</w:t>
             </w:r>
-            <w:proofErr w:type="spellEnd"/>
           </w:p>
         </w:tc>
         <w:tc>
@@ -864,11 +781,9 @@
             </w:tcBorders>
           </w:tcPr>
           <w:p>
-            <w:proofErr w:type="spellStart"/>
             <w:r>
               <w:t>One</w:t>
             </w:r>
-            <w:proofErr w:type="spellEnd"/>
           </w:p>
         </w:tc>
         <w:tc>
@@ -909,11 +824,9 @@
             </w:tcBorders>
           </w:tcPr>
           <w:p>
-            <w:proofErr w:type="spellStart"/>
             <w:r>
               <w:t>Two</w:t>
             </w:r>
-            <w:proofErr w:type="spellEnd"/>
           </w:p>
         </w:tc>
         <w:tc>
@@ -1087,11 +1000,9 @@
             </w:tcBorders>
           </w:tcPr>
           <w:p>
-            <w:proofErr w:type="spellStart"/>
             <w:r>
               <w:t>Purple</w:t>
             </w:r>
-            <w:proofErr w:type="spellEnd"/>
           </w:p>
         </w:tc>
         <w:tc>
@@ -1145,23 +1056,7 @@
           </w:tcPr>
           <w:p>
             <w:r>
-              <w:t>Er is geen achtergrondkleur. (</w:t>
-            </w:r>
-            <w:proofErr w:type="spellStart"/>
-            <w:r>
-              <w:t>simple</w:t>
-            </w:r>
-            <w:proofErr w:type="spellEnd"/>
-            <w:r>
-              <w:t xml:space="preserve"> </w:t>
-            </w:r>
-            <w:proofErr w:type="spellStart"/>
-            <w:r>
-              <w:t>version</w:t>
-            </w:r>
-            <w:proofErr w:type="spellEnd"/>
-            <w:r>
-              <w:t>)</w:t>
+              <w:t>Er is geen achtergrondkleur. (simple version)</w:t>
             </w:r>
           </w:p>
         </w:tc>
@@ -1176,36 +1071,30 @@
       <w:r>
         <w:t xml:space="preserve">Als eerste moet er een stapel kaarten gemaakt worden. Dit wordt gedaan door de functie </w:t>
       </w:r>
-      <w:proofErr w:type="spellStart"/>
       <w:r>
         <w:rPr>
           <w:i/>
         </w:rPr>
         <w:t>getCardStack</w:t>
       </w:r>
-      <w:proofErr w:type="spellEnd"/>
       <w:r>
         <w:t xml:space="preserve">. Deze methode maakt gebruik van de functie </w:t>
       </w:r>
-      <w:proofErr w:type="spellStart"/>
       <w:r>
         <w:rPr>
           <w:i/>
         </w:rPr>
         <w:t>makeCard</w:t>
       </w:r>
-      <w:proofErr w:type="spellEnd"/>
       <w:r>
         <w:t xml:space="preserve">. In </w:t>
       </w:r>
-      <w:proofErr w:type="spellStart"/>
       <w:r>
         <w:rPr>
           <w:i/>
         </w:rPr>
         <w:t>makeCard</w:t>
       </w:r>
-      <w:proofErr w:type="spellEnd"/>
       <w:r>
         <w:t xml:space="preserve"> wordt een kaart gemaakt met de gegeven </w:t>
       </w:r>
@@ -1289,37 +1178,19 @@
         </w:drawing>
       </w:r>
       <w:r>
-        <w:t xml:space="preserve">Voor gebruik moet deze stapel kaarten moet geschud worden. Het schudden van een stapel kaarten wordt gedaan door de methode </w:t>
-      </w:r>
-      <w:proofErr w:type="spellStart"/>
-      <w:r>
-        <w:t>shuffleStack</w:t>
-      </w:r>
-      <w:proofErr w:type="spellEnd"/>
-      <w:r>
-        <w:t>. Dit schudden ga ik implementeren volgens het ‘</w:t>
-      </w:r>
-      <w:proofErr w:type="spellStart"/>
-      <w:r>
-        <w:t>fisher-yates</w:t>
-      </w:r>
-      <w:proofErr w:type="spellEnd"/>
-      <w:r>
-        <w:t>’ algoritme.</w:t>
+        <w:t>Voor gebruik moet deze stapel kaarten moet geschud worden. Het schudden van een stapel kaarten wordt gedaan door de methode shuffleStack. Dit schudden ga ik implementeren volgens het ‘fisher-yates’ algoritme.</w:t>
       </w:r>
     </w:p>
     <w:p>
       <w:r>
         <w:t xml:space="preserve">Nu zijn we aangekomen bij de functie waar het hele programma om draait: </w:t>
       </w:r>
-      <w:proofErr w:type="spellStart"/>
       <w:r>
         <w:rPr>
           <w:i/>
         </w:rPr>
         <w:t>isSet</w:t>
       </w:r>
-      <w:proofErr w:type="spellEnd"/>
       <w:r>
         <w:t>. Deze functie kijkt of een aantal kaarten samen een set vormen.</w:t>
       </w:r>
@@ -1351,22 +1222,18 @@
       <w:r>
         <w:t xml:space="preserve">De keuring of een String uit helemaal de zelfde of helemaal verschillende karakters bestaat wordt gedaan in de functie </w:t>
       </w:r>
-      <w:proofErr w:type="spellStart"/>
       <w:r>
         <w:rPr>
           <w:i/>
         </w:rPr>
         <w:t>isSameOrDiff</w:t>
       </w:r>
-      <w:proofErr w:type="spellEnd"/>
       <w:r>
         <w:t xml:space="preserve">. Deze functie gebruikt twee </w:t>
       </w:r>
-      <w:proofErr w:type="spellStart"/>
       <w:r>
         <w:t>regular</w:t>
       </w:r>
-      <w:proofErr w:type="spellEnd"/>
       <w:r>
         <w:t xml:space="preserve"> expressies. </w:t>
       </w:r>
@@ -1378,14 +1245,12 @@
       <w:r>
         <w:t xml:space="preserve">Nu zijn er kaarten, maar er is nog niks op het scherm. Om deze overstap te maken komt er een functie genaamd </w:t>
       </w:r>
-      <w:proofErr w:type="spellStart"/>
       <w:r>
         <w:rPr>
           <w:i/>
         </w:rPr>
         <w:t>addCardToScreen</w:t>
       </w:r>
-      <w:proofErr w:type="spellEnd"/>
       <w:r>
         <w:t>. Deze functie pakt de laatste stapel van de stapel kaarten (</w:t>
       </w:r>
@@ -1396,24 +1261,69 @@
         <w:t>stack</w:t>
       </w:r>
       <w:r>
-        <w:t>), en voegt deze toe aan het scherm. Dit doet hij door een speciale knop toe te voegen: Een knop met een identificatie nummer boven de 100. Alle knoppen met identificatie nummers boven de 100 worden behandeld als fysieke kaarten: Bij een klik wordt de kaart geselecteerd, de kaart heeft gekleurde figuurtjes in plaats van tekst, door middel van slepen kan de kaart van locatie worden gewijzigd enzovoort. Al deze acties van kaarten worden beschreven in het hoofdstuk Kaarten.</w:t>
-      </w:r>
-    </w:p>
-    <w:p>
-      <w:pPr>
-        <w:pStyle w:val="Kop2"/>
-      </w:pPr>
+        <w:t xml:space="preserve">), en voegt deze toe aan het scherm. Dit doet hij door een speciale knop toe te voegen: Een knop met een identificatie nummer boven de 100. Alle knoppen met identificatie nummers boven de 100 worden behandeld als fysieke kaarten: Bij een klik wordt de kaart geselecteerd, de kaart heeft gekleurde figuurtjes in plaats van tekst, door middel van slepen kan de kaart van locatie worden gewijzigd enzovoort. Al </w:t>
+      </w:r>
+      <w:r>
+        <w:t>deze acties van kaarten worden in de volgende paragrafen beschreven.</w:t>
+      </w:r>
+    </w:p>
+    <w:p>
       <w:r>
         <w:lastRenderedPageBreak/>
-        <w:t>Kaarten</w:t>
+        <w:t xml:space="preserve">Omdat de kaart-knoppen apart getekend moeten worden, moet er een aparte teken functie zijn. Deze functie gaat </w:t>
+      </w:r>
+      <w:r>
+        <w:rPr>
+          <w:i/>
+        </w:rPr>
+        <w:t>drawCard</w:t>
+      </w:r>
+      <w:r>
+        <w:t xml:space="preserve"> heten. Deze functie hoeft alleen een locatie van de knop binnen het </w:t>
+      </w:r>
+      <w:r>
+        <w:rPr>
+          <w:i/>
+        </w:rPr>
+        <w:t>buttonData</w:t>
+      </w:r>
+      <w:r>
+        <w:t xml:space="preserve"> array te weten, zodat de functie zelf de benodigde data daaruit kan halen. De kleuren die deze functie gebruikt om te tekenen komen uit de variabelen die beginnen met “COL_”. </w:t>
+      </w:r>
+    </w:p>
+    <w:p>
+      <w:r>
+        <w:t xml:space="preserve">Dan komen er nog twee functies die de standaard locatie van kaarten op het scherm berekent. De eerste is </w:t>
+      </w:r>
+      <w:r>
+        <w:rPr>
+          <w:i/>
+        </w:rPr>
+        <w:t>getDefaultCardLocation</w:t>
+      </w:r>
+      <w:r>
+        <w:t xml:space="preserve">. Deze functie kan aan de hand van de rij en column van een kaart de standaard x en y pixel locatie op het scherm terug geven. De </w:t>
+      </w:r>
+      <w:r>
+        <w:t xml:space="preserve">functie </w:t>
+      </w:r>
+      <w:r>
+        <w:rPr>
+          <w:i/>
+        </w:rPr>
+        <w:t xml:space="preserve">getSelectedCardLocation </w:t>
+      </w:r>
+      <w:r>
+        <w:t xml:space="preserve">geeft een x,y,breedte en hoogte van de schermlocatie van de selectie vakjes linksonder. </w:t>
       </w:r>
     </w:p>
     <w:p>
       <w:bookmarkStart w:id="0" w:name="_GoBack"/>
       <w:bookmarkEnd w:id="0"/>
-    </w:p>
-    <w:p/>
-    <w:p/>
+      <w:r>
+        <w:t>Deze twee locatie functies kunnen gebruikt worden om de kaarten van locatie te verplaatsen.</w:t>
+      </w:r>
+    </w:p>
     <w:sectPr>
       <w:pgSz w:w="11906" w:h="16838"/>
       <w:pgMar w:top="1417" w:right="1417" w:bottom="1417" w:left="1417" w:header="708" w:footer="708" w:gutter="0"/>

</xml_diff>

<commit_message>
Bugfix van het schuffleStack functie.
</commit_message>
<xml_diff>
--- a/O2.docx
+++ b/O2.docx
@@ -1,6 +1,6 @@
 
 <file path=word/document.xml><?xml version="1.0" encoding="utf-8"?>
-<w:document xmlns:wpc="http://schemas.microsoft.com/office/word/2010/wordprocessingCanvas" xmlns:mc="http://schemas.openxmlformats.org/markup-compatibility/2006" xmlns:o="urn:schemas-microsoft-com:office:office" xmlns:r="http://schemas.openxmlformats.org/officeDocument/2006/relationships" xmlns:m="http://schemas.openxmlformats.org/officeDocument/2006/math" xmlns:v="urn:schemas-microsoft-com:vml" xmlns:wp14="http://schemas.microsoft.com/office/word/2010/wordprocessingDrawing" xmlns:wp="http://schemas.openxmlformats.org/drawingml/2006/wordprocessingDrawing" xmlns:w10="urn:schemas-microsoft-com:office:word" xmlns:w="http://schemas.openxmlformats.org/wordprocessingml/2006/main" xmlns:w14="http://schemas.microsoft.com/office/word/2010/wordml" xmlns:wpg="http://schemas.microsoft.com/office/word/2010/wordprocessingGroup" xmlns:wpi="http://schemas.microsoft.com/office/word/2010/wordprocessingInk" xmlns:wne="http://schemas.microsoft.com/office/word/2006/wordml" xmlns:wps="http://schemas.microsoft.com/office/word/2010/wordprocessingShape" mc:Ignorable="w14 wp14">
+<w:document xmlns:wpc="http://schemas.microsoft.com/office/word/2010/wordprocessingCanvas" xmlns:mc="http://schemas.openxmlformats.org/markup-compatibility/2006" xmlns:o="urn:schemas-microsoft-com:office:office" xmlns:r="http://schemas.openxmlformats.org/officeDocument/2006/relationships" xmlns:m="http://schemas.openxmlformats.org/officeDocument/2006/math" xmlns:v="urn:schemas-microsoft-com:vml" xmlns:wp14="http://schemas.microsoft.com/office/word/2010/wordprocessingDrawing" xmlns:wp="http://schemas.openxmlformats.org/drawingml/2006/wordprocessingDrawing" xmlns:w10="urn:schemas-microsoft-com:office:word" xmlns:w="http://schemas.openxmlformats.org/wordprocessingml/2006/main" xmlns:w14="http://schemas.microsoft.com/office/word/2010/wordml" xmlns:w15="http://schemas.microsoft.com/office/word/2012/wordml" xmlns:wpg="http://schemas.microsoft.com/office/word/2010/wordprocessingGroup" xmlns:wpi="http://schemas.microsoft.com/office/word/2010/wordprocessingInk" xmlns:wne="http://schemas.microsoft.com/office/word/2006/wordml" xmlns:wps="http://schemas.microsoft.com/office/word/2010/wordprocessingShape" mc:Ignorable="w14 w15 wp14">
   <w:body>
     <w:p>
       <w:pPr>
@@ -9,8 +9,13 @@
       </w:pPr>
       <w:bookmarkStart w:id="0" w:name="_Toc401217879"/>
       <w:r>
-        <w:t>Ultimate Subset</w:t>
-      </w:r>
+        <w:t xml:space="preserve">Ultimate </w:t>
+      </w:r>
+      <w:proofErr w:type="spellStart"/>
+      <w:r>
+        <w:t>Subset</w:t>
+      </w:r>
+      <w:proofErr w:type="spellEnd"/>
     </w:p>
     <w:p>
       <w:pPr>
@@ -57,7 +62,7 @@
                     </pic:cNvPicPr>
                   </pic:nvPicPr>
                   <pic:blipFill>
-                    <a:blip r:embed="rId9">
+                    <a:blip r:embed="rId8">
                       <a:extLst>
                         <a:ext uri="{28A0092B-C50C-407E-A947-70E740481C1C}">
                           <a14:useLocalDpi xmlns:a14="http://schemas.microsoft.com/office/drawing/2010/main" val="0"/>
@@ -130,7 +135,14 @@
       </w:r>
       <w:r>
         <w:br/>
-        <w:t>Structured Program Development</w:t>
+      </w:r>
+      <w:proofErr w:type="spellStart"/>
+      <w:r>
+        <w:t>Structured</w:t>
+      </w:r>
+      <w:proofErr w:type="spellEnd"/>
+      <w:r>
+        <w:t xml:space="preserve"> Program Development</w:t>
       </w:r>
       <w:r>
         <w:br/>
@@ -2048,7 +2060,7 @@
       <w:r>
         <w:t xml:space="preserve">ogelijke kaarten zijn online te vinden: </w:t>
       </w:r>
-      <w:hyperlink r:id="rId10" w:history="1">
+      <w:hyperlink r:id="rId9" w:history="1">
         <w:r>
           <w:rPr>
             <w:rStyle w:val="Hyperlink"/>
@@ -2059,7 +2071,7 @@
       <w:r>
         <w:t xml:space="preserve"> en </w:t>
       </w:r>
-      <w:hyperlink r:id="rId11" w:history="1">
+      <w:hyperlink r:id="rId10" w:history="1">
         <w:r>
           <w:rPr>
             <w:rStyle w:val="Hyperlink"/>
@@ -2121,7 +2133,7 @@
                     </pic:cNvPicPr>
                   </pic:nvPicPr>
                   <pic:blipFill rotWithShape="1">
-                    <a:blip r:embed="rId12" cstate="print">
+                    <a:blip r:embed="rId11" cstate="print">
                       <a:extLst>
                         <a:ext uri="{28A0092B-C50C-407E-A947-70E740481C1C}">
                           <a14:useLocalDpi xmlns:a14="http://schemas.microsoft.com/office/drawing/2010/main" val="0"/>
@@ -2247,7 +2259,7 @@
           </mc:Choice>
           <mc:Fallback>
             <w:pict>
-              <v:shapetype id="_x0000_t202" coordsize="21600,21600" o:spt="202" path="m,l,21600r21600,l21600,xe">
+              <v:shapetype w14:anchorId="016D2805" id="_x0000_t202" coordsize="21600,21600" o:spt="202" path="m,l,21600r21600,l21600,xe">
                 <v:stroke joinstyle="miter"/>
                 <v:path gradientshapeok="t" o:connecttype="rect"/>
               </v:shapetype>
@@ -2261,32 +2273,19 @@
                           <w:noProof/>
                         </w:rPr>
                       </w:pPr>
-                      <w:bookmarkStart w:id="11" w:name="_Ref401173762"/>
+                      <w:bookmarkStart w:id="10" w:name="_Ref401173762"/>
                       <w:r>
                         <w:t xml:space="preserve">Voorbeeld </w:t>
                       </w:r>
-                      <w:r>
-                        <w:fldChar w:fldCharType="begin"/>
-                      </w:r>
-                      <w:r>
-                        <w:instrText xml:space="preserve"> SEQ voorbeeld \* ARABIC </w:instrText>
-                      </w:r>
-                      <w:r>
-                        <w:fldChar w:fldCharType="separate"/>
-                      </w:r>
-                      <w:r>
-                        <w:rPr>
-                          <w:noProof/>
-                        </w:rPr>
-                        <w:t>1</w:t>
-                      </w:r>
-                      <w:r>
-                        <w:rPr>
-                          <w:noProof/>
-                        </w:rPr>
-                        <w:fldChar w:fldCharType="end"/>
-                      </w:r>
-                      <w:bookmarkEnd w:id="11"/>
+                      <w:fldSimple w:instr=" SEQ voorbeeld \* ARABIC ">
+                        <w:r>
+                          <w:rPr>
+                            <w:noProof/>
+                          </w:rPr>
+                          <w:t>1</w:t>
+                        </w:r>
+                      </w:fldSimple>
+                      <w:bookmarkEnd w:id="10"/>
                     </w:p>
                   </w:txbxContent>
                 </v:textbox>
@@ -2377,7 +2376,7 @@
                     </pic:cNvPicPr>
                   </pic:nvPicPr>
                   <pic:blipFill rotWithShape="1">
-                    <a:blip r:embed="rId13" cstate="print">
+                    <a:blip r:embed="rId12" cstate="print">
                       <a:extLst>
                         <a:ext uri="{28A0092B-C50C-407E-A947-70E740481C1C}">
                           <a14:useLocalDpi xmlns:a14="http://schemas.microsoft.com/office/drawing/2010/main" val="0"/>
@@ -2512,7 +2511,7 @@
                                 <w:noProof/>
                               </w:rPr>
                             </w:pPr>
-                            <w:bookmarkStart w:id="10" w:name="_Ref401173756"/>
+                            <w:bookmarkStart w:id="11" w:name="_Ref401173756"/>
                             <w:r>
                               <w:t xml:space="preserve">Voorbeeld </w:t>
                             </w:r>
@@ -2524,7 +2523,7 @@
                                 <w:t>2</w:t>
                               </w:r>
                             </w:fldSimple>
-                            <w:bookmarkEnd w:id="10"/>
+                            <w:bookmarkEnd w:id="11"/>
                           </w:p>
                         </w:txbxContent>
                       </wps:txbx>
@@ -2542,7 +2541,7 @@
           </mc:Choice>
           <mc:Fallback>
             <w:pict>
-              <v:shape id="Tekstvak 5" o:spid="_x0000_s1027" type="#_x0000_t202" style="position:absolute;margin-left:314.8pt;margin-top:84.3pt;width:195.2pt;height:.05pt;z-index:-251652096;visibility:visible;mso-wrap-style:square;mso-wrap-distance-left:9pt;mso-wrap-distance-top:0;mso-wrap-distance-right:9pt;mso-wrap-distance-bottom:0;mso-position-horizontal:absolute;mso-position-horizontal-relative:text;mso-position-vertical:absolute;mso-position-vertical-relative:text;v-text-anchor:top" o:gfxdata="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" stroked="f">
+              <v:shape w14:anchorId="5319BA74" id="Tekstvak 5" o:spid="_x0000_s1027" type="#_x0000_t202" style="position:absolute;margin-left:314.8pt;margin-top:84.3pt;width:195.2pt;height:.05pt;z-index:-251652096;visibility:visible;mso-wrap-style:square;mso-wrap-distance-left:9pt;mso-wrap-distance-top:0;mso-wrap-distance-right:9pt;mso-wrap-distance-bottom:0;mso-position-horizontal:absolute;mso-position-horizontal-relative:text;mso-position-vertical:absolute;mso-position-vertical-relative:text;v-text-anchor:top" o:gfxdata="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" stroked="f">
                 <v:textbox style="mso-fit-shape-to-text:t" inset="0,0,0,0">
                   <w:txbxContent>
                     <w:p>
@@ -2552,32 +2551,19 @@
                           <w:noProof/>
                         </w:rPr>
                       </w:pPr>
-                      <w:bookmarkStart w:id="13" w:name="_Ref401173756"/>
+                      <w:bookmarkStart w:id="12" w:name="_Ref401173756"/>
                       <w:r>
                         <w:t xml:space="preserve">Voorbeeld </w:t>
                       </w:r>
-                      <w:r>
-                        <w:fldChar w:fldCharType="begin"/>
-                      </w:r>
-                      <w:r>
-                        <w:instrText xml:space="preserve"> SEQ voorbeeld \* ARABIC </w:instrText>
-                      </w:r>
-                      <w:r>
-                        <w:fldChar w:fldCharType="separate"/>
-                      </w:r>
-                      <w:r>
-                        <w:rPr>
-                          <w:noProof/>
-                        </w:rPr>
-                        <w:t>2</w:t>
-                      </w:r>
-                      <w:r>
-                        <w:rPr>
-                          <w:noProof/>
-                        </w:rPr>
-                        <w:fldChar w:fldCharType="end"/>
-                      </w:r>
-                      <w:bookmarkEnd w:id="13"/>
+                      <w:fldSimple w:instr=" SEQ voorbeeld \* ARABIC ">
+                        <w:r>
+                          <w:rPr>
+                            <w:noProof/>
+                          </w:rPr>
+                          <w:t>2</w:t>
+                        </w:r>
+                      </w:fldSimple>
+                      <w:bookmarkEnd w:id="12"/>
                     </w:p>
                   </w:txbxContent>
                 </v:textbox>
@@ -2723,7 +2709,7 @@
                                 <w:noProof/>
                               </w:rPr>
                             </w:pPr>
-                            <w:bookmarkStart w:id="11" w:name="_Ref401173748"/>
+                            <w:bookmarkStart w:id="13" w:name="_Ref401173748"/>
                             <w:r>
                               <w:t xml:space="preserve">voorbeeld </w:t>
                             </w:r>
@@ -2735,7 +2721,7 @@
                                 <w:t>3</w:t>
                               </w:r>
                             </w:fldSimple>
-                            <w:bookmarkEnd w:id="11"/>
+                            <w:bookmarkEnd w:id="13"/>
                           </w:p>
                         </w:txbxContent>
                       </wps:txbx>
@@ -2759,7 +2745,7 @@
           </mc:Choice>
           <mc:Fallback>
             <w:pict>
-              <v:shape id="Tekstvak 6" o:spid="_x0000_s1028" type="#_x0000_t202" style="position:absolute;margin-left:315.45pt;margin-top:105.6pt;width:96.4pt;height:20.65pt;z-index:-251651072;visibility:visible;mso-wrap-style:square;mso-width-percent:0;mso-height-percent:0;mso-wrap-distance-left:9pt;mso-wrap-distance-top:0;mso-wrap-distance-right:9pt;mso-wrap-distance-bottom:0;mso-position-horizontal:absolute;mso-position-horizontal-relative:text;mso-position-vertical:absolute;mso-position-vertical-relative:text;mso-width-percent:0;mso-height-percent:0;mso-width-relative:margin;mso-height-relative:margin;v-text-anchor:top" o:gfxdata="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" stroked="f">
+              <v:shape w14:anchorId="52B113A8" id="Tekstvak 6" o:spid="_x0000_s1028" type="#_x0000_t202" style="position:absolute;margin-left:315.45pt;margin-top:105.6pt;width:96.4pt;height:20.65pt;z-index:-251651072;visibility:visible;mso-wrap-style:square;mso-width-percent:0;mso-height-percent:0;mso-wrap-distance-left:9pt;mso-wrap-distance-top:0;mso-wrap-distance-right:9pt;mso-wrap-distance-bottom:0;mso-position-horizontal:absolute;mso-position-horizontal-relative:text;mso-position-vertical:absolute;mso-position-vertical-relative:text;mso-width-percent:0;mso-height-percent:0;mso-width-relative:margin;mso-height-relative:margin;v-text-anchor:top" o:gfxdata="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" stroked="f">
                 <v:textbox inset="0,0,0,0">
                   <w:txbxContent>
                     <w:p>
@@ -2769,32 +2755,19 @@
                           <w:noProof/>
                         </w:rPr>
                       </w:pPr>
-                      <w:bookmarkStart w:id="15" w:name="_Ref401173748"/>
+                      <w:bookmarkStart w:id="14" w:name="_Ref401173748"/>
                       <w:r>
                         <w:t xml:space="preserve">voorbeeld </w:t>
                       </w:r>
-                      <w:r>
-                        <w:fldChar w:fldCharType="begin"/>
-                      </w:r>
-                      <w:r>
-                        <w:instrText xml:space="preserve"> SEQ voorbeeld \* ARABIC </w:instrText>
-                      </w:r>
-                      <w:r>
-                        <w:fldChar w:fldCharType="separate"/>
-                      </w:r>
-                      <w:r>
-                        <w:rPr>
-                          <w:noProof/>
-                        </w:rPr>
-                        <w:t>3</w:t>
-                      </w:r>
-                      <w:r>
-                        <w:rPr>
-                          <w:noProof/>
-                        </w:rPr>
-                        <w:fldChar w:fldCharType="end"/>
-                      </w:r>
-                      <w:bookmarkEnd w:id="15"/>
+                      <w:fldSimple w:instr=" SEQ voorbeeld \* ARABIC ">
+                        <w:r>
+                          <w:rPr>
+                            <w:noProof/>
+                          </w:rPr>
+                          <w:t>3</w:t>
+                        </w:r>
+                      </w:fldSimple>
+                      <w:bookmarkEnd w:id="14"/>
                     </w:p>
                   </w:txbxContent>
                 </v:textbox>
@@ -2885,7 +2858,7 @@
                     </pic:cNvPicPr>
                   </pic:nvPicPr>
                   <pic:blipFill rotWithShape="1">
-                    <a:blip r:embed="rId14" cstate="print">
+                    <a:blip r:embed="rId13" cstate="print">
                       <a:extLst>
                         <a:ext uri="{28A0092B-C50C-407E-A947-70E740481C1C}">
                           <a14:useLocalDpi xmlns:a14="http://schemas.microsoft.com/office/drawing/2010/main" val="0"/>
@@ -2984,13 +2957,13 @@
       <w:pPr>
         <w:pStyle w:val="Kop1"/>
       </w:pPr>
-      <w:bookmarkStart w:id="12" w:name="_Toc401217883"/>
-      <w:bookmarkStart w:id="13" w:name="_Toc402384160"/>
+      <w:bookmarkStart w:id="15" w:name="_Toc401217883"/>
+      <w:bookmarkStart w:id="16" w:name="_Toc402384160"/>
       <w:r>
         <w:t>Functionaliteit</w:t>
       </w:r>
-      <w:bookmarkEnd w:id="12"/>
-      <w:bookmarkEnd w:id="13"/>
+      <w:bookmarkEnd w:id="15"/>
+      <w:bookmarkEnd w:id="16"/>
     </w:p>
     <w:p>
       <w:r>
@@ -3012,20 +2985,36 @@
         <w:fldChar w:fldCharType="end"/>
       </w:r>
       <w:r>
-        <w:t>), komen er vier schermen. Menu, score bord, about en game. In deze vier hoofdstukken leg ik uit wat er binnen deze schermpjes gebeurt. Daarna is er een opsomming te vinden van alle sneltoetsen.</w:t>
+        <w:t xml:space="preserve">), komen er vier schermen. Menu, score bord, </w:t>
+      </w:r>
+      <w:proofErr w:type="spellStart"/>
+      <w:r>
+        <w:t>about</w:t>
+      </w:r>
+      <w:proofErr w:type="spellEnd"/>
+      <w:r>
+        <w:t xml:space="preserve"> en game. In deze vier hoofdstukken leg ik uit wat er binnen deze schermpjes gebeurt. Daarna is er een opsomming te vinden van alle </w:t>
+      </w:r>
+      <w:proofErr w:type="spellStart"/>
+      <w:r>
+        <w:t>sneltoetsen</w:t>
+      </w:r>
+      <w:proofErr w:type="spellEnd"/>
+      <w:r>
+        <w:t>.</w:t>
       </w:r>
     </w:p>
     <w:p>
       <w:pPr>
         <w:pStyle w:val="Kop2"/>
       </w:pPr>
-      <w:bookmarkStart w:id="14" w:name="_Toc401217884"/>
-      <w:bookmarkStart w:id="15" w:name="_Toc402384161"/>
+      <w:bookmarkStart w:id="17" w:name="_Toc401217884"/>
+      <w:bookmarkStart w:id="18" w:name="_Toc402384161"/>
       <w:r>
         <w:t>Menu</w:t>
       </w:r>
-      <w:bookmarkEnd w:id="14"/>
-      <w:bookmarkEnd w:id="15"/>
+      <w:bookmarkEnd w:id="17"/>
+      <w:bookmarkEnd w:id="18"/>
     </w:p>
     <w:p>
       <w:r>
@@ -3034,25 +3023,65 @@
     </w:p>
     <w:p>
       <w:r>
-        <w:t xml:space="preserve">Door op de knop ‘ScoreBoard’ te klikken wordt het score bord geopend. Het scherm ‘Scoreboard’ wordt dan dus gestart. Door op de knop ‘About and Rules’ te klikken wordt het scherm ‘About’ weergegeven. </w:t>
-      </w:r>
-    </w:p>
-    <w:p>
-      <w:r>
-        <w:t>Als laatste is er nog de knop ‘Load saved Game’. Door op deze knop te drukken wordt deze opgeslagen game gestart. Je komt dan uit in het Game scherm. Als er geen opgeslagen game is wordt een error weergegeven.</w:t>
+        <w:t>Door op de knop ‘</w:t>
+      </w:r>
+      <w:proofErr w:type="spellStart"/>
+      <w:r>
+        <w:t>ScoreBoard</w:t>
+      </w:r>
+      <w:proofErr w:type="spellEnd"/>
+      <w:r>
+        <w:t>’ te klikken wordt het score bord geopend. Het scherm ‘Scoreboard’ wordt dan dus gestart. Door op de knop ‘</w:t>
+      </w:r>
+      <w:proofErr w:type="spellStart"/>
+      <w:r>
+        <w:t>About</w:t>
+      </w:r>
+      <w:proofErr w:type="spellEnd"/>
+      <w:r>
+        <w:t xml:space="preserve"> </w:t>
+      </w:r>
+      <w:proofErr w:type="spellStart"/>
+      <w:r>
+        <w:t>and</w:t>
+      </w:r>
+      <w:proofErr w:type="spellEnd"/>
+      <w:r>
+        <w:t xml:space="preserve"> Rules’ te klikken wordt het scherm ‘</w:t>
+      </w:r>
+      <w:proofErr w:type="spellStart"/>
+      <w:r>
+        <w:t>About</w:t>
+      </w:r>
+      <w:proofErr w:type="spellEnd"/>
+      <w:r>
+        <w:t xml:space="preserve">’ weergegeven. </w:t>
+      </w:r>
+    </w:p>
+    <w:p>
+      <w:r>
+        <w:t xml:space="preserve">Als laatste is er nog de knop ‘Load </w:t>
+      </w:r>
+      <w:proofErr w:type="spellStart"/>
+      <w:r>
+        <w:t>saved</w:t>
+      </w:r>
+      <w:proofErr w:type="spellEnd"/>
+      <w:r>
+        <w:t xml:space="preserve"> Game’. Door op deze knop te drukken wordt deze opgeslagen game gestart. Je komt dan uit in het Game scherm. Als er geen opgeslagen game is wordt een error weergegeven.</w:t>
       </w:r>
     </w:p>
     <w:p>
       <w:pPr>
         <w:pStyle w:val="Kop2"/>
       </w:pPr>
-      <w:bookmarkStart w:id="16" w:name="_Toc401217885"/>
-      <w:bookmarkStart w:id="17" w:name="_Toc402384162"/>
+      <w:bookmarkStart w:id="19" w:name="_Toc401217885"/>
+      <w:bookmarkStart w:id="20" w:name="_Toc402384162"/>
       <w:r>
         <w:t>Game</w:t>
       </w:r>
-      <w:bookmarkEnd w:id="16"/>
-      <w:bookmarkEnd w:id="17"/>
+      <w:bookmarkEnd w:id="19"/>
+      <w:bookmarkEnd w:id="20"/>
     </w:p>
     <w:p>
       <w:r>
@@ -3061,7 +3090,15 @@
     </w:p>
     <w:p>
       <w:r>
-        <w:t xml:space="preserve">Daarnaast heb je rechts het speelvlak. Hier liggen 9 of 14 kaarten, afhankelijk of je simpel of original speelt. Door met je muis te klikken en te slepen, kan je de kaarten van locatie veranderen. Op deze manier kan je de kaarten op een volgorde leggen die voor jou makkelijk is. </w:t>
+        <w:t xml:space="preserve">Daarnaast heb je rechts het speelvlak. Hier liggen 9 of 14 kaarten, afhankelijk of je simpel of </w:t>
+      </w:r>
+      <w:proofErr w:type="spellStart"/>
+      <w:r>
+        <w:t>original</w:t>
+      </w:r>
+      <w:proofErr w:type="spellEnd"/>
+      <w:r>
+        <w:t xml:space="preserve"> speelt. Door met je muis te klikken en te slepen, kan je de kaarten van locatie veranderen. Op deze manier kan je de kaarten op een volgorde leggen die voor jou makkelijk is. </w:t>
       </w:r>
     </w:p>
     <w:p>
@@ -3084,7 +3121,15 @@
     <w:p>
       <w:r>
         <w:lastRenderedPageBreak/>
-        <w:t>Verder zijn er nog vier knoppen die een actie uitvoren. Van boven naar beneden:</w:t>
+        <w:t xml:space="preserve">Verder zijn er nog vier knoppen die een actie </w:t>
+      </w:r>
+      <w:proofErr w:type="spellStart"/>
+      <w:r>
+        <w:t>uitvoren</w:t>
+      </w:r>
+      <w:proofErr w:type="spellEnd"/>
+      <w:r>
+        <w:t>. Van boven naar beneden:</w:t>
       </w:r>
       <w:r>
         <w:br/>
@@ -3094,8 +3139,16 @@
         <w:rPr>
           <w:b/>
         </w:rPr>
-        <w:t>Save &amp; Quit</w:t>
-      </w:r>
+        <w:t xml:space="preserve">Save &amp; </w:t>
+      </w:r>
+      <w:proofErr w:type="spellStart"/>
+      <w:r>
+        <w:rPr>
+          <w:b/>
+        </w:rPr>
+        <w:t>Quit</w:t>
+      </w:r>
+      <w:proofErr w:type="spellEnd"/>
       <w:r>
         <w:t>’</w:t>
       </w:r>
@@ -3138,11 +3191,19 @@
         <w:br/>
         <w:t>‘</w:t>
       </w:r>
+      <w:proofErr w:type="spellStart"/>
       <w:r>
         <w:rPr>
           <w:b/>
         </w:rPr>
-        <w:t>Give Up</w:t>
+        <w:t>Give</w:t>
+      </w:r>
+      <w:proofErr w:type="spellEnd"/>
+      <w:r>
+        <w:rPr>
+          <w:b/>
+        </w:rPr>
+        <w:t xml:space="preserve"> Up</w:t>
       </w:r>
       <w:r>
         <w:t xml:space="preserve">’: De speler geeft op. De game wordt afgesloten, de score wordt niet genoteerd sinds het spel niet is afgerond. </w:t>
@@ -3150,20 +3211,36 @@
     </w:p>
     <w:p>
       <w:r>
-        <w:t>Op een gegeven moment is de stapel op en zijn alle set’s gevonden: Het spel is afgelopen. Er wordt een popup schermpje weergegeven met de mededeling dat het spel is afgelopen. De score wordt samen met de naam van de speler genoteerd op het scorebord. Op dit moment komt er in beeld de tekst ‘Game Over’ te staan. Met een klik ergens op het scherm wordt het menu weergegeven.</w:t>
+        <w:t xml:space="preserve">Op een gegeven moment is de stapel op en zijn alle </w:t>
+      </w:r>
+      <w:proofErr w:type="spellStart"/>
+      <w:r>
+        <w:t>set’s</w:t>
+      </w:r>
+      <w:proofErr w:type="spellEnd"/>
+      <w:r>
+        <w:t xml:space="preserve"> gevonden: Het spel is afgelopen. Er wordt een </w:t>
+      </w:r>
+      <w:proofErr w:type="spellStart"/>
+      <w:r>
+        <w:t>popup</w:t>
+      </w:r>
+      <w:proofErr w:type="spellEnd"/>
+      <w:r>
+        <w:t xml:space="preserve"> schermpje weergegeven met de mededeling dat het spel is afgelopen. De score wordt samen met de naam van de speler genoteerd op het scorebord. Op dit moment komt er in beeld de tekst ‘Game Over’ te staan. Met een klik ergens op het scherm wordt het menu weergegeven.</w:t>
       </w:r>
     </w:p>
     <w:p>
       <w:pPr>
         <w:pStyle w:val="Kop2"/>
       </w:pPr>
-      <w:bookmarkStart w:id="18" w:name="_Toc401217886"/>
-      <w:bookmarkStart w:id="19" w:name="_Toc402384163"/>
+      <w:bookmarkStart w:id="21" w:name="_Toc401217886"/>
+      <w:bookmarkStart w:id="22" w:name="_Toc402384163"/>
       <w:r>
         <w:t>Scorebord</w:t>
       </w:r>
-      <w:bookmarkEnd w:id="18"/>
-      <w:bookmarkEnd w:id="19"/>
+      <w:bookmarkEnd w:id="21"/>
+      <w:bookmarkEnd w:id="22"/>
     </w:p>
     <w:p>
       <w:r>
@@ -3185,24 +3262,50 @@
         <w:fldChar w:fldCharType="end"/>
       </w:r>
       <w:r>
-        <w:t>). Verder zijn er nog twee knoppen. De eerste genaamd ‘Clear Scores’ verwijdert alle score lijsten. De tweede knop ‘Back to Menu’ verwijst terug naar het menu scherm.</w:t>
+        <w:t>). Verder zijn er nog twee knoppen. De eerste genaamd ‘</w:t>
+      </w:r>
+      <w:proofErr w:type="spellStart"/>
+      <w:r>
+        <w:t>Clear</w:t>
+      </w:r>
+      <w:proofErr w:type="spellEnd"/>
+      <w:r>
+        <w:t xml:space="preserve"> Scores’ verwijdert alle score lijsten. De tweede knop ‘Back </w:t>
+      </w:r>
+      <w:proofErr w:type="spellStart"/>
+      <w:r>
+        <w:t>to</w:t>
+      </w:r>
+      <w:proofErr w:type="spellEnd"/>
+      <w:r>
+        <w:t xml:space="preserve"> Menu’ verwijst terug naar het menu scherm.</w:t>
       </w:r>
     </w:p>
     <w:p>
       <w:pPr>
         <w:pStyle w:val="Kop2"/>
       </w:pPr>
-      <w:bookmarkStart w:id="20" w:name="_Toc401217887"/>
-      <w:bookmarkStart w:id="21" w:name="_Toc402384164"/>
+      <w:bookmarkStart w:id="23" w:name="_Toc401217887"/>
+      <w:bookmarkStart w:id="24" w:name="_Toc402384164"/>
+      <w:proofErr w:type="spellStart"/>
       <w:r>
         <w:t>About</w:t>
       </w:r>
-      <w:bookmarkEnd w:id="20"/>
-      <w:bookmarkEnd w:id="21"/>
-    </w:p>
-    <w:p>
-      <w:r>
-        <w:t>Op deze pagina is te vinden hoe het spel werkt, hoe je het spel moet spelen, welke dingen van belang zijn enzovoort. De enige knop die hier aanwezig is  de knop ‘Back to Menu’, deze knop verwijst naar het menu.</w:t>
+      <w:bookmarkEnd w:id="23"/>
+      <w:bookmarkEnd w:id="24"/>
+      <w:proofErr w:type="spellEnd"/>
+    </w:p>
+    <w:p>
+      <w:r>
+        <w:t xml:space="preserve">Op deze pagina is te vinden hoe het spel werkt, hoe je het spel moet spelen, welke dingen van belang zijn enzovoort. De enige knop die hier aanwezig is  de knop ‘Back </w:t>
+      </w:r>
+      <w:proofErr w:type="spellStart"/>
+      <w:r>
+        <w:t>to</w:t>
+      </w:r>
+      <w:proofErr w:type="spellEnd"/>
+      <w:r>
+        <w:t xml:space="preserve"> Menu’, deze knop verwijst naar het menu.</w:t>
       </w:r>
     </w:p>
     <w:p>
@@ -3224,7 +3327,7 @@
       <w:pPr>
         <w:pStyle w:val="Kop1"/>
       </w:pPr>
-      <w:bookmarkStart w:id="22" w:name="_Toc402384165"/>
+      <w:bookmarkStart w:id="25" w:name="_Toc402384165"/>
       <w:r>
         <w:lastRenderedPageBreak/>
         <w:t xml:space="preserve">Software </w:t>
@@ -3232,7 +3335,7 @@
       <w:r>
         <w:t>Ontwerp</w:t>
       </w:r>
-      <w:bookmarkEnd w:id="22"/>
+      <w:bookmarkEnd w:id="25"/>
     </w:p>
     <w:p>
       <w:r>
@@ -3246,45 +3349,67 @@
       <w:pPr>
         <w:pStyle w:val="Kop2"/>
       </w:pPr>
-      <w:bookmarkStart w:id="23" w:name="_Toc402384166"/>
+      <w:bookmarkStart w:id="26" w:name="_Toc402384166"/>
       <w:r>
         <w:t>Schermen</w:t>
       </w:r>
-      <w:bookmarkEnd w:id="23"/>
-    </w:p>
-    <w:p>
-      <w:r>
-        <w:t xml:space="preserve">Er zijn meerder schermen. Het huidigge scherm wordt bijgehouden in de variabele selectedScreen. Dit getal refereert naar een scherm. Welk scherm bij welk nummer hoort is te vinden in de variabele die beginnen met ‘SCREEN_’. </w:t>
+      <w:bookmarkEnd w:id="26"/>
+    </w:p>
+    <w:p>
+      <w:r>
+        <w:t xml:space="preserve">Er zijn meerder schermen. Het </w:t>
+      </w:r>
+      <w:proofErr w:type="spellStart"/>
+      <w:r>
+        <w:t>huidigge</w:t>
+      </w:r>
+      <w:proofErr w:type="spellEnd"/>
+      <w:r>
+        <w:t xml:space="preserve"> scherm wordt bijgehouden in de variabele </w:t>
+      </w:r>
+      <w:proofErr w:type="spellStart"/>
+      <w:r>
+        <w:t>selectedScreen</w:t>
+      </w:r>
+      <w:proofErr w:type="spellEnd"/>
+      <w:r>
+        <w:t xml:space="preserve">. Dit getal refereert naar een scherm. Welk scherm bij welk nummer hoort is te vinden in de variabele die beginnen met ‘SCREEN_’. </w:t>
       </w:r>
     </w:p>
     <w:p>
       <w:r>
         <w:t xml:space="preserve">Om tussen verschillende schermen te gaan, zijn er een aantal functies die een ander scherm tonen. Deze zijn </w:t>
       </w:r>
+      <w:proofErr w:type="spellStart"/>
       <w:r>
         <w:rPr>
           <w:i/>
         </w:rPr>
         <w:t>backToMenu</w:t>
       </w:r>
+      <w:proofErr w:type="spellEnd"/>
       <w:r>
         <w:t xml:space="preserve">, </w:t>
       </w:r>
+      <w:proofErr w:type="spellStart"/>
       <w:r>
         <w:rPr>
           <w:i/>
         </w:rPr>
         <w:t>showAboutScreen</w:t>
       </w:r>
+      <w:proofErr w:type="spellEnd"/>
       <w:r>
         <w:t xml:space="preserve"> en </w:t>
       </w:r>
+      <w:proofErr w:type="spellStart"/>
       <w:r>
         <w:rPr>
           <w:i/>
         </w:rPr>
         <w:t>showScoreScreen</w:t>
       </w:r>
+      <w:proofErr w:type="spellEnd"/>
       <w:r>
         <w:t>. De</w:t>
       </w:r>
@@ -3299,57 +3424,69 @@
       <w:r>
         <w:t xml:space="preserve">Al deze verschillende schermen moeten op enig moment getekend worden. Het tekenen van schermen zijn ook een aantal functies voor: </w:t>
       </w:r>
+      <w:proofErr w:type="spellStart"/>
       <w:r>
         <w:rPr>
           <w:i/>
         </w:rPr>
         <w:t>drawAbout</w:t>
       </w:r>
+      <w:proofErr w:type="spellEnd"/>
       <w:r>
         <w:t xml:space="preserve">, </w:t>
       </w:r>
+      <w:proofErr w:type="spellStart"/>
       <w:r>
         <w:rPr>
           <w:i/>
         </w:rPr>
         <w:t>drawMenu</w:t>
       </w:r>
+      <w:proofErr w:type="spellEnd"/>
       <w:r>
         <w:t xml:space="preserve">, </w:t>
       </w:r>
+      <w:proofErr w:type="spellStart"/>
       <w:r>
         <w:rPr>
           <w:i/>
         </w:rPr>
         <w:t>drawGame</w:t>
       </w:r>
+      <w:proofErr w:type="spellEnd"/>
       <w:r>
         <w:t xml:space="preserve">, </w:t>
       </w:r>
+      <w:proofErr w:type="spellStart"/>
       <w:r>
         <w:rPr>
           <w:i/>
         </w:rPr>
         <w:t>drawScoresScreen</w:t>
       </w:r>
+      <w:proofErr w:type="spellEnd"/>
       <w:r>
         <w:t xml:space="preserve">. De juiste teken-functie aanroepen aan de hand van </w:t>
       </w:r>
+      <w:proofErr w:type="spellStart"/>
       <w:r>
         <w:rPr>
           <w:i/>
         </w:rPr>
         <w:t>selectedScreen</w:t>
       </w:r>
+      <w:proofErr w:type="spellEnd"/>
       <w:r>
         <w:t xml:space="preserve"> wordt gedaan door de functie </w:t>
       </w:r>
+      <w:proofErr w:type="spellStart"/>
       <w:r>
         <w:rPr>
           <w:i/>
         </w:rPr>
         <w:t>drawScreen</w:t>
       </w:r>
+      <w:proofErr w:type="spellEnd"/>
       <w:r>
         <w:t>.</w:t>
       </w:r>
@@ -3358,30 +3495,60 @@
       <w:r>
         <w:t xml:space="preserve">Als laatste is er nog de variabele </w:t>
       </w:r>
+      <w:proofErr w:type="spellStart"/>
       <w:r>
         <w:rPr>
           <w:i/>
         </w:rPr>
         <w:t>popupTxt</w:t>
       </w:r>
-      <w:r>
-        <w:t xml:space="preserve">. Deze String houdt bij of er een overlay over het scherm ligt. Als dat het geval is, wordt er een half doorzichtige blauwe overlay weergegeven met in het midden groot de tekst die in </w:t>
-      </w:r>
+      <w:proofErr w:type="spellEnd"/>
+      <w:r>
+        <w:t xml:space="preserve">. Deze String houdt bij of er een </w:t>
+      </w:r>
+      <w:proofErr w:type="spellStart"/>
+      <w:r>
+        <w:t>overlay</w:t>
+      </w:r>
+      <w:proofErr w:type="spellEnd"/>
+      <w:r>
+        <w:t xml:space="preserve"> over het scherm ligt. Als dat het geval is, wordt er een half doorzichtige blauwe </w:t>
+      </w:r>
+      <w:proofErr w:type="spellStart"/>
+      <w:r>
+        <w:t>overlay</w:t>
+      </w:r>
+      <w:proofErr w:type="spellEnd"/>
+      <w:r>
+        <w:t xml:space="preserve"> weergegeven met in het midden groot de tekst die in </w:t>
+      </w:r>
+      <w:proofErr w:type="spellStart"/>
       <w:r>
         <w:rPr>
           <w:i/>
         </w:rPr>
         <w:t>popupTxt</w:t>
       </w:r>
-      <w:r>
-        <w:t xml:space="preserve"> staat. Het tekenen van deze overlay en tekst wordt gedaan door de functie </w:t>
-      </w:r>
+      <w:proofErr w:type="spellEnd"/>
+      <w:r>
+        <w:t xml:space="preserve"> staat. Het tekenen van deze </w:t>
+      </w:r>
+      <w:proofErr w:type="spellStart"/>
+      <w:r>
+        <w:t>overlay</w:t>
+      </w:r>
+      <w:proofErr w:type="spellEnd"/>
+      <w:r>
+        <w:t xml:space="preserve"> en tekst wordt gedaan door de functie </w:t>
+      </w:r>
+      <w:proofErr w:type="spellStart"/>
       <w:r>
         <w:rPr>
           <w:i/>
         </w:rPr>
         <w:t>drawPopupScreen</w:t>
       </w:r>
+      <w:proofErr w:type="spellEnd"/>
       <w:r>
         <w:t>.</w:t>
       </w:r>
@@ -3390,22 +3557,24 @@
       <w:pPr>
         <w:pStyle w:val="Kop2"/>
       </w:pPr>
-      <w:bookmarkStart w:id="24" w:name="_Toc402384167"/>
+      <w:bookmarkStart w:id="27" w:name="_Toc402384167"/>
       <w:r>
         <w:t>Knoppen</w:t>
       </w:r>
-      <w:bookmarkEnd w:id="24"/>
+      <w:bookmarkEnd w:id="27"/>
     </w:p>
     <w:p>
       <w:r>
         <w:t xml:space="preserve">Door het hele programma worden knoppen gebruikt. Alle informatie over knoppen is opgeslagen in twee arrays: </w:t>
       </w:r>
+      <w:proofErr w:type="spellStart"/>
       <w:r>
         <w:rPr>
           <w:i/>
         </w:rPr>
         <w:t>buttonData</w:t>
       </w:r>
+      <w:proofErr w:type="spellEnd"/>
       <w:r>
         <w:rPr>
           <w:i/>
@@ -3415,12 +3584,14 @@
       <w:r>
         <w:t xml:space="preserve"> en </w:t>
       </w:r>
+      <w:proofErr w:type="spellStart"/>
       <w:r>
         <w:rPr>
           <w:i/>
         </w:rPr>
         <w:t>buttonTxt</w:t>
       </w:r>
+      <w:proofErr w:type="spellEnd"/>
       <w:r>
         <w:rPr>
           <w:i/>
@@ -3433,11 +3604,19 @@
       <w:r>
         <w:t xml:space="preserve">kan je met de functie </w:t>
       </w:r>
-      <w:r>
-        <w:rPr>
-          <w:i/>
-        </w:rPr>
-        <w:t xml:space="preserve">buttonIdToLocation </w:t>
+      <w:proofErr w:type="spellStart"/>
+      <w:r>
+        <w:rPr>
+          <w:i/>
+        </w:rPr>
+        <w:t>buttonIdToLocation</w:t>
+      </w:r>
+      <w:proofErr w:type="spellEnd"/>
+      <w:r>
+        <w:rPr>
+          <w:i/>
+        </w:rPr>
+        <w:t xml:space="preserve"> </w:t>
       </w:r>
       <w:r>
         <w:t>het identificatie nummer omzetten naar een locatie nummer. Met dit locatie nummer kan binnen de twee arrays de juiste data gevonden worden.</w:t>
@@ -3445,14 +3624,24 @@
     </w:p>
     <w:p>
       <w:r>
-        <w:t xml:space="preserve">Navigeren binnen het buttonData array kan door middel van acht numerieke variabelen die allemaal beginnen met ‘BUTON_’.  Een nieuwe knop toevoegen kan met de functie </w:t>
-      </w:r>
+        <w:t xml:space="preserve">Navigeren binnen het </w:t>
+      </w:r>
+      <w:proofErr w:type="spellStart"/>
+      <w:r>
+        <w:t>buttonData</w:t>
+      </w:r>
+      <w:proofErr w:type="spellEnd"/>
+      <w:r>
+        <w:t xml:space="preserve"> array kan door middel van acht numerieke variabelen die allemaal beginnen met ‘BUTON_’.  Een nieuwe knop toevoegen kan met de functie </w:t>
+      </w:r>
+      <w:proofErr w:type="spellStart"/>
       <w:r>
         <w:rPr>
           <w:i/>
         </w:rPr>
         <w:t>addButon</w:t>
       </w:r>
+      <w:proofErr w:type="spellEnd"/>
       <w:r>
         <w:t>.</w:t>
       </w:r>
@@ -3461,24 +3650,28 @@
       <w:r>
         <w:t xml:space="preserve">Om elke knop een actie te geven, is er de functie </w:t>
       </w:r>
+      <w:proofErr w:type="spellStart"/>
       <w:r>
         <w:rPr>
           <w:i/>
         </w:rPr>
         <w:t>doButtonAction</w:t>
       </w:r>
+      <w:proofErr w:type="spellEnd"/>
       <w:r>
         <w:t>. Deze functie roept door middel van het button identifica</w:t>
       </w:r>
       <w:r>
         <w:t xml:space="preserve">tie nummer de juiste actie aan. Het zoeken naar een bepaalde knop met een x en y locatie, kan door middel van de functie </w:t>
       </w:r>
+      <w:proofErr w:type="spellStart"/>
       <w:r>
         <w:rPr>
           <w:i/>
         </w:rPr>
         <w:t>getButtonAtLocation</w:t>
       </w:r>
+      <w:proofErr w:type="spellEnd"/>
       <w:r>
         <w:t xml:space="preserve">. </w:t>
       </w:r>
@@ -3487,12 +3680,14 @@
       <w:r>
         <w:t xml:space="preserve">Het tekenen van de juiste knoppen wordt gedaan in de functie </w:t>
       </w:r>
+      <w:proofErr w:type="spellStart"/>
       <w:r>
         <w:rPr>
           <w:i/>
         </w:rPr>
         <w:t>drawButtons</w:t>
       </w:r>
+      <w:proofErr w:type="spellEnd"/>
       <w:r>
         <w:t xml:space="preserve">.  </w:t>
       </w:r>
@@ -3501,12 +3696,12 @@
       <w:pPr>
         <w:pStyle w:val="Kop2"/>
       </w:pPr>
-      <w:bookmarkStart w:id="25" w:name="_Toc402384168"/>
+      <w:bookmarkStart w:id="28" w:name="_Toc402384168"/>
       <w:r>
         <w:lastRenderedPageBreak/>
         <w:t>Scorebord</w:t>
       </w:r>
-      <w:bookmarkEnd w:id="25"/>
+      <w:bookmarkEnd w:id="28"/>
     </w:p>
     <w:p>
       <w:pPr>
@@ -3541,7 +3736,7 @@
                     </pic:cNvPicPr>
                   </pic:nvPicPr>
                   <pic:blipFill>
-                    <a:blip r:embed="rId15">
+                    <a:blip r:embed="rId14">
                       <a:extLst>
                         <a:ext uri="{28A0092B-C50C-407E-A947-70E740481C1C}">
                           <a14:useLocalDpi xmlns:a14="http://schemas.microsoft.com/office/drawing/2010/main" val="0"/>
@@ -3593,12 +3788,14 @@
       <w:r>
         <w:t xml:space="preserve">Om met het score bord te werken, zijn er een aantal functies. Ten eerste heb je de </w:t>
       </w:r>
+      <w:proofErr w:type="spellStart"/>
       <w:r>
         <w:rPr>
           <w:i/>
         </w:rPr>
         <w:t>initScoreBoard</w:t>
       </w:r>
+      <w:proofErr w:type="spellEnd"/>
       <w:r>
         <w:t xml:space="preserve"> functie. Deze moet aan het begin van het programma worden aangeroepen. </w:t>
       </w:r>
@@ -3610,12 +3807,14 @@
       <w:r>
         <w:t xml:space="preserve">Het laden van scores wordt gedaan door de functie </w:t>
       </w:r>
+      <w:proofErr w:type="spellStart"/>
       <w:r>
         <w:rPr>
           <w:i/>
         </w:rPr>
         <w:t>loadScoreBoard</w:t>
       </w:r>
+      <w:proofErr w:type="spellEnd"/>
       <w:r>
         <w:t xml:space="preserve">. </w:t>
       </w:r>
@@ -3628,12 +3827,14 @@
       <w:r>
         <w:t xml:space="preserve">is </w:t>
       </w:r>
+      <w:proofErr w:type="spellStart"/>
       <w:r>
         <w:rPr>
           <w:i/>
         </w:rPr>
         <w:t>saveScoreBoard</w:t>
       </w:r>
+      <w:proofErr w:type="spellEnd"/>
       <w:r>
         <w:t xml:space="preserve">. Deze functie slaat de scores op in een bestand op de computer. </w:t>
       </w:r>
@@ -3645,24 +3846,28 @@
       <w:r>
         <w:t xml:space="preserve">Om de scores in de goede volgorde weer te geven, moeten de scores geordend worden. Dit gebeurt in de functie </w:t>
       </w:r>
+      <w:proofErr w:type="spellStart"/>
       <w:r>
         <w:rPr>
           <w:i/>
         </w:rPr>
         <w:t>orderScoreBoard</w:t>
       </w:r>
+      <w:proofErr w:type="spellEnd"/>
       <w:r>
         <w:t xml:space="preserve">. </w:t>
       </w:r>
       <w:r>
         <w:t xml:space="preserve">Als laatste is er de </w:t>
       </w:r>
+      <w:proofErr w:type="spellStart"/>
       <w:r>
         <w:rPr>
           <w:i/>
         </w:rPr>
         <w:t>drawScoreList</w:t>
       </w:r>
+      <w:proofErr w:type="spellEnd"/>
       <w:r>
         <w:t xml:space="preserve"> functie. Hierin wordt een score lijst getekend. </w:t>
       </w:r>
@@ -3671,40 +3876,78 @@
       <w:r>
         <w:t xml:space="preserve">Er mogen altijd maar maximaal vijf scores zijn opgeslagen, daarom is er een functie die het scores array inkrimpt tot vijf. Deze functie heet </w:t>
       </w:r>
+      <w:proofErr w:type="spellStart"/>
       <w:r>
         <w:rPr>
           <w:i/>
         </w:rPr>
         <w:t>maximizeScoreBoard</w:t>
       </w:r>
+      <w:proofErr w:type="spellEnd"/>
       <w:r>
         <w:t>.</w:t>
       </w:r>
       <w:r>
-        <w:t xml:space="preserve"> De actie achter de knop “Clear Scoers” zit de functie </w:t>
-      </w:r>
+        <w:t xml:space="preserve"> De actie achter de knop “</w:t>
+      </w:r>
+      <w:proofErr w:type="spellStart"/>
+      <w:r>
+        <w:t>Clear</w:t>
+      </w:r>
+      <w:proofErr w:type="spellEnd"/>
+      <w:r>
+        <w:t xml:space="preserve"> </w:t>
+      </w:r>
+      <w:proofErr w:type="spellStart"/>
+      <w:r>
+        <w:t>Scoers</w:t>
+      </w:r>
+      <w:proofErr w:type="spellEnd"/>
+      <w:r>
+        <w:t xml:space="preserve">” zit de functie </w:t>
+      </w:r>
+      <w:proofErr w:type="spellStart"/>
       <w:r>
         <w:rPr>
           <w:i/>
         </w:rPr>
         <w:t>clearScores</w:t>
       </w:r>
-      <w:r>
-        <w:t xml:space="preserve">. Deze functie verwijdert alle score entry’s. </w:t>
+      <w:proofErr w:type="spellEnd"/>
+      <w:r>
+        <w:t xml:space="preserve">. Deze functie verwijdert alle score </w:t>
+      </w:r>
+      <w:proofErr w:type="spellStart"/>
+      <w:r>
+        <w:t>entry’s</w:t>
+      </w:r>
+      <w:proofErr w:type="spellEnd"/>
+      <w:r>
+        <w:t xml:space="preserve">. </w:t>
       </w:r>
     </w:p>
     <w:p>
       <w:r>
         <w:t xml:space="preserve">Om nieuwe scores toe te voegen is er de functie </w:t>
       </w:r>
+      <w:proofErr w:type="spellStart"/>
       <w:r>
         <w:rPr>
           <w:i/>
         </w:rPr>
         <w:t>addScoreEntry</w:t>
       </w:r>
-      <w:r>
-        <w:t xml:space="preserve">. Deze doet niks anders dan een row toevoegen in het </w:t>
+      <w:proofErr w:type="spellEnd"/>
+      <w:r>
+        <w:t xml:space="preserve">. Deze doet niks anders dan een </w:t>
+      </w:r>
+      <w:proofErr w:type="spellStart"/>
+      <w:r>
+        <w:t>row</w:t>
+      </w:r>
+      <w:proofErr w:type="spellEnd"/>
+      <w:r>
+        <w:t xml:space="preserve"> toevoegen in het </w:t>
       </w:r>
     </w:p>
     <w:p/>
@@ -3717,12 +3960,12 @@
       <w:pPr>
         <w:pStyle w:val="Kop2"/>
       </w:pPr>
-      <w:bookmarkStart w:id="26" w:name="_Toc402384169"/>
+      <w:bookmarkStart w:id="29" w:name="_Toc402384169"/>
       <w:r>
         <w:lastRenderedPageBreak/>
         <w:t>Kaarten</w:t>
       </w:r>
-      <w:bookmarkEnd w:id="26"/>
+      <w:bookmarkEnd w:id="29"/>
     </w:p>
     <w:tbl>
       <w:tblPr>
@@ -3845,9 +4088,11 @@
             </w:tcBorders>
           </w:tcPr>
           <w:p>
+            <w:proofErr w:type="spellStart"/>
             <w:r>
               <w:t>Yellow</w:t>
             </w:r>
+            <w:proofErr w:type="spellEnd"/>
           </w:p>
         </w:tc>
         <w:tc>
@@ -3887,9 +4132,11 @@
             </w:tcBorders>
           </w:tcPr>
           <w:p>
+            <w:proofErr w:type="spellStart"/>
             <w:r>
               <w:t>Ellipse</w:t>
             </w:r>
+            <w:proofErr w:type="spellEnd"/>
           </w:p>
         </w:tc>
         <w:tc>
@@ -3974,9 +4221,11 @@
             </w:tcBorders>
           </w:tcPr>
           <w:p>
+            <w:proofErr w:type="spellStart"/>
             <w:r>
               <w:t>Triangle</w:t>
             </w:r>
+            <w:proofErr w:type="spellEnd"/>
           </w:p>
         </w:tc>
         <w:tc>
@@ -4016,9 +4265,11 @@
             </w:tcBorders>
           </w:tcPr>
           <w:p>
+            <w:proofErr w:type="spellStart"/>
             <w:r>
               <w:t>One</w:t>
             </w:r>
+            <w:proofErr w:type="spellEnd"/>
           </w:p>
         </w:tc>
         <w:tc>
@@ -4059,9 +4310,11 @@
             </w:tcBorders>
           </w:tcPr>
           <w:p>
+            <w:proofErr w:type="spellStart"/>
             <w:r>
               <w:t>Two</w:t>
             </w:r>
+            <w:proofErr w:type="spellEnd"/>
           </w:p>
         </w:tc>
         <w:tc>
@@ -4235,9 +4488,11 @@
             </w:tcBorders>
           </w:tcPr>
           <w:p>
+            <w:proofErr w:type="spellStart"/>
             <w:r>
               <w:t>Purple</w:t>
             </w:r>
+            <w:proofErr w:type="spellEnd"/>
           </w:p>
         </w:tc>
         <w:tc>
@@ -4291,7 +4546,23 @@
           </w:tcPr>
           <w:p>
             <w:r>
-              <w:t>Er is geen achtergrondkleur. (simple version)</w:t>
+              <w:t>Er is geen achtergrondkleur. (</w:t>
+            </w:r>
+            <w:proofErr w:type="spellStart"/>
+            <w:r>
+              <w:t>simple</w:t>
+            </w:r>
+            <w:proofErr w:type="spellEnd"/>
+            <w:r>
+              <w:t xml:space="preserve"> </w:t>
+            </w:r>
+            <w:proofErr w:type="spellStart"/>
+            <w:r>
+              <w:t>version</w:t>
+            </w:r>
+            <w:proofErr w:type="spellEnd"/>
+            <w:r>
+              <w:t>)</w:t>
             </w:r>
           </w:p>
         </w:tc>
@@ -4306,30 +4577,36 @@
       <w:r>
         <w:t xml:space="preserve">Als eerste moet er een stapel kaarten gemaakt worden. Dit wordt gedaan door de functie </w:t>
       </w:r>
+      <w:proofErr w:type="spellStart"/>
       <w:r>
         <w:rPr>
           <w:i/>
         </w:rPr>
         <w:t>getCardStack</w:t>
       </w:r>
+      <w:proofErr w:type="spellEnd"/>
       <w:r>
         <w:t xml:space="preserve">. Deze methode maakt gebruik van de functie </w:t>
       </w:r>
+      <w:proofErr w:type="spellStart"/>
       <w:r>
         <w:rPr>
           <w:i/>
         </w:rPr>
         <w:t>makeCard</w:t>
       </w:r>
+      <w:proofErr w:type="spellEnd"/>
       <w:r>
         <w:t xml:space="preserve">. In </w:t>
       </w:r>
+      <w:proofErr w:type="spellStart"/>
       <w:r>
         <w:rPr>
           <w:i/>
         </w:rPr>
         <w:t>makeCard</w:t>
       </w:r>
+      <w:proofErr w:type="spellEnd"/>
       <w:r>
         <w:t xml:space="preserve"> wordt een kaart gemaakt met de gegeven </w:t>
       </w:r>
@@ -4372,7 +4649,7 @@
                     </pic:cNvPicPr>
                   </pic:nvPicPr>
                   <pic:blipFill rotWithShape="1">
-                    <a:blip r:embed="rId16" cstate="print">
+                    <a:blip r:embed="rId15" cstate="print">
                       <a:extLst>
                         <a:ext uri="{28A0092B-C50C-407E-A947-70E740481C1C}">
                           <a14:useLocalDpi xmlns:a14="http://schemas.microsoft.com/office/drawing/2010/main" val="0"/>
@@ -4413,19 +4690,37 @@
         </w:drawing>
       </w:r>
       <w:r>
-        <w:t>Voor gebruik moet deze stapel kaarten moet geschud worden. Het schudden van een stapel kaarten wordt gedaan door de methode shuffleStack. Dit schudden ga ik implementeren volgens het ‘fisher-yates’ algoritme.</w:t>
+        <w:t xml:space="preserve">Voor gebruik moet deze stapel kaarten moet geschud worden. Het schudden van een stapel kaarten wordt gedaan door de methode </w:t>
+      </w:r>
+      <w:proofErr w:type="spellStart"/>
+      <w:r>
+        <w:t>shuffleStack</w:t>
+      </w:r>
+      <w:proofErr w:type="spellEnd"/>
+      <w:r>
+        <w:t>. Dit schudden ga ik implementeren volgens het ‘</w:t>
+      </w:r>
+      <w:proofErr w:type="spellStart"/>
+      <w:r>
+        <w:t>fisher-yates</w:t>
+      </w:r>
+      <w:proofErr w:type="spellEnd"/>
+      <w:r>
+        <w:t>’ algoritme.</w:t>
       </w:r>
     </w:p>
     <w:p>
       <w:r>
         <w:t xml:space="preserve">Nu zijn we aangekomen bij de functie waar het hele programma om draait: </w:t>
       </w:r>
+      <w:proofErr w:type="spellStart"/>
       <w:r>
         <w:rPr>
           <w:i/>
         </w:rPr>
         <w:t>isSet</w:t>
       </w:r>
+      <w:proofErr w:type="spellEnd"/>
       <w:r>
         <w:t>. Deze functie kijkt of een aantal kaarten samen een set vormen.</w:t>
       </w:r>
@@ -4457,18 +4752,22 @@
       <w:r>
         <w:t xml:space="preserve">De keuring of een String uit helemaal de zelfde of helemaal verschillende karakters bestaat wordt gedaan in de functie </w:t>
       </w:r>
+      <w:proofErr w:type="spellStart"/>
       <w:r>
         <w:rPr>
           <w:i/>
         </w:rPr>
         <w:t>isSameOrDiff</w:t>
       </w:r>
+      <w:proofErr w:type="spellEnd"/>
       <w:r>
         <w:t xml:space="preserve">. Deze functie gebruikt twee </w:t>
       </w:r>
+      <w:proofErr w:type="spellStart"/>
       <w:r>
         <w:t>regular</w:t>
       </w:r>
+      <w:proofErr w:type="spellEnd"/>
       <w:r>
         <w:t xml:space="preserve"> expressies. </w:t>
       </w:r>
@@ -4480,12 +4779,14 @@
       <w:r>
         <w:t xml:space="preserve">Nu zijn er kaarten, maar er is nog niks op het scherm. Om deze overstap te maken komt er een functie genaamd </w:t>
       </w:r>
+      <w:proofErr w:type="spellStart"/>
       <w:r>
         <w:rPr>
           <w:i/>
         </w:rPr>
         <w:t>addCardToScreen</w:t>
       </w:r>
+      <w:proofErr w:type="spellEnd"/>
       <w:r>
         <w:t>. Deze functie pakt de laatste stapel van de stapel kaarten (</w:t>
       </w:r>
@@ -4507,21 +4808,25 @@
         <w:lastRenderedPageBreak/>
         <w:t xml:space="preserve">Omdat de kaart-knoppen apart getekend moeten worden, moet er een aparte teken functie zijn. Deze functie gaat </w:t>
       </w:r>
+      <w:proofErr w:type="spellStart"/>
       <w:r>
         <w:rPr>
           <w:i/>
         </w:rPr>
         <w:t>drawCard</w:t>
       </w:r>
+      <w:proofErr w:type="spellEnd"/>
       <w:r>
         <w:t xml:space="preserve"> heten. Deze functie hoeft alleen een locatie van de knop binnen het </w:t>
       </w:r>
+      <w:proofErr w:type="spellStart"/>
       <w:r>
         <w:rPr>
           <w:i/>
         </w:rPr>
         <w:t>buttonData</w:t>
       </w:r>
+      <w:proofErr w:type="spellEnd"/>
       <w:r>
         <w:t xml:space="preserve"> array te weten, zodat de functie zelf de benodigde data daaruit kan halen. De kleuren die deze functie gebruikt om te tekenen komen uit de variabelen die beginnen met “COL_”. </w:t>
       </w:r>
@@ -4530,52 +4835,114 @@
       <w:r>
         <w:t xml:space="preserve">Dan komen er nog twee functies die de standaard locatie van kaarten op het scherm berekent. De eerste is </w:t>
       </w:r>
+      <w:proofErr w:type="spellStart"/>
       <w:r>
         <w:rPr>
           <w:i/>
         </w:rPr>
         <w:t>getDefaultCardLocation</w:t>
       </w:r>
+      <w:proofErr w:type="spellEnd"/>
       <w:r>
         <w:t xml:space="preserve">. Deze functie kan aan de hand van de rij en column van een kaart de standaard x en y pixel locatie op het scherm terug geven. De </w:t>
       </w:r>
       <w:r>
         <w:t xml:space="preserve">functie </w:t>
       </w:r>
-      <w:r>
-        <w:rPr>
-          <w:i/>
-        </w:rPr>
-        <w:t xml:space="preserve">getSelectedCardLocation </w:t>
-      </w:r>
-      <w:r>
-        <w:t>geeft een x,y,breedte en hoogte van de schermlocatie van de selectie vakjes linksonder. Deze twee locatie functies kunnen gebruikt worden om de kaarten van locatie te verplaatsen.</w:t>
-      </w:r>
-    </w:p>
-    <w:p>
-      <w:r>
-        <w:t xml:space="preserve">Zoals eerder beschreven, heeft elke knop een identificatie nummer. Dit button id nummer kan worden omgevormd tot een kaart identificatie nummer. Dit nummer wordt gebruikt om onderandere de locatie op het scherm te bepalen. Deze omvorming wordt gedaan door </w:t>
-      </w:r>
+      <w:proofErr w:type="spellStart"/>
+      <w:r>
+        <w:rPr>
+          <w:i/>
+        </w:rPr>
+        <w:t>getSelectedCardLocation</w:t>
+      </w:r>
+      <w:proofErr w:type="spellEnd"/>
+      <w:r>
+        <w:rPr>
+          <w:i/>
+        </w:rPr>
+        <w:t xml:space="preserve"> </w:t>
+      </w:r>
+      <w:r>
+        <w:t xml:space="preserve">geeft een </w:t>
+      </w:r>
+      <w:proofErr w:type="spellStart"/>
+      <w:r>
+        <w:t>x,y,breedte</w:t>
+      </w:r>
+      <w:proofErr w:type="spellEnd"/>
+      <w:r>
+        <w:t xml:space="preserve"> en hoogte van de schermlocatie van de selectie vakjes linksonder. Deze twee locatie functies kunnen gebruikt worden om de kaarten van locatie te verplaatsen.</w:t>
+      </w:r>
+    </w:p>
+    <w:p>
+      <w:r>
+        <w:t xml:space="preserve">Zoals eerder beschreven, heeft elke knop een identificatie nummer. Dit button </w:t>
+      </w:r>
+      <w:proofErr w:type="spellStart"/>
+      <w:r>
+        <w:t>id</w:t>
+      </w:r>
+      <w:proofErr w:type="spellEnd"/>
+      <w:r>
+        <w:t xml:space="preserve"> nummer kan worden omgevormd tot een kaart identificatie nummer. Dit nummer wordt gebruikt om </w:t>
+      </w:r>
+      <w:proofErr w:type="spellStart"/>
+      <w:r>
+        <w:t>onderandere</w:t>
+      </w:r>
+      <w:proofErr w:type="spellEnd"/>
+      <w:r>
+        <w:t xml:space="preserve"> de locatie op het scherm te bepalen. Deze omvorming wordt gedaan door </w:t>
+      </w:r>
+      <w:proofErr w:type="spellStart"/>
       <w:r>
         <w:rPr>
           <w:i/>
         </w:rPr>
         <w:t>buttonIdToCardID</w:t>
       </w:r>
-      <w:r>
-        <w:t>. Het terug vormen van kaart id naar knop id wordt gedaan door de functie cardIdToButtonId.</w:t>
+      <w:proofErr w:type="spellEnd"/>
+      <w:r>
+        <w:t xml:space="preserve">. Het terug vormen van kaart </w:t>
+      </w:r>
+      <w:proofErr w:type="spellStart"/>
+      <w:r>
+        <w:t>id</w:t>
+      </w:r>
+      <w:proofErr w:type="spellEnd"/>
+      <w:r>
+        <w:t xml:space="preserve"> naar knop </w:t>
+      </w:r>
+      <w:proofErr w:type="spellStart"/>
+      <w:r>
+        <w:t>id</w:t>
+      </w:r>
+      <w:proofErr w:type="spellEnd"/>
+      <w:r>
+        <w:t xml:space="preserve"> wordt gedaan door de functie </w:t>
+      </w:r>
+      <w:proofErr w:type="spellStart"/>
+      <w:r>
+        <w:t>cardIdToButtonId</w:t>
+      </w:r>
+      <w:proofErr w:type="spellEnd"/>
+      <w:r>
+        <w:t>.</w:t>
       </w:r>
     </w:p>
     <w:p>
       <w:r>
         <w:t xml:space="preserve">Wil je nu een kaart identificatie nummer vinden dat nog niet gebruikt is, dan moet er een zoekactie gestart worden. Deze zoekactie gaat verzorgd worden door de functie </w:t>
       </w:r>
+      <w:proofErr w:type="spellStart"/>
       <w:r>
         <w:rPr>
           <w:i/>
         </w:rPr>
         <w:t>getEmptyCardID</w:t>
       </w:r>
+      <w:proofErr w:type="spellEnd"/>
       <w:r>
         <w:t>.</w:t>
       </w:r>
@@ -4584,6 +4951,7 @@
       <w:r>
         <w:t xml:space="preserve">Nu liggen de kaarten op het scherm, maar nu kan er nog niks mee gedaan worden. Er zijn drie functies die de kaart acties verzorgen. De eerste is </w:t>
       </w:r>
+      <w:proofErr w:type="spellStart"/>
       <w:r>
         <w:rPr>
           <w:i/>
@@ -4602,6 +4970,7 @@
         </w:rPr>
         <w:t>Action</w:t>
       </w:r>
+      <w:proofErr w:type="spellEnd"/>
       <w:r>
         <w:t>. Deze functie wordt aangeroepen als de muis wordt ingedrukt boven een kaart. Binnen deze functie moet de kaart locatie gelinkt worden aan de locatie van de muis.</w:t>
       </w:r>
@@ -4610,12 +4979,14 @@
       <w:r>
         <w:t xml:space="preserve">Als de muis over het game scherm ingedrukt bewogen wordt, dan is er een kans dat er een kaart verschoven moet worden. Deze check en de daaropvolgende actie wordt geregeld door de functie </w:t>
       </w:r>
+      <w:proofErr w:type="spellStart"/>
       <w:r>
         <w:rPr>
           <w:i/>
         </w:rPr>
         <w:t>cardDragAction</w:t>
       </w:r>
+      <w:proofErr w:type="spellEnd"/>
       <w:r>
         <w:t xml:space="preserve">. </w:t>
       </w:r>
@@ -4629,21 +5000,25 @@
       <w:r>
         <w:t xml:space="preserve">Dan is er nog de knop “Order Cards”. Bij een druk op deze knop moeten de kaarten op de originele plek worden gelegd. Dit ordenen wordt gedaan door de functie </w:t>
       </w:r>
+      <w:proofErr w:type="spellStart"/>
       <w:r>
         <w:rPr>
           <w:i/>
         </w:rPr>
         <w:t>orderCards</w:t>
       </w:r>
+      <w:proofErr w:type="spellEnd"/>
       <w:r>
         <w:t xml:space="preserve">. Deze functie gaat alle kaarten langs en zet ze op de standaard plek die wordt berekend door de functie </w:t>
       </w:r>
+      <w:proofErr w:type="spellStart"/>
       <w:r>
         <w:rPr>
           <w:i/>
         </w:rPr>
         <w:t>getDefaultCardLocation</w:t>
       </w:r>
+      <w:proofErr w:type="spellEnd"/>
       <w:r>
         <w:t>.</w:t>
       </w:r>
@@ -4667,12 +5042,12 @@
       <w:pPr>
         <w:pStyle w:val="Kop2"/>
       </w:pPr>
-      <w:bookmarkStart w:id="27" w:name="_Toc402384170"/>
+      <w:bookmarkStart w:id="30" w:name="_Toc402384170"/>
       <w:r>
         <w:lastRenderedPageBreak/>
         <w:t>Selectie</w:t>
       </w:r>
-      <w:bookmarkEnd w:id="27"/>
+      <w:bookmarkEnd w:id="30"/>
     </w:p>
     <w:p>
       <w:r>
@@ -4683,40 +5058,54 @@
       <w:r>
         <w:t xml:space="preserve">Er komen maar vier functies die dit gedeelte gaan beheren. Als eerste heb je </w:t>
       </w:r>
+      <w:proofErr w:type="spellStart"/>
       <w:r>
         <w:rPr>
           <w:i/>
         </w:rPr>
         <w:t>addSelectedCard</w:t>
       </w:r>
+      <w:proofErr w:type="spellEnd"/>
       <w:r>
         <w:t xml:space="preserve"> en </w:t>
       </w:r>
+      <w:proofErr w:type="spellStart"/>
       <w:r>
         <w:rPr>
           <w:i/>
         </w:rPr>
         <w:t>removeSelectedCard</w:t>
       </w:r>
+      <w:proofErr w:type="spellEnd"/>
       <w:r>
         <w:t>. De functionaliteit van deze zijn vanzelf sprekend. Je geeft een kaart, en deze wordt aan de selectie toegevoegd of verwijdert.</w:t>
       </w:r>
     </w:p>
     <w:p>
       <w:r>
-        <w:t>Om nu alle geselecteerde kaarten in één keer weg te halen, komt er de functie removeAllSelectedCards.</w:t>
+        <w:t xml:space="preserve">Om nu alle geselecteerde kaarten in één keer weg te halen, komt er de functie </w:t>
+      </w:r>
+      <w:proofErr w:type="spellStart"/>
+      <w:r>
+        <w:t>removeAllSelectedCards</w:t>
+      </w:r>
+      <w:proofErr w:type="spellEnd"/>
+      <w:r>
+        <w:t>.</w:t>
       </w:r>
     </w:p>
     <w:p>
       <w:r>
         <w:t xml:space="preserve">Als laatste is er de functie </w:t>
       </w:r>
+      <w:proofErr w:type="spellStart"/>
       <w:r>
         <w:rPr>
           <w:i/>
         </w:rPr>
         <w:t>isSelectedSpotFree</w:t>
       </w:r>
+      <w:proofErr w:type="spellEnd"/>
       <w:r>
         <w:t xml:space="preserve">. Deze functie geeft waar of onwaar terug, afhankelijk of er een lege plek bij de selectie is. </w:t>
       </w:r>
@@ -4725,11 +5114,11 @@
       <w:pPr>
         <w:pStyle w:val="Kop2"/>
       </w:pPr>
-      <w:bookmarkStart w:id="28" w:name="_Toc402384171"/>
+      <w:bookmarkStart w:id="31" w:name="_Toc402384171"/>
       <w:r>
         <w:t>Game</w:t>
       </w:r>
-      <w:bookmarkEnd w:id="28"/>
+      <w:bookmarkEnd w:id="31"/>
     </w:p>
     <w:p>
       <w:r>
@@ -4743,32 +5132,52 @@
       <w:r>
         <w:t xml:space="preserve">Ten eerste komt er de functie </w:t>
       </w:r>
+      <w:proofErr w:type="spellStart"/>
       <w:r>
         <w:rPr>
           <w:i/>
         </w:rPr>
         <w:t>startGame</w:t>
       </w:r>
+      <w:proofErr w:type="spellEnd"/>
       <w:r>
         <w:t xml:space="preserve">. Deze functie start het spel op. </w:t>
       </w:r>
       <w:r>
-        <w:t xml:space="preserve">Als eerste wordt een popschermpje met een invoer vak getoond met de vraag wat de naam van de speler is. De speler-naam wordt onthouden om aan het einde van de game de naam samen met de score toe te voegen aan het scorebord. Daarna worden alle variabelen geïnitializeerd. Zo wordt ook een stapel kaarten gemaakt. Ook wordt hier de stapel geschud en wordt de game timer gestart. </w:t>
-      </w:r>
-      <w:r>
-        <w:t>Deze functie heeft als argument een boolean die aangeeft of het spel op originele of simpele modus gestart moet worden.</w:t>
+        <w:t xml:space="preserve">Als eerste wordt een popschermpje met een invoer vak getoond met de vraag wat de naam van de speler is. De speler-naam wordt onthouden om aan het einde van de game de naam samen met de score toe te voegen aan het scorebord. Daarna worden alle variabelen </w:t>
+      </w:r>
+      <w:proofErr w:type="spellStart"/>
+      <w:r>
+        <w:t>geïnitializeerd</w:t>
+      </w:r>
+      <w:proofErr w:type="spellEnd"/>
+      <w:r>
+        <w:t xml:space="preserve">. Zo wordt ook een stapel kaarten gemaakt. Ook wordt hier de stapel geschud en wordt de game timer gestart. </w:t>
+      </w:r>
+      <w:r>
+        <w:t xml:space="preserve">Deze functie heeft als argument een </w:t>
+      </w:r>
+      <w:proofErr w:type="spellStart"/>
+      <w:r>
+        <w:t>boolean</w:t>
+      </w:r>
+      <w:proofErr w:type="spellEnd"/>
+      <w:r>
+        <w:t xml:space="preserve"> die aangeeft of het spel op originele of simpele modus gestart moet worden.</w:t>
       </w:r>
     </w:p>
     <w:p>
       <w:r>
         <w:t xml:space="preserve">Als tweede komt er de functie </w:t>
       </w:r>
+      <w:proofErr w:type="spellStart"/>
       <w:r>
         <w:rPr>
           <w:i/>
         </w:rPr>
         <w:t>updateGameInfo</w:t>
       </w:r>
+      <w:proofErr w:type="spellEnd"/>
       <w:r>
         <w:t xml:space="preserve">. Deze update zo nodig de status van de knop “Hand In”. Als er een set geselecteerd is wordt deze knop groen en als er een verkeerde set geselecteerd is wordt deze knop rood. Daarbij verandert ook de tekst van de knop. </w:t>
       </w:r>
@@ -4777,21 +5186,33 @@
       <w:r>
         <w:t xml:space="preserve">Daarnaast kijkt de </w:t>
       </w:r>
+      <w:proofErr w:type="spellStart"/>
       <w:r>
         <w:rPr>
           <w:i/>
         </w:rPr>
         <w:t>updateGameInfo</w:t>
       </w:r>
-      <w:r>
-        <w:t xml:space="preserve"> of de speler game over is. Als er geen mogelijke sets meer zijn, dan is de game klaar en moet de score worden toegevoegd aan het score bord. Daarna moet er een overlay met “Game Over” worden weergegeven. Dit wordt allemaal geregeld binnen de  </w:t>
-      </w:r>
+      <w:proofErr w:type="spellEnd"/>
+      <w:r>
+        <w:t xml:space="preserve"> of de speler game over is. Als er geen mogelijke sets meer zijn, dan is de game klaar en moet de score worden toegevoegd aan het score bord. Daarna moet er een </w:t>
+      </w:r>
+      <w:proofErr w:type="spellStart"/>
+      <w:r>
+        <w:t>overlay</w:t>
+      </w:r>
+      <w:proofErr w:type="spellEnd"/>
+      <w:r>
+        <w:t xml:space="preserve"> met “Game Over” worden weergegeven. Dit wordt allemaal geregeld binnen de  </w:t>
+      </w:r>
+      <w:proofErr w:type="spellStart"/>
       <w:r>
         <w:rPr>
           <w:i/>
         </w:rPr>
         <w:t>updateGameInfo</w:t>
       </w:r>
+      <w:proofErr w:type="spellEnd"/>
       <w:r>
         <w:t xml:space="preserve"> functie.</w:t>
       </w:r>
@@ -4800,33 +5221,39 @@
       <w:r>
         <w:t xml:space="preserve">Maar hoe weet de </w:t>
       </w:r>
+      <w:proofErr w:type="spellStart"/>
       <w:r>
         <w:rPr>
           <w:i/>
         </w:rPr>
         <w:t>updateGameInfo</w:t>
       </w:r>
+      <w:proofErr w:type="spellEnd"/>
       <w:r>
         <w:t xml:space="preserve"> functie hoeveel mogelijke sets er zijn?</w:t>
       </w:r>
       <w:r>
         <w:t xml:space="preserve"> Dit wordt onderzocht door de functie </w:t>
       </w:r>
+      <w:proofErr w:type="spellStart"/>
       <w:r>
         <w:rPr>
           <w:i/>
         </w:rPr>
         <w:t>getPossibleSets</w:t>
       </w:r>
+      <w:proofErr w:type="spellEnd"/>
       <w:r>
         <w:t xml:space="preserve">. Deze functie gaat alle groepjes van drie binnen de kaarten langs door middel van drie loopjes. Al deze groepjes worden door de functie </w:t>
       </w:r>
+      <w:proofErr w:type="spellStart"/>
       <w:r>
         <w:rPr>
           <w:i/>
         </w:rPr>
         <w:t>isSet</w:t>
       </w:r>
+      <w:proofErr w:type="spellEnd"/>
       <w:r>
         <w:t xml:space="preserve"> gehaald. Als het groepje een set is, dan wordt het aantal verhoogd met één. Het totale aantal wordt terug gegeven. </w:t>
       </w:r>
@@ -4843,21 +5270,25 @@
       <w:r>
         <w:t xml:space="preserve">Dit uitzoeken is een mooie taak voor de functie genaamd </w:t>
       </w:r>
+      <w:proofErr w:type="spellStart"/>
       <w:r>
         <w:rPr>
           <w:i/>
         </w:rPr>
         <w:t>isSetSelected</w:t>
       </w:r>
+      <w:proofErr w:type="spellEnd"/>
       <w:r>
         <w:t xml:space="preserve">. Deze functie gebruikt de </w:t>
       </w:r>
+      <w:proofErr w:type="spellStart"/>
       <w:r>
         <w:rPr>
           <w:i/>
         </w:rPr>
         <w:t>isSet</w:t>
       </w:r>
+      <w:proofErr w:type="spellEnd"/>
       <w:r>
         <w:t xml:space="preserve"> functie om te vinden of een set geselecteerd is.</w:t>
       </w:r>
@@ -4865,41 +5296,57 @@
     <w:p>
       <w:r>
         <w:lastRenderedPageBreak/>
-        <w:t xml:space="preserve">Dan is er nog de knop “Give Hint”. Bij een druk op deze knop moeten twee kaarten geselecteerd worden. De functie achter deze functionaliteit is </w:t>
-      </w:r>
+        <w:t>Dan is er nog de knop “</w:t>
+      </w:r>
+      <w:proofErr w:type="spellStart"/>
+      <w:r>
+        <w:t>Give</w:t>
+      </w:r>
+      <w:proofErr w:type="spellEnd"/>
+      <w:r>
+        <w:t xml:space="preserve"> Hint”. Bij een druk op deze knop moeten twee kaarten geselecteerd worden. De functie achter deze functionaliteit is </w:t>
+      </w:r>
+      <w:proofErr w:type="spellStart"/>
       <w:r>
         <w:rPr>
           <w:i/>
         </w:rPr>
         <w:t>giveHint</w:t>
       </w:r>
+      <w:proofErr w:type="spellEnd"/>
       <w:r>
         <w:t xml:space="preserve">. Deze functie moet een set vinden tussen alle kaarten. Het mooie is dat er al een functie bestaat die dit doet: </w:t>
       </w:r>
+      <w:proofErr w:type="spellStart"/>
       <w:r>
         <w:rPr>
           <w:i/>
         </w:rPr>
         <w:t>getPossibleSets</w:t>
       </w:r>
+      <w:proofErr w:type="spellEnd"/>
       <w:r>
         <w:t xml:space="preserve">. De functie </w:t>
       </w:r>
+      <w:proofErr w:type="spellStart"/>
       <w:r>
         <w:rPr>
           <w:i/>
         </w:rPr>
         <w:t>getPossibleSets</w:t>
       </w:r>
+      <w:proofErr w:type="spellEnd"/>
       <w:r>
         <w:t xml:space="preserve"> en </w:t>
       </w:r>
+      <w:proofErr w:type="spellStart"/>
       <w:r>
         <w:rPr>
           <w:i/>
         </w:rPr>
         <w:t>giveHint</w:t>
       </w:r>
+      <w:proofErr w:type="spellEnd"/>
       <w:r>
         <w:t xml:space="preserve"> gaan een </w:t>
       </w:r>
@@ -4920,39 +5367,47 @@
       <w:r>
         <w:t xml:space="preserve">Deze samenwerking wordt verzorgd door één variabele genaamd </w:t>
       </w:r>
+      <w:proofErr w:type="spellStart"/>
       <w:r>
         <w:rPr>
           <w:i/>
         </w:rPr>
         <w:t>hintSet</w:t>
       </w:r>
+      <w:proofErr w:type="spellEnd"/>
       <w:r>
         <w:t xml:space="preserve">[]. Op het moment dat er door de functie </w:t>
       </w:r>
+      <w:proofErr w:type="spellStart"/>
       <w:r>
         <w:rPr>
           <w:i/>
         </w:rPr>
         <w:t>getPossibleSets</w:t>
       </w:r>
+      <w:proofErr w:type="spellEnd"/>
       <w:r>
         <w:t xml:space="preserve"> een eerste set gevonden wordt, dan wordt deze set opgeslagen in het </w:t>
       </w:r>
+      <w:proofErr w:type="spellStart"/>
       <w:r>
         <w:rPr>
           <w:i/>
         </w:rPr>
         <w:t>hintSet</w:t>
       </w:r>
+      <w:proofErr w:type="spellEnd"/>
       <w:r>
         <w:t xml:space="preserve"> array. Op het moment dat </w:t>
       </w:r>
+      <w:proofErr w:type="spellStart"/>
       <w:r>
         <w:rPr>
           <w:i/>
         </w:rPr>
         <w:t>giveHint</w:t>
       </w:r>
+      <w:proofErr w:type="spellEnd"/>
       <w:r>
         <w:t xml:space="preserve"> wordt </w:t>
       </w:r>
@@ -4962,42 +5417,58 @@
       <w:r>
         <w:t xml:space="preserve"> kijkt </w:t>
       </w:r>
+      <w:proofErr w:type="spellStart"/>
       <w:r>
         <w:rPr>
           <w:i/>
         </w:rPr>
         <w:t>giveHint</w:t>
       </w:r>
+      <w:proofErr w:type="spellEnd"/>
       <w:r>
         <w:t xml:space="preserve"> in het </w:t>
       </w:r>
+      <w:proofErr w:type="spellStart"/>
       <w:r>
         <w:rPr>
           <w:i/>
         </w:rPr>
         <w:t>hintSet</w:t>
       </w:r>
+      <w:proofErr w:type="spellEnd"/>
       <w:r>
         <w:t xml:space="preserve"> array en gebruikt deze data om </w:t>
       </w:r>
       <w:r>
-        <w:t xml:space="preserve">de eerder uitgezochte set te selecteren. Hierdoor hoeft de giveHint functie niet zelf opzoek naar sets, maar kan </w:t>
-      </w:r>
-      <w:r>
-        <w:rPr>
-          <w:i/>
-        </w:rPr>
+        <w:t xml:space="preserve">de eerder uitgezochte set te selecteren. Hierdoor hoeft de </w:t>
+      </w:r>
+      <w:proofErr w:type="spellStart"/>
+      <w:r>
         <w:t>giveHint</w:t>
       </w:r>
+      <w:proofErr w:type="spellEnd"/>
+      <w:r>
+        <w:t xml:space="preserve"> functie niet zelf opzoek naar sets, maar kan </w:t>
+      </w:r>
+      <w:proofErr w:type="spellStart"/>
+      <w:r>
+        <w:rPr>
+          <w:i/>
+        </w:rPr>
+        <w:t>giveHint</w:t>
+      </w:r>
+      <w:proofErr w:type="spellEnd"/>
       <w:r>
         <w:t xml:space="preserve"> meeliften op het werk van </w:t>
       </w:r>
+      <w:proofErr w:type="spellStart"/>
       <w:r>
         <w:rPr>
           <w:i/>
         </w:rPr>
         <w:t>getPossibleSets</w:t>
       </w:r>
+      <w:proofErr w:type="spellEnd"/>
       <w:r>
         <w:t>.</w:t>
       </w:r>
@@ -5012,12 +5483,14 @@
       <w:r>
         <w:t xml:space="preserve">. Deze knop moet in het geval van een geselecteerde set de set inleveren en drie nieuwe kaarten op het scherm plaatsen. De functie die dit doet is </w:t>
       </w:r>
+      <w:proofErr w:type="spellStart"/>
       <w:r>
         <w:rPr>
           <w:i/>
         </w:rPr>
         <w:t>handInSet</w:t>
       </w:r>
+      <w:proofErr w:type="spellEnd"/>
       <w:r>
         <w:t>.</w:t>
       </w:r>
@@ -5029,39 +5502,47 @@
       <w:r>
         <w:t xml:space="preserve"> Deze functies heten </w:t>
       </w:r>
+      <w:proofErr w:type="spellStart"/>
       <w:r>
         <w:rPr>
           <w:i/>
         </w:rPr>
         <w:t>loadGame</w:t>
       </w:r>
+      <w:proofErr w:type="spellEnd"/>
       <w:r>
         <w:t xml:space="preserve"> en </w:t>
       </w:r>
+      <w:proofErr w:type="spellStart"/>
       <w:r>
         <w:rPr>
           <w:i/>
         </w:rPr>
         <w:t>saveGame</w:t>
       </w:r>
+      <w:proofErr w:type="spellEnd"/>
       <w:r>
         <w:t xml:space="preserve">. De </w:t>
       </w:r>
+      <w:proofErr w:type="spellStart"/>
       <w:r>
         <w:rPr>
           <w:i/>
         </w:rPr>
         <w:t>loadGame</w:t>
       </w:r>
+      <w:proofErr w:type="spellEnd"/>
       <w:r>
         <w:t xml:space="preserve"> functie moet een nieuwe game starten met de geladen data terwijl de </w:t>
       </w:r>
+      <w:proofErr w:type="spellStart"/>
       <w:r>
         <w:rPr>
           <w:i/>
         </w:rPr>
         <w:t>saveGame</w:t>
       </w:r>
+      <w:proofErr w:type="spellEnd"/>
       <w:r>
         <w:t xml:space="preserve"> de data uit de variabelen haalt en deze opslaat in een bestand. Deze functies werken volgens het bestandsformaat zoals dat is beschreven in het hoofdstuk Bestandstype.</w:t>
       </w:r>
@@ -5070,12 +5551,14 @@
       <w:r>
         <w:t xml:space="preserve">Als laatste is er de functie </w:t>
       </w:r>
+      <w:proofErr w:type="spellStart"/>
       <w:r>
         <w:rPr>
           <w:i/>
         </w:rPr>
         <w:t>quitGame</w:t>
       </w:r>
+      <w:proofErr w:type="spellEnd"/>
       <w:r>
         <w:t>. Deze functie sluit het game scherm af en geeft het menu weer. Deze functie doet niks met het score bord. Bij aanroepen van deze functie wordt het spel abrupt afgebroken en is alle data verloren!</w:t>
       </w:r>
@@ -5084,11 +5567,11 @@
       <w:pPr>
         <w:pStyle w:val="Kop2"/>
       </w:pPr>
-      <w:bookmarkStart w:id="29" w:name="_Toc402384172"/>
+      <w:bookmarkStart w:id="32" w:name="_Toc402384172"/>
       <w:r>
         <w:t>Timing</w:t>
       </w:r>
-      <w:bookmarkEnd w:id="29"/>
+      <w:bookmarkEnd w:id="32"/>
     </w:p>
     <w:p>
       <w:r>
@@ -5097,30 +5580,36 @@
       <w:r>
         <w:t xml:space="preserve">Daarna kan op elk moment de veerlopen tijd gevonden worden door de huidige timestamp af te trekken van de begin timestamp. De drie functies die dit regelen zijn </w:t>
       </w:r>
+      <w:proofErr w:type="spellStart"/>
       <w:r>
         <w:rPr>
           <w:i/>
         </w:rPr>
         <w:t>getUnixTime</w:t>
       </w:r>
+      <w:proofErr w:type="spellEnd"/>
       <w:r>
         <w:t xml:space="preserve">, </w:t>
       </w:r>
+      <w:proofErr w:type="spellStart"/>
       <w:r>
         <w:rPr>
           <w:i/>
         </w:rPr>
         <w:t>getTimeSeconds</w:t>
       </w:r>
+      <w:proofErr w:type="spellEnd"/>
       <w:r>
         <w:t xml:space="preserve"> en </w:t>
       </w:r>
+      <w:proofErr w:type="spellStart"/>
       <w:r>
         <w:rPr>
           <w:i/>
         </w:rPr>
         <w:t>getTimerString</w:t>
       </w:r>
+      <w:proofErr w:type="spellEnd"/>
       <w:r>
         <w:t>. Deze drie functies spreken voor zich.</w:t>
       </w:r>
@@ -5144,12 +5633,12 @@
       <w:pPr>
         <w:pStyle w:val="Kop2"/>
       </w:pPr>
-      <w:bookmarkStart w:id="30" w:name="_Toc402384173"/>
+      <w:bookmarkStart w:id="33" w:name="_Toc402384173"/>
       <w:r>
         <w:lastRenderedPageBreak/>
         <w:t>Bestandtype</w:t>
       </w:r>
-      <w:bookmarkEnd w:id="30"/>
+      <w:bookmarkEnd w:id="33"/>
     </w:p>
     <w:p>
       <w:r>
@@ -5229,7 +5718,23 @@
     </w:p>
     <w:p>
       <w:r>
-        <w:t>Dit is het bestandstype dat een game opslaat. Het enige nieuwe is de time: dit is de begin tijd in seconden tot nu toe gespeeld. Verder staat gameType 0 voor simple mode, en 1 voor Original mode.</w:t>
+        <w:t xml:space="preserve">Dit is het bestandstype dat een game opslaat. Het enige nieuwe is de time: dit is de begin tijd in seconden tot nu toe gespeeld. Verder staat </w:t>
+      </w:r>
+      <w:proofErr w:type="spellStart"/>
+      <w:r>
+        <w:t>gameType</w:t>
+      </w:r>
+      <w:proofErr w:type="spellEnd"/>
+      <w:r>
+        <w:t xml:space="preserve"> 0 voor </w:t>
+      </w:r>
+      <w:proofErr w:type="spellStart"/>
+      <w:r>
+        <w:t>simple</w:t>
+      </w:r>
+      <w:proofErr w:type="spellEnd"/>
+      <w:r>
+        <w:t xml:space="preserve"> mode, en 1 voor Original mode.</w:t>
       </w:r>
     </w:p>
     <w:p>
@@ -5316,20 +5821,24 @@
       <w:pPr>
         <w:pStyle w:val="Kop2"/>
       </w:pPr>
+      <w:proofErr w:type="spellStart"/>
       <w:r>
         <w:t>isSet</w:t>
       </w:r>
+      <w:proofErr w:type="spellEnd"/>
     </w:p>
     <w:p>
       <w:r>
         <w:t xml:space="preserve">De belangrijkste functie van het programma is de functie </w:t>
       </w:r>
+      <w:proofErr w:type="spellStart"/>
       <w:r>
         <w:rPr>
           <w:i/>
         </w:rPr>
         <w:t>isSet</w:t>
       </w:r>
+      <w:proofErr w:type="spellEnd"/>
       <w:r>
         <w:t>. Deze moet dus goed getest worden. Hieronder is een tabel te vinden met de invoerwaarden en de verwachte uitkomst.</w:t>
       </w:r>
@@ -5398,9 +5907,11 @@
             <w:tcW w:w="5276" w:type="dxa"/>
           </w:tcPr>
           <w:p>
+            <w:proofErr w:type="spellStart"/>
             <w:r>
               <w:t>False</w:t>
             </w:r>
+            <w:proofErr w:type="spellEnd"/>
           </w:p>
         </w:tc>
       </w:tr>
@@ -5486,9 +5997,11 @@
             <w:tcW w:w="5276" w:type="dxa"/>
           </w:tcPr>
           <w:p>
+            <w:proofErr w:type="spellStart"/>
             <w:r>
               <w:t>False</w:t>
             </w:r>
+            <w:proofErr w:type="spellEnd"/>
           </w:p>
         </w:tc>
       </w:tr>
@@ -5508,9 +6021,11 @@
             <w:tcW w:w="5276" w:type="dxa"/>
           </w:tcPr>
           <w:p>
+            <w:proofErr w:type="spellStart"/>
             <w:r>
               <w:t>False</w:t>
             </w:r>
+            <w:proofErr w:type="spellEnd"/>
           </w:p>
         </w:tc>
       </w:tr>
@@ -5533,11 +6048,24 @@
       <w:pPr>
         <w:pStyle w:val="Kop2"/>
       </w:pPr>
+      <w:proofErr w:type="spellStart"/>
       <w:r>
         <w:t>GetPossibleSets</w:t>
       </w:r>
-    </w:p>
-    <w:p>
+      <w:proofErr w:type="spellEnd"/>
+    </w:p>
+    <w:p>
+      <w:pPr>
+        <w:autoSpaceDE w:val="0"/>
+        <w:autoSpaceDN w:val="0"/>
+        <w:adjustRightInd w:val="0"/>
+        <w:spacing w:after="0" w:line="240" w:lineRule="auto"/>
+        <w:rPr>
+          <w:rFonts w:ascii="Consolas" w:hAnsi="Consolas" w:cs="Consolas"/>
+          <w:sz w:val="20"/>
+          <w:szCs w:val="20"/>
+        </w:rPr>
+      </w:pPr>
       <w:r>
         <w:t>Deze functie is erg fout-gevoelig sinds hier een veel loopjes en statements gebruikt worden. Om dit te testen moet bij elke gevonden set de set code en het kaart nummer in de console geprint worden. De verwachte uitvoer is dat het aantal regels gelijk is aan het getal, dat er geen dubbele combinaties van kaartnummers geprint zijn en dat alle genoemde sets te vinden zijn op het scherm.</w:t>
       </w:r>
@@ -5563,53 +6091,197 @@
       <w:pPr>
         <w:pStyle w:val="Kop2"/>
       </w:pPr>
+      <w:proofErr w:type="spellStart"/>
       <w:r>
         <w:t>getCardStack</w:t>
       </w:r>
+      <w:proofErr w:type="spellEnd"/>
     </w:p>
     <w:p>
       <w:r>
         <w:t xml:space="preserve">De </w:t>
       </w:r>
+      <w:proofErr w:type="spellStart"/>
       <w:r>
         <w:rPr>
           <w:i/>
         </w:rPr>
         <w:t>getCardStack</w:t>
       </w:r>
-      <w:r>
-        <w:t xml:space="preserve"> functie moet getest worden omdat bij een fout in deze functie, het spel niet speelbaar is. Er zijn twee mogelijke uitvoeren. De eerste is bij simepele modus, waarbij een uitvoer van 27 unieke kaarten is waarbij elke kaart een ‘N’ bevat en elke kaart vier karakters lang is. De tweede mogelijke heeft 81 kaarten bij originele modus. Ook hier zijn alle kaarten uniek.</w:t>
-      </w:r>
-    </w:p>
-    <w:p>
+      <w:proofErr w:type="spellEnd"/>
+      <w:r>
+        <w:t xml:space="preserve"> functie moet getest worden omdat bij een fout in deze functie, het spel niet speelbaar is. Er zijn twee mogelijke uitvoeren. De eerste is bij </w:t>
+      </w:r>
+      <w:proofErr w:type="spellStart"/>
+      <w:r>
+        <w:t>simepele</w:t>
+      </w:r>
+      <w:proofErr w:type="spellEnd"/>
+      <w:r>
+        <w:t xml:space="preserve"> modus, waarbij een uitvoer van 27 unieke kaarten is waarbij elke kaart een </w:t>
+      </w:r>
+      <w:proofErr w:type="spellStart"/>
+      <w:r>
+        <w:t>‘N</w:t>
+      </w:r>
+      <w:proofErr w:type="spellEnd"/>
+      <w:r>
+        <w:t>’ bevat en elke kaart vier karakters lang is. De tweede mogelijke heeft 81 kaarten bij originele modus. Ook hier zijn alle kaarten uniek.</w:t>
+      </w:r>
+    </w:p>
+    <w:p>
+      <w:pPr>
+        <w:rPr>
+          <w:rFonts w:ascii="Consolas" w:hAnsi="Consolas" w:cs="Consolas"/>
+          <w:color w:val="000000"/>
+          <w:sz w:val="18"/>
+          <w:szCs w:val="20"/>
+        </w:rPr>
+      </w:pPr>
       <w:r>
         <w:t xml:space="preserve">De uitvoer bij testen is: </w:t>
       </w:r>
       <w:r>
         <w:br/>
       </w:r>
-      <w:r>
-        <w:rPr>
-          <w:rFonts w:ascii="Courier New" w:hAnsi="Courier New" w:cs="Courier New"/>
-          <w:noProof/>
-        </w:rPr>
-        <w:t>;RON2;RON3;BQN1;RQN2;RQN3;PTY1;PTY2;PTY3</w:t>
-      </w:r>
-      <w:r>
-        <w:rPr>
-          <w:b/>
+      <w:proofErr w:type="spellStart"/>
+      <w:r>
+        <w:rPr>
+          <w:rFonts w:ascii="Consolas" w:hAnsi="Consolas" w:cs="Consolas"/>
+          <w:color w:val="000000"/>
+          <w:sz w:val="18"/>
+          <w:szCs w:val="20"/>
+        </w:rPr>
+        <w:t>StringList</w:t>
+      </w:r>
+      <w:proofErr w:type="spellEnd"/>
+      <w:r>
+        <w:rPr>
+          <w:rFonts w:ascii="Consolas" w:hAnsi="Consolas" w:cs="Consolas"/>
+          <w:color w:val="000000"/>
+          <w:sz w:val="18"/>
+          <w:szCs w:val="20"/>
+        </w:rPr>
+        <w:t xml:space="preserve"> </w:t>
+      </w:r>
+      <w:proofErr w:type="spellStart"/>
+      <w:r>
+        <w:rPr>
+          <w:rFonts w:ascii="Consolas" w:hAnsi="Consolas" w:cs="Consolas"/>
+          <w:color w:val="000000"/>
+          <w:sz w:val="18"/>
+          <w:szCs w:val="20"/>
+        </w:rPr>
+        <w:t>size</w:t>
+      </w:r>
+      <w:proofErr w:type="spellEnd"/>
+      <w:r>
+        <w:rPr>
+          <w:rFonts w:ascii="Consolas" w:hAnsi="Consolas" w:cs="Consolas"/>
+          <w:color w:val="000000"/>
+          <w:sz w:val="18"/>
+          <w:szCs w:val="20"/>
+        </w:rPr>
+        <w:t>=27 [ 0: "REN1", 1: "REN2", 2: "REN3", 3: "RQN1", 4: "RQN2", 5: "RQN3", 6: "RTN1", 7: "RTN2", 8: "RTN3", 9: "BEN1", 10: "BEN2", 11: "BEN3", 12: "BQN1", 13: "BQN2", 14: "BQN3", 15: "BTN1", 16: "BTN2", 17: "BTN3", 18: "CEN1", 19: "CEN2", 20: "CEN3", 21: "CQN1", 22: "CQN2", 23: "CQN3", 24: "CTN1", 25: "CTN2", 26: "CTN3" ]</w:t>
+      </w:r>
+    </w:p>
+    <w:p>
+      <w:pPr>
+        <w:autoSpaceDE w:val="0"/>
+        <w:autoSpaceDN w:val="0"/>
+        <w:adjustRightInd w:val="0"/>
+        <w:spacing w:after="0" w:line="240" w:lineRule="auto"/>
+        <w:rPr>
+          <w:rFonts w:ascii="Consolas" w:hAnsi="Consolas" w:cs="Consolas"/>
+          <w:sz w:val="20"/>
+          <w:szCs w:val="20"/>
+        </w:rPr>
+      </w:pPr>
+      <w:proofErr w:type="spellStart"/>
+      <w:r>
+        <w:rPr>
+          <w:rFonts w:ascii="Consolas" w:hAnsi="Consolas" w:cs="Consolas"/>
+          <w:color w:val="000000"/>
+          <w:sz w:val="18"/>
+          <w:szCs w:val="20"/>
+        </w:rPr>
+        <w:t>StringList</w:t>
+      </w:r>
+      <w:proofErr w:type="spellEnd"/>
+      <w:r>
+        <w:rPr>
+          <w:rFonts w:ascii="Consolas" w:hAnsi="Consolas" w:cs="Consolas"/>
+          <w:color w:val="000000"/>
+          <w:sz w:val="18"/>
+          <w:szCs w:val="20"/>
+        </w:rPr>
+        <w:t xml:space="preserve"> </w:t>
+      </w:r>
+      <w:proofErr w:type="spellStart"/>
+      <w:r>
+        <w:rPr>
+          <w:rFonts w:ascii="Consolas" w:hAnsi="Consolas" w:cs="Consolas"/>
+          <w:color w:val="000000"/>
+          <w:sz w:val="18"/>
+          <w:szCs w:val="20"/>
+        </w:rPr>
+        <w:t>size</w:t>
+      </w:r>
+      <w:proofErr w:type="spellEnd"/>
+      <w:r>
+        <w:rPr>
+          <w:rFonts w:ascii="Consolas" w:hAnsi="Consolas" w:cs="Consolas"/>
+          <w:color w:val="000000"/>
+          <w:sz w:val="18"/>
+          <w:szCs w:val="20"/>
+        </w:rPr>
+        <w:t>=81 [ 0: "REO1", 1: "REG1", 2: "REP1", 3: "REO2", 4: "REG2", 5: "REP2", 6: "REO3", 7: "REG3", 8: "REP3", 9: "RQO1", 10: "RQG1", 11: "RQP1", 12: "RQO2", 13: "RQG2", 14: "RQP2", 15: "RQO3", 16: "RQG3", 17: "RQP3", 18: "RTO1", 19: "RTG1", 20: "RTP1", 21: "RTO2", 22: "RTG2", 23: "RTP2",</w:t>
+      </w:r>
+      <w:r>
+        <w:rPr>
+          <w:rFonts w:ascii="Consolas" w:hAnsi="Consolas" w:cs="Consolas"/>
+          <w:color w:val="000000"/>
+          <w:sz w:val="18"/>
+          <w:szCs w:val="20"/>
+        </w:rPr>
+        <w:t>,</w:t>
+      </w:r>
+      <w:r>
+        <w:rPr>
+          <w:rFonts w:ascii="Consolas" w:hAnsi="Consolas" w:cs="Consolas"/>
+          <w:color w:val="000000"/>
+          <w:sz w:val="18"/>
+          <w:szCs w:val="20"/>
+        </w:rPr>
+        <w:t xml:space="preserve"> 24: "RTO3", 25: "RTG3", 26: "RTP3", 27: "BEO1", 28: "BEG1", 29: "BEP1", 30: "BEO2", 31: "BEG2", 32: "BEP2", 33: "BEO3", 34: "BEG3", 35: "BEP3", 36: "BQO1", 37: "BQG1", 38: "BQP1", 39: "BQO2", 40: "BQG2", 41: "BQP2", 42: "BQO3", 43: "BQG3", 44: "BQP3", 45: "BTO1", 46: "BTG1", 47: "BTP1", 48: "BTO2", 49: "BTG2", 50: "BTP2", 51: "BTO3", 52: "BTG3", 53: "BTP3", 54: "CEO1", 55: "CEG1", 56: "CEP1", 57: "CEO2", 58: "CEG2", 59: "CEP2", 60: "CEO3", 61: "CEG3", 62: "CEP3", 63: "CQO1", 64: "CQG1", 65: "CQP1", 66: "CQO2", 67: "CQG2", 68: "CQP2", 69: "CQO3", 70: "CQG3", 71: "CQP3", 72: "CTO1", 73: "CTG1", 74: "CTP1", 75: "CTO2", 76: "CTG2", 77:</w:t>
+      </w:r>
+      <w:r>
+        <w:rPr>
+          <w:rFonts w:ascii="Consolas" w:hAnsi="Consolas" w:cs="Consolas"/>
+          <w:color w:val="000000"/>
+          <w:sz w:val="18"/>
+          <w:szCs w:val="20"/>
+        </w:rPr>
+        <w:t xml:space="preserve"> </w:t>
+      </w:r>
+      <w:r>
+        <w:rPr>
+          <w:rFonts w:ascii="Consolas" w:hAnsi="Consolas" w:cs="Consolas"/>
+          <w:color w:val="000000"/>
+          <w:sz w:val="18"/>
+          <w:szCs w:val="20"/>
+        </w:rPr>
+        <w:t>"CTP2", 78: "CTO3", 79: "CTG3", 80: "CTP3" ]</w:t>
+      </w:r>
+      <w:r>
+        <w:rPr>
+          <w:rFonts w:ascii="Consolas" w:hAnsi="Consolas" w:cs="Consolas"/>
+          <w:sz w:val="20"/>
+          <w:szCs w:val="20"/>
         </w:rPr>
         <w:br/>
       </w:r>
       <w:r>
-        <w:rPr>
-          <w:rFonts w:ascii="Courier New" w:hAnsi="Courier New" w:cs="Courier New"/>
-          <w:noProof/>
-        </w:rPr>
-        <w:t>cardsInStack:RON1;RON2</w:t>
-      </w:r>
-      <w:r>
-        <w:br/>
         <w:t xml:space="preserve">De test is dus </w:t>
       </w:r>
       <w:r>
@@ -5629,16 +6301,495 @@
       <w:pPr>
         <w:pStyle w:val="Kop2"/>
       </w:pPr>
-      <w:r>
+      <w:proofErr w:type="spellStart"/>
+      <w:r>
+        <w:lastRenderedPageBreak/>
         <w:t>shuffleStack</w:t>
       </w:r>
+      <w:proofErr w:type="spellEnd"/>
     </w:p>
     <w:p>
       <w:r>
         <w:t xml:space="preserve">Om te zorgen </w:t>
       </w:r>
-      <w:bookmarkStart w:id="31" w:name="_GoBack"/>
-      <w:bookmarkEnd w:id="31"/>
+      <w:r>
+        <w:t xml:space="preserve">dat de spelers niet altijd op de zelfde plek krijgt, moet de stapel geschud worden. Dit schudden moet random zijn. Het is erg lastig om te testen of iets random is. Daarom ga ik </w:t>
+      </w:r>
+      <w:r>
+        <w:t>drie</w:t>
+      </w:r>
+      <w:r>
+        <w:t xml:space="preserve"> keer een stapel schudden</w:t>
+      </w:r>
+      <w:r>
+        <w:t xml:space="preserve"> en het resultaat uitprinten. Als ik na vijf minuten zoeken geen structuren binnen de kaarten kan vinden, dan noem ik het schudden ‘random’.</w:t>
+      </w:r>
+    </w:p>
+    <w:p>
+      <w:pPr>
+        <w:rPr>
+          <w:rFonts w:ascii="Consolas" w:hAnsi="Consolas" w:cs="Consolas"/>
+          <w:color w:val="000000"/>
+          <w:sz w:val="18"/>
+          <w:szCs w:val="20"/>
+        </w:rPr>
+      </w:pPr>
+      <w:r>
+        <w:t>De uitvoer is:</w:t>
+      </w:r>
+      <w:r>
+        <w:br/>
+      </w:r>
+      <w:proofErr w:type="spellStart"/>
+      <w:r>
+        <w:rPr>
+          <w:rFonts w:ascii="Consolas" w:hAnsi="Consolas" w:cs="Consolas"/>
+          <w:color w:val="000000"/>
+          <w:sz w:val="18"/>
+          <w:szCs w:val="20"/>
+        </w:rPr>
+        <w:t>StringList</w:t>
+      </w:r>
+      <w:proofErr w:type="spellEnd"/>
+      <w:r>
+        <w:rPr>
+          <w:rFonts w:ascii="Consolas" w:hAnsi="Consolas" w:cs="Consolas"/>
+          <w:color w:val="000000"/>
+          <w:sz w:val="18"/>
+          <w:szCs w:val="20"/>
+        </w:rPr>
+        <w:t xml:space="preserve"> </w:t>
+      </w:r>
+      <w:proofErr w:type="spellStart"/>
+      <w:r>
+        <w:rPr>
+          <w:rFonts w:ascii="Consolas" w:hAnsi="Consolas" w:cs="Consolas"/>
+          <w:color w:val="000000"/>
+          <w:sz w:val="18"/>
+          <w:szCs w:val="20"/>
+        </w:rPr>
+        <w:t>size</w:t>
+      </w:r>
+      <w:proofErr w:type="spellEnd"/>
+      <w:r>
+        <w:rPr>
+          <w:rFonts w:ascii="Consolas" w:hAnsi="Consolas" w:cs="Consolas"/>
+          <w:color w:val="000000"/>
+          <w:sz w:val="18"/>
+          <w:szCs w:val="20"/>
+        </w:rPr>
+        <w:t xml:space="preserve">=27 [ 0: "CQN1", 1: "RTN3", 2: "BEN1", 3: "RTN1", 4: "CEN2", 5: "BQN2", 6: "CEN3", 7: "BEN3", 8: "BQN1", 9: "BTN2", 10: "CQN2", 11: "RQN1", 12: "RQN3", 13: "CTN1", 14: "REN2", 15: "BQN3", 16: "REN1", 17: "BTN1", 18: "RTN2", 19: "CQN3", 20: "CTN2", 21: "BEN2", 22: "RQN2", 23: "REN3", 24: "CEN1", 25: "BTN3", </w:t>
+      </w:r>
+      <w:r>
+        <w:rPr>
+          <w:rFonts w:ascii="Consolas" w:hAnsi="Consolas" w:cs="Consolas"/>
+          <w:color w:val="000000"/>
+          <w:sz w:val="18"/>
+          <w:szCs w:val="20"/>
+          <w:highlight w:val="yellow"/>
+        </w:rPr>
+        <w:t>26: "CTN3"</w:t>
+      </w:r>
+      <w:r>
+        <w:rPr>
+          <w:rFonts w:ascii="Consolas" w:hAnsi="Consolas" w:cs="Consolas"/>
+          <w:color w:val="000000"/>
+          <w:sz w:val="18"/>
+          <w:szCs w:val="20"/>
+        </w:rPr>
+        <w:t xml:space="preserve"> ]</w:t>
+      </w:r>
+    </w:p>
+    <w:p>
+      <w:pPr>
+        <w:autoSpaceDE w:val="0"/>
+        <w:autoSpaceDN w:val="0"/>
+        <w:adjustRightInd w:val="0"/>
+        <w:spacing w:after="0" w:line="240" w:lineRule="auto"/>
+        <w:rPr>
+          <w:rFonts w:ascii="Consolas" w:hAnsi="Consolas" w:cs="Consolas"/>
+          <w:color w:val="000000"/>
+          <w:sz w:val="18"/>
+          <w:szCs w:val="20"/>
+        </w:rPr>
+      </w:pPr>
+      <w:proofErr w:type="spellStart"/>
+      <w:r>
+        <w:rPr>
+          <w:rFonts w:ascii="Consolas" w:hAnsi="Consolas" w:cs="Consolas"/>
+          <w:color w:val="000000"/>
+          <w:sz w:val="18"/>
+          <w:szCs w:val="20"/>
+        </w:rPr>
+        <w:t>StringList</w:t>
+      </w:r>
+      <w:proofErr w:type="spellEnd"/>
+      <w:r>
+        <w:rPr>
+          <w:rFonts w:ascii="Consolas" w:hAnsi="Consolas" w:cs="Consolas"/>
+          <w:color w:val="000000"/>
+          <w:sz w:val="18"/>
+          <w:szCs w:val="20"/>
+        </w:rPr>
+        <w:t xml:space="preserve"> </w:t>
+      </w:r>
+      <w:proofErr w:type="spellStart"/>
+      <w:r>
+        <w:rPr>
+          <w:rFonts w:ascii="Consolas" w:hAnsi="Consolas" w:cs="Consolas"/>
+          <w:color w:val="000000"/>
+          <w:sz w:val="18"/>
+          <w:szCs w:val="20"/>
+        </w:rPr>
+        <w:t>size</w:t>
+      </w:r>
+      <w:proofErr w:type="spellEnd"/>
+      <w:r>
+        <w:rPr>
+          <w:rFonts w:ascii="Consolas" w:hAnsi="Consolas" w:cs="Consolas"/>
+          <w:color w:val="000000"/>
+          <w:sz w:val="18"/>
+          <w:szCs w:val="20"/>
+        </w:rPr>
+        <w:t xml:space="preserve">=27 [ 0: "BTN3", 1: "REN3", 2: "REN2", 3: "RTN1", 4: "BEN2", 5: "BTN1", 6: "CEN3", 7: "BTN2", 8: "RTN2", 9: "BQN1", 10: "BQN3", 11: "CQN1", 12: "CQN2", 13: "BEN3", 14: "BQN2", 15: "CQN3", 16: "RTN3", 17: "CEN2", 18: "RQN2", 19: "CTN2", 20: "RQN3", 21: "REN1", 22: "RQN1", 23: "CEN1", 24: "CTN1", 25: "BEN1", </w:t>
+      </w:r>
+      <w:r>
+        <w:rPr>
+          <w:rFonts w:ascii="Consolas" w:hAnsi="Consolas" w:cs="Consolas"/>
+          <w:color w:val="000000"/>
+          <w:sz w:val="18"/>
+          <w:szCs w:val="20"/>
+          <w:highlight w:val="yellow"/>
+        </w:rPr>
+        <w:t>26: "CTN3"</w:t>
+      </w:r>
+      <w:r>
+        <w:rPr>
+          <w:rFonts w:ascii="Consolas" w:hAnsi="Consolas" w:cs="Consolas"/>
+          <w:color w:val="000000"/>
+          <w:sz w:val="18"/>
+          <w:szCs w:val="20"/>
+        </w:rPr>
+        <w:t xml:space="preserve"> ]</w:t>
+      </w:r>
+      <w:r>
+        <w:rPr>
+          <w:rFonts w:ascii="Consolas" w:hAnsi="Consolas" w:cs="Consolas"/>
+          <w:color w:val="000000"/>
+          <w:sz w:val="18"/>
+          <w:szCs w:val="20"/>
+        </w:rPr>
+        <w:t xml:space="preserve"> </w:t>
+      </w:r>
+    </w:p>
+    <w:p>
+      <w:pPr>
+        <w:autoSpaceDE w:val="0"/>
+        <w:autoSpaceDN w:val="0"/>
+        <w:adjustRightInd w:val="0"/>
+        <w:spacing w:after="0" w:line="240" w:lineRule="auto"/>
+        <w:rPr>
+          <w:rFonts w:ascii="Consolas" w:hAnsi="Consolas" w:cs="Consolas"/>
+          <w:color w:val="000000"/>
+          <w:sz w:val="18"/>
+          <w:szCs w:val="20"/>
+        </w:rPr>
+      </w:pPr>
+    </w:p>
+    <w:p>
+      <w:pPr>
+        <w:autoSpaceDE w:val="0"/>
+        <w:autoSpaceDN w:val="0"/>
+        <w:adjustRightInd w:val="0"/>
+        <w:spacing w:after="0" w:line="240" w:lineRule="auto"/>
+        <w:rPr>
+          <w:rFonts w:ascii="Consolas" w:hAnsi="Consolas" w:cs="Consolas"/>
+          <w:sz w:val="18"/>
+          <w:szCs w:val="20"/>
+        </w:rPr>
+      </w:pPr>
+      <w:proofErr w:type="spellStart"/>
+      <w:r>
+        <w:rPr>
+          <w:rFonts w:ascii="Consolas" w:hAnsi="Consolas" w:cs="Consolas"/>
+          <w:color w:val="000000"/>
+          <w:sz w:val="18"/>
+          <w:szCs w:val="20"/>
+        </w:rPr>
+        <w:t>StringList</w:t>
+      </w:r>
+      <w:proofErr w:type="spellEnd"/>
+      <w:r>
+        <w:rPr>
+          <w:rFonts w:ascii="Consolas" w:hAnsi="Consolas" w:cs="Consolas"/>
+          <w:color w:val="000000"/>
+          <w:sz w:val="18"/>
+          <w:szCs w:val="20"/>
+        </w:rPr>
+        <w:t xml:space="preserve"> </w:t>
+      </w:r>
+      <w:proofErr w:type="spellStart"/>
+      <w:r>
+        <w:rPr>
+          <w:rFonts w:ascii="Consolas" w:hAnsi="Consolas" w:cs="Consolas"/>
+          <w:color w:val="000000"/>
+          <w:sz w:val="18"/>
+          <w:szCs w:val="20"/>
+        </w:rPr>
+        <w:t>size</w:t>
+      </w:r>
+      <w:proofErr w:type="spellEnd"/>
+      <w:r>
+        <w:rPr>
+          <w:rFonts w:ascii="Consolas" w:hAnsi="Consolas" w:cs="Consolas"/>
+          <w:color w:val="000000"/>
+          <w:sz w:val="18"/>
+          <w:szCs w:val="20"/>
+        </w:rPr>
+        <w:t xml:space="preserve">=27 [ 0: "CEN1", 1: "CEN2", 2: "BQN1", 3: "BQN2", 4: "CEN3", 5: "REN3", 6: "RTN3", 7: "BEN3", 8: "BQN3", 9: "REN2", 10: "BTN1", 11: "RQN1", 12: "CTN2", 13: "RQN3", 14: "BEN1", 15: "RTN2", 16: "REN1", 17: </w:t>
+      </w:r>
+      <w:r>
+        <w:rPr>
+          <w:rFonts w:ascii="Consolas" w:hAnsi="Consolas" w:cs="Consolas"/>
+          <w:color w:val="000000"/>
+          <w:sz w:val="18"/>
+          <w:szCs w:val="20"/>
+        </w:rPr>
+        <w:t>xz</w:t>
+      </w:r>
+      <w:r>
+        <w:rPr>
+          <w:rFonts w:ascii="Consolas" w:hAnsi="Consolas" w:cs="Consolas"/>
+          <w:color w:val="000000"/>
+          <w:sz w:val="18"/>
+          <w:szCs w:val="20"/>
+        </w:rPr>
+        <w:t xml:space="preserve">"BTN2", 18: "RQN2", 19: "RTN1", 20: "CQN2", 21: "CTN1", 22: "CQN1", 23: "CQN3", 24: "BEN2", 25: "BTN3", </w:t>
+      </w:r>
+      <w:r>
+        <w:rPr>
+          <w:rFonts w:ascii="Consolas" w:hAnsi="Consolas" w:cs="Consolas"/>
+          <w:color w:val="000000"/>
+          <w:sz w:val="18"/>
+          <w:szCs w:val="20"/>
+          <w:highlight w:val="yellow"/>
+        </w:rPr>
+        <w:t>26: "CTN3"</w:t>
+      </w:r>
+      <w:r>
+        <w:rPr>
+          <w:rFonts w:ascii="Consolas" w:hAnsi="Consolas" w:cs="Consolas"/>
+          <w:color w:val="000000"/>
+          <w:sz w:val="18"/>
+          <w:szCs w:val="20"/>
+        </w:rPr>
+        <w:t xml:space="preserve"> ]</w:t>
+      </w:r>
+    </w:p>
+    <w:p>
+      <w:pPr>
+        <w:autoSpaceDE w:val="0"/>
+        <w:autoSpaceDN w:val="0"/>
+        <w:adjustRightInd w:val="0"/>
+        <w:spacing w:after="0" w:line="240" w:lineRule="auto"/>
+        <w:rPr>
+          <w:rFonts w:ascii="Consolas" w:hAnsi="Consolas" w:cs="Consolas"/>
+          <w:color w:val="000000"/>
+          <w:sz w:val="18"/>
+          <w:szCs w:val="20"/>
+        </w:rPr>
+      </w:pPr>
+      <w:r>
+        <w:br/>
+        <w:t xml:space="preserve">De test is dus </w:t>
+      </w:r>
+      <w:r>
+        <w:rPr>
+          <w:color w:val="FF0000"/>
+        </w:rPr>
+        <w:t>gefaald</w:t>
+      </w:r>
+      <w:r>
+        <w:t>.</w:t>
+      </w:r>
+      <w:r>
+        <w:t xml:space="preserve"> Dit betekend dat de code aangepast moet worden.</w:t>
+      </w:r>
+      <w:r>
+        <w:br/>
+        <w:t>Vijf minuten later…..</w:t>
+      </w:r>
+      <w:r>
+        <w:br/>
+        <w:t>Een nieuwe test wordt uitgevoerd met volgende uitvoer:</w:t>
+      </w:r>
+      <w:r>
+        <w:br/>
+      </w:r>
+      <w:proofErr w:type="spellStart"/>
+      <w:r>
+        <w:rPr>
+          <w:rFonts w:ascii="Consolas" w:hAnsi="Consolas" w:cs="Consolas"/>
+          <w:color w:val="000000"/>
+          <w:sz w:val="18"/>
+          <w:szCs w:val="20"/>
+        </w:rPr>
+        <w:t>StringList</w:t>
+      </w:r>
+      <w:proofErr w:type="spellEnd"/>
+      <w:r>
+        <w:rPr>
+          <w:rFonts w:ascii="Consolas" w:hAnsi="Consolas" w:cs="Consolas"/>
+          <w:color w:val="000000"/>
+          <w:sz w:val="18"/>
+          <w:szCs w:val="20"/>
+        </w:rPr>
+        <w:t xml:space="preserve"> </w:t>
+      </w:r>
+      <w:proofErr w:type="spellStart"/>
+      <w:r>
+        <w:rPr>
+          <w:rFonts w:ascii="Consolas" w:hAnsi="Consolas" w:cs="Consolas"/>
+          <w:color w:val="000000"/>
+          <w:sz w:val="18"/>
+          <w:szCs w:val="20"/>
+        </w:rPr>
+        <w:t>size</w:t>
+      </w:r>
+      <w:proofErr w:type="spellEnd"/>
+      <w:r>
+        <w:rPr>
+          <w:rFonts w:ascii="Consolas" w:hAnsi="Consolas" w:cs="Consolas"/>
+          <w:color w:val="000000"/>
+          <w:sz w:val="18"/>
+          <w:szCs w:val="20"/>
+        </w:rPr>
+        <w:t>=27 [ 0: "REN1", 1: "BEN1", 2: "RTN1", 3: "CTN3", 4: "CQN1", 5: "CQN2", 6: "BEN3", 7: "BEN2", 8: "BQN3", 9: "CQN3", 10: "BQN1", 11: "RTN2", 12: "CEN1", 13: "BTN1", 14: "BTN2", 15: "CEN3", 16: "BQN2", 17: "RQN3", 18: "CTN1", 19: "RQN1", 20: "RTN3", 21: "CTN2", 22: "REN2", 23: "BTN3", 24: "REN3", 25: "CEN2", 26: "RQN2" ]</w:t>
+      </w:r>
+    </w:p>
+    <w:p>
+      <w:pPr>
+        <w:autoSpaceDE w:val="0"/>
+        <w:autoSpaceDN w:val="0"/>
+        <w:adjustRightInd w:val="0"/>
+        <w:spacing w:after="0" w:line="240" w:lineRule="auto"/>
+        <w:rPr>
+          <w:rFonts w:ascii="Consolas" w:hAnsi="Consolas" w:cs="Consolas"/>
+          <w:color w:val="000000"/>
+          <w:sz w:val="18"/>
+          <w:szCs w:val="20"/>
+        </w:rPr>
+      </w:pPr>
+      <w:proofErr w:type="spellStart"/>
+      <w:r>
+        <w:rPr>
+          <w:rFonts w:ascii="Consolas" w:hAnsi="Consolas" w:cs="Consolas"/>
+          <w:color w:val="000000"/>
+          <w:sz w:val="18"/>
+          <w:szCs w:val="20"/>
+        </w:rPr>
+        <w:t>StringList</w:t>
+      </w:r>
+      <w:proofErr w:type="spellEnd"/>
+      <w:r>
+        <w:rPr>
+          <w:rFonts w:ascii="Consolas" w:hAnsi="Consolas" w:cs="Consolas"/>
+          <w:color w:val="000000"/>
+          <w:sz w:val="18"/>
+          <w:szCs w:val="20"/>
+        </w:rPr>
+        <w:t xml:space="preserve"> </w:t>
+      </w:r>
+      <w:proofErr w:type="spellStart"/>
+      <w:r>
+        <w:rPr>
+          <w:rFonts w:ascii="Consolas" w:hAnsi="Consolas" w:cs="Consolas"/>
+          <w:color w:val="000000"/>
+          <w:sz w:val="18"/>
+          <w:szCs w:val="20"/>
+        </w:rPr>
+        <w:t>size</w:t>
+      </w:r>
+      <w:proofErr w:type="spellEnd"/>
+      <w:r>
+        <w:rPr>
+          <w:rFonts w:ascii="Consolas" w:hAnsi="Consolas" w:cs="Consolas"/>
+          <w:color w:val="000000"/>
+          <w:sz w:val="18"/>
+          <w:szCs w:val="20"/>
+        </w:rPr>
+        <w:t>=27 [ 0: "BEN1", 1: "BTN1", 2: "BEN3", 3: "CQN1", 4: "BQN2", 5: "RQN2", 6: "CTN1", 7: "RTN1", 8: "CTN2", 9: "CEN2", 10: "CEN1", 11: "RTN3", 12: "BTN3", 13: "CQN2", 14: "RQN3", 15: "RQN1", 16: "CTN3", 17: "BQN1", 18: "REN2", 19: "CQN3", 20: "RTN2", 21: "BTN2", 22: "BEN2", 23: "BQN3", 24: "REN3", 25: "REN1", 26: "CEN3" ]</w:t>
+      </w:r>
+    </w:p>
+    <w:p>
+      <w:pPr>
+        <w:autoSpaceDE w:val="0"/>
+        <w:autoSpaceDN w:val="0"/>
+        <w:adjustRightInd w:val="0"/>
+        <w:spacing w:after="0" w:line="240" w:lineRule="auto"/>
+        <w:rPr>
+          <w:rFonts w:ascii="Consolas" w:hAnsi="Consolas" w:cs="Consolas"/>
+          <w:color w:val="000000"/>
+          <w:sz w:val="18"/>
+          <w:szCs w:val="20"/>
+        </w:rPr>
+      </w:pPr>
+      <w:proofErr w:type="spellStart"/>
+      <w:r>
+        <w:rPr>
+          <w:rFonts w:ascii="Consolas" w:hAnsi="Consolas" w:cs="Consolas"/>
+          <w:color w:val="000000"/>
+          <w:sz w:val="18"/>
+          <w:szCs w:val="20"/>
+        </w:rPr>
+        <w:t>StringList</w:t>
+      </w:r>
+      <w:proofErr w:type="spellEnd"/>
+      <w:r>
+        <w:rPr>
+          <w:rFonts w:ascii="Consolas" w:hAnsi="Consolas" w:cs="Consolas"/>
+          <w:color w:val="000000"/>
+          <w:sz w:val="18"/>
+          <w:szCs w:val="20"/>
+        </w:rPr>
+        <w:t xml:space="preserve"> </w:t>
+      </w:r>
+      <w:proofErr w:type="spellStart"/>
+      <w:r>
+        <w:rPr>
+          <w:rFonts w:ascii="Consolas" w:hAnsi="Consolas" w:cs="Consolas"/>
+          <w:color w:val="000000"/>
+          <w:sz w:val="18"/>
+          <w:szCs w:val="20"/>
+        </w:rPr>
+        <w:t>size</w:t>
+      </w:r>
+      <w:proofErr w:type="spellEnd"/>
+      <w:r>
+        <w:rPr>
+          <w:rFonts w:ascii="Consolas" w:hAnsi="Consolas" w:cs="Consolas"/>
+          <w:color w:val="000000"/>
+          <w:sz w:val="18"/>
+          <w:szCs w:val="20"/>
+        </w:rPr>
+        <w:t>=27 [ 0: "BTN1", 1: "CTN1", 2: "BQN3", 3: "CEN2", 4: "CQN2", 5: "CQN3", 6: "BEN2", 7: "BTN2", 8: "BQN1", 9: "REN2", 10: "CQN1", 11: "BQN2", 12: "BEN1", 13: "RQN1", 14: "REN1", 15: "RQN3", 16: "RTN2", 17: "BEN3", 18: "RQN2", 19: "CTN2", 20: "BTN3", 21: "RTN1", 22: "CTN3", 23: "REN3", 24: "CEN3", 25: "RTN3", 26: "CEN1" ]</w:t>
+      </w:r>
+    </w:p>
+    <w:p>
+      <w:r>
+        <w:t xml:space="preserve">De test is </w:t>
+      </w:r>
+      <w:r>
+        <w:rPr>
+          <w:color w:val="00B050"/>
+        </w:rPr>
+        <w:t>geslaagd</w:t>
+      </w:r>
+      <w:r>
+        <w:t xml:space="preserve">. Het probleem is dus verholpen in </w:t>
+      </w:r>
+      <w:bookmarkStart w:id="34" w:name="_GoBack"/>
+      <w:bookmarkEnd w:id="34"/>
       <w:r>
         <w:br w:type="page"/>
       </w:r>
@@ -5647,28 +6798,28 @@
       <w:pPr>
         <w:pStyle w:val="Kop1"/>
       </w:pPr>
-      <w:bookmarkStart w:id="32" w:name="_Toc401217896"/>
-      <w:bookmarkStart w:id="33" w:name="_Ref402274879"/>
-      <w:bookmarkStart w:id="34" w:name="_Toc402384175"/>
+      <w:bookmarkStart w:id="35" w:name="_Toc401217896"/>
+      <w:bookmarkStart w:id="36" w:name="_Ref402274879"/>
+      <w:bookmarkStart w:id="37" w:name="_Toc402384175"/>
       <w:r>
         <w:lastRenderedPageBreak/>
         <w:t>Bijlage</w:t>
       </w:r>
-      <w:bookmarkEnd w:id="32"/>
-      <w:bookmarkEnd w:id="33"/>
-      <w:bookmarkEnd w:id="34"/>
+      <w:bookmarkEnd w:id="35"/>
+      <w:bookmarkEnd w:id="36"/>
+      <w:bookmarkEnd w:id="37"/>
     </w:p>
     <w:p>
       <w:pPr>
         <w:pStyle w:val="Kop2"/>
       </w:pPr>
-      <w:bookmarkStart w:id="35" w:name="_Toc401217897"/>
-      <w:bookmarkStart w:id="36" w:name="_Toc402384176"/>
+      <w:bookmarkStart w:id="38" w:name="_Toc401217897"/>
+      <w:bookmarkStart w:id="39" w:name="_Toc402384176"/>
       <w:r>
         <w:t>Schermontwerp menu</w:t>
       </w:r>
-      <w:bookmarkEnd w:id="35"/>
-      <w:bookmarkEnd w:id="36"/>
+      <w:bookmarkEnd w:id="38"/>
+      <w:bookmarkEnd w:id="39"/>
     </w:p>
     <w:p>
       <w:r>
@@ -5689,6 +6840,75 @@
                 <pic:pic xmlns:pic="http://schemas.openxmlformats.org/drawingml/2006/picture">
                   <pic:nvPicPr>
                     <pic:cNvPr id="0" name="Picture 5" descr="C:\Users\Sijmen\Desktop\SubSet\afbeeldingen\Menu.png"/>
+                    <pic:cNvPicPr>
+                      <a:picLocks noChangeAspect="1" noChangeArrowheads="1"/>
+                    </pic:cNvPicPr>
+                  </pic:nvPicPr>
+                  <pic:blipFill>
+                    <a:blip r:embed="rId16">
+                      <a:extLst>
+                        <a:ext uri="{28A0092B-C50C-407E-A947-70E740481C1C}">
+                          <a14:useLocalDpi xmlns:a14="http://schemas.microsoft.com/office/drawing/2010/main" val="0"/>
+                        </a:ext>
+                      </a:extLst>
+                    </a:blip>
+                    <a:srcRect/>
+                    <a:stretch>
+                      <a:fillRect/>
+                    </a:stretch>
+                  </pic:blipFill>
+                  <pic:spPr bwMode="auto">
+                    <a:xfrm>
+                      <a:off x="0" y="0"/>
+                      <a:ext cx="5939790" cy="4452620"/>
+                    </a:xfrm>
+                    <a:prstGeom prst="rect">
+                      <a:avLst/>
+                    </a:prstGeom>
+                    <a:noFill/>
+                    <a:ln>
+                      <a:noFill/>
+                    </a:ln>
+                  </pic:spPr>
+                </pic:pic>
+              </a:graphicData>
+            </a:graphic>
+          </wp:inline>
+        </w:drawing>
+      </w:r>
+    </w:p>
+    <w:p>
+      <w:pPr>
+        <w:pStyle w:val="Kop2"/>
+      </w:pPr>
+      <w:bookmarkStart w:id="40" w:name="_Toc401217898"/>
+      <w:bookmarkStart w:id="41" w:name="_Toc402384177"/>
+      <w:r>
+        <w:lastRenderedPageBreak/>
+        <w:t>Schermontwerp game</w:t>
+      </w:r>
+      <w:bookmarkEnd w:id="40"/>
+      <w:bookmarkEnd w:id="41"/>
+    </w:p>
+    <w:p>
+      <w:r>
+        <w:rPr>
+          <w:noProof/>
+          <w:lang w:eastAsia="nl-NL"/>
+        </w:rPr>
+        <w:drawing>
+          <wp:inline distT="0" distB="0" distL="0" distR="0" wp14:anchorId="6B409379" wp14:editId="27667BD3">
+            <wp:extent cx="5939790" cy="4452620"/>
+            <wp:effectExtent l="0" t="0" r="3810" b="5080"/>
+            <wp:docPr id="17" name="Afbeelding 17" descr="C:\Users\Sijmen\Desktop\SubSet\afbeeldingen\game.png"/>
+            <wp:cNvGraphicFramePr>
+              <a:graphicFrameLocks xmlns:a="http://schemas.openxmlformats.org/drawingml/2006/main" noChangeAspect="1"/>
+            </wp:cNvGraphicFramePr>
+            <a:graphic xmlns:a="http://schemas.openxmlformats.org/drawingml/2006/main">
+              <a:graphicData uri="http://schemas.openxmlformats.org/drawingml/2006/picture">
+                <pic:pic xmlns:pic="http://schemas.openxmlformats.org/drawingml/2006/picture">
+                  <pic:nvPicPr>
+                    <pic:cNvPr id="0" name="Picture 8" descr="C:\Users\Sijmen\Desktop\SubSet\afbeeldingen\game.png"/>
                     <pic:cNvPicPr>
                       <a:picLocks noChangeAspect="1" noChangeArrowheads="1"/>
                     </pic:cNvPicPr>
@@ -5726,18 +6946,21 @@
         </w:drawing>
       </w:r>
     </w:p>
+    <w:p/>
     <w:p>
       <w:pPr>
         <w:pStyle w:val="Kop2"/>
       </w:pPr>
-      <w:bookmarkStart w:id="37" w:name="_Toc401217898"/>
-      <w:bookmarkStart w:id="38" w:name="_Toc402384177"/>
+      <w:bookmarkStart w:id="42" w:name="_Toc401217899"/>
+      <w:bookmarkStart w:id="43" w:name="_Ref402275214"/>
+      <w:bookmarkStart w:id="44" w:name="_Toc402384178"/>
       <w:r>
         <w:lastRenderedPageBreak/>
-        <w:t>Schermontwerp game</w:t>
-      </w:r>
-      <w:bookmarkEnd w:id="37"/>
-      <w:bookmarkEnd w:id="38"/>
+        <w:t>Schermontwerp scoreboard</w:t>
+      </w:r>
+      <w:bookmarkEnd w:id="42"/>
+      <w:bookmarkEnd w:id="43"/>
+      <w:bookmarkEnd w:id="44"/>
     </w:p>
     <w:p>
       <w:r>
@@ -5746,10 +6969,10 @@
           <w:lang w:eastAsia="nl-NL"/>
         </w:rPr>
         <w:drawing>
-          <wp:inline distT="0" distB="0" distL="0" distR="0" wp14:anchorId="6B409379" wp14:editId="27667BD3">
+          <wp:inline distT="0" distB="0" distL="0" distR="0" wp14:anchorId="21A912AA" wp14:editId="6E3DC265">
             <wp:extent cx="5939790" cy="4452620"/>
             <wp:effectExtent l="0" t="0" r="3810" b="5080"/>
-            <wp:docPr id="17" name="Afbeelding 17" descr="C:\Users\Sijmen\Desktop\SubSet\afbeeldingen\game.png"/>
+            <wp:docPr id="18" name="Afbeelding 18" descr="C:\Users\Sijmen\Desktop\SubSet\afbeeldingen\Scoreboard.png"/>
             <wp:cNvGraphicFramePr>
               <a:graphicFrameLocks xmlns:a="http://schemas.openxmlformats.org/drawingml/2006/main" noChangeAspect="1"/>
             </wp:cNvGraphicFramePr>
@@ -5757,7 +6980,7 @@
               <a:graphicData uri="http://schemas.openxmlformats.org/drawingml/2006/picture">
                 <pic:pic xmlns:pic="http://schemas.openxmlformats.org/drawingml/2006/picture">
                   <pic:nvPicPr>
-                    <pic:cNvPr id="0" name="Picture 8" descr="C:\Users\Sijmen\Desktop\SubSet\afbeeldingen\game.png"/>
+                    <pic:cNvPr id="0" name="Picture 9" descr="C:\Users\Sijmen\Desktop\SubSet\afbeeldingen\Scoreboard.png"/>
                     <pic:cNvPicPr>
                       <a:picLocks noChangeAspect="1" noChangeArrowheads="1"/>
                     </pic:cNvPicPr>
@@ -5795,90 +7018,23 @@
         </w:drawing>
       </w:r>
     </w:p>
-    <w:p/>
     <w:p>
       <w:pPr>
         <w:pStyle w:val="Kop2"/>
       </w:pPr>
-      <w:bookmarkStart w:id="39" w:name="_Toc401217899"/>
-      <w:bookmarkStart w:id="40" w:name="_Ref402275214"/>
-      <w:bookmarkStart w:id="41" w:name="_Toc402384178"/>
+      <w:bookmarkStart w:id="45" w:name="_Toc401217900"/>
+      <w:bookmarkStart w:id="46" w:name="_Toc402384179"/>
       <w:r>
         <w:lastRenderedPageBreak/>
-        <w:t>Schermontwerp scoreboard</w:t>
-      </w:r>
-      <w:bookmarkEnd w:id="39"/>
-      <w:bookmarkEnd w:id="40"/>
-      <w:bookmarkEnd w:id="41"/>
-    </w:p>
-    <w:p>
-      <w:r>
-        <w:rPr>
-          <w:noProof/>
-          <w:lang w:eastAsia="nl-NL"/>
-        </w:rPr>
-        <w:drawing>
-          <wp:inline distT="0" distB="0" distL="0" distR="0" wp14:anchorId="21A912AA" wp14:editId="6E3DC265">
-            <wp:extent cx="5939790" cy="4452620"/>
-            <wp:effectExtent l="0" t="0" r="3810" b="5080"/>
-            <wp:docPr id="18" name="Afbeelding 18" descr="C:\Users\Sijmen\Desktop\SubSet\afbeeldingen\Scoreboard.png"/>
-            <wp:cNvGraphicFramePr>
-              <a:graphicFrameLocks xmlns:a="http://schemas.openxmlformats.org/drawingml/2006/main" noChangeAspect="1"/>
-            </wp:cNvGraphicFramePr>
-            <a:graphic xmlns:a="http://schemas.openxmlformats.org/drawingml/2006/main">
-              <a:graphicData uri="http://schemas.openxmlformats.org/drawingml/2006/picture">
-                <pic:pic xmlns:pic="http://schemas.openxmlformats.org/drawingml/2006/picture">
-                  <pic:nvPicPr>
-                    <pic:cNvPr id="0" name="Picture 9" descr="C:\Users\Sijmen\Desktop\SubSet\afbeeldingen\Scoreboard.png"/>
-                    <pic:cNvPicPr>
-                      <a:picLocks noChangeAspect="1" noChangeArrowheads="1"/>
-                    </pic:cNvPicPr>
-                  </pic:nvPicPr>
-                  <pic:blipFill>
-                    <a:blip r:embed="rId19">
-                      <a:extLst>
-                        <a:ext uri="{28A0092B-C50C-407E-A947-70E740481C1C}">
-                          <a14:useLocalDpi xmlns:a14="http://schemas.microsoft.com/office/drawing/2010/main" val="0"/>
-                        </a:ext>
-                      </a:extLst>
-                    </a:blip>
-                    <a:srcRect/>
-                    <a:stretch>
-                      <a:fillRect/>
-                    </a:stretch>
-                  </pic:blipFill>
-                  <pic:spPr bwMode="auto">
-                    <a:xfrm>
-                      <a:off x="0" y="0"/>
-                      <a:ext cx="5939790" cy="4452620"/>
-                    </a:xfrm>
-                    <a:prstGeom prst="rect">
-                      <a:avLst/>
-                    </a:prstGeom>
-                    <a:noFill/>
-                    <a:ln>
-                      <a:noFill/>
-                    </a:ln>
-                  </pic:spPr>
-                </pic:pic>
-              </a:graphicData>
-            </a:graphic>
-          </wp:inline>
-        </w:drawing>
-      </w:r>
-    </w:p>
-    <w:p>
-      <w:pPr>
-        <w:pStyle w:val="Kop2"/>
-      </w:pPr>
-      <w:bookmarkStart w:id="42" w:name="_Toc401217900"/>
-      <w:bookmarkStart w:id="43" w:name="_Toc402384179"/>
-      <w:r>
-        <w:lastRenderedPageBreak/>
-        <w:t>Schermontwerp about</w:t>
-      </w:r>
-      <w:bookmarkEnd w:id="42"/>
-      <w:bookmarkEnd w:id="43"/>
+        <w:t xml:space="preserve">Schermontwerp </w:t>
+      </w:r>
+      <w:proofErr w:type="spellStart"/>
+      <w:r>
+        <w:t>about</w:t>
+      </w:r>
+      <w:bookmarkEnd w:id="45"/>
+      <w:bookmarkEnd w:id="46"/>
+      <w:proofErr w:type="spellEnd"/>
     </w:p>
     <w:p>
       <w:r>
@@ -5904,7 +7060,7 @@
                     </pic:cNvPicPr>
                   </pic:nvPicPr>
                   <pic:blipFill>
-                    <a:blip r:embed="rId20">
+                    <a:blip r:embed="rId19">
                       <a:extLst>
                         <a:ext uri="{28A0092B-C50C-407E-A947-70E740481C1C}">
                           <a14:useLocalDpi xmlns:a14="http://schemas.microsoft.com/office/drawing/2010/main" val="0"/>
@@ -5937,8 +7093,8 @@
       </w:r>
     </w:p>
     <w:sectPr>
-      <w:footerReference w:type="default" r:id="rId21"/>
-      <w:footerReference w:type="first" r:id="rId22"/>
+      <w:footerReference w:type="default" r:id="rId20"/>
+      <w:footerReference w:type="first" r:id="rId21"/>
       <w:pgSz w:w="11906" w:h="16838"/>
       <w:pgMar w:top="1417" w:right="1417" w:bottom="1417" w:left="1417" w:header="708" w:footer="708" w:gutter="0"/>
       <w:pgNumType w:start="0"/>
@@ -5951,7 +7107,7 @@
 </file>
 
 <file path=word/endnotes.xml><?xml version="1.0" encoding="utf-8"?>
-<w:endnotes xmlns:wpc="http://schemas.microsoft.com/office/word/2010/wordprocessingCanvas" xmlns:mc="http://schemas.openxmlformats.org/markup-compatibility/2006" xmlns:o="urn:schemas-microsoft-com:office:office" xmlns:r="http://schemas.openxmlformats.org/officeDocument/2006/relationships" xmlns:m="http://schemas.openxmlformats.org/officeDocument/2006/math" xmlns:v="urn:schemas-microsoft-com:vml" xmlns:wp14="http://schemas.microsoft.com/office/word/2010/wordprocessingDrawing" xmlns:wp="http://schemas.openxmlformats.org/drawingml/2006/wordprocessingDrawing" xmlns:w10="urn:schemas-microsoft-com:office:word" xmlns:w="http://schemas.openxmlformats.org/wordprocessingml/2006/main" xmlns:w14="http://schemas.microsoft.com/office/word/2010/wordml" xmlns:wpg="http://schemas.microsoft.com/office/word/2010/wordprocessingGroup" xmlns:wpi="http://schemas.microsoft.com/office/word/2010/wordprocessingInk" xmlns:wne="http://schemas.microsoft.com/office/word/2006/wordml" xmlns:wps="http://schemas.microsoft.com/office/word/2010/wordprocessingShape" mc:Ignorable="w14 wp14">
+<w:endnotes xmlns:wpc="http://schemas.microsoft.com/office/word/2010/wordprocessingCanvas" xmlns:mc="http://schemas.openxmlformats.org/markup-compatibility/2006" xmlns:o="urn:schemas-microsoft-com:office:office" xmlns:r="http://schemas.openxmlformats.org/officeDocument/2006/relationships" xmlns:m="http://schemas.openxmlformats.org/officeDocument/2006/math" xmlns:v="urn:schemas-microsoft-com:vml" xmlns:wp14="http://schemas.microsoft.com/office/word/2010/wordprocessingDrawing" xmlns:wp="http://schemas.openxmlformats.org/drawingml/2006/wordprocessingDrawing" xmlns:w10="urn:schemas-microsoft-com:office:word" xmlns:w="http://schemas.openxmlformats.org/wordprocessingml/2006/main" xmlns:w14="http://schemas.microsoft.com/office/word/2010/wordml" xmlns:w15="http://schemas.microsoft.com/office/word/2012/wordml" xmlns:wpg="http://schemas.microsoft.com/office/word/2010/wordprocessingGroup" xmlns:wpi="http://schemas.microsoft.com/office/word/2010/wordprocessingInk" xmlns:wne="http://schemas.microsoft.com/office/word/2006/wordml" xmlns:wps="http://schemas.microsoft.com/office/word/2010/wordprocessingShape" mc:Ignorable="w14 w15 wp14">
   <w:endnote w:type="separator" w:id="-1">
     <w:p>
       <w:pPr>
@@ -5976,7 +7132,7 @@
 </file>
 
 <file path=word/footer1.xml><?xml version="1.0" encoding="utf-8"?>
-<w:ftr xmlns:wpc="http://schemas.microsoft.com/office/word/2010/wordprocessingCanvas" xmlns:mc="http://schemas.openxmlformats.org/markup-compatibility/2006" xmlns:o="urn:schemas-microsoft-com:office:office" xmlns:r="http://schemas.openxmlformats.org/officeDocument/2006/relationships" xmlns:m="http://schemas.openxmlformats.org/officeDocument/2006/math" xmlns:v="urn:schemas-microsoft-com:vml" xmlns:wp14="http://schemas.microsoft.com/office/word/2010/wordprocessingDrawing" xmlns:wp="http://schemas.openxmlformats.org/drawingml/2006/wordprocessingDrawing" xmlns:w10="urn:schemas-microsoft-com:office:word" xmlns:w="http://schemas.openxmlformats.org/wordprocessingml/2006/main" xmlns:w14="http://schemas.microsoft.com/office/word/2010/wordml" xmlns:wpg="http://schemas.microsoft.com/office/word/2010/wordprocessingGroup" xmlns:wpi="http://schemas.microsoft.com/office/word/2010/wordprocessingInk" xmlns:wne="http://schemas.microsoft.com/office/word/2006/wordml" xmlns:wps="http://schemas.microsoft.com/office/word/2010/wordprocessingShape" mc:Ignorable="w14 wp14">
+<w:ftr xmlns:wpc="http://schemas.microsoft.com/office/word/2010/wordprocessingCanvas" xmlns:mc="http://schemas.openxmlformats.org/markup-compatibility/2006" xmlns:o="urn:schemas-microsoft-com:office:office" xmlns:r="http://schemas.openxmlformats.org/officeDocument/2006/relationships" xmlns:m="http://schemas.openxmlformats.org/officeDocument/2006/math" xmlns:v="urn:schemas-microsoft-com:vml" xmlns:wp14="http://schemas.microsoft.com/office/word/2010/wordprocessingDrawing" xmlns:wp="http://schemas.openxmlformats.org/drawingml/2006/wordprocessingDrawing" xmlns:w10="urn:schemas-microsoft-com:office:word" xmlns:w="http://schemas.openxmlformats.org/wordprocessingml/2006/main" xmlns:w14="http://schemas.microsoft.com/office/word/2010/wordml" xmlns:w15="http://schemas.microsoft.com/office/word/2012/wordml" xmlns:wpg="http://schemas.microsoft.com/office/word/2010/wordprocessingGroup" xmlns:wpi="http://schemas.microsoft.com/office/word/2010/wordprocessingInk" xmlns:wne="http://schemas.microsoft.com/office/word/2006/wordml" xmlns:wps="http://schemas.microsoft.com/office/word/2010/wordprocessingShape" mc:Ignorable="w14 w15 wp14">
   <w:sdt>
     <w:sdtPr>
       <w:id w:val="-447548052"/>
@@ -6005,7 +7161,7 @@
           <w:rPr>
             <w:noProof/>
           </w:rPr>
-          <w:t>13</w:t>
+          <w:t>18</w:t>
         </w:r>
         <w:r>
           <w:fldChar w:fldCharType="end"/>
@@ -6022,7 +7178,7 @@
 </file>
 
 <file path=word/footer2.xml><?xml version="1.0" encoding="utf-8"?>
-<w:ftr xmlns:wpc="http://schemas.microsoft.com/office/word/2010/wordprocessingCanvas" xmlns:mc="http://schemas.openxmlformats.org/markup-compatibility/2006" xmlns:o="urn:schemas-microsoft-com:office:office" xmlns:r="http://schemas.openxmlformats.org/officeDocument/2006/relationships" xmlns:m="http://schemas.openxmlformats.org/officeDocument/2006/math" xmlns:v="urn:schemas-microsoft-com:vml" xmlns:wp14="http://schemas.microsoft.com/office/word/2010/wordprocessingDrawing" xmlns:wp="http://schemas.openxmlformats.org/drawingml/2006/wordprocessingDrawing" xmlns:w10="urn:schemas-microsoft-com:office:word" xmlns:w="http://schemas.openxmlformats.org/wordprocessingml/2006/main" xmlns:w14="http://schemas.microsoft.com/office/word/2010/wordml" xmlns:wpg="http://schemas.microsoft.com/office/word/2010/wordprocessingGroup" xmlns:wpi="http://schemas.microsoft.com/office/word/2010/wordprocessingInk" xmlns:wne="http://schemas.microsoft.com/office/word/2006/wordml" xmlns:wps="http://schemas.microsoft.com/office/word/2010/wordprocessingShape" mc:Ignorable="w14 wp14">
+<w:ftr xmlns:wpc="http://schemas.microsoft.com/office/word/2010/wordprocessingCanvas" xmlns:mc="http://schemas.openxmlformats.org/markup-compatibility/2006" xmlns:o="urn:schemas-microsoft-com:office:office" xmlns:r="http://schemas.openxmlformats.org/officeDocument/2006/relationships" xmlns:m="http://schemas.openxmlformats.org/officeDocument/2006/math" xmlns:v="urn:schemas-microsoft-com:vml" xmlns:wp14="http://schemas.microsoft.com/office/word/2010/wordprocessingDrawing" xmlns:wp="http://schemas.openxmlformats.org/drawingml/2006/wordprocessingDrawing" xmlns:w10="urn:schemas-microsoft-com:office:word" xmlns:w="http://schemas.openxmlformats.org/wordprocessingml/2006/main" xmlns:w14="http://schemas.microsoft.com/office/word/2010/wordml" xmlns:w15="http://schemas.microsoft.com/office/word/2012/wordml" xmlns:wpg="http://schemas.microsoft.com/office/word/2010/wordprocessingGroup" xmlns:wpi="http://schemas.microsoft.com/office/word/2010/wordprocessingInk" xmlns:wne="http://schemas.microsoft.com/office/word/2006/wordml" xmlns:wps="http://schemas.microsoft.com/office/word/2010/wordprocessingShape" mc:Ignorable="w14 w15 wp14">
   <w:p>
     <w:pPr>
       <w:pStyle w:val="Voettekst"/>
@@ -6038,7 +7194,7 @@
 </file>
 
 <file path=word/footnotes.xml><?xml version="1.0" encoding="utf-8"?>
-<w:footnotes xmlns:wpc="http://schemas.microsoft.com/office/word/2010/wordprocessingCanvas" xmlns:mc="http://schemas.openxmlformats.org/markup-compatibility/2006" xmlns:o="urn:schemas-microsoft-com:office:office" xmlns:r="http://schemas.openxmlformats.org/officeDocument/2006/relationships" xmlns:m="http://schemas.openxmlformats.org/officeDocument/2006/math" xmlns:v="urn:schemas-microsoft-com:vml" xmlns:wp14="http://schemas.microsoft.com/office/word/2010/wordprocessingDrawing" xmlns:wp="http://schemas.openxmlformats.org/drawingml/2006/wordprocessingDrawing" xmlns:w10="urn:schemas-microsoft-com:office:word" xmlns:w="http://schemas.openxmlformats.org/wordprocessingml/2006/main" xmlns:w14="http://schemas.microsoft.com/office/word/2010/wordml" xmlns:wpg="http://schemas.microsoft.com/office/word/2010/wordprocessingGroup" xmlns:wpi="http://schemas.microsoft.com/office/word/2010/wordprocessingInk" xmlns:wne="http://schemas.microsoft.com/office/word/2006/wordml" xmlns:wps="http://schemas.microsoft.com/office/word/2010/wordprocessingShape" mc:Ignorable="w14 wp14">
+<w:footnotes xmlns:wpc="http://schemas.microsoft.com/office/word/2010/wordprocessingCanvas" xmlns:mc="http://schemas.openxmlformats.org/markup-compatibility/2006" xmlns:o="urn:schemas-microsoft-com:office:office" xmlns:r="http://schemas.openxmlformats.org/officeDocument/2006/relationships" xmlns:m="http://schemas.openxmlformats.org/officeDocument/2006/math" xmlns:v="urn:schemas-microsoft-com:vml" xmlns:wp14="http://schemas.microsoft.com/office/word/2010/wordprocessingDrawing" xmlns:wp="http://schemas.openxmlformats.org/drawingml/2006/wordprocessingDrawing" xmlns:w10="urn:schemas-microsoft-com:office:word" xmlns:w="http://schemas.openxmlformats.org/wordprocessingml/2006/main" xmlns:w14="http://schemas.microsoft.com/office/word/2010/wordml" xmlns:w15="http://schemas.microsoft.com/office/word/2012/wordml" xmlns:wpg="http://schemas.microsoft.com/office/word/2010/wordprocessingGroup" xmlns:wpi="http://schemas.microsoft.com/office/word/2010/wordprocessingInk" xmlns:wne="http://schemas.microsoft.com/office/word/2006/wordml" xmlns:wps="http://schemas.microsoft.com/office/word/2010/wordprocessingShape" mc:Ignorable="w14 w15 wp14">
   <w:footnote w:type="separator" w:id="-1">
     <w:p>
       <w:pPr>
@@ -6063,7 +7219,7 @@
 </file>
 
 <file path=word/numbering.xml><?xml version="1.0" encoding="utf-8"?>
-<w:numbering xmlns:wpc="http://schemas.microsoft.com/office/word/2010/wordprocessingCanvas" xmlns:mc="http://schemas.openxmlformats.org/markup-compatibility/2006" xmlns:o="urn:schemas-microsoft-com:office:office" xmlns:r="http://schemas.openxmlformats.org/officeDocument/2006/relationships" xmlns:m="http://schemas.openxmlformats.org/officeDocument/2006/math" xmlns:v="urn:schemas-microsoft-com:vml" xmlns:wp14="http://schemas.microsoft.com/office/word/2010/wordprocessingDrawing" xmlns:wp="http://schemas.openxmlformats.org/drawingml/2006/wordprocessingDrawing" xmlns:w10="urn:schemas-microsoft-com:office:word" xmlns:w="http://schemas.openxmlformats.org/wordprocessingml/2006/main" xmlns:w14="http://schemas.microsoft.com/office/word/2010/wordml" xmlns:wpg="http://schemas.microsoft.com/office/word/2010/wordprocessingGroup" xmlns:wpi="http://schemas.microsoft.com/office/word/2010/wordprocessingInk" xmlns:wne="http://schemas.microsoft.com/office/word/2006/wordml" xmlns:wps="http://schemas.microsoft.com/office/word/2010/wordprocessingShape" mc:Ignorable="w14 wp14">
+<w:numbering xmlns:wpc="http://schemas.microsoft.com/office/word/2010/wordprocessingCanvas" xmlns:mc="http://schemas.openxmlformats.org/markup-compatibility/2006" xmlns:o="urn:schemas-microsoft-com:office:office" xmlns:r="http://schemas.openxmlformats.org/officeDocument/2006/relationships" xmlns:m="http://schemas.openxmlformats.org/officeDocument/2006/math" xmlns:v="urn:schemas-microsoft-com:vml" xmlns:wp14="http://schemas.microsoft.com/office/word/2010/wordprocessingDrawing" xmlns:wp="http://schemas.openxmlformats.org/drawingml/2006/wordprocessingDrawing" xmlns:w10="urn:schemas-microsoft-com:office:word" xmlns:w="http://schemas.openxmlformats.org/wordprocessingml/2006/main" xmlns:w14="http://schemas.microsoft.com/office/word/2010/wordml" xmlns:w15="http://schemas.microsoft.com/office/word/2012/wordml" xmlns:wpg="http://schemas.microsoft.com/office/word/2010/wordprocessingGroup" xmlns:wpi="http://schemas.microsoft.com/office/word/2010/wordprocessingInk" xmlns:wne="http://schemas.microsoft.com/office/word/2006/wordml" xmlns:wps="http://schemas.microsoft.com/office/word/2010/wordprocessingShape" mc:Ignorable="w14 w15 wp14">
   <w:abstractNum w:abstractNumId="0">
     <w:nsid w:val="0BB12A47"/>
     <w:multiLevelType w:val="hybridMultilevel"/>
@@ -6300,7 +7456,7 @@
 </file>
 
 <file path=word/styles.xml><?xml version="1.0" encoding="utf-8"?>
-<w:styles xmlns:mc="http://schemas.openxmlformats.org/markup-compatibility/2006" xmlns:r="http://schemas.openxmlformats.org/officeDocument/2006/relationships" xmlns:w="http://schemas.openxmlformats.org/wordprocessingml/2006/main" xmlns:w14="http://schemas.microsoft.com/office/word/2010/wordml" mc:Ignorable="w14">
+<w:styles xmlns:mc="http://schemas.openxmlformats.org/markup-compatibility/2006" xmlns:r="http://schemas.openxmlformats.org/officeDocument/2006/relationships" xmlns:w="http://schemas.openxmlformats.org/wordprocessingml/2006/main" xmlns:w14="http://schemas.microsoft.com/office/word/2010/wordml" xmlns:w15="http://schemas.microsoft.com/office/word/2012/wordml" mc:Ignorable="w14 w15">
   <w:docDefaults>
     <w:rPrDefault>
       <w:rPr>
@@ -6316,646 +7472,378 @@
       </w:pPr>
     </w:pPrDefault>
   </w:docDefaults>
-  <w:latentStyles w:defLockedState="0" w:defUIPriority="99" w:defSemiHidden="1" w:defUnhideWhenUsed="1" w:defQFormat="0" w:count="267">
-    <w:lsdException w:name="Normal" w:semiHidden="0" w:uiPriority="0" w:unhideWhenUsed="0" w:qFormat="1"/>
-    <w:lsdException w:name="heading 1" w:semiHidden="0" w:uiPriority="9" w:unhideWhenUsed="0" w:qFormat="1"/>
-    <w:lsdException w:name="heading 2" w:uiPriority="9" w:qFormat="1"/>
-    <w:lsdException w:name="heading 3" w:uiPriority="9" w:qFormat="1"/>
-    <w:lsdException w:name="heading 4" w:uiPriority="9" w:qFormat="1"/>
-    <w:lsdException w:name="heading 5" w:uiPriority="9" w:qFormat="1"/>
-    <w:lsdException w:name="heading 6" w:uiPriority="9" w:qFormat="1"/>
-    <w:lsdException w:name="heading 7" w:uiPriority="9" w:qFormat="1"/>
-    <w:lsdException w:name="heading 8" w:uiPriority="9" w:qFormat="1"/>
-    <w:lsdException w:name="heading 9" w:uiPriority="9" w:qFormat="1"/>
-    <w:lsdException w:name="toc 1" w:uiPriority="39"/>
-    <w:lsdException w:name="toc 2" w:uiPriority="39"/>
-    <w:lsdException w:name="toc 3" w:uiPriority="39"/>
-    <w:lsdException w:name="toc 4" w:uiPriority="39"/>
-    <w:lsdException w:name="toc 5" w:uiPriority="39"/>
-    <w:lsdException w:name="toc 6" w:uiPriority="39"/>
-    <w:lsdException w:name="toc 7" w:uiPriority="39"/>
-    <w:lsdException w:name="toc 8" w:uiPriority="39"/>
-    <w:lsdException w:name="toc 9" w:uiPriority="39"/>
-    <w:lsdException w:name="caption" w:uiPriority="35" w:qFormat="1"/>
-    <w:lsdException w:name="Title" w:semiHidden="0" w:uiPriority="10" w:unhideWhenUsed="0" w:qFormat="1"/>
-    <w:lsdException w:name="Default Paragraph Font" w:uiPriority="1"/>
-    <w:lsdException w:name="Subtitle" w:semiHidden="0" w:uiPriority="11" w:unhideWhenUsed="0" w:qFormat="1"/>
-    <w:lsdException w:name="Strong" w:semiHidden="0" w:uiPriority="22" w:unhideWhenUsed="0" w:qFormat="1"/>
-    <w:lsdException w:name="Emphasis" w:semiHidden="0" w:uiPriority="20" w:unhideWhenUsed="0" w:qFormat="1"/>
-    <w:lsdException w:name="Table Grid" w:semiHidden="0" w:uiPriority="39" w:unhideWhenUsed="0"/>
-    <w:lsdException w:name="Placeholder Text" w:unhideWhenUsed="0"/>
-    <w:lsdException w:name="No Spacing" w:semiHidden="0" w:uiPriority="1" w:unhideWhenUsed="0" w:qFormat="1"/>
-    <w:lsdException w:name="Light Shading" w:semiHidden="0" w:uiPriority="60" w:unhideWhenUsed="0"/>
-    <w:lsdException w:name="Light List" w:semiHidden="0" w:uiPriority="61" w:unhideWhenUsed="0"/>
-    <w:lsdException w:name="Light Grid" w:semiHidden="0" w:uiPriority="62" w:unhideWhenUsed="0"/>
-    <w:lsdException w:name="Medium Shading 1" w:semiHidden="0" w:uiPriority="63" w:unhideWhenUsed="0"/>
-    <w:lsdException w:name="Medium Shading 2" w:semiHidden="0" w:uiPriority="64" w:unhideWhenUsed="0"/>
-    <w:lsdException w:name="Medium List 1" w:semiHidden="0" w:uiPriority="65" w:unhideWhenUsed="0"/>
-    <w:lsdException w:name="Medium List 2" w:semiHidden="0" w:uiPriority="66" w:unhideWhenUsed="0"/>
-    <w:lsdException w:name="Medium Grid 1" w:semiHidden="0" w:uiPriority="67" w:unhideWhenUsed="0"/>
-    <w:lsdException w:name="Medium Grid 2" w:semiHidden="0" w:uiPriority="68" w:unhideWhenUsed="0"/>
-    <w:lsdException w:name="Medium Grid 3" w:semiHidden="0" w:uiPriority="69" w:unhideWhenUsed="0"/>
-    <w:lsdException w:name="Dark List" w:semiHidden="0" w:uiPriority="70" w:unhideWhenUsed="0"/>
-    <w:lsdException w:name="Colorful Shading" w:semiHidden="0" w:uiPriority="71" w:unhideWhenUsed="0"/>
-    <w:lsdException w:name="Colorful List" w:semiHidden="0" w:uiPriority="72" w:unhideWhenUsed="0"/>
-    <w:lsdException w:name="Colorful Grid" w:semiHidden="0" w:uiPriority="73" w:unhideWhenUsed="0"/>
-    <w:lsdException w:name="Light Shading Accent 1" w:semiHidden="0" w:uiPriority="60" w:unhideWhenUsed="0"/>
-    <w:lsdException w:name="Light List Accent 1" w:semiHidden="0" w:uiPriority="61" w:unhideWhenUsed="0"/>
-    <w:lsdException w:name="Light Grid Accent 1" w:semiHidden="0" w:uiPriority="62" w:unhideWhenUsed="0"/>
-    <w:lsdException w:name="Medium Shading 1 Accent 1" w:semiHidden="0" w:uiPriority="63" w:unhideWhenUsed="0"/>
-    <w:lsdException w:name="Medium Shading 2 Accent 1" w:semiHidden="0" w:uiPriority="64" w:unhideWhenUsed="0"/>
-    <w:lsdException w:name="Medium List 1 Accent 1" w:semiHidden="0" w:uiPriority="65" w:unhideWhenUsed="0"/>
-    <w:lsdException w:name="Revision" w:unhideWhenUsed="0"/>
-    <w:lsdException w:name="List Paragraph" w:semiHidden="0" w:uiPriority="34" w:unhideWhenUsed="0" w:qFormat="1"/>
-    <w:lsdException w:name="Quote" w:semiHidden="0" w:uiPriority="29" w:unhideWhenUsed="0" w:qFormat="1"/>
-    <w:lsdException w:name="Intense Quote" w:semiHidden="0" w:uiPriority="30" w:unhideWhenUsed="0" w:qFormat="1"/>
-    <w:lsdException w:name="Medium List 2 Accent 1" w:semiHidden="0" w:uiPriority="66" w:unhideWhenUsed="0"/>
-    <w:lsdException w:name="Medium Grid 1 Accent 1" w:semiHidden="0" w:uiPriority="67" w:unhideWhenUsed="0"/>
-    <w:lsdException w:name="Medium Grid 2 Accent 1" w:semiHidden="0" w:uiPriority="68" w:unhideWhenUsed="0"/>
-    <w:lsdException w:name="Medium Grid 3 Accent 1" w:semiHidden="0" w:uiPriority="69" w:unhideWhenUsed="0"/>
-    <w:lsdException w:name="Dark List Accent 1" w:semiHidden="0" w:uiPriority="70" w:unhideWhenUsed="0"/>
-    <w:lsdException w:name="Colorful Shading Accent 1" w:semiHidden="0" w:uiPriority="71" w:unhideWhenUsed="0"/>
-    <w:lsdException w:name="Colorful List Accent 1" w:semiHidden="0" w:uiPriority="72" w:unhideWhenUsed="0"/>
-    <w:lsdException w:name="Colorful Grid Accent 1" w:semiHidden="0" w:uiPriority="73" w:unhideWhenUsed="0"/>
-    <w:lsdException w:name="Light Shading Accent 2" w:semiHidden="0" w:uiPriority="60" w:unhideWhenUsed="0"/>
-    <w:lsdException w:name="Light List Accent 2" w:semiHidden="0" w:uiPriority="61" w:unhideWhenUsed="0"/>
-    <w:lsdException w:name="Light Grid Accent 2" w:semiHidden="0" w:uiPriority="62" w:unhideWhenUsed="0"/>
-    <w:lsdException w:name="Medium Shading 1 Accent 2" w:semiHidden="0" w:uiPriority="63" w:unhideWhenUsed="0"/>
-    <w:lsdException w:name="Medium Shading 2 Accent 2" w:semiHidden="0" w:uiPriority="64" w:unhideWhenUsed="0"/>
-    <w:lsdException w:name="Medium List 1 Accent 2" w:semiHidden="0" w:uiPriority="65" w:unhideWhenUsed="0"/>
-    <w:lsdException w:name="Medium List 2 Accent 2" w:semiHidden="0" w:uiPriority="66" w:unhideWhenUsed="0"/>
-    <w:lsdException w:name="Medium Grid 1 Accent 2" w:semiHidden="0" w:uiPriority="67" w:unhideWhenUsed="0"/>
-    <w:lsdException w:name="Medium Grid 2 Accent 2" w:semiHidden="0" w:uiPriority="68" w:unhideWhenUsed="0"/>
-    <w:lsdException w:name="Medium Grid 3 Accent 2" w:semiHidden="0" w:uiPriority="69" w:unhideWhenUsed="0"/>
-    <w:lsdException w:name="Dark List Accent 2" w:semiHidden="0" w:uiPriority="70" w:unhideWhenUsed="0"/>
-    <w:lsdException w:name="Colorful Shading Accent 2" w:semiHidden="0" w:uiPriority="71" w:unhideWhenUsed="0"/>
-    <w:lsdException w:name="Colorful List Accent 2" w:semiHidden="0" w:uiPriority="72" w:unhideWhenUsed="0"/>
-    <w:lsdException w:name="Colorful Grid Accent 2" w:semiHidden="0" w:uiPriority="73" w:unhideWhenUsed="0"/>
-    <w:lsdException w:name="Light Shading Accent 3" w:semiHidden="0" w:uiPriority="60" w:unhideWhenUsed="0"/>
-    <w:lsdException w:name="Light List Accent 3" w:semiHidden="0" w:uiPriority="61" w:unhideWhenUsed="0"/>
-    <w:lsdException w:name="Light Grid Accent 3" w:semiHidden="0" w:uiPriority="62" w:unhideWhenUsed="0"/>
-    <w:lsdException w:name="Medium Shading 1 Accent 3" w:semiHidden="0" w:uiPriority="63" w:unhideWhenUsed="0"/>
-    <w:lsdException w:name="Medium Shading 2 Accent 3" w:semiHidden="0" w:uiPriority="64" w:unhideWhenUsed="0"/>
-    <w:lsdException w:name="Medium List 1 Accent 3" w:semiHidden="0" w:uiPriority="65" w:unhideWhenUsed="0"/>
-    <w:lsdException w:name="Medium List 2 Accent 3" w:semiHidden="0" w:uiPriority="66" w:unhideWhenUsed="0"/>
-    <w:lsdException w:name="Medium Grid 1 Accent 3" w:semiHidden="0" w:uiPriority="67" w:unhideWhenUsed="0"/>
-    <w:lsdException w:name="Medium Grid 2 Accent 3" w:semiHidden="0" w:uiPriority="68" w:unhideWhenUsed="0"/>
-    <w:lsdException w:name="Medium Grid 3 Accent 3" w:semiHidden="0" w:uiPriority="69" w:unhideWhenUsed="0"/>
-    <w:lsdException w:name="Dark List Accent 3" w:semiHidden="0" w:uiPriority="70" w:unhideWhenUsed="0"/>
-    <w:lsdException w:name="Colorful Shading Accent 3" w:semiHidden="0" w:uiPriority="71" w:unhideWhenUsed="0"/>
-    <w:lsdException w:name="Colorful List Accent 3" w:semiHidden="0" w:uiPriority="72" w:unhideWhenUsed="0"/>
-    <w:lsdException w:name="Colorful Grid Accent 3" w:semiHidden="0" w:uiPriority="73" w:unhideWhenUsed="0"/>
-    <w:lsdException w:name="Light Shading Accent 4" w:semiHidden="0" w:uiPriority="60" w:unhideWhenUsed="0"/>
-    <w:lsdException w:name="Light List Accent 4" w:semiHidden="0" w:uiPriority="61" w:unhideWhenUsed="0"/>
-    <w:lsdException w:name="Light Grid Accent 4" w:semiHidden="0" w:uiPriority="62" w:unhideWhenUsed="0"/>
-    <w:lsdException w:name="Medium Shading 1 Accent 4" w:semiHidden="0" w:uiPriority="63" w:unhideWhenUsed="0"/>
-    <w:lsdException w:name="Medium Shading 2 Accent 4" w:semiHidden="0" w:uiPriority="64" w:unhideWhenUsed="0"/>
-    <w:lsdException w:name="Medium List 1 Accent 4" w:semiHidden="0" w:uiPriority="65" w:unhideWhenUsed="0"/>
-    <w:lsdException w:name="Medium List 2 Accent 4" w:semiHidden="0" w:uiPriority="66" w:unhideWhenUsed="0"/>
-    <w:lsdException w:name="Medium Grid 1 Accent 4" w:semiHidden="0" w:uiPriority="67" w:unhideWhenUsed="0"/>
-    <w:lsdException w:name="Medium Grid 2 Accent 4" w:semiHidden="0" w:uiPriority="68" w:unhideWhenUsed="0"/>
-    <w:lsdException w:name="Medium Grid 3 Accent 4" w:semiHidden="0" w:uiPriority="69" w:unhideWhenUsed="0"/>
-    <w:lsdException w:name="Dark List Accent 4" w:semiHidden="0" w:uiPriority="70" w:unhideWhenUsed="0"/>
-    <w:lsdException w:name="Colorful Shading Accent 4" w:semiHidden="0" w:uiPriority="71" w:unhideWhenUsed="0"/>
-    <w:lsdException w:name="Colorful List Accent 4" w:semiHidden="0" w:uiPriority="72" w:unhideWhenUsed="0"/>
-    <w:lsdException w:name="Colorful Grid Accent 4" w:semiHidden="0" w:uiPriority="73" w:unhideWhenUsed="0"/>
-    <w:lsdException w:name="Light Shading Accent 5" w:semiHidden="0" w:uiPriority="60" w:unhideWhenUsed="0"/>
-    <w:lsdException w:name="Light List Accent 5" w:semiHidden="0" w:uiPriority="61" w:unhideWhenUsed="0"/>
-    <w:lsdException w:name="Light Grid Accent 5" w:semiHidden="0" w:uiPriority="62" w:unhideWhenUsed="0"/>
-    <w:lsdException w:name="Medium Shading 1 Accent 5" w:semiHidden="0" w:uiPriority="63" w:unhideWhenUsed="0"/>
-    <w:lsdException w:name="Medium Shading 2 Accent 5" w:semiHidden="0" w:uiPriority="64" w:unhideWhenUsed="0"/>
-    <w:lsdException w:name="Medium List 1 Accent 5" w:semiHidden="0" w:uiPriority="65" w:unhideWhenUsed="0"/>
-    <w:lsdException w:name="Medium List 2 Accent 5" w:semiHidden="0" w:uiPriority="66" w:unhideWhenUsed="0"/>
-    <w:lsdException w:name="Medium Grid 1 Accent 5" w:semiHidden="0" w:uiPriority="67" w:unhideWhenUsed="0"/>
-    <w:lsdException w:name="Medium Grid 2 Accent 5" w:semiHidden="0" w:uiPriority="68" w:unhideWhenUsed="0"/>
-    <w:lsdException w:name="Medium Grid 3 Accent 5" w:semiHidden="0" w:uiPriority="69" w:unhideWhenUsed="0"/>
-    <w:lsdException w:name="Dark List Accent 5" w:semiHidden="0" w:uiPriority="70" w:unhideWhenUsed="0"/>
-    <w:lsdException w:name="Colorful Shading Accent 5" w:semiHidden="0" w:uiPriority="71" w:unhideWhenUsed="0"/>
-    <w:lsdException w:name="Colorful List Accent 5" w:semiHidden="0" w:uiPriority="72" w:unhideWhenUsed="0"/>
-    <w:lsdException w:name="Colorful Grid Accent 5" w:semiHidden="0" w:uiPriority="73" w:unhideWhenUsed="0"/>
-    <w:lsdException w:name="Light Shading Accent 6" w:semiHidden="0" w:uiPriority="60" w:unhideWhenUsed="0"/>
-    <w:lsdException w:name="Light List Accent 6" w:semiHidden="0" w:uiPriority="61" w:unhideWhenUsed="0"/>
-    <w:lsdException w:name="Light Grid Accent 6" w:semiHidden="0" w:uiPriority="62" w:unhideWhenUsed="0"/>
-    <w:lsdException w:name="Medium Shading 1 Accent 6" w:semiHidden="0" w:uiPriority="63" w:unhideWhenUsed="0"/>
-    <w:lsdException w:name="Medium Shading 2 Accent 6" w:semiHidden="0" w:uiPriority="64" w:unhideWhenUsed="0"/>
-    <w:lsdException w:name="Medium List 1 Accent 6" w:semiHidden="0" w:uiPriority="65" w:unhideWhenUsed="0"/>
-    <w:lsdException w:name="Medium List 2 Accent 6" w:semiHidden="0" w:uiPriority="66" w:unhideWhenUsed="0"/>
-    <w:lsdException w:name="Medium Grid 1 Accent 6" w:semiHidden="0" w:uiPriority="67" w:unhideWhenUsed="0"/>
-    <w:lsdException w:name="Medium Grid 2 Accent 6" w:semiHidden="0" w:uiPriority="68" w:unhideWhenUsed="0"/>
-    <w:lsdException w:name="Medium Grid 3 Accent 6" w:semiHidden="0" w:uiPriority="69" w:unhideWhenUsed="0"/>
-    <w:lsdException w:name="Dark List Accent 6" w:semiHidden="0" w:uiPriority="70" w:unhideWhenUsed="0"/>
-    <w:lsdException w:name="Colorful Shading Accent 6" w:semiHidden="0" w:uiPriority="71" w:unhideWhenUsed="0"/>
-    <w:lsdException w:name="Colorful List Accent 6" w:semiHidden="0" w:uiPriority="72" w:unhideWhenUsed="0"/>
-    <w:lsdException w:name="Colorful Grid Accent 6" w:semiHidden="0" w:uiPriority="73" w:unhideWhenUsed="0"/>
-    <w:lsdException w:name="Subtle Emphasis" w:semiHidden="0" w:uiPriority="19" w:unhideWhenUsed="0" w:qFormat="1"/>
-    <w:lsdException w:name="Intense Emphasis" w:semiHidden="0" w:uiPriority="21" w:unhideWhenUsed="0" w:qFormat="1"/>
-    <w:lsdException w:name="Subtle Reference" w:semiHidden="0" w:uiPriority="31" w:unhideWhenUsed="0" w:qFormat="1"/>
-    <w:lsdException w:name="Intense Reference" w:semiHidden="0" w:uiPriority="32" w:unhideWhenUsed="0" w:qFormat="1"/>
-    <w:lsdException w:name="Book Title" w:semiHidden="0" w:uiPriority="33" w:unhideWhenUsed="0" w:qFormat="1"/>
-    <w:lsdException w:name="Bibliography" w:uiPriority="37"/>
-    <w:lsdException w:name="TOC Heading" w:uiPriority="39" w:qFormat="1"/>
-  </w:latentStyles>
-  <w:style w:type="paragraph" w:default="1" w:styleId="Standaard">
-    <w:name w:val="Normal"/>
-    <w:qFormat/>
-  </w:style>
-  <w:style w:type="paragraph" w:styleId="Kop1">
-    <w:name w:val="heading 1"/>
-    <w:basedOn w:val="Standaard"/>
-    <w:next w:val="Standaard"/>
-    <w:link w:val="Kop1Char"/>
-    <w:uiPriority w:val="9"/>
-    <w:qFormat/>
-    <w:rsid w:val="003A134B"/>
-    <w:pPr>
-      <w:keepNext/>
-      <w:keepLines/>
-      <w:spacing w:before="480" w:after="0"/>
-      <w:outlineLvl w:val="0"/>
-    </w:pPr>
-    <w:rPr>
-      <w:rFonts w:asciiTheme="majorHAnsi" w:eastAsiaTheme="majorEastAsia" w:hAnsiTheme="majorHAnsi" w:cstheme="majorBidi"/>
-      <w:b/>
-      <w:bCs/>
-      <w:color w:val="365F91" w:themeColor="accent1" w:themeShade="BF"/>
-      <w:sz w:val="28"/>
-      <w:szCs w:val="28"/>
-    </w:rPr>
-  </w:style>
-  <w:style w:type="paragraph" w:styleId="Kop2">
-    <w:name w:val="heading 2"/>
-    <w:basedOn w:val="Standaard"/>
-    <w:next w:val="Standaard"/>
-    <w:link w:val="Kop2Char"/>
-    <w:uiPriority w:val="9"/>
-    <w:unhideWhenUsed/>
-    <w:qFormat/>
-    <w:rsid w:val="002217E4"/>
-    <w:pPr>
-      <w:keepNext/>
-      <w:keepLines/>
-      <w:spacing w:before="200" w:after="0"/>
-      <w:outlineLvl w:val="1"/>
-    </w:pPr>
-    <w:rPr>
-      <w:rFonts w:asciiTheme="majorHAnsi" w:eastAsiaTheme="majorEastAsia" w:hAnsiTheme="majorHAnsi" w:cstheme="majorBidi"/>
-      <w:b/>
-      <w:bCs/>
-      <w:color w:val="4F81BD" w:themeColor="accent1"/>
-      <w:sz w:val="26"/>
-      <w:szCs w:val="26"/>
-    </w:rPr>
-  </w:style>
-  <w:style w:type="character" w:default="1" w:styleId="Standaardalinea-lettertype">
-    <w:name w:val="Default Paragraph Font"/>
-    <w:uiPriority w:val="1"/>
-    <w:semiHidden/>
-    <w:unhideWhenUsed/>
-  </w:style>
-  <w:style w:type="table" w:default="1" w:styleId="Standaardtabel">
-    <w:name w:val="Normal Table"/>
-    <w:uiPriority w:val="99"/>
-    <w:semiHidden/>
-    <w:unhideWhenUsed/>
-    <w:tblPr>
-      <w:tblInd w:w="0" w:type="dxa"/>
-      <w:tblCellMar>
-        <w:top w:w="0" w:type="dxa"/>
-        <w:left w:w="108" w:type="dxa"/>
-        <w:bottom w:w="0" w:type="dxa"/>
-        <w:right w:w="108" w:type="dxa"/>
-      </w:tblCellMar>
-    </w:tblPr>
-  </w:style>
-  <w:style w:type="numbering" w:default="1" w:styleId="Geenlijst">
-    <w:name w:val="No List"/>
-    <w:uiPriority w:val="99"/>
-    <w:semiHidden/>
-    <w:unhideWhenUsed/>
-  </w:style>
-  <w:style w:type="character" w:customStyle="1" w:styleId="Kop2Char">
-    <w:name w:val="Kop 2 Char"/>
-    <w:basedOn w:val="Standaardalinea-lettertype"/>
-    <w:link w:val="Kop2"/>
-    <w:uiPriority w:val="9"/>
-    <w:rsid w:val="002217E4"/>
-    <w:rPr>
-      <w:rFonts w:asciiTheme="majorHAnsi" w:eastAsiaTheme="majorEastAsia" w:hAnsiTheme="majorHAnsi" w:cstheme="majorBidi"/>
-      <w:b/>
-      <w:bCs/>
-      <w:color w:val="4F81BD" w:themeColor="accent1"/>
-      <w:sz w:val="26"/>
-      <w:szCs w:val="26"/>
-    </w:rPr>
-  </w:style>
-  <w:style w:type="character" w:customStyle="1" w:styleId="Kop1Char">
-    <w:name w:val="Kop 1 Char"/>
-    <w:basedOn w:val="Standaardalinea-lettertype"/>
-    <w:link w:val="Kop1"/>
-    <w:uiPriority w:val="9"/>
-    <w:rsid w:val="003A134B"/>
-    <w:rPr>
-      <w:rFonts w:asciiTheme="majorHAnsi" w:eastAsiaTheme="majorEastAsia" w:hAnsiTheme="majorHAnsi" w:cstheme="majorBidi"/>
-      <w:b/>
-      <w:bCs/>
-      <w:color w:val="365F91" w:themeColor="accent1" w:themeShade="BF"/>
-      <w:sz w:val="28"/>
-      <w:szCs w:val="28"/>
-    </w:rPr>
-  </w:style>
-  <w:style w:type="table" w:styleId="Tabelraster">
-    <w:name w:val="Table Grid"/>
-    <w:basedOn w:val="Standaardtabel"/>
-    <w:uiPriority w:val="39"/>
-    <w:rsid w:val="0075379D"/>
-    <w:pPr>
-      <w:spacing w:after="0" w:line="240" w:lineRule="auto"/>
-    </w:pPr>
-    <w:tblPr>
-      <w:tblBorders>
-        <w:top w:val="single" w:sz="4" w:space="0" w:color="auto"/>
-        <w:left w:val="single" w:sz="4" w:space="0" w:color="auto"/>
-        <w:bottom w:val="single" w:sz="4" w:space="0" w:color="auto"/>
-        <w:right w:val="single" w:sz="4" w:space="0" w:color="auto"/>
-        <w:insideH w:val="single" w:sz="4" w:space="0" w:color="auto"/>
-        <w:insideV w:val="single" w:sz="4" w:space="0" w:color="auto"/>
-      </w:tblBorders>
-    </w:tblPr>
-  </w:style>
-  <w:style w:type="paragraph" w:styleId="Bijschrift">
-    <w:name w:val="caption"/>
-    <w:basedOn w:val="Standaard"/>
-    <w:next w:val="Standaard"/>
-    <w:uiPriority w:val="35"/>
-    <w:unhideWhenUsed/>
-    <w:qFormat/>
-    <w:rsid w:val="0075379D"/>
-    <w:pPr>
-      <w:spacing w:line="240" w:lineRule="auto"/>
-    </w:pPr>
-    <w:rPr>
-      <w:b/>
-      <w:bCs/>
-      <w:color w:val="4F81BD" w:themeColor="accent1"/>
-      <w:sz w:val="18"/>
-      <w:szCs w:val="18"/>
-    </w:rPr>
-  </w:style>
-  <w:style w:type="paragraph" w:styleId="Ballontekst">
-    <w:name w:val="Balloon Text"/>
-    <w:basedOn w:val="Standaard"/>
-    <w:link w:val="BallontekstChar"/>
-    <w:uiPriority w:val="99"/>
-    <w:semiHidden/>
-    <w:unhideWhenUsed/>
-    <w:rsid w:val="0075379D"/>
-    <w:pPr>
-      <w:spacing w:after="0" w:line="240" w:lineRule="auto"/>
-    </w:pPr>
-    <w:rPr>
-      <w:rFonts w:ascii="Tahoma" w:hAnsi="Tahoma" w:cs="Tahoma"/>
-      <w:sz w:val="16"/>
-      <w:szCs w:val="16"/>
-    </w:rPr>
-  </w:style>
-  <w:style w:type="character" w:customStyle="1" w:styleId="BallontekstChar">
-    <w:name w:val="Ballontekst Char"/>
-    <w:basedOn w:val="Standaardalinea-lettertype"/>
-    <w:link w:val="Ballontekst"/>
-    <w:uiPriority w:val="99"/>
-    <w:semiHidden/>
-    <w:rsid w:val="0075379D"/>
-    <w:rPr>
-      <w:rFonts w:ascii="Tahoma" w:hAnsi="Tahoma" w:cs="Tahoma"/>
-      <w:sz w:val="16"/>
-      <w:szCs w:val="16"/>
-    </w:rPr>
-  </w:style>
-  <w:style w:type="paragraph" w:styleId="Koptekst">
-    <w:name w:val="header"/>
-    <w:basedOn w:val="Standaard"/>
-    <w:link w:val="KoptekstChar"/>
-    <w:uiPriority w:val="99"/>
-    <w:unhideWhenUsed/>
-    <w:rsid w:val="008C3FB8"/>
-    <w:pPr>
-      <w:tabs>
-        <w:tab w:val="center" w:pos="4536"/>
-        <w:tab w:val="right" w:pos="9072"/>
-      </w:tabs>
-      <w:spacing w:after="0" w:line="240" w:lineRule="auto"/>
-    </w:pPr>
-  </w:style>
-  <w:style w:type="character" w:customStyle="1" w:styleId="KoptekstChar">
-    <w:name w:val="Koptekst Char"/>
-    <w:basedOn w:val="Standaardalinea-lettertype"/>
-    <w:link w:val="Koptekst"/>
-    <w:uiPriority w:val="99"/>
-    <w:rsid w:val="008C3FB8"/>
-  </w:style>
-  <w:style w:type="paragraph" w:styleId="Voettekst">
-    <w:name w:val="footer"/>
-    <w:basedOn w:val="Standaard"/>
-    <w:link w:val="VoettekstChar"/>
-    <w:uiPriority w:val="99"/>
-    <w:unhideWhenUsed/>
-    <w:rsid w:val="008C3FB8"/>
-    <w:pPr>
-      <w:tabs>
-        <w:tab w:val="center" w:pos="4536"/>
-        <w:tab w:val="right" w:pos="9072"/>
-      </w:tabs>
-      <w:spacing w:after="0" w:line="240" w:lineRule="auto"/>
-    </w:pPr>
-  </w:style>
-  <w:style w:type="character" w:customStyle="1" w:styleId="VoettekstChar">
-    <w:name w:val="Voettekst Char"/>
-    <w:basedOn w:val="Standaardalinea-lettertype"/>
-    <w:link w:val="Voettekst"/>
-    <w:uiPriority w:val="99"/>
-    <w:rsid w:val="008C3FB8"/>
-  </w:style>
-  <w:style w:type="paragraph" w:styleId="Lijstalinea">
-    <w:name w:val="List Paragraph"/>
-    <w:basedOn w:val="Standaard"/>
-    <w:uiPriority w:val="34"/>
-    <w:qFormat/>
-    <w:rsid w:val="0084749E"/>
-    <w:pPr>
-      <w:ind w:left="720"/>
-      <w:contextualSpacing/>
-    </w:pPr>
-  </w:style>
-  <w:style w:type="character" w:styleId="Hyperlink">
-    <w:name w:val="Hyperlink"/>
-    <w:basedOn w:val="Standaardalinea-lettertype"/>
-    <w:uiPriority w:val="99"/>
-    <w:unhideWhenUsed/>
-    <w:rsid w:val="0001777B"/>
-    <w:rPr>
-      <w:color w:val="0000FF" w:themeColor="hyperlink"/>
-      <w:u w:val="single"/>
-    </w:rPr>
-  </w:style>
-  <w:style w:type="paragraph" w:styleId="Kopvaninhoudsopgave">
-    <w:name w:val="TOC Heading"/>
-    <w:basedOn w:val="Kop1"/>
-    <w:next w:val="Standaard"/>
-    <w:uiPriority w:val="39"/>
-    <w:semiHidden/>
-    <w:unhideWhenUsed/>
-    <w:qFormat/>
-    <w:rsid w:val="00666BA4"/>
-    <w:pPr>
-      <w:outlineLvl w:val="9"/>
-    </w:pPr>
-    <w:rPr>
-      <w:lang w:eastAsia="nl-NL"/>
-    </w:rPr>
-  </w:style>
-  <w:style w:type="paragraph" w:styleId="Inhopg1">
-    <w:name w:val="toc 1"/>
-    <w:basedOn w:val="Standaard"/>
-    <w:next w:val="Standaard"/>
-    <w:autoRedefine/>
-    <w:uiPriority w:val="39"/>
-    <w:unhideWhenUsed/>
-    <w:rsid w:val="00666BA4"/>
-    <w:pPr>
-      <w:spacing w:after="100"/>
-    </w:pPr>
-  </w:style>
-  <w:style w:type="paragraph" w:styleId="Inhopg2">
-    <w:name w:val="toc 2"/>
-    <w:basedOn w:val="Standaard"/>
-    <w:next w:val="Standaard"/>
-    <w:autoRedefine/>
-    <w:uiPriority w:val="39"/>
-    <w:unhideWhenUsed/>
-    <w:rsid w:val="00666BA4"/>
-    <w:pPr>
-      <w:spacing w:after="100"/>
-      <w:ind w:left="220"/>
-    </w:pPr>
-  </w:style>
-  <w:style w:type="paragraph" w:styleId="Titel">
-    <w:name w:val="Title"/>
-    <w:basedOn w:val="Standaard"/>
-    <w:next w:val="Standaard"/>
-    <w:link w:val="TitelChar"/>
-    <w:uiPriority w:val="10"/>
-    <w:qFormat/>
-    <w:rsid w:val="00666BA4"/>
-    <w:pPr>
-      <w:pBdr>
-        <w:bottom w:val="single" w:sz="8" w:space="4" w:color="4F81BD" w:themeColor="accent1"/>
-      </w:pBdr>
-      <w:spacing w:after="300" w:line="240" w:lineRule="auto"/>
-      <w:contextualSpacing/>
-    </w:pPr>
-    <w:rPr>
-      <w:rFonts w:asciiTheme="majorHAnsi" w:eastAsiaTheme="majorEastAsia" w:hAnsiTheme="majorHAnsi" w:cstheme="majorBidi"/>
-      <w:color w:val="17365D" w:themeColor="text2" w:themeShade="BF"/>
-      <w:spacing w:val="5"/>
-      <w:kern w:val="28"/>
-      <w:sz w:val="52"/>
-      <w:szCs w:val="52"/>
-    </w:rPr>
-  </w:style>
-  <w:style w:type="character" w:customStyle="1" w:styleId="TitelChar">
-    <w:name w:val="Titel Char"/>
-    <w:basedOn w:val="Standaardalinea-lettertype"/>
-    <w:link w:val="Titel"/>
-    <w:uiPriority w:val="10"/>
-    <w:rsid w:val="00666BA4"/>
-    <w:rPr>
-      <w:rFonts w:asciiTheme="majorHAnsi" w:eastAsiaTheme="majorEastAsia" w:hAnsiTheme="majorHAnsi" w:cstheme="majorBidi"/>
-      <w:color w:val="17365D" w:themeColor="text2" w:themeShade="BF"/>
-      <w:spacing w:val="5"/>
-      <w:kern w:val="28"/>
-      <w:sz w:val="52"/>
-      <w:szCs w:val="52"/>
-    </w:rPr>
-  </w:style>
-  <w:style w:type="character" w:styleId="Subtielebenadrukking">
-    <w:name w:val="Subtle Emphasis"/>
-    <w:basedOn w:val="Standaardalinea-lettertype"/>
-    <w:uiPriority w:val="19"/>
-    <w:qFormat/>
-    <w:rsid w:val="00666BA4"/>
-    <w:rPr>
-      <w:i/>
-      <w:iCs/>
-      <w:color w:val="808080" w:themeColor="text1" w:themeTint="7F"/>
-    </w:rPr>
-  </w:style>
-  <w:style w:type="paragraph" w:styleId="Geenafstand">
-    <w:name w:val="No Spacing"/>
-    <w:uiPriority w:val="1"/>
-    <w:qFormat/>
-    <w:rsid w:val="00B25A78"/>
-    <w:pPr>
-      <w:spacing w:after="0" w:line="240" w:lineRule="auto"/>
-    </w:pPr>
-  </w:style>
-</w:styles>
-</file>
-
-<file path=word/stylesWithEffects.xml><?xml version="1.0" encoding="utf-8"?>
-<w:styles xmlns:wpc="http://schemas.microsoft.com/office/word/2010/wordprocessingCanvas" xmlns:mc="http://schemas.openxmlformats.org/markup-compatibility/2006" xmlns:o="urn:schemas-microsoft-com:office:office" xmlns:r="http://schemas.openxmlformats.org/officeDocument/2006/relationships" xmlns:m="http://schemas.openxmlformats.org/officeDocument/2006/math" xmlns:v="urn:schemas-microsoft-com:vml" xmlns:wp14="http://schemas.microsoft.com/office/word/2010/wordprocessingDrawing" xmlns:wp="http://schemas.openxmlformats.org/drawingml/2006/wordprocessingDrawing" xmlns:w10="urn:schemas-microsoft-com:office:word" xmlns:w="http://schemas.openxmlformats.org/wordprocessingml/2006/main" xmlns:w14="http://schemas.microsoft.com/office/word/2010/wordml" xmlns:wpg="http://schemas.microsoft.com/office/word/2010/wordprocessingGroup" xmlns:wpi="http://schemas.microsoft.com/office/word/2010/wordprocessingInk" xmlns:wne="http://schemas.microsoft.com/office/word/2006/wordml" xmlns:wps="http://schemas.microsoft.com/office/word/2010/wordprocessingShape" mc:Ignorable="w14 wp14">
-  <w:docDefaults>
-    <w:rPrDefault>
-      <w:rPr>
-        <w:rFonts w:asciiTheme="minorHAnsi" w:eastAsiaTheme="minorHAnsi" w:hAnsiTheme="minorHAnsi" w:cstheme="minorBidi"/>
-        <w:sz w:val="22"/>
-        <w:szCs w:val="22"/>
-        <w:lang w:val="nl-NL" w:eastAsia="en-US" w:bidi="ar-SA"/>
-      </w:rPr>
-    </w:rPrDefault>
-    <w:pPrDefault>
-      <w:pPr>
-        <w:spacing w:after="200" w:line="276" w:lineRule="auto"/>
-      </w:pPr>
-    </w:pPrDefault>
-  </w:docDefaults>
-  <w:latentStyles w:defLockedState="0" w:defUIPriority="99" w:defSemiHidden="1" w:defUnhideWhenUsed="1" w:defQFormat="0" w:count="267">
-    <w:lsdException w:name="Normal" w:semiHidden="0" w:uiPriority="0" w:unhideWhenUsed="0" w:qFormat="1"/>
-    <w:lsdException w:name="heading 1" w:semiHidden="0" w:uiPriority="9" w:unhideWhenUsed="0" w:qFormat="1"/>
-    <w:lsdException w:name="heading 2" w:uiPriority="9" w:qFormat="1"/>
-    <w:lsdException w:name="heading 3" w:uiPriority="9" w:qFormat="1"/>
-    <w:lsdException w:name="heading 4" w:uiPriority="9" w:qFormat="1"/>
-    <w:lsdException w:name="heading 5" w:uiPriority="9" w:qFormat="1"/>
-    <w:lsdException w:name="heading 6" w:uiPriority="9" w:qFormat="1"/>
-    <w:lsdException w:name="heading 7" w:uiPriority="9" w:qFormat="1"/>
-    <w:lsdException w:name="heading 8" w:uiPriority="9" w:qFormat="1"/>
-    <w:lsdException w:name="heading 9" w:uiPriority="9" w:qFormat="1"/>
-    <w:lsdException w:name="toc 1" w:uiPriority="39"/>
-    <w:lsdException w:name="toc 2" w:uiPriority="39"/>
-    <w:lsdException w:name="toc 3" w:uiPriority="39"/>
-    <w:lsdException w:name="toc 4" w:uiPriority="39"/>
-    <w:lsdException w:name="toc 5" w:uiPriority="39"/>
-    <w:lsdException w:name="toc 6" w:uiPriority="39"/>
-    <w:lsdException w:name="toc 7" w:uiPriority="39"/>
-    <w:lsdException w:name="toc 8" w:uiPriority="39"/>
-    <w:lsdException w:name="toc 9" w:uiPriority="39"/>
-    <w:lsdException w:name="caption" w:uiPriority="35" w:qFormat="1"/>
-    <w:lsdException w:name="Title" w:semiHidden="0" w:uiPriority="10" w:unhideWhenUsed="0" w:qFormat="1"/>
-    <w:lsdException w:name="Default Paragraph Font" w:uiPriority="1"/>
-    <w:lsdException w:name="Subtitle" w:semiHidden="0" w:uiPriority="11" w:unhideWhenUsed="0" w:qFormat="1"/>
-    <w:lsdException w:name="Strong" w:semiHidden="0" w:uiPriority="22" w:unhideWhenUsed="0" w:qFormat="1"/>
-    <w:lsdException w:name="Emphasis" w:semiHidden="0" w:uiPriority="20" w:unhideWhenUsed="0" w:qFormat="1"/>
-    <w:lsdException w:name="Table Grid" w:semiHidden="0" w:uiPriority="39" w:unhideWhenUsed="0"/>
-    <w:lsdException w:name="Placeholder Text" w:unhideWhenUsed="0"/>
-    <w:lsdException w:name="No Spacing" w:semiHidden="0" w:uiPriority="1" w:unhideWhenUsed="0" w:qFormat="1"/>
-    <w:lsdException w:name="Light Shading" w:semiHidden="0" w:uiPriority="60" w:unhideWhenUsed="0"/>
-    <w:lsdException w:name="Light List" w:semiHidden="0" w:uiPriority="61" w:unhideWhenUsed="0"/>
-    <w:lsdException w:name="Light Grid" w:semiHidden="0" w:uiPriority="62" w:unhideWhenUsed="0"/>
-    <w:lsdException w:name="Medium Shading 1" w:semiHidden="0" w:uiPriority="63" w:unhideWhenUsed="0"/>
-    <w:lsdException w:name="Medium Shading 2" w:semiHidden="0" w:uiPriority="64" w:unhideWhenUsed="0"/>
-    <w:lsdException w:name="Medium List 1" w:semiHidden="0" w:uiPriority="65" w:unhideWhenUsed="0"/>
-    <w:lsdException w:name="Medium List 2" w:semiHidden="0" w:uiPriority="66" w:unhideWhenUsed="0"/>
-    <w:lsdException w:name="Medium Grid 1" w:semiHidden="0" w:uiPriority="67" w:unhideWhenUsed="0"/>
-    <w:lsdException w:name="Medium Grid 2" w:semiHidden="0" w:uiPriority="68" w:unhideWhenUsed="0"/>
-    <w:lsdException w:name="Medium Grid 3" w:semiHidden="0" w:uiPriority="69" w:unhideWhenUsed="0"/>
-    <w:lsdException w:name="Dark List" w:semiHidden="0" w:uiPriority="70" w:unhideWhenUsed="0"/>
-    <w:lsdException w:name="Colorful Shading" w:semiHidden="0" w:uiPriority="71" w:unhideWhenUsed="0"/>
-    <w:lsdException w:name="Colorful List" w:semiHidden="0" w:uiPriority="72" w:unhideWhenUsed="0"/>
-    <w:lsdException w:name="Colorful Grid" w:semiHidden="0" w:uiPriority="73" w:unhideWhenUsed="0"/>
-    <w:lsdException w:name="Light Shading Accent 1" w:semiHidden="0" w:uiPriority="60" w:unhideWhenUsed="0"/>
-    <w:lsdException w:name="Light List Accent 1" w:semiHidden="0" w:uiPriority="61" w:unhideWhenUsed="0"/>
-    <w:lsdException w:name="Light Grid Accent 1" w:semiHidden="0" w:uiPriority="62" w:unhideWhenUsed="0"/>
-    <w:lsdException w:name="Medium Shading 1 Accent 1" w:semiHidden="0" w:uiPriority="63" w:unhideWhenUsed="0"/>
-    <w:lsdException w:name="Medium Shading 2 Accent 1" w:semiHidden="0" w:uiPriority="64" w:unhideWhenUsed="0"/>
-    <w:lsdException w:name="Medium List 1 Accent 1" w:semiHidden="0" w:uiPriority="65" w:unhideWhenUsed="0"/>
-    <w:lsdException w:name="Revision" w:unhideWhenUsed="0"/>
-    <w:lsdException w:name="List Paragraph" w:semiHidden="0" w:uiPriority="34" w:unhideWhenUsed="0" w:qFormat="1"/>
-    <w:lsdException w:name="Quote" w:semiHidden="0" w:uiPriority="29" w:unhideWhenUsed="0" w:qFormat="1"/>
-    <w:lsdException w:name="Intense Quote" w:semiHidden="0" w:uiPriority="30" w:unhideWhenUsed="0" w:qFormat="1"/>
-    <w:lsdException w:name="Medium List 2 Accent 1" w:semiHidden="0" w:uiPriority="66" w:unhideWhenUsed="0"/>
-    <w:lsdException w:name="Medium Grid 1 Accent 1" w:semiHidden="0" w:uiPriority="67" w:unhideWhenUsed="0"/>
-    <w:lsdException w:name="Medium Grid 2 Accent 1" w:semiHidden="0" w:uiPriority="68" w:unhideWhenUsed="0"/>
-    <w:lsdException w:name="Medium Grid 3 Accent 1" w:semiHidden="0" w:uiPriority="69" w:unhideWhenUsed="0"/>
-    <w:lsdException w:name="Dark List Accent 1" w:semiHidden="0" w:uiPriority="70" w:unhideWhenUsed="0"/>
-    <w:lsdException w:name="Colorful Shading Accent 1" w:semiHidden="0" w:uiPriority="71" w:unhideWhenUsed="0"/>
-    <w:lsdException w:name="Colorful List Accent 1" w:semiHidden="0" w:uiPriority="72" w:unhideWhenUsed="0"/>
-    <w:lsdException w:name="Colorful Grid Accent 1" w:semiHidden="0" w:uiPriority="73" w:unhideWhenUsed="0"/>
-    <w:lsdException w:name="Light Shading Accent 2" w:semiHidden="0" w:uiPriority="60" w:unhideWhenUsed="0"/>
-    <w:lsdException w:name="Light List Accent 2" w:semiHidden="0" w:uiPriority="61" w:unhideWhenUsed="0"/>
-    <w:lsdException w:name="Light Grid Accent 2" w:semiHidden="0" w:uiPriority="62" w:unhideWhenUsed="0"/>
-    <w:lsdException w:name="Medium Shading 1 Accent 2" w:semiHidden="0" w:uiPriority="63" w:unhideWhenUsed="0"/>
-    <w:lsdException w:name="Medium Shading 2 Accent 2" w:semiHidden="0" w:uiPriority="64" w:unhideWhenUsed="0"/>
-    <w:lsdException w:name="Medium List 1 Accent 2" w:semiHidden="0" w:uiPriority="65" w:unhideWhenUsed="0"/>
-    <w:lsdException w:name="Medium List 2 Accent 2" w:semiHidden="0" w:uiPriority="66" w:unhideWhenUsed="0"/>
-    <w:lsdException w:name="Medium Grid 1 Accent 2" w:semiHidden="0" w:uiPriority="67" w:unhideWhenUsed="0"/>
-    <w:lsdException w:name="Medium Grid 2 Accent 2" w:semiHidden="0" w:uiPriority="68" w:unhideWhenUsed="0"/>
-    <w:lsdException w:name="Medium Grid 3 Accent 2" w:semiHidden="0" w:uiPriority="69" w:unhideWhenUsed="0"/>
-    <w:lsdException w:name="Dark List Accent 2" w:semiHidden="0" w:uiPriority="70" w:unhideWhenUsed="0"/>
-    <w:lsdException w:name="Colorful Shading Accent 2" w:semiHidden="0" w:uiPriority="71" w:unhideWhenUsed="0"/>
-    <w:lsdException w:name="Colorful List Accent 2" w:semiHidden="0" w:uiPriority="72" w:unhideWhenUsed="0"/>
-    <w:lsdException w:name="Colorful Grid Accent 2" w:semiHidden="0" w:uiPriority="73" w:unhideWhenUsed="0"/>
-    <w:lsdException w:name="Light Shading Accent 3" w:semiHidden="0" w:uiPriority="60" w:unhideWhenUsed="0"/>
-    <w:lsdException w:name="Light List Accent 3" w:semiHidden="0" w:uiPriority="61" w:unhideWhenUsed="0"/>
-    <w:lsdException w:name="Light Grid Accent 3" w:semiHidden="0" w:uiPriority="62" w:unhideWhenUsed="0"/>
-    <w:lsdException w:name="Medium Shading 1 Accent 3" w:semiHidden="0" w:uiPriority="63" w:unhideWhenUsed="0"/>
-    <w:lsdException w:name="Medium Shading 2 Accent 3" w:semiHidden="0" w:uiPriority="64" w:unhideWhenUsed="0"/>
-    <w:lsdException w:name="Medium List 1 Accent 3" w:semiHidden="0" w:uiPriority="65" w:unhideWhenUsed="0"/>
-    <w:lsdException w:name="Medium List 2 Accent 3" w:semiHidden="0" w:uiPriority="66" w:unhideWhenUsed="0"/>
-    <w:lsdException w:name="Medium Grid 1 Accent 3" w:semiHidden="0" w:uiPriority="67" w:unhideWhenUsed="0"/>
-    <w:lsdException w:name="Medium Grid 2 Accent 3" w:semiHidden="0" w:uiPriority="68" w:unhideWhenUsed="0"/>
-    <w:lsdException w:name="Medium Grid 3 Accent 3" w:semiHidden="0" w:uiPriority="69" w:unhideWhenUsed="0"/>
-    <w:lsdException w:name="Dark List Accent 3" w:semiHidden="0" w:uiPriority="70" w:unhideWhenUsed="0"/>
-    <w:lsdException w:name="Colorful Shading Accent 3" w:semiHidden="0" w:uiPriority="71" w:unhideWhenUsed="0"/>
-    <w:lsdException w:name="Colorful List Accent 3" w:semiHidden="0" w:uiPriority="72" w:unhideWhenUsed="0"/>
-    <w:lsdException w:name="Colorful Grid Accent 3" w:semiHidden="0" w:uiPriority="73" w:unhideWhenUsed="0"/>
-    <w:lsdException w:name="Light Shading Accent 4" w:semiHidden="0" w:uiPriority="60" w:unhideWhenUsed="0"/>
-    <w:lsdException w:name="Light List Accent 4" w:semiHidden="0" w:uiPriority="61" w:unhideWhenUsed="0"/>
-    <w:lsdException w:name="Light Grid Accent 4" w:semiHidden="0" w:uiPriority="62" w:unhideWhenUsed="0"/>
-    <w:lsdException w:name="Medium Shading 1 Accent 4" w:semiHidden="0" w:uiPriority="63" w:unhideWhenUsed="0"/>
-    <w:lsdException w:name="Medium Shading 2 Accent 4" w:semiHidden="0" w:uiPriority="64" w:unhideWhenUsed="0"/>
-    <w:lsdException w:name="Medium List 1 Accent 4" w:semiHidden="0" w:uiPriority="65" w:unhideWhenUsed="0"/>
-    <w:lsdException w:name="Medium List 2 Accent 4" w:semiHidden="0" w:uiPriority="66" w:unhideWhenUsed="0"/>
-    <w:lsdException w:name="Medium Grid 1 Accent 4" w:semiHidden="0" w:uiPriority="67" w:unhideWhenUsed="0"/>
-    <w:lsdException w:name="Medium Grid 2 Accent 4" w:semiHidden="0" w:uiPriority="68" w:unhideWhenUsed="0"/>
-    <w:lsdException w:name="Medium Grid 3 Accent 4" w:semiHidden="0" w:uiPriority="69" w:unhideWhenUsed="0"/>
-    <w:lsdException w:name="Dark List Accent 4" w:semiHidden="0" w:uiPriority="70" w:unhideWhenUsed="0"/>
-    <w:lsdException w:name="Colorful Shading Accent 4" w:semiHidden="0" w:uiPriority="71" w:unhideWhenUsed="0"/>
-    <w:lsdException w:name="Colorful List Accent 4" w:semiHidden="0" w:uiPriority="72" w:unhideWhenUsed="0"/>
-    <w:lsdException w:name="Colorful Grid Accent 4" w:semiHidden="0" w:uiPriority="73" w:unhideWhenUsed="0"/>
-    <w:lsdException w:name="Light Shading Accent 5" w:semiHidden="0" w:uiPriority="60" w:unhideWhenUsed="0"/>
-    <w:lsdException w:name="Light List Accent 5" w:semiHidden="0" w:uiPriority="61" w:unhideWhenUsed="0"/>
-    <w:lsdException w:name="Light Grid Accent 5" w:semiHidden="0" w:uiPriority="62" w:unhideWhenUsed="0"/>
-    <w:lsdException w:name="Medium Shading 1 Accent 5" w:semiHidden="0" w:uiPriority="63" w:unhideWhenUsed="0"/>
-    <w:lsdException w:name="Medium Shading 2 Accent 5" w:semiHidden="0" w:uiPriority="64" w:unhideWhenUsed="0"/>
-    <w:lsdException w:name="Medium List 1 Accent 5" w:semiHidden="0" w:uiPriority="65" w:unhideWhenUsed="0"/>
-    <w:lsdException w:name="Medium List 2 Accent 5" w:semiHidden="0" w:uiPriority="66" w:unhideWhenUsed="0"/>
-    <w:lsdException w:name="Medium Grid 1 Accent 5" w:semiHidden="0" w:uiPriority="67" w:unhideWhenUsed="0"/>
-    <w:lsdException w:name="Medium Grid 2 Accent 5" w:semiHidden="0" w:uiPriority="68" w:unhideWhenUsed="0"/>
-    <w:lsdException w:name="Medium Grid 3 Accent 5" w:semiHidden="0" w:uiPriority="69" w:unhideWhenUsed="0"/>
-    <w:lsdException w:name="Dark List Accent 5" w:semiHidden="0" w:uiPriority="70" w:unhideWhenUsed="0"/>
-    <w:lsdException w:name="Colorful Shading Accent 5" w:semiHidden="0" w:uiPriority="71" w:unhideWhenUsed="0"/>
-    <w:lsdException w:name="Colorful List Accent 5" w:semiHidden="0" w:uiPriority="72" w:unhideWhenUsed="0"/>
-    <w:lsdException w:name="Colorful Grid Accent 5" w:semiHidden="0" w:uiPriority="73" w:unhideWhenUsed="0"/>
-    <w:lsdException w:name="Light Shading Accent 6" w:semiHidden="0" w:uiPriority="60" w:unhideWhenUsed="0"/>
-    <w:lsdException w:name="Light List Accent 6" w:semiHidden="0" w:uiPriority="61" w:unhideWhenUsed="0"/>
-    <w:lsdException w:name="Light Grid Accent 6" w:semiHidden="0" w:uiPriority="62" w:unhideWhenUsed="0"/>
-    <w:lsdException w:name="Medium Shading 1 Accent 6" w:semiHidden="0" w:uiPriority="63" w:unhideWhenUsed="0"/>
-    <w:lsdException w:name="Medium Shading 2 Accent 6" w:semiHidden="0" w:uiPriority="64" w:unhideWhenUsed="0"/>
-    <w:lsdException w:name="Medium List 1 Accent 6" w:semiHidden="0" w:uiPriority="65" w:unhideWhenUsed="0"/>
-    <w:lsdException w:name="Medium List 2 Accent 6" w:semiHidden="0" w:uiPriority="66" w:unhideWhenUsed="0"/>
-    <w:lsdException w:name="Medium Grid 1 Accent 6" w:semiHidden="0" w:uiPriority="67" w:unhideWhenUsed="0"/>
-    <w:lsdException w:name="Medium Grid 2 Accent 6" w:semiHidden="0" w:uiPriority="68" w:unhideWhenUsed="0"/>
-    <w:lsdException w:name="Medium Grid 3 Accent 6" w:semiHidden="0" w:uiPriority="69" w:unhideWhenUsed="0"/>
-    <w:lsdException w:name="Dark List Accent 6" w:semiHidden="0" w:uiPriority="70" w:unhideWhenUsed="0"/>
-    <w:lsdException w:name="Colorful Shading Accent 6" w:semiHidden="0" w:uiPriority="71" w:unhideWhenUsed="0"/>
-    <w:lsdException w:name="Colorful List Accent 6" w:semiHidden="0" w:uiPriority="72" w:unhideWhenUsed="0"/>
-    <w:lsdException w:name="Colorful Grid Accent 6" w:semiHidden="0" w:uiPriority="73" w:unhideWhenUsed="0"/>
-    <w:lsdException w:name="Subtle Emphasis" w:semiHidden="0" w:uiPriority="19" w:unhideWhenUsed="0" w:qFormat="1"/>
-    <w:lsdException w:name="Intense Emphasis" w:semiHidden="0" w:uiPriority="21" w:unhideWhenUsed="0" w:qFormat="1"/>
-    <w:lsdException w:name="Subtle Reference" w:semiHidden="0" w:uiPriority="31" w:unhideWhenUsed="0" w:qFormat="1"/>
-    <w:lsdException w:name="Intense Reference" w:semiHidden="0" w:uiPriority="32" w:unhideWhenUsed="0" w:qFormat="1"/>
-    <w:lsdException w:name="Book Title" w:semiHidden="0" w:uiPriority="33" w:unhideWhenUsed="0" w:qFormat="1"/>
-    <w:lsdException w:name="Bibliography" w:uiPriority="37"/>
-    <w:lsdException w:name="TOC Heading" w:uiPriority="39" w:qFormat="1"/>
+  <w:latentStyles w:defLockedState="0" w:defUIPriority="99" w:defSemiHidden="0" w:defUnhideWhenUsed="0" w:defQFormat="0" w:count="371">
+    <w:lsdException w:name="Normal" w:uiPriority="0" w:qFormat="1"/>
+    <w:lsdException w:name="heading 1" w:uiPriority="9" w:qFormat="1"/>
+    <w:lsdException w:name="heading 2" w:semiHidden="1" w:uiPriority="9" w:unhideWhenUsed="1" w:qFormat="1"/>
+    <w:lsdException w:name="heading 3" w:semiHidden="1" w:uiPriority="9" w:unhideWhenUsed="1" w:qFormat="1"/>
+    <w:lsdException w:name="heading 4" w:semiHidden="1" w:uiPriority="9" w:unhideWhenUsed="1" w:qFormat="1"/>
+    <w:lsdException w:name="heading 5" w:semiHidden="1" w:uiPriority="9" w:unhideWhenUsed="1" w:qFormat="1"/>
+    <w:lsdException w:name="heading 6" w:semiHidden="1" w:uiPriority="9" w:unhideWhenUsed="1" w:qFormat="1"/>
+    <w:lsdException w:name="heading 7" w:semiHidden="1" w:uiPriority="9" w:unhideWhenUsed="1" w:qFormat="1"/>
+    <w:lsdException w:name="heading 8" w:semiHidden="1" w:uiPriority="9" w:unhideWhenUsed="1" w:qFormat="1"/>
+    <w:lsdException w:name="heading 9" w:semiHidden="1" w:uiPriority="9" w:unhideWhenUsed="1" w:qFormat="1"/>
+    <w:lsdException w:name="index 1" w:semiHidden="1" w:unhideWhenUsed="1"/>
+    <w:lsdException w:name="index 2" w:semiHidden="1" w:unhideWhenUsed="1"/>
+    <w:lsdException w:name="index 3" w:semiHidden="1" w:unhideWhenUsed="1"/>
+    <w:lsdException w:name="index 4" w:semiHidden="1" w:unhideWhenUsed="1"/>
+    <w:lsdException w:name="index 5" w:semiHidden="1" w:unhideWhenUsed="1"/>
+    <w:lsdException w:name="index 6" w:semiHidden="1" w:unhideWhenUsed="1"/>
+    <w:lsdException w:name="index 7" w:semiHidden="1" w:unhideWhenUsed="1"/>
+    <w:lsdException w:name="index 8" w:semiHidden="1" w:unhideWhenUsed="1"/>
+    <w:lsdException w:name="index 9" w:semiHidden="1" w:unhideWhenUsed="1"/>
+    <w:lsdException w:name="toc 1" w:semiHidden="1" w:uiPriority="39" w:unhideWhenUsed="1"/>
+    <w:lsdException w:name="toc 2" w:semiHidden="1" w:uiPriority="39" w:unhideWhenUsed="1"/>
+    <w:lsdException w:name="toc 3" w:semiHidden="1" w:uiPriority="39" w:unhideWhenUsed="1"/>
+    <w:lsdException w:name="toc 4" w:semiHidden="1" w:uiPriority="39" w:unhideWhenUsed="1"/>
+    <w:lsdException w:name="toc 5" w:semiHidden="1" w:uiPriority="39" w:unhideWhenUsed="1"/>
+    <w:lsdException w:name="toc 6" w:semiHidden="1" w:uiPriority="39" w:unhideWhenUsed="1"/>
+    <w:lsdException w:name="toc 7" w:semiHidden="1" w:uiPriority="39" w:unhideWhenUsed="1"/>
+    <w:lsdException w:name="toc 8" w:semiHidden="1" w:uiPriority="39" w:unhideWhenUsed="1"/>
+    <w:lsdException w:name="toc 9" w:semiHidden="1" w:uiPriority="39" w:unhideWhenUsed="1"/>
+    <w:lsdException w:name="Normal Indent" w:semiHidden="1" w:unhideWhenUsed="1"/>
+    <w:lsdException w:name="footnote text" w:semiHidden="1" w:unhideWhenUsed="1"/>
+    <w:lsdException w:name="annotation text" w:semiHidden="1" w:unhideWhenUsed="1"/>
+    <w:lsdException w:name="header" w:semiHidden="1" w:unhideWhenUsed="1"/>
+    <w:lsdException w:name="footer" w:semiHidden="1" w:unhideWhenUsed="1"/>
+    <w:lsdException w:name="index heading" w:semiHidden="1" w:unhideWhenUsed="1"/>
+    <w:lsdException w:name="caption" w:semiHidden="1" w:uiPriority="35" w:unhideWhenUsed="1" w:qFormat="1"/>
+    <w:lsdException w:name="table of figures" w:semiHidden="1" w:unhideWhenUsed="1"/>
+    <w:lsdException w:name="envelope address" w:semiHidden="1" w:unhideWhenUsed="1"/>
+    <w:lsdException w:name="envelope return" w:semiHidden="1" w:unhideWhenUsed="1"/>
+    <w:lsdException w:name="footnote reference" w:semiHidden="1" w:unhideWhenUsed="1"/>
+    <w:lsdException w:name="annotation reference" w:semiHidden="1" w:unhideWhenUsed="1"/>
+    <w:lsdException w:name="line number" w:semiHidden="1" w:unhideWhenUsed="1"/>
+    <w:lsdException w:name="page number" w:semiHidden="1" w:unhideWhenUsed="1"/>
+    <w:lsdException w:name="endnote reference" w:semiHidden="1" w:unhideWhenUsed="1"/>
+    <w:lsdException w:name="endnote text" w:semiHidden="1" w:unhideWhenUsed="1"/>
+    <w:lsdException w:name="table of authorities" w:semiHidden="1" w:unhideWhenUsed="1"/>
+    <w:lsdException w:name="macro" w:semiHidden="1" w:unhideWhenUsed="1"/>
+    <w:lsdException w:name="toa heading" w:semiHidden="1" w:unhideWhenUsed="1"/>
+    <w:lsdException w:name="List" w:semiHidden="1" w:unhideWhenUsed="1"/>
+    <w:lsdException w:name="List Bullet" w:semiHidden="1" w:unhideWhenUsed="1"/>
+    <w:lsdException w:name="List Number" w:semiHidden="1" w:unhideWhenUsed="1"/>
+    <w:lsdException w:name="List 2" w:semiHidden="1" w:unhideWhenUsed="1"/>
+    <w:lsdException w:name="List 3" w:semiHidden="1" w:unhideWhenUsed="1"/>
+    <w:lsdException w:name="List 4" w:semiHidden="1" w:unhideWhenUsed="1"/>
+    <w:lsdException w:name="List 5" w:semiHidden="1" w:unhideWhenUsed="1"/>
+    <w:lsdException w:name="List Bullet 2" w:semiHidden="1" w:unhideWhenUsed="1"/>
+    <w:lsdException w:name="List Bullet 3" w:semiHidden="1" w:unhideWhenUsed="1"/>
+    <w:lsdException w:name="List Bullet 4" w:semiHidden="1" w:unhideWhenUsed="1"/>
+    <w:lsdException w:name="List Bullet 5" w:semiHidden="1" w:unhideWhenUsed="1"/>
+    <w:lsdException w:name="List Number 2" w:semiHidden="1" w:unhideWhenUsed="1"/>
+    <w:lsdException w:name="List Number 3" w:semiHidden="1" w:unhideWhenUsed="1"/>
+    <w:lsdException w:name="List Number 4" w:semiHidden="1" w:unhideWhenUsed="1"/>
+    <w:lsdException w:name="List Number 5" w:semiHidden="1" w:unhideWhenUsed="1"/>
+    <w:lsdException w:name="Title" w:uiPriority="10" w:qFormat="1"/>
+    <w:lsdException w:name="Closing" w:semiHidden="1" w:unhideWhenUsed="1"/>
+    <w:lsdException w:name="Signature" w:semiHidden="1" w:unhideWhenUsed="1"/>
+    <w:lsdException w:name="Default Paragraph Font" w:semiHidden="1" w:uiPriority="1" w:unhideWhenUsed="1"/>
+    <w:lsdException w:name="Body Text" w:semiHidden="1" w:unhideWhenUsed="1"/>
+    <w:lsdException w:name="Body Text Indent" w:semiHidden="1" w:unhideWhenUsed="1"/>
+    <w:lsdException w:name="List Continue" w:semiHidden="1" w:unhideWhenUsed="1"/>
+    <w:lsdException w:name="List Continue 2" w:semiHidden="1" w:unhideWhenUsed="1"/>
+    <w:lsdException w:name="List Continue 3" w:semiHidden="1" w:unhideWhenUsed="1"/>
+    <w:lsdException w:name="List Continue 4" w:semiHidden="1" w:unhideWhenUsed="1"/>
+    <w:lsdException w:name="List Continue 5" w:semiHidden="1" w:unhideWhenUsed="1"/>
+    <w:lsdException w:name="Message Header" w:semiHidden="1" w:unhideWhenUsed="1"/>
+    <w:lsdException w:name="Subtitle" w:uiPriority="11" w:qFormat="1"/>
+    <w:lsdException w:name="Salutation" w:semiHidden="1" w:unhideWhenUsed="1"/>
+    <w:lsdException w:name="Date" w:semiHidden="1" w:unhideWhenUsed="1"/>
+    <w:lsdException w:name="Body Text First Indent" w:semiHidden="1" w:unhideWhenUsed="1"/>
+    <w:lsdException w:name="Body Text First Indent 2" w:semiHidden="1" w:unhideWhenUsed="1"/>
+    <w:lsdException w:name="Note Heading" w:semiHidden="1" w:unhideWhenUsed="1"/>
+    <w:lsdException w:name="Body Text 2" w:semiHidden="1" w:unhideWhenUsed="1"/>
+    <w:lsdException w:name="Body Text 3" w:semiHidden="1" w:unhideWhenUsed="1"/>
+    <w:lsdException w:name="Body Text Indent 2" w:semiHidden="1" w:unhideWhenUsed="1"/>
+    <w:lsdException w:name="Body Text Indent 3" w:semiHidden="1" w:unhideWhenUsed="1"/>
+    <w:lsdException w:name="Block Text" w:semiHidden="1" w:unhideWhenUsed="1"/>
+    <w:lsdException w:name="Hyperlink" w:semiHidden="1" w:unhideWhenUsed="1"/>
+    <w:lsdException w:name="FollowedHyperlink" w:semiHidden="1" w:unhideWhenUsed="1"/>
+    <w:lsdException w:name="Strong" w:uiPriority="22" w:qFormat="1"/>
+    <w:lsdException w:name="Emphasis" w:uiPriority="20" w:qFormat="1"/>
+    <w:lsdException w:name="Document Map" w:semiHidden="1" w:unhideWhenUsed="1"/>
+    <w:lsdException w:name="Plain Text" w:semiHidden="1" w:unhideWhenUsed="1"/>
+    <w:lsdException w:name="E-mail Signature" w:semiHidden="1" w:unhideWhenUsed="1"/>
+    <w:lsdException w:name="HTML Top of Form" w:semiHidden="1" w:unhideWhenUsed="1"/>
+    <w:lsdException w:name="HTML Bottom of Form" w:semiHidden="1" w:unhideWhenUsed="1"/>
+    <w:lsdException w:name="Normal (Web)" w:semiHidden="1" w:unhideWhenUsed="1"/>
+    <w:lsdException w:name="HTML Acronym" w:semiHidden="1" w:unhideWhenUsed="1"/>
+    <w:lsdException w:name="HTML Address" w:semiHidden="1" w:unhideWhenUsed="1"/>
+    <w:lsdException w:name="HTML Cite" w:semiHidden="1" w:unhideWhenUsed="1"/>
+    <w:lsdException w:name="HTML Code" w:semiHidden="1" w:unhideWhenUsed="1"/>
+    <w:lsdException w:name="HTML Definition" w:semiHidden="1" w:unhideWhenUsed="1"/>
+    <w:lsdException w:name="HTML Keyboard" w:semiHidden="1" w:unhideWhenUsed="1"/>
+    <w:lsdException w:name="HTML Preformatted" w:semiHidden="1" w:unhideWhenUsed="1"/>
+    <w:lsdException w:name="HTML Sample" w:semiHidden="1" w:unhideWhenUsed="1"/>
+    <w:lsdException w:name="HTML Typewriter" w:semiHidden="1" w:unhideWhenUsed="1"/>
+    <w:lsdException w:name="HTML Variable" w:semiHidden="1" w:unhideWhenUsed="1"/>
+    <w:lsdException w:name="Normal Table" w:semiHidden="1" w:unhideWhenUsed="1"/>
+    <w:lsdException w:name="annotation subject" w:semiHidden="1" w:unhideWhenUsed="1"/>
+    <w:lsdException w:name="No List" w:semiHidden="1" w:unhideWhenUsed="1"/>
+    <w:lsdException w:name="Outline List 1" w:semiHidden="1" w:unhideWhenUsed="1"/>
+    <w:lsdException w:name="Outline List 2" w:semiHidden="1" w:unhideWhenUsed="1"/>
+    <w:lsdException w:name="Outline List 3" w:semiHidden="1" w:unhideWhenUsed="1"/>
+    <w:lsdException w:name="Table Simple 1" w:semiHidden="1" w:unhideWhenUsed="1"/>
+    <w:lsdException w:name="Table Simple 2" w:semiHidden="1" w:unhideWhenUsed="1"/>
+    <w:lsdException w:name="Table Simple 3" w:semiHidden="1" w:unhideWhenUsed="1"/>
+    <w:lsdException w:name="Table Classic 1" w:semiHidden="1" w:unhideWhenUsed="1"/>
+    <w:lsdException w:name="Table Classic 2" w:semiHidden="1" w:unhideWhenUsed="1"/>
+    <w:lsdException w:name="Table Classic 3" w:semiHidden="1" w:unhideWhenUsed="1"/>
+    <w:lsdException w:name="Table Classic 4" w:semiHidden="1" w:unhideWhenUsed="1"/>
+    <w:lsdException w:name="Table Colorful 1" w:semiHidden="1" w:unhideWhenUsed="1"/>
+    <w:lsdException w:name="Table Colorful 2" w:semiHidden="1" w:unhideWhenUsed="1"/>
+    <w:lsdException w:name="Table Colorful 3" w:semiHidden="1" w:unhideWhenUsed="1"/>
+    <w:lsdException w:name="Table Columns 1" w:semiHidden="1" w:unhideWhenUsed="1"/>
+    <w:lsdException w:name="Table Columns 2" w:semiHidden="1" w:unhideWhenUsed="1"/>
+    <w:lsdException w:name="Table Columns 3" w:semiHidden="1" w:unhideWhenUsed="1"/>
+    <w:lsdException w:name="Table Columns 4" w:semiHidden="1" w:unhideWhenUsed="1"/>
+    <w:lsdException w:name="Table Columns 5" w:semiHidden="1" w:unhideWhenUsed="1"/>
+    <w:lsdException w:name="Table Grid 1" w:semiHidden="1" w:unhideWhenUsed="1"/>
+    <w:lsdException w:name="Table Grid 2" w:semiHidden="1" w:unhideWhenUsed="1"/>
+    <w:lsdException w:name="Table Grid 3" w:semiHidden="1" w:unhideWhenUsed="1"/>
+    <w:lsdException w:name="Table Grid 4" w:semiHidden="1" w:unhideWhenUsed="1"/>
+    <w:lsdException w:name="Table Grid 5" w:semiHidden="1" w:unhideWhenUsed="1"/>
+    <w:lsdException w:name="Table Grid 6" w:semiHidden="1" w:unhideWhenUsed="1"/>
+    <w:lsdException w:name="Table Grid 7" w:semiHidden="1" w:unhideWhenUsed="1"/>
+    <w:lsdException w:name="Table Grid 8" w:semiHidden="1" w:unhideWhenUsed="1"/>
+    <w:lsdException w:name="Table List 1" w:semiHidden="1" w:unhideWhenUsed="1"/>
+    <w:lsdException w:name="Table List 2" w:semiHidden="1" w:unhideWhenUsed="1"/>
+    <w:lsdException w:name="Table List 3" w:semiHidden="1" w:unhideWhenUsed="1"/>
+    <w:lsdException w:name="Table List 4" w:semiHidden="1" w:unhideWhenUsed="1"/>
+    <w:lsdException w:name="Table List 5" w:semiHidden="1" w:unhideWhenUsed="1"/>
+    <w:lsdException w:name="Table List 6" w:semiHidden="1" w:unhideWhenUsed="1"/>
+    <w:lsdException w:name="Table List 7" w:semiHidden="1" w:unhideWhenUsed="1"/>
+    <w:lsdException w:name="Table List 8" w:semiHidden="1" w:unhideWhenUsed="1"/>
+    <w:lsdException w:name="Table 3D effects 1" w:semiHidden="1" w:unhideWhenUsed="1"/>
+    <w:lsdException w:name="Table 3D effects 2" w:semiHidden="1" w:unhideWhenUsed="1"/>
+    <w:lsdException w:name="Table 3D effects 3" w:semiHidden="1" w:unhideWhenUsed="1"/>
+    <w:lsdException w:name="Table Contemporary" w:semiHidden="1" w:unhideWhenUsed="1"/>
+    <w:lsdException w:name="Table Elegant" w:semiHidden="1" w:unhideWhenUsed="1"/>
+    <w:lsdException w:name="Table Professional" w:semiHidden="1" w:unhideWhenUsed="1"/>
+    <w:lsdException w:name="Table Subtle 1" w:semiHidden="1" w:unhideWhenUsed="1"/>
+    <w:lsdException w:name="Table Subtle 2" w:semiHidden="1" w:unhideWhenUsed="1"/>
+    <w:lsdException w:name="Table Web 1" w:semiHidden="1" w:unhideWhenUsed="1"/>
+    <w:lsdException w:name="Table Web 2" w:semiHidden="1" w:unhideWhenUsed="1"/>
+    <w:lsdException w:name="Table Web 3" w:semiHidden="1" w:unhideWhenUsed="1"/>
+    <w:lsdException w:name="Balloon Text" w:semiHidden="1" w:unhideWhenUsed="1"/>
+    <w:lsdException w:name="Table Grid" w:uiPriority="39"/>
+    <w:lsdException w:name="Table Theme" w:semiHidden="1" w:unhideWhenUsed="1"/>
+    <w:lsdException w:name="Placeholder Text" w:semiHidden="1"/>
+    <w:lsdException w:name="No Spacing" w:uiPriority="1" w:qFormat="1"/>
+    <w:lsdException w:name="Light Shading" w:uiPriority="60"/>
+    <w:lsdException w:name="Light List" w:uiPriority="61"/>
+    <w:lsdException w:name="Light Grid" w:uiPriority="62"/>
+    <w:lsdException w:name="Medium Shading 1" w:uiPriority="63"/>
+    <w:lsdException w:name="Medium Shading 2" w:uiPriority="64"/>
+    <w:lsdException w:name="Medium List 1" w:uiPriority="65"/>
+    <w:lsdException w:name="Medium List 2" w:uiPriority="66"/>
+    <w:lsdException w:name="Medium Grid 1" w:uiPriority="67"/>
+    <w:lsdException w:name="Medium Grid 2" w:uiPriority="68"/>
+    <w:lsdException w:name="Medium Grid 3" w:uiPriority="69"/>
+    <w:lsdException w:name="Dark List" w:uiPriority="70"/>
+    <w:lsdException w:name="Colorful Shading" w:uiPriority="71"/>
+    <w:lsdException w:name="Colorful List" w:uiPriority="72"/>
+    <w:lsdException w:name="Colorful Grid" w:uiPriority="73"/>
+    <w:lsdException w:name="Light Shading Accent 1" w:uiPriority="60"/>
+    <w:lsdException w:name="Light List Accent 1" w:uiPriority="61"/>
+    <w:lsdException w:name="Light Grid Accent 1" w:uiPriority="62"/>
+    <w:lsdException w:name="Medium Shading 1 Accent 1" w:uiPriority="63"/>
+    <w:lsdException w:name="Medium Shading 2 Accent 1" w:uiPriority="64"/>
+    <w:lsdException w:name="Medium List 1 Accent 1" w:uiPriority="65"/>
+    <w:lsdException w:name="Revision" w:semiHidden="1"/>
+    <w:lsdException w:name="List Paragraph" w:uiPriority="34" w:qFormat="1"/>
+    <w:lsdException w:name="Quote" w:uiPriority="29" w:qFormat="1"/>
+    <w:lsdException w:name="Intense Quote" w:uiPriority="30" w:qFormat="1"/>
+    <w:lsdException w:name="Medium List 2 Accent 1" w:uiPriority="66"/>
+    <w:lsdException w:name="Medium Grid 1 Accent 1" w:uiPriority="67"/>
+    <w:lsdException w:name="Medium Grid 2 Accent 1" w:uiPriority="68"/>
+    <w:lsdException w:name="Medium Grid 3 Accent 1" w:uiPriority="69"/>
+    <w:lsdException w:name="Dark List Accent 1" w:uiPriority="70"/>
+    <w:lsdException w:name="Colorful Shading Accent 1" w:uiPriority="71"/>
+    <w:lsdException w:name="Colorful List Accent 1" w:uiPriority="72"/>
+    <w:lsdException w:name="Colorful Grid Accent 1" w:uiPriority="73"/>
+    <w:lsdException w:name="Light Shading Accent 2" w:uiPriority="60"/>
+    <w:lsdException w:name="Light List Accent 2" w:uiPriority="61"/>
+    <w:lsdException w:name="Light Grid Accent 2" w:uiPriority="62"/>
+    <w:lsdException w:name="Medium Shading 1 Accent 2" w:uiPriority="63"/>
+    <w:lsdException w:name="Medium Shading 2 Accent 2" w:uiPriority="64"/>
+    <w:lsdException w:name="Medium List 1 Accent 2" w:uiPriority="65"/>
+    <w:lsdException w:name="Medium List 2 Accent 2" w:uiPriority="66"/>
+    <w:lsdException w:name="Medium Grid 1 Accent 2" w:uiPriority="67"/>
+    <w:lsdException w:name="Medium Grid 2 Accent 2" w:uiPriority="68"/>
+    <w:lsdException w:name="Medium Grid 3 Accent 2" w:uiPriority="69"/>
+    <w:lsdException w:name="Dark List Accent 2" w:uiPriority="70"/>
+    <w:lsdException w:name="Colorful Shading Accent 2" w:uiPriority="71"/>
+    <w:lsdException w:name="Colorful List Accent 2" w:uiPriority="72"/>
+    <w:lsdException w:name="Colorful Grid Accent 2" w:uiPriority="73"/>
+    <w:lsdException w:name="Light Shading Accent 3" w:uiPriority="60"/>
+    <w:lsdException w:name="Light List Accent 3" w:uiPriority="61"/>
+    <w:lsdException w:name="Light Grid Accent 3" w:uiPriority="62"/>
+    <w:lsdException w:name="Medium Shading 1 Accent 3" w:uiPriority="63"/>
+    <w:lsdException w:name="Medium Shading 2 Accent 3" w:uiPriority="64"/>
+    <w:lsdException w:name="Medium List 1 Accent 3" w:uiPriority="65"/>
+    <w:lsdException w:name="Medium List 2 Accent 3" w:uiPriority="66"/>
+    <w:lsdException w:name="Medium Grid 1 Accent 3" w:uiPriority="67"/>
+    <w:lsdException w:name="Medium Grid 2 Accent 3" w:uiPriority="68"/>
+    <w:lsdException w:name="Medium Grid 3 Accent 3" w:uiPriority="69"/>
+    <w:lsdException w:name="Dark List Accent 3" w:uiPriority="70"/>
+    <w:lsdException w:name="Colorful Shading Accent 3" w:uiPriority="71"/>
+    <w:lsdException w:name="Colorful List Accent 3" w:uiPriority="72"/>
+    <w:lsdException w:name="Colorful Grid Accent 3" w:uiPriority="73"/>
+    <w:lsdException w:name="Light Shading Accent 4" w:uiPriority="60"/>
+    <w:lsdException w:name="Light List Accent 4" w:uiPriority="61"/>
+    <w:lsdException w:name="Light Grid Accent 4" w:uiPriority="62"/>
+    <w:lsdException w:name="Medium Shading 1 Accent 4" w:uiPriority="63"/>
+    <w:lsdException w:name="Medium Shading 2 Accent 4" w:uiPriority="64"/>
+    <w:lsdException w:name="Medium List 1 Accent 4" w:uiPriority="65"/>
+    <w:lsdException w:name="Medium List 2 Accent 4" w:uiPriority="66"/>
+    <w:lsdException w:name="Medium Grid 1 Accent 4" w:uiPriority="67"/>
+    <w:lsdException w:name="Medium Grid 2 Accent 4" w:uiPriority="68"/>
+    <w:lsdException w:name="Medium Grid 3 Accent 4" w:uiPriority="69"/>
+    <w:lsdException w:name="Dark List Accent 4" w:uiPriority="70"/>
+    <w:lsdException w:name="Colorful Shading Accent 4" w:uiPriority="71"/>
+    <w:lsdException w:name="Colorful List Accent 4" w:uiPriority="72"/>
+    <w:lsdException w:name="Colorful Grid Accent 4" w:uiPriority="73"/>
+    <w:lsdException w:name="Light Shading Accent 5" w:uiPriority="60"/>
+    <w:lsdException w:name="Light List Accent 5" w:uiPriority="61"/>
+    <w:lsdException w:name="Light Grid Accent 5" w:uiPriority="62"/>
+    <w:lsdException w:name="Medium Shading 1 Accent 5" w:uiPriority="63"/>
+    <w:lsdException w:name="Medium Shading 2 Accent 5" w:uiPriority="64"/>
+    <w:lsdException w:name="Medium List 1 Accent 5" w:uiPriority="65"/>
+    <w:lsdException w:name="Medium List 2 Accent 5" w:uiPriority="66"/>
+    <w:lsdException w:name="Medium Grid 1 Accent 5" w:uiPriority="67"/>
+    <w:lsdException w:name="Medium Grid 2 Accent 5" w:uiPriority="68"/>
+    <w:lsdException w:name="Medium Grid 3 Accent 5" w:uiPriority="69"/>
+    <w:lsdException w:name="Dark List Accent 5" w:uiPriority="70"/>
+    <w:lsdException w:name="Colorful Shading Accent 5" w:uiPriority="71"/>
+    <w:lsdException w:name="Colorful List Accent 5" w:uiPriority="72"/>
+    <w:lsdException w:name="Colorful Grid Accent 5" w:uiPriority="73"/>
+    <w:lsdException w:name="Light Shading Accent 6" w:uiPriority="60"/>
+    <w:lsdException w:name="Light List Accent 6" w:uiPriority="61"/>
+    <w:lsdException w:name="Light Grid Accent 6" w:uiPriority="62"/>
+    <w:lsdException w:name="Medium Shading 1 Accent 6" w:uiPriority="63"/>
+    <w:lsdException w:name="Medium Shading 2 Accent 6" w:uiPriority="64"/>
+    <w:lsdException w:name="Medium List 1 Accent 6" w:uiPriority="65"/>
+    <w:lsdException w:name="Medium List 2 Accent 6" w:uiPriority="66"/>
+    <w:lsdException w:name="Medium Grid 1 Accent 6" w:uiPriority="67"/>
+    <w:lsdException w:name="Medium Grid 2 Accent 6" w:uiPriority="68"/>
+    <w:lsdException w:name="Medium Grid 3 Accent 6" w:uiPriority="69"/>
+    <w:lsdException w:name="Dark List Accent 6" w:uiPriority="70"/>
+    <w:lsdException w:name="Colorful Shading Accent 6" w:uiPriority="71"/>
+    <w:lsdException w:name="Colorful List Accent 6" w:uiPriority="72"/>
+    <w:lsdException w:name="Colorful Grid Accent 6" w:uiPriority="73"/>
+    <w:lsdException w:name="Subtle Emphasis" w:uiPriority="19" w:qFormat="1"/>
+    <w:lsdException w:name="Intense Emphasis" w:uiPriority="21" w:qFormat="1"/>
+    <w:lsdException w:name="Subtle Reference" w:uiPriority="31" w:qFormat="1"/>
+    <w:lsdException w:name="Intense Reference" w:uiPriority="32" w:qFormat="1"/>
+    <w:lsdException w:name="Book Title" w:uiPriority="33" w:qFormat="1"/>
+    <w:lsdException w:name="Bibliography" w:semiHidden="1" w:uiPriority="37" w:unhideWhenUsed="1"/>
+    <w:lsdException w:name="TOC Heading" w:semiHidden="1" w:uiPriority="39" w:unhideWhenUsed="1" w:qFormat="1"/>
+    <w:lsdException w:name="Plain Table 1" w:uiPriority="41"/>
+    <w:lsdException w:name="Plain Table 2" w:uiPriority="42"/>
+    <w:lsdException w:name="Plain Table 3" w:uiPriority="43"/>
+    <w:lsdException w:name="Plain Table 4" w:uiPriority="44"/>
+    <w:lsdException w:name="Plain Table 5" w:uiPriority="45"/>
+    <w:lsdException w:name="Grid Table Light" w:uiPriority="40"/>
+    <w:lsdException w:name="Grid Table 1 Light" w:uiPriority="46"/>
+    <w:lsdException w:name="Grid Table 2" w:uiPriority="47"/>
+    <w:lsdException w:name="Grid Table 3" w:uiPriority="48"/>
+    <w:lsdException w:name="Grid Table 4" w:uiPriority="49"/>
+    <w:lsdException w:name="Grid Table 5 Dark" w:uiPriority="50"/>
+    <w:lsdException w:name="Grid Table 6 Colorful" w:uiPriority="51"/>
+    <w:lsdException w:name="Grid Table 7 Colorful" w:uiPriority="52"/>
+    <w:lsdException w:name="Grid Table 1 Light Accent 1" w:uiPriority="46"/>
+    <w:lsdException w:name="Grid Table 2 Accent 1" w:uiPriority="47"/>
+    <w:lsdException w:name="Grid Table 3 Accent 1" w:uiPriority="48"/>
+    <w:lsdException w:name="Grid Table 4 Accent 1" w:uiPriority="49"/>
+    <w:lsdException w:name="Grid Table 5 Dark Accent 1" w:uiPriority="50"/>
+    <w:lsdException w:name="Grid Table 6 Colorful Accent 1" w:uiPriority="51"/>
+    <w:lsdException w:name="Grid Table 7 Colorful Accent 1" w:uiPriority="52"/>
+    <w:lsdException w:name="Grid Table 1 Light Accent 2" w:uiPriority="46"/>
+    <w:lsdException w:name="Grid Table 2 Accent 2" w:uiPriority="47"/>
+    <w:lsdException w:name="Grid Table 3 Accent 2" w:uiPriority="48"/>
+    <w:lsdException w:name="Grid Table 4 Accent 2" w:uiPriority="49"/>
+    <w:lsdException w:name="Grid Table 5 Dark Accent 2" w:uiPriority="50"/>
+    <w:lsdException w:name="Grid Table 6 Colorful Accent 2" w:uiPriority="51"/>
+    <w:lsdException w:name="Grid Table 7 Colorful Accent 2" w:uiPriority="52"/>
+    <w:lsdException w:name="Grid Table 1 Light Accent 3" w:uiPriority="46"/>
+    <w:lsdException w:name="Grid Table 2 Accent 3" w:uiPriority="47"/>
+    <w:lsdException w:name="Grid Table 3 Accent 3" w:uiPriority="48"/>
+    <w:lsdException w:name="Grid Table 4 Accent 3" w:uiPriority="49"/>
+    <w:lsdException w:name="Grid Table 5 Dark Accent 3" w:uiPriority="50"/>
+    <w:lsdException w:name="Grid Table 6 Colorful Accent 3" w:uiPriority="51"/>
+    <w:lsdException w:name="Grid Table 7 Colorful Accent 3" w:uiPriority="52"/>
+    <w:lsdException w:name="Grid Table 1 Light Accent 4" w:uiPriority="46"/>
+    <w:lsdException w:name="Grid Table 2 Accent 4" w:uiPriority="47"/>
+    <w:lsdException w:name="Grid Table 3 Accent 4" w:uiPriority="48"/>
+    <w:lsdException w:name="Grid Table 4 Accent 4" w:uiPriority="49"/>
+    <w:lsdException w:name="Grid Table 5 Dark Accent 4" w:uiPriority="50"/>
+    <w:lsdException w:name="Grid Table 6 Colorful Accent 4" w:uiPriority="51"/>
+    <w:lsdException w:name="Grid Table 7 Colorful Accent 4" w:uiPriority="52"/>
+    <w:lsdException w:name="Grid Table 1 Light Accent 5" w:uiPriority="46"/>
+    <w:lsdException w:name="Grid Table 2 Accent 5" w:uiPriority="47"/>
+    <w:lsdException w:name="Grid Table 3 Accent 5" w:uiPriority="48"/>
+    <w:lsdException w:name="Grid Table 4 Accent 5" w:uiPriority="49"/>
+    <w:lsdException w:name="Grid Table 5 Dark Accent 5" w:uiPriority="50"/>
+    <w:lsdException w:name="Grid Table 6 Colorful Accent 5" w:uiPriority="51"/>
+    <w:lsdException w:name="Grid Table 7 Colorful Accent 5" w:uiPriority="52"/>
+    <w:lsdException w:name="Grid Table 1 Light Accent 6" w:uiPriority="46"/>
+    <w:lsdException w:name="Grid Table 2 Accent 6" w:uiPriority="47"/>
+    <w:lsdException w:name="Grid Table 3 Accent 6" w:uiPriority="48"/>
+    <w:lsdException w:name="Grid Table 4 Accent 6" w:uiPriority="49"/>
+    <w:lsdException w:name="Grid Table 5 Dark Accent 6" w:uiPriority="50"/>
+    <w:lsdException w:name="Grid Table 6 Colorful Accent 6" w:uiPriority="51"/>
+    <w:lsdException w:name="Grid Table 7 Colorful Accent 6" w:uiPriority="52"/>
+    <w:lsdException w:name="List Table 1 Light" w:uiPriority="46"/>
+    <w:lsdException w:name="List Table 2" w:uiPriority="47"/>
+    <w:lsdException w:name="List Table 3" w:uiPriority="48"/>
+    <w:lsdException w:name="List Table 4" w:uiPriority="49"/>
+    <w:lsdException w:name="List Table 5 Dark" w:uiPriority="50"/>
+    <w:lsdException w:name="List Table 6 Colorful" w:uiPriority="51"/>
+    <w:lsdException w:name="List Table 7 Colorful" w:uiPriority="52"/>
+    <w:lsdException w:name="List Table 1 Light Accent 1" w:uiPriority="46"/>
+    <w:lsdException w:name="List Table 2 Accent 1" w:uiPriority="47"/>
+    <w:lsdException w:name="List Table 3 Accent 1" w:uiPriority="48"/>
+    <w:lsdException w:name="List Table 4 Accent 1" w:uiPriority="49"/>
+    <w:lsdException w:name="List Table 5 Dark Accent 1" w:uiPriority="50"/>
+    <w:lsdException w:name="List Table 6 Colorful Accent 1" w:uiPriority="51"/>
+    <w:lsdException w:name="List Table 7 Colorful Accent 1" w:uiPriority="52"/>
+    <w:lsdException w:name="List Table 1 Light Accent 2" w:uiPriority="46"/>
+    <w:lsdException w:name="List Table 2 Accent 2" w:uiPriority="47"/>
+    <w:lsdException w:name="List Table 3 Accent 2" w:uiPriority="48"/>
+    <w:lsdException w:name="List Table 4 Accent 2" w:uiPriority="49"/>
+    <w:lsdException w:name="List Table 5 Dark Accent 2" w:uiPriority="50"/>
+    <w:lsdException w:name="List Table 6 Colorful Accent 2" w:uiPriority="51"/>
+    <w:lsdException w:name="List Table 7 Colorful Accent 2" w:uiPriority="52"/>
+    <w:lsdException w:name="List Table 1 Light Accent 3" w:uiPriority="46"/>
+    <w:lsdException w:name="List Table 2 Accent 3" w:uiPriority="47"/>
+    <w:lsdException w:name="List Table 3 Accent 3" w:uiPriority="48"/>
+    <w:lsdException w:name="List Table 4 Accent 3" w:uiPriority="49"/>
+    <w:lsdException w:name="List Table 5 Dark Accent 3" w:uiPriority="50"/>
+    <w:lsdException w:name="List Table 6 Colorful Accent 3" w:uiPriority="51"/>
+    <w:lsdException w:name="List Table 7 Colorful Accent 3" w:uiPriority="52"/>
+    <w:lsdException w:name="List Table 1 Light Accent 4" w:uiPriority="46"/>
+    <w:lsdException w:name="List Table 2 Accent 4" w:uiPriority="47"/>
+    <w:lsdException w:name="List Table 3 Accent 4" w:uiPriority="48"/>
+    <w:lsdException w:name="List Table 4 Accent 4" w:uiPriority="49"/>
+    <w:lsdException w:name="List Table 5 Dark Accent 4" w:uiPriority="50"/>
+    <w:lsdException w:name="List Table 6 Colorful Accent 4" w:uiPriority="51"/>
+    <w:lsdException w:name="List Table 7 Colorful Accent 4" w:uiPriority="52"/>
+    <w:lsdException w:name="List Table 1 Light Accent 5" w:uiPriority="46"/>
+    <w:lsdException w:name="List Table 2 Accent 5" w:uiPriority="47"/>
+    <w:lsdException w:name="List Table 3 Accent 5" w:uiPriority="48"/>
+    <w:lsdException w:name="List Table 4 Accent 5" w:uiPriority="49"/>
+    <w:lsdException w:name="List Table 5 Dark Accent 5" w:uiPriority="50"/>
+    <w:lsdException w:name="List Table 6 Colorful Accent 5" w:uiPriority="51"/>
+    <w:lsdException w:name="List Table 7 Colorful Accent 5" w:uiPriority="52"/>
+    <w:lsdException w:name="List Table 1 Light Accent 6" w:uiPriority="46"/>
+    <w:lsdException w:name="List Table 2 Accent 6" w:uiPriority="47"/>
+    <w:lsdException w:name="List Table 3 Accent 6" w:uiPriority="48"/>
+    <w:lsdException w:name="List Table 4 Accent 6" w:uiPriority="49"/>
+    <w:lsdException w:name="List Table 5 Dark Accent 6" w:uiPriority="50"/>
+    <w:lsdException w:name="List Table 6 Colorful Accent 6" w:uiPriority="51"/>
+    <w:lsdException w:name="List Table 7 Colorful Accent 6" w:uiPriority="52"/>
   </w:latentStyles>
   <w:style w:type="paragraph" w:default="1" w:styleId="Standaard">
     <w:name w:val="Normal"/>
@@ -7593,7 +8481,7 @@
 </file>
 
 <file path=customXml/itemProps1.xml><?xml version="1.0" encoding="utf-8"?>
-<ds:datastoreItem xmlns:ds="http://schemas.openxmlformats.org/officeDocument/2006/customXml" ds:itemID="{7E66B0E7-7B51-41D7-8C60-41E226ABCA24}">
+<ds:datastoreItem xmlns:ds="http://schemas.openxmlformats.org/officeDocument/2006/customXml" ds:itemID="{35435C91-8B59-4346-8722-835E05BCA2D6}">
   <ds:schemaRefs>
     <ds:schemaRef ds:uri="http://schemas.openxmlformats.org/officeDocument/2006/bibliography"/>
   </ds:schemaRefs>

</xml_diff>

<commit_message>
Downgrade: Van java naar Processing.
</commit_message>
<xml_diff>
--- a/O2.docx
+++ b/O2.docx
@@ -9,13 +9,8 @@
       </w:pPr>
       <w:bookmarkStart w:id="0" w:name="_Toc401217879"/>
       <w:r>
-        <w:t xml:space="preserve">Ultimate </w:t>
-      </w:r>
-      <w:proofErr w:type="spellStart"/>
-      <w:r>
-        <w:t>Subset</w:t>
-      </w:r>
-      <w:proofErr w:type="spellEnd"/>
+        <w:t>Ultimate Subset</w:t>
+      </w:r>
     </w:p>
     <w:p>
       <w:pPr>
@@ -135,14 +130,7 @@
       </w:r>
       <w:r>
         <w:br/>
-      </w:r>
-      <w:proofErr w:type="spellStart"/>
-      <w:r>
-        <w:t>Structured</w:t>
-      </w:r>
-      <w:proofErr w:type="spellEnd"/>
-      <w:r>
-        <w:t xml:space="preserve"> Program Development</w:t>
+        <w:t>Structured Program Development</w:t>
       </w:r>
       <w:r>
         <w:br/>
@@ -2233,14 +2221,30 @@
                             <w:r>
                               <w:t xml:space="preserve">Voorbeeld </w:t>
                             </w:r>
-                            <w:fldSimple w:instr=" SEQ voorbeeld \* ARABIC ">
-                              <w:r>
-                                <w:rPr>
-                                  <w:noProof/>
-                                </w:rPr>
-                                <w:t>1</w:t>
-                              </w:r>
-                            </w:fldSimple>
+                            <w:r>
+                              <w:fldChar w:fldCharType="begin"/>
+                            </w:r>
+                            <w:r>
+                              <w:instrText xml:space="preserve"> SEQ voor</w:instrText>
+                            </w:r>
+                            <w:r>
+                              <w:instrText xml:space="preserve">beeld \* ARABIC </w:instrText>
+                            </w:r>
+                            <w:r>
+                              <w:fldChar w:fldCharType="separate"/>
+                            </w:r>
+                            <w:r>
+                              <w:rPr>
+                                <w:noProof/>
+                              </w:rPr>
+                              <w:t>1</w:t>
+                            </w:r>
+                            <w:r>
+                              <w:rPr>
+                                <w:noProof/>
+                              </w:rPr>
+                              <w:fldChar w:fldCharType="end"/>
+                            </w:r>
                             <w:bookmarkEnd w:id="9"/>
                           </w:p>
                         </w:txbxContent>
@@ -2277,14 +2281,30 @@
                       <w:r>
                         <w:t xml:space="preserve">Voorbeeld </w:t>
                       </w:r>
-                      <w:fldSimple w:instr=" SEQ voorbeeld \* ARABIC ">
-                        <w:r>
-                          <w:rPr>
-                            <w:noProof/>
-                          </w:rPr>
-                          <w:t>1</w:t>
-                        </w:r>
-                      </w:fldSimple>
+                      <w:r>
+                        <w:fldChar w:fldCharType="begin"/>
+                      </w:r>
+                      <w:r>
+                        <w:instrText xml:space="preserve"> SEQ voor</w:instrText>
+                      </w:r>
+                      <w:r>
+                        <w:instrText xml:space="preserve">beeld \* ARABIC </w:instrText>
+                      </w:r>
+                      <w:r>
+                        <w:fldChar w:fldCharType="separate"/>
+                      </w:r>
+                      <w:r>
+                        <w:rPr>
+                          <w:noProof/>
+                        </w:rPr>
+                        <w:t>1</w:t>
+                      </w:r>
+                      <w:r>
+                        <w:rPr>
+                          <w:noProof/>
+                        </w:rPr>
+                        <w:fldChar w:fldCharType="end"/>
+                      </w:r>
                       <w:bookmarkEnd w:id="10"/>
                     </w:p>
                   </w:txbxContent>
@@ -2515,14 +2535,27 @@
                             <w:r>
                               <w:t xml:space="preserve">Voorbeeld </w:t>
                             </w:r>
-                            <w:fldSimple w:instr=" SEQ voorbeeld \* ARABIC ">
-                              <w:r>
-                                <w:rPr>
-                                  <w:noProof/>
-                                </w:rPr>
-                                <w:t>2</w:t>
-                              </w:r>
-                            </w:fldSimple>
+                            <w:r>
+                              <w:fldChar w:fldCharType="begin"/>
+                            </w:r>
+                            <w:r>
+                              <w:instrText xml:space="preserve"> SEQ voorbeeld \* ARABIC </w:instrText>
+                            </w:r>
+                            <w:r>
+                              <w:fldChar w:fldCharType="separate"/>
+                            </w:r>
+                            <w:r>
+                              <w:rPr>
+                                <w:noProof/>
+                              </w:rPr>
+                              <w:t>2</w:t>
+                            </w:r>
+                            <w:r>
+                              <w:rPr>
+                                <w:noProof/>
+                              </w:rPr>
+                              <w:fldChar w:fldCharType="end"/>
+                            </w:r>
                             <w:bookmarkEnd w:id="11"/>
                           </w:p>
                         </w:txbxContent>
@@ -2555,14 +2588,27 @@
                       <w:r>
                         <w:t xml:space="preserve">Voorbeeld </w:t>
                       </w:r>
-                      <w:fldSimple w:instr=" SEQ voorbeeld \* ARABIC ">
-                        <w:r>
-                          <w:rPr>
-                            <w:noProof/>
-                          </w:rPr>
-                          <w:t>2</w:t>
-                        </w:r>
-                      </w:fldSimple>
+                      <w:r>
+                        <w:fldChar w:fldCharType="begin"/>
+                      </w:r>
+                      <w:r>
+                        <w:instrText xml:space="preserve"> SEQ voorbeeld \* ARABIC </w:instrText>
+                      </w:r>
+                      <w:r>
+                        <w:fldChar w:fldCharType="separate"/>
+                      </w:r>
+                      <w:r>
+                        <w:rPr>
+                          <w:noProof/>
+                        </w:rPr>
+                        <w:t>2</w:t>
+                      </w:r>
+                      <w:r>
+                        <w:rPr>
+                          <w:noProof/>
+                        </w:rPr>
+                        <w:fldChar w:fldCharType="end"/>
+                      </w:r>
                       <w:bookmarkEnd w:id="12"/>
                     </w:p>
                   </w:txbxContent>
@@ -2713,14 +2759,27 @@
                             <w:r>
                               <w:t xml:space="preserve">voorbeeld </w:t>
                             </w:r>
-                            <w:fldSimple w:instr=" SEQ voorbeeld \* ARABIC ">
-                              <w:r>
-                                <w:rPr>
-                                  <w:noProof/>
-                                </w:rPr>
-                                <w:t>3</w:t>
-                              </w:r>
-                            </w:fldSimple>
+                            <w:r>
+                              <w:fldChar w:fldCharType="begin"/>
+                            </w:r>
+                            <w:r>
+                              <w:instrText xml:space="preserve"> SEQ voorbeeld \* ARABIC </w:instrText>
+                            </w:r>
+                            <w:r>
+                              <w:fldChar w:fldCharType="separate"/>
+                            </w:r>
+                            <w:r>
+                              <w:rPr>
+                                <w:noProof/>
+                              </w:rPr>
+                              <w:t>3</w:t>
+                            </w:r>
+                            <w:r>
+                              <w:rPr>
+                                <w:noProof/>
+                              </w:rPr>
+                              <w:fldChar w:fldCharType="end"/>
+                            </w:r>
                             <w:bookmarkEnd w:id="13"/>
                           </w:p>
                         </w:txbxContent>
@@ -2759,14 +2818,27 @@
                       <w:r>
                         <w:t xml:space="preserve">voorbeeld </w:t>
                       </w:r>
-                      <w:fldSimple w:instr=" SEQ voorbeeld \* ARABIC ">
-                        <w:r>
-                          <w:rPr>
-                            <w:noProof/>
-                          </w:rPr>
-                          <w:t>3</w:t>
-                        </w:r>
-                      </w:fldSimple>
+                      <w:r>
+                        <w:fldChar w:fldCharType="begin"/>
+                      </w:r>
+                      <w:r>
+                        <w:instrText xml:space="preserve"> SEQ voorbeeld \* ARABIC </w:instrText>
+                      </w:r>
+                      <w:r>
+                        <w:fldChar w:fldCharType="separate"/>
+                      </w:r>
+                      <w:r>
+                        <w:rPr>
+                          <w:noProof/>
+                        </w:rPr>
+                        <w:t>3</w:t>
+                      </w:r>
+                      <w:r>
+                        <w:rPr>
+                          <w:noProof/>
+                        </w:rPr>
+                        <w:fldChar w:fldCharType="end"/>
+                      </w:r>
                       <w:bookmarkEnd w:id="14"/>
                     </w:p>
                   </w:txbxContent>
@@ -2985,23 +3057,7 @@
         <w:fldChar w:fldCharType="end"/>
       </w:r>
       <w:r>
-        <w:t xml:space="preserve">), komen er vier schermen. Menu, score bord, </w:t>
-      </w:r>
-      <w:proofErr w:type="spellStart"/>
-      <w:r>
-        <w:t>about</w:t>
-      </w:r>
-      <w:proofErr w:type="spellEnd"/>
-      <w:r>
-        <w:t xml:space="preserve"> en game. In deze vier hoofdstukken leg ik uit wat er binnen deze schermpjes gebeurt. Daarna is er een opsomming te vinden van alle </w:t>
-      </w:r>
-      <w:proofErr w:type="spellStart"/>
-      <w:r>
-        <w:t>sneltoetsen</w:t>
-      </w:r>
-      <w:proofErr w:type="spellEnd"/>
-      <w:r>
-        <w:t>.</w:t>
+        <w:t>), komen er vier schermen. Menu, score bord, about en game. In deze vier hoofdstukken leg ik uit wat er binnen deze schermpjes gebeurt. Daarna is er een opsomming te vinden van alle sneltoetsen.</w:t>
       </w:r>
     </w:p>
     <w:p>
@@ -3023,52 +3079,12 @@
     </w:p>
     <w:p>
       <w:r>
-        <w:t>Door op de knop ‘</w:t>
-      </w:r>
-      <w:proofErr w:type="spellStart"/>
-      <w:r>
-        <w:t>ScoreBoard</w:t>
-      </w:r>
-      <w:proofErr w:type="spellEnd"/>
-      <w:r>
-        <w:t>’ te klikken wordt het score bord geopend. Het scherm ‘Scoreboard’ wordt dan dus gestart. Door op de knop ‘</w:t>
-      </w:r>
-      <w:proofErr w:type="spellStart"/>
-      <w:r>
-        <w:t>About</w:t>
-      </w:r>
-      <w:proofErr w:type="spellEnd"/>
-      <w:r>
-        <w:t xml:space="preserve"> </w:t>
-      </w:r>
-      <w:proofErr w:type="spellStart"/>
-      <w:r>
-        <w:t>and</w:t>
-      </w:r>
-      <w:proofErr w:type="spellEnd"/>
-      <w:r>
-        <w:t xml:space="preserve"> Rules’ te klikken wordt het scherm ‘</w:t>
-      </w:r>
-      <w:proofErr w:type="spellStart"/>
-      <w:r>
-        <w:t>About</w:t>
-      </w:r>
-      <w:proofErr w:type="spellEnd"/>
-      <w:r>
-        <w:t xml:space="preserve">’ weergegeven. </w:t>
-      </w:r>
-    </w:p>
-    <w:p>
-      <w:r>
-        <w:t xml:space="preserve">Als laatste is er nog de knop ‘Load </w:t>
-      </w:r>
-      <w:proofErr w:type="spellStart"/>
-      <w:r>
-        <w:t>saved</w:t>
-      </w:r>
-      <w:proofErr w:type="spellEnd"/>
-      <w:r>
-        <w:t xml:space="preserve"> Game’. Door op deze knop te drukken wordt deze opgeslagen game gestart. Je komt dan uit in het Game scherm. Als er geen opgeslagen game is wordt een error weergegeven.</w:t>
+        <w:t xml:space="preserve">Door op de knop ‘ScoreBoard’ te klikken wordt het score bord geopend. Het scherm ‘Scoreboard’ wordt dan dus gestart. Door op de knop ‘About and Rules’ te klikken wordt het scherm ‘About’ weergegeven. </w:t>
+      </w:r>
+    </w:p>
+    <w:p>
+      <w:r>
+        <w:t>Als laatste is er nog de knop ‘Load saved Game’. Door op deze knop te drukken wordt deze opgeslagen game gestart. Je komt dan uit in het Game scherm. Als er geen opgeslagen game is wordt een error weergegeven.</w:t>
       </w:r>
     </w:p>
     <w:p>
@@ -3090,15 +3106,7 @@
     </w:p>
     <w:p>
       <w:r>
-        <w:t xml:space="preserve">Daarnaast heb je rechts het speelvlak. Hier liggen 9 of 14 kaarten, afhankelijk of je simpel of </w:t>
-      </w:r>
-      <w:proofErr w:type="spellStart"/>
-      <w:r>
-        <w:t>original</w:t>
-      </w:r>
-      <w:proofErr w:type="spellEnd"/>
-      <w:r>
-        <w:t xml:space="preserve"> speelt. Door met je muis te klikken en te slepen, kan je de kaarten van locatie veranderen. Op deze manier kan je de kaarten op een volgorde leggen die voor jou makkelijk is. </w:t>
+        <w:t xml:space="preserve">Daarnaast heb je rechts het speelvlak. Hier liggen 9 of 14 kaarten, afhankelijk of je simpel of original speelt. Door met je muis te klikken en te slepen, kan je de kaarten van locatie veranderen. Op deze manier kan je de kaarten op een volgorde leggen die voor jou makkelijk is. </w:t>
       </w:r>
     </w:p>
     <w:p>
@@ -3121,15 +3129,7 @@
     <w:p>
       <w:r>
         <w:lastRenderedPageBreak/>
-        <w:t xml:space="preserve">Verder zijn er nog vier knoppen die een actie </w:t>
-      </w:r>
-      <w:proofErr w:type="spellStart"/>
-      <w:r>
-        <w:t>uitvoren</w:t>
-      </w:r>
-      <w:proofErr w:type="spellEnd"/>
-      <w:r>
-        <w:t>. Van boven naar beneden:</w:t>
+        <w:t>Verder zijn er nog vier knoppen die een actie uitvoren. Van boven naar beneden:</w:t>
       </w:r>
       <w:r>
         <w:br/>
@@ -3139,16 +3139,8 @@
         <w:rPr>
           <w:b/>
         </w:rPr>
-        <w:t xml:space="preserve">Save &amp; </w:t>
-      </w:r>
-      <w:proofErr w:type="spellStart"/>
-      <w:r>
-        <w:rPr>
-          <w:b/>
-        </w:rPr>
-        <w:t>Quit</w:t>
-      </w:r>
-      <w:proofErr w:type="spellEnd"/>
+        <w:t>Save &amp; Quit</w:t>
+      </w:r>
       <w:r>
         <w:t>’</w:t>
       </w:r>
@@ -3191,19 +3183,11 @@
         <w:br/>
         <w:t>‘</w:t>
       </w:r>
-      <w:proofErr w:type="spellStart"/>
       <w:r>
         <w:rPr>
           <w:b/>
         </w:rPr>
-        <w:t>Give</w:t>
-      </w:r>
-      <w:proofErr w:type="spellEnd"/>
-      <w:r>
-        <w:rPr>
-          <w:b/>
-        </w:rPr>
-        <w:t xml:space="preserve"> Up</w:t>
+        <w:t>Give Up</w:t>
       </w:r>
       <w:r>
         <w:t xml:space="preserve">’: De speler geeft op. De game wordt afgesloten, de score wordt niet genoteerd sinds het spel niet is afgerond. </w:t>
@@ -3211,23 +3195,7 @@
     </w:p>
     <w:p>
       <w:r>
-        <w:t xml:space="preserve">Op een gegeven moment is de stapel op en zijn alle </w:t>
-      </w:r>
-      <w:proofErr w:type="spellStart"/>
-      <w:r>
-        <w:t>set’s</w:t>
-      </w:r>
-      <w:proofErr w:type="spellEnd"/>
-      <w:r>
-        <w:t xml:space="preserve"> gevonden: Het spel is afgelopen. Er wordt een </w:t>
-      </w:r>
-      <w:proofErr w:type="spellStart"/>
-      <w:r>
-        <w:t>popup</w:t>
-      </w:r>
-      <w:proofErr w:type="spellEnd"/>
-      <w:r>
-        <w:t xml:space="preserve"> schermpje weergegeven met de mededeling dat het spel is afgelopen. De score wordt samen met de naam van de speler genoteerd op het scorebord. Op dit moment komt er in beeld de tekst ‘Game Over’ te staan. Met een klik ergens op het scherm wordt het menu weergegeven.</w:t>
+        <w:t>Op een gegeven moment is de stapel op en zijn alle set’s gevonden: Het spel is afgelopen. Er wordt een popup schermpje weergegeven met de mededeling dat het spel is afgelopen. De score wordt samen met de naam van de speler genoteerd op het scorebord. Op dit moment komt er in beeld de tekst ‘Game Over’ te staan. Met een klik ergens op het scherm wordt het menu weergegeven.</w:t>
       </w:r>
     </w:p>
     <w:p>
@@ -3262,23 +3230,7 @@
         <w:fldChar w:fldCharType="end"/>
       </w:r>
       <w:r>
-        <w:t>). Verder zijn er nog twee knoppen. De eerste genaamd ‘</w:t>
-      </w:r>
-      <w:proofErr w:type="spellStart"/>
-      <w:r>
-        <w:t>Clear</w:t>
-      </w:r>
-      <w:proofErr w:type="spellEnd"/>
-      <w:r>
-        <w:t xml:space="preserve"> Scores’ verwijdert alle score lijsten. De tweede knop ‘Back </w:t>
-      </w:r>
-      <w:proofErr w:type="spellStart"/>
-      <w:r>
-        <w:t>to</w:t>
-      </w:r>
-      <w:proofErr w:type="spellEnd"/>
-      <w:r>
-        <w:t xml:space="preserve"> Menu’ verwijst terug naar het menu scherm.</w:t>
+        <w:t>). Verder zijn er nog twee knoppen. De eerste genaamd ‘Clear Scores’ verwijdert alle score lijsten. De tweede knop ‘Back to Menu’ verwijst terug naar het menu scherm.</w:t>
       </w:r>
     </w:p>
     <w:p>
@@ -3287,25 +3239,15 @@
       </w:pPr>
       <w:bookmarkStart w:id="23" w:name="_Toc401217887"/>
       <w:bookmarkStart w:id="24" w:name="_Toc402384164"/>
-      <w:proofErr w:type="spellStart"/>
       <w:r>
         <w:t>About</w:t>
       </w:r>
       <w:bookmarkEnd w:id="23"/>
       <w:bookmarkEnd w:id="24"/>
-      <w:proofErr w:type="spellEnd"/>
-    </w:p>
-    <w:p>
-      <w:r>
-        <w:t xml:space="preserve">Op deze pagina is te vinden hoe het spel werkt, hoe je het spel moet spelen, welke dingen van belang zijn enzovoort. De enige knop die hier aanwezig is  de knop ‘Back </w:t>
-      </w:r>
-      <w:proofErr w:type="spellStart"/>
-      <w:r>
-        <w:t>to</w:t>
-      </w:r>
-      <w:proofErr w:type="spellEnd"/>
-      <w:r>
-        <w:t xml:space="preserve"> Menu’, deze knop verwijst naar het menu.</w:t>
+    </w:p>
+    <w:p>
+      <w:r>
+        <w:t>Op deze pagina is te vinden hoe het spel werkt, hoe je het spel moet spelen, welke dingen van belang zijn enzovoort. De enige knop die hier aanwezig is  de knop ‘Back to Menu’, deze knop verwijst naar het menu.</w:t>
       </w:r>
     </w:p>
     <w:p>
@@ -3357,136 +3299,102 @@
     </w:p>
     <w:p>
       <w:r>
-        <w:t xml:space="preserve">Er zijn meerder schermen. Het </w:t>
-      </w:r>
-      <w:proofErr w:type="spellStart"/>
-      <w:r>
-        <w:t>huidigge</w:t>
-      </w:r>
-      <w:proofErr w:type="spellEnd"/>
-      <w:r>
-        <w:t xml:space="preserve"> scherm wordt bijgehouden in de variabele </w:t>
-      </w:r>
-      <w:proofErr w:type="spellStart"/>
-      <w:r>
+        <w:t xml:space="preserve">Er zijn meerder schermen. Het huidigge scherm wordt bijgehouden in de variabele selectedScreen. Dit getal refereert naar een scherm. Welk scherm bij welk nummer hoort is te vinden in de variabele die beginnen met ‘SCREEN_’. </w:t>
+      </w:r>
+    </w:p>
+    <w:p>
+      <w:r>
+        <w:t xml:space="preserve">Om tussen verschillende schermen te gaan, zijn er een aantal functies die een ander scherm tonen. Deze zijn </w:t>
+      </w:r>
+      <w:r>
+        <w:rPr>
+          <w:i/>
+        </w:rPr>
+        <w:t>backToMenu</w:t>
+      </w:r>
+      <w:r>
+        <w:t xml:space="preserve">, </w:t>
+      </w:r>
+      <w:r>
+        <w:rPr>
+          <w:i/>
+        </w:rPr>
+        <w:t>showAboutScreen</w:t>
+      </w:r>
+      <w:r>
+        <w:t xml:space="preserve"> en </w:t>
+      </w:r>
+      <w:r>
+        <w:rPr>
+          <w:i/>
+        </w:rPr>
+        <w:t>showScoreScreen</w:t>
+      </w:r>
+      <w:r>
+        <w:t>. De</w:t>
+      </w:r>
+      <w:r>
+        <w:t>ze</w:t>
+      </w:r>
+      <w:r>
+        <w:t xml:space="preserve"> functies spreken voor zich.</w:t>
+      </w:r>
+    </w:p>
+    <w:p>
+      <w:r>
+        <w:t xml:space="preserve">Al deze verschillende schermen moeten op enig moment getekend worden. Het tekenen van schermen zijn ook een aantal functies voor: </w:t>
+      </w:r>
+      <w:r>
+        <w:rPr>
+          <w:i/>
+        </w:rPr>
+        <w:t>drawAbout</w:t>
+      </w:r>
+      <w:r>
+        <w:t xml:space="preserve">, </w:t>
+      </w:r>
+      <w:r>
+        <w:rPr>
+          <w:i/>
+        </w:rPr>
+        <w:t>drawMenu</w:t>
+      </w:r>
+      <w:r>
+        <w:t xml:space="preserve">, </w:t>
+      </w:r>
+      <w:r>
+        <w:rPr>
+          <w:i/>
+        </w:rPr>
+        <w:t>drawGame</w:t>
+      </w:r>
+      <w:r>
+        <w:t xml:space="preserve">, </w:t>
+      </w:r>
+      <w:r>
+        <w:rPr>
+          <w:i/>
+        </w:rPr>
+        <w:t>drawScoresScreen</w:t>
+      </w:r>
+      <w:r>
+        <w:t xml:space="preserve">. De juiste teken-functie aanroepen aan de hand van </w:t>
+      </w:r>
+      <w:r>
+        <w:rPr>
+          <w:i/>
+        </w:rPr>
         <w:t>selectedScreen</w:t>
       </w:r>
-      <w:proofErr w:type="spellEnd"/>
-      <w:r>
-        <w:t xml:space="preserve">. Dit getal refereert naar een scherm. Welk scherm bij welk nummer hoort is te vinden in de variabele die beginnen met ‘SCREEN_’. </w:t>
-      </w:r>
-    </w:p>
-    <w:p>
-      <w:r>
-        <w:t xml:space="preserve">Om tussen verschillende schermen te gaan, zijn er een aantal functies die een ander scherm tonen. Deze zijn </w:t>
-      </w:r>
-      <w:proofErr w:type="spellStart"/>
-      <w:r>
-        <w:rPr>
-          <w:i/>
-        </w:rPr>
-        <w:t>backToMenu</w:t>
-      </w:r>
-      <w:proofErr w:type="spellEnd"/>
-      <w:r>
-        <w:t xml:space="preserve">, </w:t>
-      </w:r>
-      <w:proofErr w:type="spellStart"/>
-      <w:r>
-        <w:rPr>
-          <w:i/>
-        </w:rPr>
-        <w:t>showAboutScreen</w:t>
-      </w:r>
-      <w:proofErr w:type="spellEnd"/>
-      <w:r>
-        <w:t xml:space="preserve"> en </w:t>
-      </w:r>
-      <w:proofErr w:type="spellStart"/>
-      <w:r>
-        <w:rPr>
-          <w:i/>
-        </w:rPr>
-        <w:t>showScoreScreen</w:t>
-      </w:r>
-      <w:proofErr w:type="spellEnd"/>
-      <w:r>
-        <w:t>. De</w:t>
-      </w:r>
-      <w:r>
-        <w:t>ze</w:t>
-      </w:r>
-      <w:r>
-        <w:t xml:space="preserve"> functies spreken voor zich.</w:t>
-      </w:r>
-    </w:p>
-    <w:p>
-      <w:r>
-        <w:t xml:space="preserve">Al deze verschillende schermen moeten op enig moment getekend worden. Het tekenen van schermen zijn ook een aantal functies voor: </w:t>
-      </w:r>
-      <w:proofErr w:type="spellStart"/>
-      <w:r>
-        <w:rPr>
-          <w:i/>
-        </w:rPr>
-        <w:t>drawAbout</w:t>
-      </w:r>
-      <w:proofErr w:type="spellEnd"/>
-      <w:r>
-        <w:t xml:space="preserve">, </w:t>
-      </w:r>
-      <w:proofErr w:type="spellStart"/>
-      <w:r>
-        <w:rPr>
-          <w:i/>
-        </w:rPr>
-        <w:t>drawMenu</w:t>
-      </w:r>
-      <w:proofErr w:type="spellEnd"/>
-      <w:r>
-        <w:t xml:space="preserve">, </w:t>
-      </w:r>
-      <w:proofErr w:type="spellStart"/>
-      <w:r>
-        <w:rPr>
-          <w:i/>
-        </w:rPr>
-        <w:t>drawGame</w:t>
-      </w:r>
-      <w:proofErr w:type="spellEnd"/>
-      <w:r>
-        <w:t xml:space="preserve">, </w:t>
-      </w:r>
-      <w:proofErr w:type="spellStart"/>
-      <w:r>
-        <w:rPr>
-          <w:i/>
-        </w:rPr>
-        <w:t>drawScoresScreen</w:t>
-      </w:r>
-      <w:proofErr w:type="spellEnd"/>
-      <w:r>
-        <w:t xml:space="preserve">. De juiste teken-functie aanroepen aan de hand van </w:t>
-      </w:r>
-      <w:proofErr w:type="spellStart"/>
-      <w:r>
-        <w:rPr>
-          <w:i/>
-        </w:rPr>
-        <w:t>selectedScreen</w:t>
-      </w:r>
-      <w:proofErr w:type="spellEnd"/>
       <w:r>
         <w:t xml:space="preserve"> wordt gedaan door de functie </w:t>
       </w:r>
-      <w:proofErr w:type="spellStart"/>
       <w:r>
         <w:rPr>
           <w:i/>
         </w:rPr>
         <w:t>drawScreen</w:t>
       </w:r>
-      <w:proofErr w:type="spellEnd"/>
       <w:r>
         <w:t>.</w:t>
       </w:r>
@@ -3495,60 +3403,30 @@
       <w:r>
         <w:t xml:space="preserve">Als laatste is er nog de variabele </w:t>
       </w:r>
-      <w:proofErr w:type="spellStart"/>
       <w:r>
         <w:rPr>
           <w:i/>
         </w:rPr>
         <w:t>popupTxt</w:t>
       </w:r>
-      <w:proofErr w:type="spellEnd"/>
-      <w:r>
-        <w:t xml:space="preserve">. Deze String houdt bij of er een </w:t>
-      </w:r>
-      <w:proofErr w:type="spellStart"/>
-      <w:r>
-        <w:t>overlay</w:t>
-      </w:r>
-      <w:proofErr w:type="spellEnd"/>
-      <w:r>
-        <w:t xml:space="preserve"> over het scherm ligt. Als dat het geval is, wordt er een half doorzichtige blauwe </w:t>
-      </w:r>
-      <w:proofErr w:type="spellStart"/>
-      <w:r>
-        <w:t>overlay</w:t>
-      </w:r>
-      <w:proofErr w:type="spellEnd"/>
-      <w:r>
-        <w:t xml:space="preserve"> weergegeven met in het midden groot de tekst die in </w:t>
-      </w:r>
-      <w:proofErr w:type="spellStart"/>
+      <w:r>
+        <w:t xml:space="preserve">. Deze String houdt bij of er een overlay over het scherm ligt. Als dat het geval is, wordt er een half doorzichtige blauwe overlay weergegeven met in het midden groot de tekst die in </w:t>
+      </w:r>
       <w:r>
         <w:rPr>
           <w:i/>
         </w:rPr>
         <w:t>popupTxt</w:t>
       </w:r>
-      <w:proofErr w:type="spellEnd"/>
-      <w:r>
-        <w:t xml:space="preserve"> staat. Het tekenen van deze </w:t>
-      </w:r>
-      <w:proofErr w:type="spellStart"/>
-      <w:r>
-        <w:t>overlay</w:t>
-      </w:r>
-      <w:proofErr w:type="spellEnd"/>
-      <w:r>
-        <w:t xml:space="preserve"> en tekst wordt gedaan door de functie </w:t>
-      </w:r>
-      <w:proofErr w:type="spellStart"/>
+      <w:r>
+        <w:t xml:space="preserve"> staat. Het tekenen van deze overlay en tekst wordt gedaan door de functie </w:t>
+      </w:r>
       <w:r>
         <w:rPr>
           <w:i/>
         </w:rPr>
         <w:t>drawPopupScreen</w:t>
       </w:r>
-      <w:proofErr w:type="spellEnd"/>
       <w:r>
         <w:t>.</w:t>
       </w:r>
@@ -3567,14 +3445,12 @@
       <w:r>
         <w:t xml:space="preserve">Door het hele programma worden knoppen gebruikt. Alle informatie over knoppen is opgeslagen in twee arrays: </w:t>
       </w:r>
-      <w:proofErr w:type="spellStart"/>
       <w:r>
         <w:rPr>
           <w:i/>
         </w:rPr>
         <w:t>buttonData</w:t>
       </w:r>
-      <w:proofErr w:type="spellEnd"/>
       <w:r>
         <w:rPr>
           <w:i/>
@@ -3584,14 +3460,12 @@
       <w:r>
         <w:t xml:space="preserve"> en </w:t>
       </w:r>
-      <w:proofErr w:type="spellStart"/>
       <w:r>
         <w:rPr>
           <w:i/>
         </w:rPr>
         <w:t>buttonTxt</w:t>
       </w:r>
-      <w:proofErr w:type="spellEnd"/>
       <w:r>
         <w:rPr>
           <w:i/>
@@ -3604,19 +3478,11 @@
       <w:r>
         <w:t xml:space="preserve">kan je met de functie </w:t>
       </w:r>
-      <w:proofErr w:type="spellStart"/>
-      <w:r>
-        <w:rPr>
-          <w:i/>
-        </w:rPr>
-        <w:t>buttonIdToLocation</w:t>
-      </w:r>
-      <w:proofErr w:type="spellEnd"/>
-      <w:r>
-        <w:rPr>
-          <w:i/>
-        </w:rPr>
-        <w:t xml:space="preserve"> </w:t>
+      <w:r>
+        <w:rPr>
+          <w:i/>
+        </w:rPr>
+        <w:t xml:space="preserve">buttonIdToLocation </w:t>
       </w:r>
       <w:r>
         <w:t>het identificatie nummer omzetten naar een locatie nummer. Met dit locatie nummer kan binnen de twee arrays de juiste data gevonden worden.</w:t>
@@ -3624,24 +3490,14 @@
     </w:p>
     <w:p>
       <w:r>
-        <w:t xml:space="preserve">Navigeren binnen het </w:t>
-      </w:r>
-      <w:proofErr w:type="spellStart"/>
-      <w:r>
-        <w:t>buttonData</w:t>
-      </w:r>
-      <w:proofErr w:type="spellEnd"/>
-      <w:r>
-        <w:t xml:space="preserve"> array kan door middel van acht numerieke variabelen die allemaal beginnen met ‘BUTON_’.  Een nieuwe knop toevoegen kan met de functie </w:t>
-      </w:r>
-      <w:proofErr w:type="spellStart"/>
+        <w:t xml:space="preserve">Navigeren binnen het buttonData array kan door middel van acht numerieke variabelen die allemaal beginnen met ‘BUTON_’.  Een nieuwe knop toevoegen kan met de functie </w:t>
+      </w:r>
       <w:r>
         <w:rPr>
           <w:i/>
         </w:rPr>
         <w:t>addButon</w:t>
       </w:r>
-      <w:proofErr w:type="spellEnd"/>
       <w:r>
         <w:t>.</w:t>
       </w:r>
@@ -3650,28 +3506,24 @@
       <w:r>
         <w:t xml:space="preserve">Om elke knop een actie te geven, is er de functie </w:t>
       </w:r>
-      <w:proofErr w:type="spellStart"/>
       <w:r>
         <w:rPr>
           <w:i/>
         </w:rPr>
         <w:t>doButtonAction</w:t>
       </w:r>
-      <w:proofErr w:type="spellEnd"/>
       <w:r>
         <w:t>. Deze functie roept door middel van het button identifica</w:t>
       </w:r>
       <w:r>
         <w:t xml:space="preserve">tie nummer de juiste actie aan. Het zoeken naar een bepaalde knop met een x en y locatie, kan door middel van de functie </w:t>
       </w:r>
-      <w:proofErr w:type="spellStart"/>
       <w:r>
         <w:rPr>
           <w:i/>
         </w:rPr>
         <w:t>getButtonAtLocation</w:t>
       </w:r>
-      <w:proofErr w:type="spellEnd"/>
       <w:r>
         <w:t xml:space="preserve">. </w:t>
       </w:r>
@@ -3680,14 +3532,12 @@
       <w:r>
         <w:t xml:space="preserve">Het tekenen van de juiste knoppen wordt gedaan in de functie </w:t>
       </w:r>
-      <w:proofErr w:type="spellStart"/>
       <w:r>
         <w:rPr>
           <w:i/>
         </w:rPr>
         <w:t>drawButtons</w:t>
       </w:r>
-      <w:proofErr w:type="spellEnd"/>
       <w:r>
         <w:t xml:space="preserve">.  </w:t>
       </w:r>
@@ -3775,27 +3625,38 @@
       <w:r>
         <w:t xml:space="preserve">Figuur </w:t>
       </w:r>
-      <w:fldSimple w:instr=" SEQ Figuur \* ARABIC ">
-        <w:r>
-          <w:rPr>
-            <w:noProof/>
-          </w:rPr>
-          <w:t>1</w:t>
-        </w:r>
-      </w:fldSimple>
+      <w:r>
+        <w:fldChar w:fldCharType="begin"/>
+      </w:r>
+      <w:r>
+        <w:instrText xml:space="preserve"> SEQ Figuur \* ARABIC </w:instrText>
+      </w:r>
+      <w:r>
+        <w:fldChar w:fldCharType="separate"/>
+      </w:r>
+      <w:r>
+        <w:rPr>
+          <w:noProof/>
+        </w:rPr>
+        <w:t>1</w:t>
+      </w:r>
+      <w:r>
+        <w:rPr>
+          <w:noProof/>
+        </w:rPr>
+        <w:fldChar w:fldCharType="end"/>
+      </w:r>
     </w:p>
     <w:p>
       <w:r>
         <w:t xml:space="preserve">Om met het score bord te werken, zijn er een aantal functies. Ten eerste heb je de </w:t>
       </w:r>
-      <w:proofErr w:type="spellStart"/>
       <w:r>
         <w:rPr>
           <w:i/>
         </w:rPr>
         <w:t>initScoreBoard</w:t>
       </w:r>
-      <w:proofErr w:type="spellEnd"/>
       <w:r>
         <w:t xml:space="preserve"> functie. Deze moet aan het begin van het programma worden aangeroepen. </w:t>
       </w:r>
@@ -3807,14 +3668,12 @@
       <w:r>
         <w:t xml:space="preserve">Het laden van scores wordt gedaan door de functie </w:t>
       </w:r>
-      <w:proofErr w:type="spellStart"/>
       <w:r>
         <w:rPr>
           <w:i/>
         </w:rPr>
         <w:t>loadScoreBoard</w:t>
       </w:r>
-      <w:proofErr w:type="spellEnd"/>
       <w:r>
         <w:t xml:space="preserve">. </w:t>
       </w:r>
@@ -3827,14 +3686,12 @@
       <w:r>
         <w:t xml:space="preserve">is </w:t>
       </w:r>
-      <w:proofErr w:type="spellStart"/>
       <w:r>
         <w:rPr>
           <w:i/>
         </w:rPr>
         <w:t>saveScoreBoard</w:t>
       </w:r>
-      <w:proofErr w:type="spellEnd"/>
       <w:r>
         <w:t xml:space="preserve">. Deze functie slaat de scores op in een bestand op de computer. </w:t>
       </w:r>
@@ -3846,28 +3703,24 @@
       <w:r>
         <w:t xml:space="preserve">Om de scores in de goede volgorde weer te geven, moeten de scores geordend worden. Dit gebeurt in de functie </w:t>
       </w:r>
-      <w:proofErr w:type="spellStart"/>
       <w:r>
         <w:rPr>
           <w:i/>
         </w:rPr>
         <w:t>orderScoreBoard</w:t>
       </w:r>
-      <w:proofErr w:type="spellEnd"/>
       <w:r>
         <w:t xml:space="preserve">. </w:t>
       </w:r>
       <w:r>
         <w:t xml:space="preserve">Als laatste is er de </w:t>
       </w:r>
-      <w:proofErr w:type="spellStart"/>
       <w:r>
         <w:rPr>
           <w:i/>
         </w:rPr>
         <w:t>drawScoreList</w:t>
       </w:r>
-      <w:proofErr w:type="spellEnd"/>
       <w:r>
         <w:t xml:space="preserve"> functie. Hierin wordt een score lijst getekend. </w:t>
       </w:r>
@@ -3876,78 +3729,40 @@
       <w:r>
         <w:t xml:space="preserve">Er mogen altijd maar maximaal vijf scores zijn opgeslagen, daarom is er een functie die het scores array inkrimpt tot vijf. Deze functie heet </w:t>
       </w:r>
-      <w:proofErr w:type="spellStart"/>
       <w:r>
         <w:rPr>
           <w:i/>
         </w:rPr>
         <w:t>maximizeScoreBoard</w:t>
       </w:r>
-      <w:proofErr w:type="spellEnd"/>
       <w:r>
         <w:t>.</w:t>
       </w:r>
       <w:r>
-        <w:t xml:space="preserve"> De actie achter de knop “</w:t>
-      </w:r>
-      <w:proofErr w:type="spellStart"/>
-      <w:r>
-        <w:t>Clear</w:t>
-      </w:r>
-      <w:proofErr w:type="spellEnd"/>
-      <w:r>
-        <w:t xml:space="preserve"> </w:t>
-      </w:r>
-      <w:proofErr w:type="spellStart"/>
-      <w:r>
-        <w:t>Scoers</w:t>
-      </w:r>
-      <w:proofErr w:type="spellEnd"/>
-      <w:r>
-        <w:t xml:space="preserve">” zit de functie </w:t>
-      </w:r>
-      <w:proofErr w:type="spellStart"/>
+        <w:t xml:space="preserve"> De actie achter de knop “Clear Scoers” zit de functie </w:t>
+      </w:r>
       <w:r>
         <w:rPr>
           <w:i/>
         </w:rPr>
         <w:t>clearScores</w:t>
       </w:r>
-      <w:proofErr w:type="spellEnd"/>
-      <w:r>
-        <w:t xml:space="preserve">. Deze functie verwijdert alle score </w:t>
-      </w:r>
-      <w:proofErr w:type="spellStart"/>
-      <w:r>
-        <w:t>entry’s</w:t>
-      </w:r>
-      <w:proofErr w:type="spellEnd"/>
-      <w:r>
-        <w:t xml:space="preserve">. </w:t>
+      <w:r>
+        <w:t xml:space="preserve">. Deze functie verwijdert alle score entry’s. </w:t>
       </w:r>
     </w:p>
     <w:p>
       <w:r>
         <w:t xml:space="preserve">Om nieuwe scores toe te voegen is er de functie </w:t>
       </w:r>
-      <w:proofErr w:type="spellStart"/>
       <w:r>
         <w:rPr>
           <w:i/>
         </w:rPr>
         <w:t>addScoreEntry</w:t>
       </w:r>
-      <w:proofErr w:type="spellEnd"/>
-      <w:r>
-        <w:t xml:space="preserve">. Deze doet niks anders dan een </w:t>
-      </w:r>
-      <w:proofErr w:type="spellStart"/>
-      <w:r>
-        <w:t>row</w:t>
-      </w:r>
-      <w:proofErr w:type="spellEnd"/>
-      <w:r>
-        <w:t xml:space="preserve"> toevoegen in het </w:t>
+      <w:r>
+        <w:t xml:space="preserve">. Deze doet niks anders dan een row toevoegen in het </w:t>
       </w:r>
     </w:p>
     <w:p/>
@@ -4088,11 +3903,9 @@
             </w:tcBorders>
           </w:tcPr>
           <w:p>
-            <w:proofErr w:type="spellStart"/>
             <w:r>
               <w:t>Yellow</w:t>
             </w:r>
-            <w:proofErr w:type="spellEnd"/>
           </w:p>
         </w:tc>
         <w:tc>
@@ -4132,11 +3945,9 @@
             </w:tcBorders>
           </w:tcPr>
           <w:p>
-            <w:proofErr w:type="spellStart"/>
             <w:r>
               <w:t>Ellipse</w:t>
             </w:r>
-            <w:proofErr w:type="spellEnd"/>
           </w:p>
         </w:tc>
         <w:tc>
@@ -4221,11 +4032,9 @@
             </w:tcBorders>
           </w:tcPr>
           <w:p>
-            <w:proofErr w:type="spellStart"/>
             <w:r>
               <w:t>Triangle</w:t>
             </w:r>
-            <w:proofErr w:type="spellEnd"/>
           </w:p>
         </w:tc>
         <w:tc>
@@ -4265,11 +4074,9 @@
             </w:tcBorders>
           </w:tcPr>
           <w:p>
-            <w:proofErr w:type="spellStart"/>
             <w:r>
               <w:t>One</w:t>
             </w:r>
-            <w:proofErr w:type="spellEnd"/>
           </w:p>
         </w:tc>
         <w:tc>
@@ -4310,11 +4117,9 @@
             </w:tcBorders>
           </w:tcPr>
           <w:p>
-            <w:proofErr w:type="spellStart"/>
             <w:r>
               <w:t>Two</w:t>
             </w:r>
-            <w:proofErr w:type="spellEnd"/>
           </w:p>
         </w:tc>
         <w:tc>
@@ -4488,11 +4293,9 @@
             </w:tcBorders>
           </w:tcPr>
           <w:p>
-            <w:proofErr w:type="spellStart"/>
             <w:r>
               <w:t>Purple</w:t>
             </w:r>
-            <w:proofErr w:type="spellEnd"/>
           </w:p>
         </w:tc>
         <w:tc>
@@ -4546,23 +4349,7 @@
           </w:tcPr>
           <w:p>
             <w:r>
-              <w:t>Er is geen achtergrondkleur. (</w:t>
-            </w:r>
-            <w:proofErr w:type="spellStart"/>
-            <w:r>
-              <w:t>simple</w:t>
-            </w:r>
-            <w:proofErr w:type="spellEnd"/>
-            <w:r>
-              <w:t xml:space="preserve"> </w:t>
-            </w:r>
-            <w:proofErr w:type="spellStart"/>
-            <w:r>
-              <w:t>version</w:t>
-            </w:r>
-            <w:proofErr w:type="spellEnd"/>
-            <w:r>
-              <w:t>)</w:t>
+              <w:t>Er is geen achtergrondkleur. (simple version)</w:t>
             </w:r>
           </w:p>
         </w:tc>
@@ -4577,36 +4364,30 @@
       <w:r>
         <w:t xml:space="preserve">Als eerste moet er een stapel kaarten gemaakt worden. Dit wordt gedaan door de functie </w:t>
       </w:r>
-      <w:proofErr w:type="spellStart"/>
       <w:r>
         <w:rPr>
           <w:i/>
         </w:rPr>
         <w:t>getCardStack</w:t>
       </w:r>
-      <w:proofErr w:type="spellEnd"/>
       <w:r>
         <w:t xml:space="preserve">. Deze methode maakt gebruik van de functie </w:t>
       </w:r>
-      <w:proofErr w:type="spellStart"/>
       <w:r>
         <w:rPr>
           <w:i/>
         </w:rPr>
         <w:t>makeCard</w:t>
       </w:r>
-      <w:proofErr w:type="spellEnd"/>
       <w:r>
         <w:t xml:space="preserve">. In </w:t>
       </w:r>
-      <w:proofErr w:type="spellStart"/>
       <w:r>
         <w:rPr>
           <w:i/>
         </w:rPr>
         <w:t>makeCard</w:t>
       </w:r>
-      <w:proofErr w:type="spellEnd"/>
       <w:r>
         <w:t xml:space="preserve"> wordt een kaart gemaakt met de gegeven </w:t>
       </w:r>
@@ -4690,37 +4471,19 @@
         </w:drawing>
       </w:r>
       <w:r>
-        <w:t xml:space="preserve">Voor gebruik moet deze stapel kaarten moet geschud worden. Het schudden van een stapel kaarten wordt gedaan door de methode </w:t>
-      </w:r>
-      <w:proofErr w:type="spellStart"/>
-      <w:r>
-        <w:t>shuffleStack</w:t>
-      </w:r>
-      <w:proofErr w:type="spellEnd"/>
-      <w:r>
-        <w:t>. Dit schudden ga ik implementeren volgens het ‘</w:t>
-      </w:r>
-      <w:proofErr w:type="spellStart"/>
-      <w:r>
-        <w:t>fisher-yates</w:t>
-      </w:r>
-      <w:proofErr w:type="spellEnd"/>
-      <w:r>
-        <w:t>’ algoritme.</w:t>
+        <w:t>Voor gebruik moet deze stapel kaarten moet geschud worden. Het schudden van een stapel kaarten wordt gedaan door de methode shuffleStack. Dit schudden ga ik implementeren volgens het ‘fisher-yates’ algoritme.</w:t>
       </w:r>
     </w:p>
     <w:p>
       <w:r>
         <w:t xml:space="preserve">Nu zijn we aangekomen bij de functie waar het hele programma om draait: </w:t>
       </w:r>
-      <w:proofErr w:type="spellStart"/>
       <w:r>
         <w:rPr>
           <w:i/>
         </w:rPr>
         <w:t>isSet</w:t>
       </w:r>
-      <w:proofErr w:type="spellEnd"/>
       <w:r>
         <w:t>. Deze functie kijkt of een aantal kaarten samen een set vormen.</w:t>
       </w:r>
@@ -4752,22 +4515,18 @@
       <w:r>
         <w:t xml:space="preserve">De keuring of een String uit helemaal de zelfde of helemaal verschillende karakters bestaat wordt gedaan in de functie </w:t>
       </w:r>
-      <w:proofErr w:type="spellStart"/>
       <w:r>
         <w:rPr>
           <w:i/>
         </w:rPr>
         <w:t>isSameOrDiff</w:t>
       </w:r>
-      <w:proofErr w:type="spellEnd"/>
       <w:r>
         <w:t xml:space="preserve">. Deze functie gebruikt twee </w:t>
       </w:r>
-      <w:proofErr w:type="spellStart"/>
       <w:r>
         <w:t>regular</w:t>
       </w:r>
-      <w:proofErr w:type="spellEnd"/>
       <w:r>
         <w:t xml:space="preserve"> expressies. </w:t>
       </w:r>
@@ -4779,14 +4538,12 @@
       <w:r>
         <w:t xml:space="preserve">Nu zijn er kaarten, maar er is nog niks op het scherm. Om deze overstap te maken komt er een functie genaamd </w:t>
       </w:r>
-      <w:proofErr w:type="spellStart"/>
       <w:r>
         <w:rPr>
           <w:i/>
         </w:rPr>
         <w:t>addCardToScreen</w:t>
       </w:r>
-      <w:proofErr w:type="spellEnd"/>
       <w:r>
         <w:t>. Deze functie pakt de laatste stapel van de stapel kaarten (</w:t>
       </w:r>
@@ -4808,25 +4565,21 @@
         <w:lastRenderedPageBreak/>
         <w:t xml:space="preserve">Omdat de kaart-knoppen apart getekend moeten worden, moet er een aparte teken functie zijn. Deze functie gaat </w:t>
       </w:r>
-      <w:proofErr w:type="spellStart"/>
       <w:r>
         <w:rPr>
           <w:i/>
         </w:rPr>
         <w:t>drawCard</w:t>
       </w:r>
-      <w:proofErr w:type="spellEnd"/>
       <w:r>
         <w:t xml:space="preserve"> heten. Deze functie hoeft alleen een locatie van de knop binnen het </w:t>
       </w:r>
-      <w:proofErr w:type="spellStart"/>
       <w:r>
         <w:rPr>
           <w:i/>
         </w:rPr>
         <w:t>buttonData</w:t>
       </w:r>
-      <w:proofErr w:type="spellEnd"/>
       <w:r>
         <w:t xml:space="preserve"> array te weten, zodat de functie zelf de benodigde data daaruit kan halen. De kleuren die deze functie gebruikt om te tekenen komen uit de variabelen die beginnen met “COL_”. </w:t>
       </w:r>
@@ -4835,123 +4588,60 @@
       <w:r>
         <w:t xml:space="preserve">Dan komen er nog twee functies die de standaard locatie van kaarten op het scherm berekent. De eerste is </w:t>
       </w:r>
-      <w:proofErr w:type="spellStart"/>
       <w:r>
         <w:rPr>
           <w:i/>
         </w:rPr>
         <w:t>getDefaultCardLocation</w:t>
       </w:r>
-      <w:proofErr w:type="spellEnd"/>
       <w:r>
         <w:t xml:space="preserve">. Deze functie kan aan de hand van de rij en column van een kaart de standaard x en y pixel locatie op het scherm terug geven. De </w:t>
       </w:r>
       <w:r>
         <w:t xml:space="preserve">functie </w:t>
       </w:r>
-      <w:proofErr w:type="spellStart"/>
-      <w:r>
-        <w:rPr>
-          <w:i/>
-        </w:rPr>
-        <w:t>getSelectedCardLocation</w:t>
-      </w:r>
-      <w:proofErr w:type="spellEnd"/>
-      <w:r>
-        <w:rPr>
-          <w:i/>
-        </w:rPr>
-        <w:t xml:space="preserve"> </w:t>
-      </w:r>
-      <w:r>
-        <w:t xml:space="preserve">geeft een </w:t>
-      </w:r>
-      <w:proofErr w:type="spellStart"/>
-      <w:r>
-        <w:t>x,y,breedte</w:t>
-      </w:r>
-      <w:proofErr w:type="spellEnd"/>
-      <w:r>
-        <w:t xml:space="preserve"> en hoogte van de schermlocatie van de selectie vakjes linksonder. Deze twee locatie functies kunnen gebruikt worden om de kaarten van locatie te verplaatsen.</w:t>
-      </w:r>
-    </w:p>
-    <w:p>
-      <w:r>
-        <w:t xml:space="preserve">Zoals eerder beschreven, heeft elke knop een identificatie nummer. Dit button </w:t>
-      </w:r>
-      <w:proofErr w:type="spellStart"/>
-      <w:r>
-        <w:t>id</w:t>
-      </w:r>
-      <w:proofErr w:type="spellEnd"/>
-      <w:r>
-        <w:t xml:space="preserve"> nummer kan worden omgevormd tot een kaart identificatie nummer. Dit nummer wordt gebruikt om </w:t>
-      </w:r>
-      <w:proofErr w:type="spellStart"/>
-      <w:r>
-        <w:t>onderandere</w:t>
-      </w:r>
-      <w:proofErr w:type="spellEnd"/>
-      <w:r>
-        <w:t xml:space="preserve"> de locatie op het scherm te bepalen. Deze omvorming wordt gedaan door </w:t>
-      </w:r>
-      <w:proofErr w:type="spellStart"/>
+      <w:r>
+        <w:rPr>
+          <w:i/>
+        </w:rPr>
+        <w:t xml:space="preserve">getSelectedCardLocation </w:t>
+      </w:r>
+      <w:r>
+        <w:t>geeft een x,y,breedte en hoogte van de schermlocatie van de selectie vakjes linksonder. Deze twee locatie functies kunnen gebruikt worden om de kaarten van locatie te verplaatsen.</w:t>
+      </w:r>
+    </w:p>
+    <w:p>
+      <w:r>
+        <w:t xml:space="preserve">Zoals eerder beschreven, heeft elke knop een identificatie nummer. Dit button id nummer kan worden omgevormd tot een kaart identificatie nummer. Dit nummer wordt gebruikt om onderandere de locatie op het scherm te bepalen. Deze omvorming wordt gedaan door </w:t>
+      </w:r>
       <w:r>
         <w:rPr>
           <w:i/>
         </w:rPr>
         <w:t>buttonIdToCardID</w:t>
       </w:r>
-      <w:proofErr w:type="spellEnd"/>
-      <w:r>
-        <w:t xml:space="preserve">. Het terug vormen van kaart </w:t>
-      </w:r>
-      <w:proofErr w:type="spellStart"/>
-      <w:r>
-        <w:t>id</w:t>
-      </w:r>
-      <w:proofErr w:type="spellEnd"/>
-      <w:r>
-        <w:t xml:space="preserve"> naar knop </w:t>
-      </w:r>
-      <w:proofErr w:type="spellStart"/>
-      <w:r>
-        <w:t>id</w:t>
-      </w:r>
-      <w:proofErr w:type="spellEnd"/>
-      <w:r>
-        <w:t xml:space="preserve"> wordt gedaan door de functie </w:t>
-      </w:r>
-      <w:proofErr w:type="spellStart"/>
-      <w:r>
-        <w:t>cardIdToButtonId</w:t>
-      </w:r>
-      <w:proofErr w:type="spellEnd"/>
+      <w:r>
+        <w:t>. Het terug vormen van kaart id naar knop id wordt gedaan door de functie cardIdToButtonId.</w:t>
+      </w:r>
+    </w:p>
+    <w:p>
+      <w:r>
+        <w:t xml:space="preserve">Wil je nu een kaart identificatie nummer vinden dat nog niet gebruikt is, dan moet er een zoekactie gestart worden. Deze zoekactie gaat verzorgd worden door de functie </w:t>
+      </w:r>
+      <w:r>
+        <w:rPr>
+          <w:i/>
+        </w:rPr>
+        <w:t>getEmptyCardID</w:t>
+      </w:r>
       <w:r>
         <w:t>.</w:t>
       </w:r>
     </w:p>
     <w:p>
       <w:r>
-        <w:t xml:space="preserve">Wil je nu een kaart identificatie nummer vinden dat nog niet gebruikt is, dan moet er een zoekactie gestart worden. Deze zoekactie gaat verzorgd worden door de functie </w:t>
-      </w:r>
-      <w:proofErr w:type="spellStart"/>
-      <w:r>
-        <w:rPr>
-          <w:i/>
-        </w:rPr>
-        <w:t>getEmptyCardID</w:t>
-      </w:r>
-      <w:proofErr w:type="spellEnd"/>
-      <w:r>
-        <w:t>.</w:t>
-      </w:r>
-    </w:p>
-    <w:p>
-      <w:r>
         <w:t xml:space="preserve">Nu liggen de kaarten op het scherm, maar nu kan er nog niks mee gedaan worden. Er zijn drie functies die de kaart acties verzorgen. De eerste is </w:t>
       </w:r>
-      <w:proofErr w:type="spellStart"/>
       <w:r>
         <w:rPr>
           <w:i/>
@@ -4970,7 +4660,6 @@
         </w:rPr>
         <w:t>Action</w:t>
       </w:r>
-      <w:proofErr w:type="spellEnd"/>
       <w:r>
         <w:t>. Deze functie wordt aangeroepen als de muis wordt ingedrukt boven een kaart. Binnen deze functie moet de kaart locatie gelinkt worden aan de locatie van de muis.</w:t>
       </w:r>
@@ -4979,14 +4668,12 @@
       <w:r>
         <w:t xml:space="preserve">Als de muis over het game scherm ingedrukt bewogen wordt, dan is er een kans dat er een kaart verschoven moet worden. Deze check en de daaropvolgende actie wordt geregeld door de functie </w:t>
       </w:r>
-      <w:proofErr w:type="spellStart"/>
       <w:r>
         <w:rPr>
           <w:i/>
         </w:rPr>
         <w:t>cardDragAction</w:t>
       </w:r>
-      <w:proofErr w:type="spellEnd"/>
       <w:r>
         <w:t xml:space="preserve">. </w:t>
       </w:r>
@@ -5000,25 +4687,21 @@
       <w:r>
         <w:t xml:space="preserve">Dan is er nog de knop “Order Cards”. Bij een druk op deze knop moeten de kaarten op de originele plek worden gelegd. Dit ordenen wordt gedaan door de functie </w:t>
       </w:r>
-      <w:proofErr w:type="spellStart"/>
       <w:r>
         <w:rPr>
           <w:i/>
         </w:rPr>
         <w:t>orderCards</w:t>
       </w:r>
-      <w:proofErr w:type="spellEnd"/>
       <w:r>
         <w:t xml:space="preserve">. Deze functie gaat alle kaarten langs en zet ze op de standaard plek die wordt berekend door de functie </w:t>
       </w:r>
-      <w:proofErr w:type="spellStart"/>
       <w:r>
         <w:rPr>
           <w:i/>
         </w:rPr>
         <w:t>getDefaultCardLocation</w:t>
       </w:r>
-      <w:proofErr w:type="spellEnd"/>
       <w:r>
         <w:t>.</w:t>
       </w:r>
@@ -5058,54 +4741,40 @@
       <w:r>
         <w:t xml:space="preserve">Er komen maar vier functies die dit gedeelte gaan beheren. Als eerste heb je </w:t>
       </w:r>
-      <w:proofErr w:type="spellStart"/>
       <w:r>
         <w:rPr>
           <w:i/>
         </w:rPr>
         <w:t>addSelectedCard</w:t>
       </w:r>
-      <w:proofErr w:type="spellEnd"/>
       <w:r>
         <w:t xml:space="preserve"> en </w:t>
       </w:r>
-      <w:proofErr w:type="spellStart"/>
       <w:r>
         <w:rPr>
           <w:i/>
         </w:rPr>
         <w:t>removeSelectedCard</w:t>
       </w:r>
-      <w:proofErr w:type="spellEnd"/>
       <w:r>
         <w:t>. De functionaliteit van deze zijn vanzelf sprekend. Je geeft een kaart, en deze wordt aan de selectie toegevoegd of verwijdert.</w:t>
       </w:r>
     </w:p>
     <w:p>
       <w:r>
-        <w:t xml:space="preserve">Om nu alle geselecteerde kaarten in één keer weg te halen, komt er de functie </w:t>
-      </w:r>
-      <w:proofErr w:type="spellStart"/>
-      <w:r>
-        <w:t>removeAllSelectedCards</w:t>
-      </w:r>
-      <w:proofErr w:type="spellEnd"/>
-      <w:r>
-        <w:t>.</w:t>
+        <w:t>Om nu alle geselecteerde kaarten in één keer weg te halen, komt er de functie removeAllSelectedCards.</w:t>
       </w:r>
     </w:p>
     <w:p>
       <w:r>
         <w:t xml:space="preserve">Als laatste is er de functie </w:t>
       </w:r>
-      <w:proofErr w:type="spellStart"/>
       <w:r>
         <w:rPr>
           <w:i/>
         </w:rPr>
         <w:t>isSelectedSpotFree</w:t>
       </w:r>
-      <w:proofErr w:type="spellEnd"/>
       <w:r>
         <w:t xml:space="preserve">. Deze functie geeft waar of onwaar terug, afhankelijk of er een lege plek bij de selectie is. </w:t>
       </w:r>
@@ -5132,52 +4801,32 @@
       <w:r>
         <w:t xml:space="preserve">Ten eerste komt er de functie </w:t>
       </w:r>
-      <w:proofErr w:type="spellStart"/>
       <w:r>
         <w:rPr>
           <w:i/>
         </w:rPr>
         <w:t>startGame</w:t>
       </w:r>
-      <w:proofErr w:type="spellEnd"/>
       <w:r>
         <w:t xml:space="preserve">. Deze functie start het spel op. </w:t>
       </w:r>
       <w:r>
-        <w:t xml:space="preserve">Als eerste wordt een popschermpje met een invoer vak getoond met de vraag wat de naam van de speler is. De speler-naam wordt onthouden om aan het einde van de game de naam samen met de score toe te voegen aan het scorebord. Daarna worden alle variabelen </w:t>
-      </w:r>
-      <w:proofErr w:type="spellStart"/>
-      <w:r>
-        <w:t>geïnitializeerd</w:t>
-      </w:r>
-      <w:proofErr w:type="spellEnd"/>
-      <w:r>
-        <w:t xml:space="preserve">. Zo wordt ook een stapel kaarten gemaakt. Ook wordt hier de stapel geschud en wordt de game timer gestart. </w:t>
-      </w:r>
-      <w:r>
-        <w:t xml:space="preserve">Deze functie heeft als argument een </w:t>
-      </w:r>
-      <w:proofErr w:type="spellStart"/>
-      <w:r>
-        <w:t>boolean</w:t>
-      </w:r>
-      <w:proofErr w:type="spellEnd"/>
-      <w:r>
-        <w:t xml:space="preserve"> die aangeeft of het spel op originele of simpele modus gestart moet worden.</w:t>
+        <w:t xml:space="preserve">Als eerste wordt een popschermpje met een invoer vak getoond met de vraag wat de naam van de speler is. De speler-naam wordt onthouden om aan het einde van de game de naam samen met de score toe te voegen aan het scorebord. Daarna worden alle variabelen geïnitializeerd. Zo wordt ook een stapel kaarten gemaakt. Ook wordt hier de stapel geschud en wordt de game timer gestart. </w:t>
+      </w:r>
+      <w:r>
+        <w:t>Deze functie heeft als argument een boolean die aangeeft of het spel op originele of simpele modus gestart moet worden.</w:t>
       </w:r>
     </w:p>
     <w:p>
       <w:r>
         <w:t xml:space="preserve">Als tweede komt er de functie </w:t>
       </w:r>
-      <w:proofErr w:type="spellStart"/>
       <w:r>
         <w:rPr>
           <w:i/>
         </w:rPr>
         <w:t>updateGameInfo</w:t>
       </w:r>
-      <w:proofErr w:type="spellEnd"/>
       <w:r>
         <w:t xml:space="preserve">. Deze update zo nodig de status van de knop “Hand In”. Als er een set geselecteerd is wordt deze knop groen en als er een verkeerde set geselecteerd is wordt deze knop rood. Daarbij verandert ook de tekst van de knop. </w:t>
       </w:r>
@@ -5186,33 +4835,21 @@
       <w:r>
         <w:t xml:space="preserve">Daarnaast kijkt de </w:t>
       </w:r>
-      <w:proofErr w:type="spellStart"/>
       <w:r>
         <w:rPr>
           <w:i/>
         </w:rPr>
         <w:t>updateGameInfo</w:t>
       </w:r>
-      <w:proofErr w:type="spellEnd"/>
-      <w:r>
-        <w:t xml:space="preserve"> of de speler game over is. Als er geen mogelijke sets meer zijn, dan is de game klaar en moet de score worden toegevoegd aan het score bord. Daarna moet er een </w:t>
-      </w:r>
-      <w:proofErr w:type="spellStart"/>
-      <w:r>
-        <w:t>overlay</w:t>
-      </w:r>
-      <w:proofErr w:type="spellEnd"/>
-      <w:r>
-        <w:t xml:space="preserve"> met “Game Over” worden weergegeven. Dit wordt allemaal geregeld binnen de  </w:t>
-      </w:r>
-      <w:proofErr w:type="spellStart"/>
+      <w:r>
+        <w:t xml:space="preserve"> of de speler game over is. Als er geen mogelijke sets meer zijn, dan is de game klaar en moet de score worden toegevoegd aan het score bord. Daarna moet er een overlay met “Game Over” worden weergegeven. Dit wordt allemaal geregeld binnen de  </w:t>
+      </w:r>
       <w:r>
         <w:rPr>
           <w:i/>
         </w:rPr>
         <w:t>updateGameInfo</w:t>
       </w:r>
-      <w:proofErr w:type="spellEnd"/>
       <w:r>
         <w:t xml:space="preserve"> functie.</w:t>
       </w:r>
@@ -5221,39 +4858,33 @@
       <w:r>
         <w:t xml:space="preserve">Maar hoe weet de </w:t>
       </w:r>
-      <w:proofErr w:type="spellStart"/>
       <w:r>
         <w:rPr>
           <w:i/>
         </w:rPr>
         <w:t>updateGameInfo</w:t>
       </w:r>
-      <w:proofErr w:type="spellEnd"/>
       <w:r>
         <w:t xml:space="preserve"> functie hoeveel mogelijke sets er zijn?</w:t>
       </w:r>
       <w:r>
         <w:t xml:space="preserve"> Dit wordt onderzocht door de functie </w:t>
       </w:r>
-      <w:proofErr w:type="spellStart"/>
       <w:r>
         <w:rPr>
           <w:i/>
         </w:rPr>
         <w:t>getPossibleSets</w:t>
       </w:r>
-      <w:proofErr w:type="spellEnd"/>
       <w:r>
         <w:t xml:space="preserve">. Deze functie gaat alle groepjes van drie binnen de kaarten langs door middel van drie loopjes. Al deze groepjes worden door de functie </w:t>
       </w:r>
-      <w:proofErr w:type="spellStart"/>
       <w:r>
         <w:rPr>
           <w:i/>
         </w:rPr>
         <w:t>isSet</w:t>
       </w:r>
-      <w:proofErr w:type="spellEnd"/>
       <w:r>
         <w:t xml:space="preserve"> gehaald. Als het groepje een set is, dan wordt het aantal verhoogd met één. Het totale aantal wordt terug gegeven. </w:t>
       </w:r>
@@ -5270,25 +4901,21 @@
       <w:r>
         <w:t xml:space="preserve">Dit uitzoeken is een mooie taak voor de functie genaamd </w:t>
       </w:r>
-      <w:proofErr w:type="spellStart"/>
       <w:r>
         <w:rPr>
           <w:i/>
         </w:rPr>
         <w:t>isSetSelected</w:t>
       </w:r>
-      <w:proofErr w:type="spellEnd"/>
       <w:r>
         <w:t xml:space="preserve">. Deze functie gebruikt de </w:t>
       </w:r>
-      <w:proofErr w:type="spellStart"/>
       <w:r>
         <w:rPr>
           <w:i/>
         </w:rPr>
         <w:t>isSet</w:t>
       </w:r>
-      <w:proofErr w:type="spellEnd"/>
       <w:r>
         <w:t xml:space="preserve"> functie om te vinden of een set geselecteerd is.</w:t>
       </w:r>
@@ -5296,57 +4923,41 @@
     <w:p>
       <w:r>
         <w:lastRenderedPageBreak/>
-        <w:t>Dan is er nog de knop “</w:t>
-      </w:r>
-      <w:proofErr w:type="spellStart"/>
-      <w:r>
-        <w:t>Give</w:t>
-      </w:r>
-      <w:proofErr w:type="spellEnd"/>
-      <w:r>
-        <w:t xml:space="preserve"> Hint”. Bij een druk op deze knop moeten twee kaarten geselecteerd worden. De functie achter deze functionaliteit is </w:t>
-      </w:r>
-      <w:proofErr w:type="spellStart"/>
+        <w:t xml:space="preserve">Dan is er nog de knop “Give Hint”. Bij een druk op deze knop moeten twee kaarten geselecteerd worden. De functie achter deze functionaliteit is </w:t>
+      </w:r>
       <w:r>
         <w:rPr>
           <w:i/>
         </w:rPr>
         <w:t>giveHint</w:t>
       </w:r>
-      <w:proofErr w:type="spellEnd"/>
       <w:r>
         <w:t xml:space="preserve">. Deze functie moet een set vinden tussen alle kaarten. Het mooie is dat er al een functie bestaat die dit doet: </w:t>
       </w:r>
-      <w:proofErr w:type="spellStart"/>
       <w:r>
         <w:rPr>
           <w:i/>
         </w:rPr>
         <w:t>getPossibleSets</w:t>
       </w:r>
-      <w:proofErr w:type="spellEnd"/>
       <w:r>
         <w:t xml:space="preserve">. De functie </w:t>
       </w:r>
-      <w:proofErr w:type="spellStart"/>
       <w:r>
         <w:rPr>
           <w:i/>
         </w:rPr>
         <w:t>getPossibleSets</w:t>
       </w:r>
-      <w:proofErr w:type="spellEnd"/>
       <w:r>
         <w:t xml:space="preserve"> en </w:t>
       </w:r>
-      <w:proofErr w:type="spellStart"/>
       <w:r>
         <w:rPr>
           <w:i/>
         </w:rPr>
         <w:t>giveHint</w:t>
       </w:r>
-      <w:proofErr w:type="spellEnd"/>
       <w:r>
         <w:t xml:space="preserve"> gaan een </w:t>
       </w:r>
@@ -5367,47 +4978,39 @@
       <w:r>
         <w:t xml:space="preserve">Deze samenwerking wordt verzorgd door één variabele genaamd </w:t>
       </w:r>
-      <w:proofErr w:type="spellStart"/>
       <w:r>
         <w:rPr>
           <w:i/>
         </w:rPr>
         <w:t>hintSet</w:t>
       </w:r>
-      <w:proofErr w:type="spellEnd"/>
       <w:r>
         <w:t xml:space="preserve">[]. Op het moment dat er door de functie </w:t>
       </w:r>
-      <w:proofErr w:type="spellStart"/>
       <w:r>
         <w:rPr>
           <w:i/>
         </w:rPr>
         <w:t>getPossibleSets</w:t>
       </w:r>
-      <w:proofErr w:type="spellEnd"/>
       <w:r>
         <w:t xml:space="preserve"> een eerste set gevonden wordt, dan wordt deze set opgeslagen in het </w:t>
       </w:r>
-      <w:proofErr w:type="spellStart"/>
       <w:r>
         <w:rPr>
           <w:i/>
         </w:rPr>
         <w:t>hintSet</w:t>
       </w:r>
-      <w:proofErr w:type="spellEnd"/>
       <w:r>
         <w:t xml:space="preserve"> array. Op het moment dat </w:t>
       </w:r>
-      <w:proofErr w:type="spellStart"/>
       <w:r>
         <w:rPr>
           <w:i/>
         </w:rPr>
         <w:t>giveHint</w:t>
       </w:r>
-      <w:proofErr w:type="spellEnd"/>
       <w:r>
         <w:t xml:space="preserve"> wordt </w:t>
       </w:r>
@@ -5417,58 +5020,42 @@
       <w:r>
         <w:t xml:space="preserve"> kijkt </w:t>
       </w:r>
-      <w:proofErr w:type="spellStart"/>
       <w:r>
         <w:rPr>
           <w:i/>
         </w:rPr>
         <w:t>giveHint</w:t>
       </w:r>
-      <w:proofErr w:type="spellEnd"/>
       <w:r>
         <w:t xml:space="preserve"> in het </w:t>
       </w:r>
-      <w:proofErr w:type="spellStart"/>
       <w:r>
         <w:rPr>
           <w:i/>
         </w:rPr>
         <w:t>hintSet</w:t>
       </w:r>
-      <w:proofErr w:type="spellEnd"/>
       <w:r>
         <w:t xml:space="preserve"> array en gebruikt deze data om </w:t>
       </w:r>
       <w:r>
-        <w:t xml:space="preserve">de eerder uitgezochte set te selecteren. Hierdoor hoeft de </w:t>
-      </w:r>
-      <w:proofErr w:type="spellStart"/>
-      <w:r>
+        <w:t xml:space="preserve">de eerder uitgezochte set te selecteren. Hierdoor hoeft de giveHint functie niet zelf opzoek naar sets, maar kan </w:t>
+      </w:r>
+      <w:r>
+        <w:rPr>
+          <w:i/>
+        </w:rPr>
         <w:t>giveHint</w:t>
       </w:r>
-      <w:proofErr w:type="spellEnd"/>
-      <w:r>
-        <w:t xml:space="preserve"> functie niet zelf opzoek naar sets, maar kan </w:t>
-      </w:r>
-      <w:proofErr w:type="spellStart"/>
-      <w:r>
-        <w:rPr>
-          <w:i/>
-        </w:rPr>
-        <w:t>giveHint</w:t>
-      </w:r>
-      <w:proofErr w:type="spellEnd"/>
       <w:r>
         <w:t xml:space="preserve"> meeliften op het werk van </w:t>
       </w:r>
-      <w:proofErr w:type="spellStart"/>
       <w:r>
         <w:rPr>
           <w:i/>
         </w:rPr>
         <w:t>getPossibleSets</w:t>
       </w:r>
-      <w:proofErr w:type="spellEnd"/>
       <w:r>
         <w:t>.</w:t>
       </w:r>
@@ -5483,14 +5070,12 @@
       <w:r>
         <w:t xml:space="preserve">. Deze knop moet in het geval van een geselecteerde set de set inleveren en drie nieuwe kaarten op het scherm plaatsen. De functie die dit doet is </w:t>
       </w:r>
-      <w:proofErr w:type="spellStart"/>
       <w:r>
         <w:rPr>
           <w:i/>
         </w:rPr>
         <w:t>handInSet</w:t>
       </w:r>
-      <w:proofErr w:type="spellEnd"/>
       <w:r>
         <w:t>.</w:t>
       </w:r>
@@ -5502,47 +5087,39 @@
       <w:r>
         <w:t xml:space="preserve"> Deze functies heten </w:t>
       </w:r>
-      <w:proofErr w:type="spellStart"/>
       <w:r>
         <w:rPr>
           <w:i/>
         </w:rPr>
         <w:t>loadGame</w:t>
       </w:r>
-      <w:proofErr w:type="spellEnd"/>
       <w:r>
         <w:t xml:space="preserve"> en </w:t>
       </w:r>
-      <w:proofErr w:type="spellStart"/>
       <w:r>
         <w:rPr>
           <w:i/>
         </w:rPr>
         <w:t>saveGame</w:t>
       </w:r>
-      <w:proofErr w:type="spellEnd"/>
       <w:r>
         <w:t xml:space="preserve">. De </w:t>
       </w:r>
-      <w:proofErr w:type="spellStart"/>
       <w:r>
         <w:rPr>
           <w:i/>
         </w:rPr>
         <w:t>loadGame</w:t>
       </w:r>
-      <w:proofErr w:type="spellEnd"/>
       <w:r>
         <w:t xml:space="preserve"> functie moet een nieuwe game starten met de geladen data terwijl de </w:t>
       </w:r>
-      <w:proofErr w:type="spellStart"/>
       <w:r>
         <w:rPr>
           <w:i/>
         </w:rPr>
         <w:t>saveGame</w:t>
       </w:r>
-      <w:proofErr w:type="spellEnd"/>
       <w:r>
         <w:t xml:space="preserve"> de data uit de variabelen haalt en deze opslaat in een bestand. Deze functies werken volgens het bestandsformaat zoals dat is beschreven in het hoofdstuk Bestandstype.</w:t>
       </w:r>
@@ -5551,14 +5128,12 @@
       <w:r>
         <w:t xml:space="preserve">Als laatste is er de functie </w:t>
       </w:r>
-      <w:proofErr w:type="spellStart"/>
       <w:r>
         <w:rPr>
           <w:i/>
         </w:rPr>
         <w:t>quitGame</w:t>
       </w:r>
-      <w:proofErr w:type="spellEnd"/>
       <w:r>
         <w:t>. Deze functie sluit het game scherm af en geeft het menu weer. Deze functie doet niks met het score bord. Bij aanroepen van deze functie wordt het spel abrupt afgebroken en is alle data verloren!</w:t>
       </w:r>
@@ -5580,36 +5155,30 @@
       <w:r>
         <w:t xml:space="preserve">Daarna kan op elk moment de veerlopen tijd gevonden worden door de huidige timestamp af te trekken van de begin timestamp. De drie functies die dit regelen zijn </w:t>
       </w:r>
-      <w:proofErr w:type="spellStart"/>
       <w:r>
         <w:rPr>
           <w:i/>
         </w:rPr>
         <w:t>getUnixTime</w:t>
       </w:r>
-      <w:proofErr w:type="spellEnd"/>
       <w:r>
         <w:t xml:space="preserve">, </w:t>
       </w:r>
-      <w:proofErr w:type="spellStart"/>
       <w:r>
         <w:rPr>
           <w:i/>
         </w:rPr>
         <w:t>getTimeSeconds</w:t>
       </w:r>
-      <w:proofErr w:type="spellEnd"/>
       <w:r>
         <w:t xml:space="preserve"> en </w:t>
       </w:r>
-      <w:proofErr w:type="spellStart"/>
       <w:r>
         <w:rPr>
           <w:i/>
         </w:rPr>
         <w:t>getTimerString</w:t>
       </w:r>
-      <w:proofErr w:type="spellEnd"/>
       <w:r>
         <w:t>. Deze drie functies spreken voor zich.</w:t>
       </w:r>
@@ -5718,23 +5287,7 @@
     </w:p>
     <w:p>
       <w:r>
-        <w:t xml:space="preserve">Dit is het bestandstype dat een game opslaat. Het enige nieuwe is de time: dit is de begin tijd in seconden tot nu toe gespeeld. Verder staat </w:t>
-      </w:r>
-      <w:proofErr w:type="spellStart"/>
-      <w:r>
-        <w:t>gameType</w:t>
-      </w:r>
-      <w:proofErr w:type="spellEnd"/>
-      <w:r>
-        <w:t xml:space="preserve"> 0 voor </w:t>
-      </w:r>
-      <w:proofErr w:type="spellStart"/>
-      <w:r>
-        <w:t>simple</w:t>
-      </w:r>
-      <w:proofErr w:type="spellEnd"/>
-      <w:r>
-        <w:t xml:space="preserve"> mode, en 1 voor Original mode.</w:t>
+        <w:t>Dit is het bestandstype dat een game opslaat. Het enige nieuwe is de time: dit is de begin tijd in seconden tot nu toe gespeeld. Verder staat gameType 0 voor simple mode, en 1 voor Original mode.</w:t>
       </w:r>
     </w:p>
     <w:p>
@@ -5821,24 +5374,20 @@
       <w:pPr>
         <w:pStyle w:val="Kop2"/>
       </w:pPr>
-      <w:proofErr w:type="spellStart"/>
       <w:r>
         <w:t>isSet</w:t>
       </w:r>
-      <w:proofErr w:type="spellEnd"/>
     </w:p>
     <w:p>
       <w:r>
         <w:t xml:space="preserve">De belangrijkste functie van het programma is de functie </w:t>
       </w:r>
-      <w:proofErr w:type="spellStart"/>
       <w:r>
         <w:rPr>
           <w:i/>
         </w:rPr>
         <w:t>isSet</w:t>
       </w:r>
-      <w:proofErr w:type="spellEnd"/>
       <w:r>
         <w:t>. Deze moet dus goed getest worden. Hieronder is een tabel te vinden met de invoerwaarden en de verwachte uitkomst.</w:t>
       </w:r>
@@ -5907,11 +5456,9 @@
             <w:tcW w:w="5276" w:type="dxa"/>
           </w:tcPr>
           <w:p>
-            <w:proofErr w:type="spellStart"/>
             <w:r>
               <w:t>False</w:t>
             </w:r>
-            <w:proofErr w:type="spellEnd"/>
           </w:p>
         </w:tc>
       </w:tr>
@@ -5997,11 +5544,9 @@
             <w:tcW w:w="5276" w:type="dxa"/>
           </w:tcPr>
           <w:p>
-            <w:proofErr w:type="spellStart"/>
             <w:r>
               <w:t>False</w:t>
             </w:r>
-            <w:proofErr w:type="spellEnd"/>
           </w:p>
         </w:tc>
       </w:tr>
@@ -6021,11 +5566,9 @@
             <w:tcW w:w="5276" w:type="dxa"/>
           </w:tcPr>
           <w:p>
-            <w:proofErr w:type="spellStart"/>
             <w:r>
               <w:t>False</w:t>
             </w:r>
-            <w:proofErr w:type="spellEnd"/>
           </w:p>
         </w:tc>
       </w:tr>
@@ -6048,11 +5591,9 @@
       <w:pPr>
         <w:pStyle w:val="Kop2"/>
       </w:pPr>
-      <w:proofErr w:type="spellStart"/>
       <w:r>
         <w:t>GetPossibleSets</w:t>
       </w:r>
-      <w:proofErr w:type="spellEnd"/>
     </w:p>
     <w:p>
       <w:pPr>
@@ -6091,42 +5632,22 @@
       <w:pPr>
         <w:pStyle w:val="Kop2"/>
       </w:pPr>
-      <w:proofErr w:type="spellStart"/>
       <w:r>
         <w:t>getCardStack</w:t>
       </w:r>
-      <w:proofErr w:type="spellEnd"/>
     </w:p>
     <w:p>
       <w:r>
         <w:t xml:space="preserve">De </w:t>
       </w:r>
-      <w:proofErr w:type="spellStart"/>
       <w:r>
         <w:rPr>
           <w:i/>
         </w:rPr>
         <w:t>getCardStack</w:t>
       </w:r>
-      <w:proofErr w:type="spellEnd"/>
-      <w:r>
-        <w:t xml:space="preserve"> functie moet getest worden omdat bij een fout in deze functie, het spel niet speelbaar is. Er zijn twee mogelijke uitvoeren. De eerste is bij </w:t>
-      </w:r>
-      <w:proofErr w:type="spellStart"/>
-      <w:r>
-        <w:t>simepele</w:t>
-      </w:r>
-      <w:proofErr w:type="spellEnd"/>
-      <w:r>
-        <w:t xml:space="preserve"> modus, waarbij een uitvoer van 27 unieke kaarten is waarbij elke kaart een </w:t>
-      </w:r>
-      <w:proofErr w:type="spellStart"/>
-      <w:r>
-        <w:t>‘N</w:t>
-      </w:r>
-      <w:proofErr w:type="spellEnd"/>
-      <w:r>
-        <w:t>’ bevat en elke kaart vier karakters lang is. De tweede mogelijke heeft 81 kaarten bij originele modus. Ook hier zijn alle kaarten uniek.</w:t>
+      <w:r>
+        <w:t xml:space="preserve"> functie moet getest worden omdat bij een fout in deze functie, het spel niet speelbaar is. Er zijn twee mogelijke uitvoeren. De eerste is bij simepele modus, waarbij een uitvoer van 27 unieke kaarten is waarbij elke kaart een ‘N’ bevat en elke kaart vier karakters lang is. De tweede mogelijke heeft 81 kaarten bij originele modus. Ook hier zijn alle kaarten uniek.</w:t>
       </w:r>
     </w:p>
     <w:p>
@@ -6144,7 +5665,6 @@
       <w:r>
         <w:br/>
       </w:r>
-      <w:proofErr w:type="spellStart"/>
       <w:r>
         <w:rPr>
           <w:rFonts w:ascii="Consolas" w:hAnsi="Consolas" w:cs="Consolas"/>
@@ -6152,37 +5672,7 @@
           <w:sz w:val="18"/>
           <w:szCs w:val="20"/>
         </w:rPr>
-        <w:t>StringList</w:t>
-      </w:r>
-      <w:proofErr w:type="spellEnd"/>
-      <w:r>
-        <w:rPr>
-          <w:rFonts w:ascii="Consolas" w:hAnsi="Consolas" w:cs="Consolas"/>
-          <w:color w:val="000000"/>
-          <w:sz w:val="18"/>
-          <w:szCs w:val="20"/>
-        </w:rPr>
-        <w:t xml:space="preserve"> </w:t>
-      </w:r>
-      <w:proofErr w:type="spellStart"/>
-      <w:r>
-        <w:rPr>
-          <w:rFonts w:ascii="Consolas" w:hAnsi="Consolas" w:cs="Consolas"/>
-          <w:color w:val="000000"/>
-          <w:sz w:val="18"/>
-          <w:szCs w:val="20"/>
-        </w:rPr>
-        <w:t>size</w:t>
-      </w:r>
-      <w:proofErr w:type="spellEnd"/>
-      <w:r>
-        <w:rPr>
-          <w:rFonts w:ascii="Consolas" w:hAnsi="Consolas" w:cs="Consolas"/>
-          <w:color w:val="000000"/>
-          <w:sz w:val="18"/>
-          <w:szCs w:val="20"/>
-        </w:rPr>
-        <w:t>=27 [ 0: "REN1", 1: "REN2", 2: "REN3", 3: "RQN1", 4: "RQN2", 5: "RQN3", 6: "RTN1", 7: "RTN2", 8: "RTN3", 9: "BEN1", 10: "BEN2", 11: "BEN3", 12: "BQN1", 13: "BQN2", 14: "BQN3", 15: "BTN1", 16: "BTN2", 17: "BTN3", 18: "CEN1", 19: "CEN2", 20: "CEN3", 21: "CQN1", 22: "CQN2", 23: "CQN3", 24: "CTN1", 25: "CTN2", 26: "CTN3" ]</w:t>
+        <w:t>StringList size=27 [ 0: "REN1", 1: "REN2", 2: "REN3", 3: "RQN1", 4: "RQN2", 5: "RQN3", 6: "RTN1", 7: "RTN2", 8: "RTN3", 9: "BEN1", 10: "BEN2", 11: "BEN3", 12: "BQN1", 13: "BQN2", 14: "BQN3", 15: "BTN1", 16: "BTN2", 17: "BTN3", 18: "CEN1", 19: "CEN2", 20: "CEN3", 21: "CQN1", 22: "CQN2", 23: "CQN3", 24: "CTN1", 25: "CTN2", 26: "CTN3" ]</w:t>
       </w:r>
     </w:p>
     <w:p>
@@ -6197,7 +5687,6 @@
           <w:szCs w:val="20"/>
         </w:rPr>
       </w:pPr>
-      <w:proofErr w:type="spellStart"/>
       <w:r>
         <w:rPr>
           <w:rFonts w:ascii="Consolas" w:hAnsi="Consolas" w:cs="Consolas"/>
@@ -6205,9 +5694,8 @@
           <w:sz w:val="18"/>
           <w:szCs w:val="20"/>
         </w:rPr>
-        <w:t>StringList</w:t>
-      </w:r>
-      <w:proofErr w:type="spellEnd"/>
+        <w:t>StringList size=81 [ 0: "REO1", 1: "REG1", 2: "REP1", 3: "REO2", 4: "REG2", 5: "REP2", 6: "REO3", 7: "REG3", 8: "REP3", 9: "RQO1", 10: "RQG1", 11: "RQP1", 12: "RQO2", 13: "RQG2", 14: "RQP2", 15: "RQO3", 16: "RQG3", 17: "RQP3", 18: "RTO1", 19: "RTG1", 20: "RTP1", 21: "RTO2", 22: "RTG2", 23: "RTP2",</w:t>
+      </w:r>
       <w:r>
         <w:rPr>
           <w:rFonts w:ascii="Consolas" w:hAnsi="Consolas" w:cs="Consolas"/>
@@ -6215,9 +5703,8 @@
           <w:sz w:val="18"/>
           <w:szCs w:val="20"/>
         </w:rPr>
-        <w:t xml:space="preserve"> </w:t>
-      </w:r>
-      <w:proofErr w:type="spellStart"/>
+        <w:t>,</w:t>
+      </w:r>
       <w:r>
         <w:rPr>
           <w:rFonts w:ascii="Consolas" w:hAnsi="Consolas" w:cs="Consolas"/>
@@ -6225,17 +5712,72 @@
           <w:sz w:val="18"/>
           <w:szCs w:val="20"/>
         </w:rPr>
-        <w:t>size</w:t>
-      </w:r>
-      <w:proofErr w:type="spellEnd"/>
-      <w:r>
+        <w:t xml:space="preserve"> 24: "RTO3", 25: "RTG3", 26: "RTP3", 27: "BEO1", 28: "BEG1", 29: "BEP1", 30: "BEO2", 31: "BEG2", 32: "BEP2", 33: "BEO3", 34: "BEG3", 35: "BEP3", 36: "BQO1", 37: "BQG1", 38: "BQP1", 39: "BQO2", 40: "BQG2", 41: "BQP2", 42: "BQO3", 43: "BQG3", 44: "BQP3", 45: "BTO1", 46: "BTG1", 47: "BTP1", 48: "BTO2", 49: "BTG2", 50: "BTP2", 51: "BTO3", 52: "BTG3", 53: "BTP3", 54: "CEO1", 55: "CEG1", 56: "CEP1", 57: "CEO2", 58: "CEG2", 59: "CEP2", 60: "CEO3", 61: "CEG3", 62: "CEP3", 63: "CQO1", 64: "CQG1", 65: "CQP1", 66: "CQO2", 67: "CQG2", 68: "CQP2", 69: "CQO3", 70: "CQG3", 71: "CQP3", 72: "CTO1", 73: "CTG1", 74: "CTP1", 75: "CTO2", 76: "CTG2", 77: "CTP2", 78: "CTO3", 79: "CTG3", 80: "CTP3" ]</w:t>
+      </w:r>
+      <w:r>
+        <w:rPr>
+          <w:rFonts w:ascii="Consolas" w:hAnsi="Consolas" w:cs="Consolas"/>
+          <w:sz w:val="20"/>
+          <w:szCs w:val="20"/>
+        </w:rPr>
+        <w:br/>
+      </w:r>
+      <w:r>
+        <w:t xml:space="preserve">De test is dus </w:t>
+      </w:r>
+      <w:r>
+        <w:rPr>
+          <w:color w:val="00B050"/>
+        </w:rPr>
+        <w:t>geslaagd</w:t>
+      </w:r>
+      <w:r>
+        <w:t>.</w:t>
+      </w:r>
+      <w:r>
+        <w:br/>
+      </w:r>
+    </w:p>
+    <w:p>
+      <w:pPr>
+        <w:pStyle w:val="Kop2"/>
+      </w:pPr>
+      <w:r>
+        <w:lastRenderedPageBreak/>
+        <w:t>shuffleStack</w:t>
+      </w:r>
+    </w:p>
+    <w:p>
+      <w:r>
+        <w:t xml:space="preserve">Om te zorgen </w:t>
+      </w:r>
+      <w:r>
+        <w:t xml:space="preserve">dat de spelers niet altijd op de zelfde plek krijgt, moet de stapel geschud worden. Dit schudden moet random zijn. Het is erg lastig om te testen of iets random is. Daarom ga ik </w:t>
+      </w:r>
+      <w:r>
+        <w:t>drie</w:t>
+      </w:r>
+      <w:r>
+        <w:t xml:space="preserve"> keer een stapel schudden</w:t>
+      </w:r>
+      <w:r>
+        <w:t xml:space="preserve"> en het resultaat uitprinten. Als ik na vijf minuten zoeken geen structuren binnen de kaarten kan vinden, dan noem ik het schudden ‘random’.</w:t>
+      </w:r>
+    </w:p>
+    <w:p>
+      <w:pPr>
         <w:rPr>
           <w:rFonts w:ascii="Consolas" w:hAnsi="Consolas" w:cs="Consolas"/>
           <w:color w:val="000000"/>
           <w:sz w:val="18"/>
           <w:szCs w:val="20"/>
         </w:rPr>
-        <w:t>=81 [ 0: "REO1", 1: "REG1", 2: "REP1", 3: "REO2", 4: "REG2", 5: "REP2", 6: "REO3", 7: "REG3", 8: "REP3", 9: "RQO1", 10: "RQG1", 11: "RQP1", 12: "RQO2", 13: "RQG2", 14: "RQP2", 15: "RQO3", 16: "RQG3", 17: "RQP3", 18: "RTO1", 19: "RTG1", 20: "RTP1", 21: "RTO2", 22: "RTG2", 23: "RTP2",</w:t>
+      </w:pPr>
+      <w:r>
+        <w:t>De uitvoer is:</w:t>
+      </w:r>
+      <w:r>
+        <w:br/>
       </w:r>
       <w:r>
         <w:rPr>
@@ -6244,141 +5786,7 @@
           <w:sz w:val="18"/>
           <w:szCs w:val="20"/>
         </w:rPr>
-        <w:t>,</w:t>
-      </w:r>
-      <w:r>
-        <w:rPr>
-          <w:rFonts w:ascii="Consolas" w:hAnsi="Consolas" w:cs="Consolas"/>
-          <w:color w:val="000000"/>
-          <w:sz w:val="18"/>
-          <w:szCs w:val="20"/>
-        </w:rPr>
-        <w:t xml:space="preserve"> 24: "RTO3", 25: "RTG3", 26: "RTP3", 27: "BEO1", 28: "BEG1", 29: "BEP1", 30: "BEO2", 31: "BEG2", 32: "BEP2", 33: "BEO3", 34: "BEG3", 35: "BEP3", 36: "BQO1", 37: "BQG1", 38: "BQP1", 39: "BQO2", 40: "BQG2", 41: "BQP2", 42: "BQO3", 43: "BQG3", 44: "BQP3", 45: "BTO1", 46: "BTG1", 47: "BTP1", 48: "BTO2", 49: "BTG2", 50: "BTP2", 51: "BTO3", 52: "BTG3", 53: "BTP3", 54: "CEO1", 55: "CEG1", 56: "CEP1", 57: "CEO2", 58: "CEG2", 59: "CEP2", 60: "CEO3", 61: "CEG3", 62: "CEP3", 63: "CQO1", 64: "CQG1", 65: "CQP1", 66: "CQO2", 67: "CQG2", 68: "CQP2", 69: "CQO3", 70: "CQG3", 71: "CQP3", 72: "CTO1", 73: "CTG1", 74: "CTP1", 75: "CTO2", 76: "CTG2", 77:</w:t>
-      </w:r>
-      <w:r>
-        <w:rPr>
-          <w:rFonts w:ascii="Consolas" w:hAnsi="Consolas" w:cs="Consolas"/>
-          <w:color w:val="000000"/>
-          <w:sz w:val="18"/>
-          <w:szCs w:val="20"/>
-        </w:rPr>
-        <w:t xml:space="preserve"> </w:t>
-      </w:r>
-      <w:r>
-        <w:rPr>
-          <w:rFonts w:ascii="Consolas" w:hAnsi="Consolas" w:cs="Consolas"/>
-          <w:color w:val="000000"/>
-          <w:sz w:val="18"/>
-          <w:szCs w:val="20"/>
-        </w:rPr>
-        <w:t>"CTP2", 78: "CTO3", 79: "CTG3", 80: "CTP3" ]</w:t>
-      </w:r>
-      <w:r>
-        <w:rPr>
-          <w:rFonts w:ascii="Consolas" w:hAnsi="Consolas" w:cs="Consolas"/>
-          <w:sz w:val="20"/>
-          <w:szCs w:val="20"/>
-        </w:rPr>
-        <w:br/>
-      </w:r>
-      <w:r>
-        <w:t xml:space="preserve">De test is dus </w:t>
-      </w:r>
-      <w:r>
-        <w:rPr>
-          <w:color w:val="00B050"/>
-        </w:rPr>
-        <w:t>geslaagd</w:t>
-      </w:r>
-      <w:r>
-        <w:t>.</w:t>
-      </w:r>
-      <w:r>
-        <w:br/>
-      </w:r>
-    </w:p>
-    <w:p>
-      <w:pPr>
-        <w:pStyle w:val="Kop2"/>
-      </w:pPr>
-      <w:proofErr w:type="spellStart"/>
-      <w:r>
-        <w:lastRenderedPageBreak/>
-        <w:t>shuffleStack</w:t>
-      </w:r>
-      <w:proofErr w:type="spellEnd"/>
-    </w:p>
-    <w:p>
-      <w:r>
-        <w:t xml:space="preserve">Om te zorgen </w:t>
-      </w:r>
-      <w:r>
-        <w:t xml:space="preserve">dat de spelers niet altijd op de zelfde plek krijgt, moet de stapel geschud worden. Dit schudden moet random zijn. Het is erg lastig om te testen of iets random is. Daarom ga ik </w:t>
-      </w:r>
-      <w:r>
-        <w:t>drie</w:t>
-      </w:r>
-      <w:r>
-        <w:t xml:space="preserve"> keer een stapel schudden</w:t>
-      </w:r>
-      <w:r>
-        <w:t xml:space="preserve"> en het resultaat uitprinten. Als ik na vijf minuten zoeken geen structuren binnen de kaarten kan vinden, dan noem ik het schudden ‘random’.</w:t>
-      </w:r>
-    </w:p>
-    <w:p>
-      <w:pPr>
-        <w:rPr>
-          <w:rFonts w:ascii="Consolas" w:hAnsi="Consolas" w:cs="Consolas"/>
-          <w:color w:val="000000"/>
-          <w:sz w:val="18"/>
-          <w:szCs w:val="20"/>
-        </w:rPr>
-      </w:pPr>
-      <w:r>
-        <w:t>De uitvoer is:</w:t>
-      </w:r>
-      <w:r>
-        <w:br/>
-      </w:r>
-      <w:proofErr w:type="spellStart"/>
-      <w:r>
-        <w:rPr>
-          <w:rFonts w:ascii="Consolas" w:hAnsi="Consolas" w:cs="Consolas"/>
-          <w:color w:val="000000"/>
-          <w:sz w:val="18"/>
-          <w:szCs w:val="20"/>
-        </w:rPr>
-        <w:t>StringList</w:t>
-      </w:r>
-      <w:proofErr w:type="spellEnd"/>
-      <w:r>
-        <w:rPr>
-          <w:rFonts w:ascii="Consolas" w:hAnsi="Consolas" w:cs="Consolas"/>
-          <w:color w:val="000000"/>
-          <w:sz w:val="18"/>
-          <w:szCs w:val="20"/>
-        </w:rPr>
-        <w:t xml:space="preserve"> </w:t>
-      </w:r>
-      <w:proofErr w:type="spellStart"/>
-      <w:r>
-        <w:rPr>
-          <w:rFonts w:ascii="Consolas" w:hAnsi="Consolas" w:cs="Consolas"/>
-          <w:color w:val="000000"/>
-          <w:sz w:val="18"/>
-          <w:szCs w:val="20"/>
-        </w:rPr>
-        <w:t>size</w:t>
-      </w:r>
-      <w:proofErr w:type="spellEnd"/>
-      <w:r>
-        <w:rPr>
-          <w:rFonts w:ascii="Consolas" w:hAnsi="Consolas" w:cs="Consolas"/>
-          <w:color w:val="000000"/>
-          <w:sz w:val="18"/>
-          <w:szCs w:val="20"/>
-        </w:rPr>
-        <w:t xml:space="preserve">=27 [ 0: "CQN1", 1: "RTN3", 2: "BEN1", 3: "RTN1", 4: "CEN2", 5: "BQN2", 6: "CEN3", 7: "BEN3", 8: "BQN1", 9: "BTN2", 10: "CQN2", 11: "RQN1", 12: "RQN3", 13: "CTN1", 14: "REN2", 15: "BQN3", 16: "REN1", 17: "BTN1", 18: "RTN2", 19: "CQN3", 20: "CTN2", 21: "BEN2", 22: "RQN2", 23: "REN3", 24: "CEN1", 25: "BTN3", </w:t>
+        <w:t xml:space="preserve">StringList size=27 [ 0: "CQN1", 1: "RTN3", 2: "BEN1", 3: "RTN1", 4: "CEN2", 5: "BQN2", 6: "CEN3", 7: "BEN3", 8: "BQN1", 9: "BTN2", 10: "CQN2", 11: "RQN1", 12: "RQN3", 13: "CTN1", 14: "REN2", 15: "BQN3", 16: "REN1", 17: "BTN1", 18: "RTN2", 19: "CQN3", 20: "CTN2", 21: "BEN2", 22: "RQN2", 23: "REN3", 24: "CEN1", 25: "BTN3", </w:t>
       </w:r>
       <w:r>
         <w:rPr>
@@ -6413,7 +5821,6 @@
           <w:szCs w:val="20"/>
         </w:rPr>
       </w:pPr>
-      <w:proofErr w:type="spellStart"/>
       <w:r>
         <w:rPr>
           <w:rFonts w:ascii="Consolas" w:hAnsi="Consolas" w:cs="Consolas"/>
@@ -6421,37 +5828,7 @@
           <w:sz w:val="18"/>
           <w:szCs w:val="20"/>
         </w:rPr>
-        <w:t>StringList</w:t>
-      </w:r>
-      <w:proofErr w:type="spellEnd"/>
-      <w:r>
-        <w:rPr>
-          <w:rFonts w:ascii="Consolas" w:hAnsi="Consolas" w:cs="Consolas"/>
-          <w:color w:val="000000"/>
-          <w:sz w:val="18"/>
-          <w:szCs w:val="20"/>
-        </w:rPr>
-        <w:t xml:space="preserve"> </w:t>
-      </w:r>
-      <w:proofErr w:type="spellStart"/>
-      <w:r>
-        <w:rPr>
-          <w:rFonts w:ascii="Consolas" w:hAnsi="Consolas" w:cs="Consolas"/>
-          <w:color w:val="000000"/>
-          <w:sz w:val="18"/>
-          <w:szCs w:val="20"/>
-        </w:rPr>
-        <w:t>size</w:t>
-      </w:r>
-      <w:proofErr w:type="spellEnd"/>
-      <w:r>
-        <w:rPr>
-          <w:rFonts w:ascii="Consolas" w:hAnsi="Consolas" w:cs="Consolas"/>
-          <w:color w:val="000000"/>
-          <w:sz w:val="18"/>
-          <w:szCs w:val="20"/>
-        </w:rPr>
-        <w:t xml:space="preserve">=27 [ 0: "BTN3", 1: "REN3", 2: "REN2", 3: "RTN1", 4: "BEN2", 5: "BTN1", 6: "CEN3", 7: "BTN2", 8: "RTN2", 9: "BQN1", 10: "BQN3", 11: "CQN1", 12: "CQN2", 13: "BEN3", 14: "BQN2", 15: "CQN3", 16: "RTN3", 17: "CEN2", 18: "RQN2", 19: "CTN2", 20: "RQN3", 21: "REN1", 22: "RQN1", 23: "CEN1", 24: "CTN1", 25: "BEN1", </w:t>
+        <w:t xml:space="preserve">StringList size=27 [ 0: "BTN3", 1: "REN3", 2: "REN2", 3: "RTN1", 4: "BEN2", 5: "BTN1", 6: "CEN3", 7: "BTN2", 8: "RTN2", 9: "BQN1", 10: "BQN3", 11: "CQN1", 12: "CQN2", 13: "BEN3", 14: "BQN2", 15: "CQN3", 16: "RTN3", 17: "CEN2", 18: "RQN2", 19: "CTN2", 20: "RQN3", 21: "REN1", 22: "RQN1", 23: "CEN1", 24: "CTN1", 25: "BEN1", </w:t>
       </w:r>
       <w:r>
         <w:rPr>
@@ -6470,16 +5847,7 @@
           <w:sz w:val="18"/>
           <w:szCs w:val="20"/>
         </w:rPr>
-        <w:t xml:space="preserve"> ]</w:t>
-      </w:r>
-      <w:r>
-        <w:rPr>
-          <w:rFonts w:ascii="Consolas" w:hAnsi="Consolas" w:cs="Consolas"/>
-          <w:color w:val="000000"/>
-          <w:sz w:val="18"/>
-          <w:szCs w:val="20"/>
-        </w:rPr>
-        <w:t xml:space="preserve"> </w:t>
+        <w:t xml:space="preserve"> ] </w:t>
       </w:r>
     </w:p>
     <w:p>
@@ -6508,7 +5876,6 @@
           <w:szCs w:val="20"/>
         </w:rPr>
       </w:pPr>
-      <w:proofErr w:type="spellStart"/>
       <w:r>
         <w:rPr>
           <w:rFonts w:ascii="Consolas" w:hAnsi="Consolas" w:cs="Consolas"/>
@@ -6516,37 +5883,7 @@
           <w:sz w:val="18"/>
           <w:szCs w:val="20"/>
         </w:rPr>
-        <w:t>StringList</w:t>
-      </w:r>
-      <w:proofErr w:type="spellEnd"/>
-      <w:r>
-        <w:rPr>
-          <w:rFonts w:ascii="Consolas" w:hAnsi="Consolas" w:cs="Consolas"/>
-          <w:color w:val="000000"/>
-          <w:sz w:val="18"/>
-          <w:szCs w:val="20"/>
-        </w:rPr>
-        <w:t xml:space="preserve"> </w:t>
-      </w:r>
-      <w:proofErr w:type="spellStart"/>
-      <w:r>
-        <w:rPr>
-          <w:rFonts w:ascii="Consolas" w:hAnsi="Consolas" w:cs="Consolas"/>
-          <w:color w:val="000000"/>
-          <w:sz w:val="18"/>
-          <w:szCs w:val="20"/>
-        </w:rPr>
-        <w:t>size</w:t>
-      </w:r>
-      <w:proofErr w:type="spellEnd"/>
-      <w:r>
-        <w:rPr>
-          <w:rFonts w:ascii="Consolas" w:hAnsi="Consolas" w:cs="Consolas"/>
-          <w:color w:val="000000"/>
-          <w:sz w:val="18"/>
-          <w:szCs w:val="20"/>
-        </w:rPr>
-        <w:t xml:space="preserve">=27 [ 0: "CEN1", 1: "CEN2", 2: "BQN1", 3: "BQN2", 4: "CEN3", 5: "REN3", 6: "RTN3", 7: "BEN3", 8: "BQN3", 9: "REN2", 10: "BTN1", 11: "RQN1", 12: "CTN2", 13: "RQN3", 14: "BEN1", 15: "RTN2", 16: "REN1", 17: </w:t>
+        <w:t xml:space="preserve">StringList size=27 [ 0: "CEN1", 1: "CEN2", 2: "BQN1", 3: "BQN2", 4: "CEN3", 5: "REN3", 6: "RTN3", 7: "BEN3", 8: "BQN3", 9: "REN2", 10: "BTN1", 11: "RQN1", 12: "CTN2", 13: "RQN3", 14: "BEN1", 15: "RTN2", 16: "REN1", 17: </w:t>
       </w:r>
       <w:r>
         <w:rPr>
@@ -6626,7 +5963,6 @@
       <w:r>
         <w:br/>
       </w:r>
-      <w:proofErr w:type="spellStart"/>
       <w:r>
         <w:rPr>
           <w:rFonts w:ascii="Consolas" w:hAnsi="Consolas" w:cs="Consolas"/>
@@ -6634,37 +5970,7 @@
           <w:sz w:val="18"/>
           <w:szCs w:val="20"/>
         </w:rPr>
-        <w:t>StringList</w:t>
-      </w:r>
-      <w:proofErr w:type="spellEnd"/>
-      <w:r>
-        <w:rPr>
-          <w:rFonts w:ascii="Consolas" w:hAnsi="Consolas" w:cs="Consolas"/>
-          <w:color w:val="000000"/>
-          <w:sz w:val="18"/>
-          <w:szCs w:val="20"/>
-        </w:rPr>
-        <w:t xml:space="preserve"> </w:t>
-      </w:r>
-      <w:proofErr w:type="spellStart"/>
-      <w:r>
-        <w:rPr>
-          <w:rFonts w:ascii="Consolas" w:hAnsi="Consolas" w:cs="Consolas"/>
-          <w:color w:val="000000"/>
-          <w:sz w:val="18"/>
-          <w:szCs w:val="20"/>
-        </w:rPr>
-        <w:t>size</w:t>
-      </w:r>
-      <w:proofErr w:type="spellEnd"/>
-      <w:r>
-        <w:rPr>
-          <w:rFonts w:ascii="Consolas" w:hAnsi="Consolas" w:cs="Consolas"/>
-          <w:color w:val="000000"/>
-          <w:sz w:val="18"/>
-          <w:szCs w:val="20"/>
-        </w:rPr>
-        <w:t>=27 [ 0: "REN1", 1: "BEN1", 2: "RTN1", 3: "CTN3", 4: "CQN1", 5: "CQN2", 6: "BEN3", 7: "BEN2", 8: "BQN3", 9: "CQN3", 10: "BQN1", 11: "RTN2", 12: "CEN1", 13: "BTN1", 14: "BTN2", 15: "CEN3", 16: "BQN2", 17: "RQN3", 18: "CTN1", 19: "RQN1", 20: "RTN3", 21: "CTN2", 22: "REN2", 23: "BTN3", 24: "REN3", 25: "CEN2", 26: "RQN2" ]</w:t>
+        <w:t>StringList size=27 [ 0: "REN1", 1: "BEN1", 2: "RTN1", 3: "CTN3", 4: "CQN1", 5: "CQN2", 6: "BEN3", 7: "BEN2", 8: "BQN3", 9: "CQN3", 10: "BQN1", 11: "RTN2", 12: "CEN1", 13: "BTN1", 14: "BTN2", 15: "CEN3", 16: "BQN2", 17: "RQN3", 18: "CTN1", 19: "RQN1", 20: "RTN3", 21: "CTN2", 22: "REN2", 23: "BTN3", 24: "REN3", 25: "CEN2", 26: "RQN2" ]</w:t>
       </w:r>
     </w:p>
     <w:p>
@@ -6680,7 +5986,6 @@
           <w:szCs w:val="20"/>
         </w:rPr>
       </w:pPr>
-      <w:proofErr w:type="spellStart"/>
       <w:r>
         <w:rPr>
           <w:rFonts w:ascii="Consolas" w:hAnsi="Consolas" w:cs="Consolas"/>
@@ -6688,37 +5993,7 @@
           <w:sz w:val="18"/>
           <w:szCs w:val="20"/>
         </w:rPr>
-        <w:t>StringList</w:t>
-      </w:r>
-      <w:proofErr w:type="spellEnd"/>
-      <w:r>
-        <w:rPr>
-          <w:rFonts w:ascii="Consolas" w:hAnsi="Consolas" w:cs="Consolas"/>
-          <w:color w:val="000000"/>
-          <w:sz w:val="18"/>
-          <w:szCs w:val="20"/>
-        </w:rPr>
-        <w:t xml:space="preserve"> </w:t>
-      </w:r>
-      <w:proofErr w:type="spellStart"/>
-      <w:r>
-        <w:rPr>
-          <w:rFonts w:ascii="Consolas" w:hAnsi="Consolas" w:cs="Consolas"/>
-          <w:color w:val="000000"/>
-          <w:sz w:val="18"/>
-          <w:szCs w:val="20"/>
-        </w:rPr>
-        <w:t>size</w:t>
-      </w:r>
-      <w:proofErr w:type="spellEnd"/>
-      <w:r>
-        <w:rPr>
-          <w:rFonts w:ascii="Consolas" w:hAnsi="Consolas" w:cs="Consolas"/>
-          <w:color w:val="000000"/>
-          <w:sz w:val="18"/>
-          <w:szCs w:val="20"/>
-        </w:rPr>
-        <w:t>=27 [ 0: "BEN1", 1: "BTN1", 2: "BEN3", 3: "CQN1", 4: "BQN2", 5: "RQN2", 6: "CTN1", 7: "RTN1", 8: "CTN2", 9: "CEN2", 10: "CEN1", 11: "RTN3", 12: "BTN3", 13: "CQN2", 14: "RQN3", 15: "RQN1", 16: "CTN3", 17: "BQN1", 18: "REN2", 19: "CQN3", 20: "RTN2", 21: "BTN2", 22: "BEN2", 23: "BQN3", 24: "REN3", 25: "REN1", 26: "CEN3" ]</w:t>
+        <w:t>StringList size=27 [ 0: "BEN1", 1: "BTN1", 2: "BEN3", 3: "CQN1", 4: "BQN2", 5: "RQN2", 6: "CTN1", 7: "RTN1", 8: "CTN2", 9: "CEN2", 10: "CEN1", 11: "RTN3", 12: "BTN3", 13: "CQN2", 14: "RQN3", 15: "RQN1", 16: "CTN3", 17: "BQN1", 18: "REN2", 19: "CQN3", 20: "RTN2", 21: "BTN2", 22: "BEN2", 23: "BQN3", 24: "REN3", 25: "REN1", 26: "CEN3" ]</w:t>
       </w:r>
     </w:p>
     <w:p>
@@ -6734,7 +6009,6 @@
           <w:szCs w:val="20"/>
         </w:rPr>
       </w:pPr>
-      <w:proofErr w:type="spellStart"/>
       <w:r>
         <w:rPr>
           <w:rFonts w:ascii="Consolas" w:hAnsi="Consolas" w:cs="Consolas"/>
@@ -6742,37 +6016,7 @@
           <w:sz w:val="18"/>
           <w:szCs w:val="20"/>
         </w:rPr>
-        <w:t>StringList</w:t>
-      </w:r>
-      <w:proofErr w:type="spellEnd"/>
-      <w:r>
-        <w:rPr>
-          <w:rFonts w:ascii="Consolas" w:hAnsi="Consolas" w:cs="Consolas"/>
-          <w:color w:val="000000"/>
-          <w:sz w:val="18"/>
-          <w:szCs w:val="20"/>
-        </w:rPr>
-        <w:t xml:space="preserve"> </w:t>
-      </w:r>
-      <w:proofErr w:type="spellStart"/>
-      <w:r>
-        <w:rPr>
-          <w:rFonts w:ascii="Consolas" w:hAnsi="Consolas" w:cs="Consolas"/>
-          <w:color w:val="000000"/>
-          <w:sz w:val="18"/>
-          <w:szCs w:val="20"/>
-        </w:rPr>
-        <w:t>size</w:t>
-      </w:r>
-      <w:proofErr w:type="spellEnd"/>
-      <w:r>
-        <w:rPr>
-          <w:rFonts w:ascii="Consolas" w:hAnsi="Consolas" w:cs="Consolas"/>
-          <w:color w:val="000000"/>
-          <w:sz w:val="18"/>
-          <w:szCs w:val="20"/>
-        </w:rPr>
-        <w:t>=27 [ 0: "BTN1", 1: "CTN1", 2: "BQN3", 3: "CEN2", 4: "CQN2", 5: "CQN3", 6: "BEN2", 7: "BTN2", 8: "BQN1", 9: "REN2", 10: "CQN1", 11: "BQN2", 12: "BEN1", 13: "RQN1", 14: "REN1", 15: "RQN3", 16: "RTN2", 17: "BEN3", 18: "RQN2", 19: "CTN2", 20: "BTN3", 21: "RTN1", 22: "CTN3", 23: "REN3", 24: "CEN3", 25: "RTN3", 26: "CEN1" ]</w:t>
+        <w:t>StringList size=27 [ 0: "BTN1", 1: "CTN1", 2: "BQN3", 3: "CEN2", 4: "CQN2", 5: "CQN3", 6: "BEN2", 7: "BTN2", 8: "BQN1", 9: "REN2", 10: "CQN1", 11: "BQN2", 12: "BEN1", 13: "RQN1", 14: "REN1", 15: "RQN3", 16: "RTN2", 17: "BEN3", 18: "RQN2", 19: "CTN2", 20: "BTN3", 21: "RTN1", 22: "CTN3", 23: "REN3", 24: "CEN3", 25: "RTN3", 26: "CEN1" ]</w:t>
       </w:r>
     </w:p>
     <w:p>
@@ -6788,6 +6032,26 @@
       <w:r>
         <w:t xml:space="preserve">. Het probleem is dus verholpen in </w:t>
       </w:r>
+      <w:r>
+        <w:t>update ‘…</w:t>
+      </w:r>
+      <w:r>
+        <w:t>ee7c</w:t>
+      </w:r>
+      <w:r>
+        <w:t>’</w:t>
+      </w:r>
+      <w:r>
+        <w:rPr>
+          <w:rStyle w:val="Voetnootmarkering"/>
+        </w:rPr>
+        <w:footnoteReference w:id="1"/>
+      </w:r>
+      <w:r>
+        <w:t>.</w:t>
+      </w:r>
+    </w:p>
+    <w:p>
       <w:bookmarkStart w:id="34" w:name="_GoBack"/>
       <w:bookmarkEnd w:id="34"/>
       <w:r>
@@ -7026,15 +6290,10 @@
       <w:bookmarkStart w:id="46" w:name="_Toc402384179"/>
       <w:r>
         <w:lastRenderedPageBreak/>
-        <w:t xml:space="preserve">Schermontwerp </w:t>
-      </w:r>
-      <w:proofErr w:type="spellStart"/>
-      <w:r>
-        <w:t>about</w:t>
+        <w:t>Schermontwerp about</w:t>
       </w:r>
       <w:bookmarkEnd w:id="45"/>
       <w:bookmarkEnd w:id="46"/>
-      <w:proofErr w:type="spellEnd"/>
     </w:p>
     <w:p>
       <w:r>
@@ -7213,6 +6472,30 @@
       <w:r>
         <w:continuationSeparator/>
       </w:r>
+    </w:p>
+  </w:footnote>
+  <w:footnote w:id="1">
+    <w:p>
+      <w:pPr>
+        <w:pStyle w:val="Voetnoottekst"/>
+      </w:pPr>
+      <w:r>
+        <w:rPr>
+          <w:rStyle w:val="Voetnootmarkering"/>
+        </w:rPr>
+        <w:footnoteRef/>
+      </w:r>
+      <w:r>
+        <w:t xml:space="preserve"> De link naar de update: </w:t>
+      </w:r>
+      <w:hyperlink r:id="rId1" w:history="1">
+        <w:r>
+          <w:rPr>
+            <w:rStyle w:val="Hyperlink"/>
+          </w:rPr>
+          <w:t>https://github.com/SijmenHuizenga/SubSet/commit/326695120db277fb20076796874fb75b4a62ee7c</w:t>
+        </w:r>
+      </w:hyperlink>
     </w:p>
   </w:footnote>
 </w:footnotes>
@@ -8188,6 +7471,84 @@
       <w:spacing w:after="0" w:line="240" w:lineRule="auto"/>
     </w:pPr>
   </w:style>
+  <w:style w:type="paragraph" w:styleId="Eindnoottekst">
+    <w:name w:val="endnote text"/>
+    <w:basedOn w:val="Standaard"/>
+    <w:link w:val="EindnoottekstChar"/>
+    <w:uiPriority w:val="99"/>
+    <w:semiHidden/>
+    <w:unhideWhenUsed/>
+    <w:rsid w:val="00BF11C6"/>
+    <w:pPr>
+      <w:spacing w:after="0" w:line="240" w:lineRule="auto"/>
+    </w:pPr>
+    <w:rPr>
+      <w:sz w:val="20"/>
+      <w:szCs w:val="20"/>
+    </w:rPr>
+  </w:style>
+  <w:style w:type="character" w:customStyle="1" w:styleId="EindnoottekstChar">
+    <w:name w:val="Eindnoottekst Char"/>
+    <w:basedOn w:val="Standaardalinea-lettertype"/>
+    <w:link w:val="Eindnoottekst"/>
+    <w:uiPriority w:val="99"/>
+    <w:semiHidden/>
+    <w:rsid w:val="00BF11C6"/>
+    <w:rPr>
+      <w:sz w:val="20"/>
+      <w:szCs w:val="20"/>
+    </w:rPr>
+  </w:style>
+  <w:style w:type="character" w:styleId="Eindnootmarkering">
+    <w:name w:val="endnote reference"/>
+    <w:basedOn w:val="Standaardalinea-lettertype"/>
+    <w:uiPriority w:val="99"/>
+    <w:semiHidden/>
+    <w:unhideWhenUsed/>
+    <w:rsid w:val="00BF11C6"/>
+    <w:rPr>
+      <w:vertAlign w:val="superscript"/>
+    </w:rPr>
+  </w:style>
+  <w:style w:type="paragraph" w:styleId="Voetnoottekst">
+    <w:name w:val="footnote text"/>
+    <w:basedOn w:val="Standaard"/>
+    <w:link w:val="VoetnoottekstChar"/>
+    <w:uiPriority w:val="99"/>
+    <w:semiHidden/>
+    <w:unhideWhenUsed/>
+    <w:rsid w:val="00BF11C6"/>
+    <w:pPr>
+      <w:spacing w:after="0" w:line="240" w:lineRule="auto"/>
+    </w:pPr>
+    <w:rPr>
+      <w:sz w:val="20"/>
+      <w:szCs w:val="20"/>
+    </w:rPr>
+  </w:style>
+  <w:style w:type="character" w:customStyle="1" w:styleId="VoetnoottekstChar">
+    <w:name w:val="Voetnoottekst Char"/>
+    <w:basedOn w:val="Standaardalinea-lettertype"/>
+    <w:link w:val="Voetnoottekst"/>
+    <w:uiPriority w:val="99"/>
+    <w:semiHidden/>
+    <w:rsid w:val="00BF11C6"/>
+    <w:rPr>
+      <w:sz w:val="20"/>
+      <w:szCs w:val="20"/>
+    </w:rPr>
+  </w:style>
+  <w:style w:type="character" w:styleId="Voetnootmarkering">
+    <w:name w:val="footnote reference"/>
+    <w:basedOn w:val="Standaardalinea-lettertype"/>
+    <w:uiPriority w:val="99"/>
+    <w:semiHidden/>
+    <w:unhideWhenUsed/>
+    <w:rsid w:val="00BF11C6"/>
+    <w:rPr>
+      <w:vertAlign w:val="superscript"/>
+    </w:rPr>
+  </w:style>
 </w:styles>
 </file>
 
@@ -8481,7 +7842,7 @@
 </file>
 
 <file path=customXml/itemProps1.xml><?xml version="1.0" encoding="utf-8"?>
-<ds:datastoreItem xmlns:ds="http://schemas.openxmlformats.org/officeDocument/2006/customXml" ds:itemID="{35435C91-8B59-4346-8722-835E05BCA2D6}">
+<ds:datastoreItem xmlns:ds="http://schemas.openxmlformats.org/officeDocument/2006/customXml" ds:itemID="{BFEA2E3A-B117-4E4C-8D3A-E939794190CD}">
   <ds:schemaRefs>
     <ds:schemaRef ds:uri="http://schemas.openxmlformats.org/officeDocument/2006/bibliography"/>
   </ds:schemaRefs>

</xml_diff>

<commit_message>
Analyse: Done, Programma: Done, Wrappig up: In Progress.
</commit_message>
<xml_diff>
--- a/O2.docx
+++ b/O2.docx
@@ -32,7 +32,7 @@
           <w:lang w:eastAsia="nl-NL"/>
         </w:rPr>
         <w:drawing>
-          <wp:anchor distT="0" distB="0" distL="114300" distR="114300" simplePos="0" relativeHeight="251666432" behindDoc="1" locked="0" layoutInCell="1" allowOverlap="1" wp14:anchorId="0FFF9828" wp14:editId="5B7CE7D5">
+          <wp:anchor distT="0" distB="0" distL="114300" distR="114300" simplePos="0" relativeHeight="251667968" behindDoc="1" locked="0" layoutInCell="1" allowOverlap="1" wp14:anchorId="0FFF9828" wp14:editId="5B7CE7D5">
             <wp:simplePos x="0" y="0"/>
             <wp:positionH relativeFrom="column">
               <wp:posOffset>565785</wp:posOffset>
@@ -178,7 +178,9 @@
               <w:tab w:val="right" w:leader="dot" w:pos="9062"/>
             </w:tabs>
             <w:rPr>
+              <w:rFonts w:eastAsiaTheme="minorEastAsia"/>
               <w:noProof/>
+              <w:lang w:eastAsia="nl-NL"/>
             </w:rPr>
           </w:pPr>
           <w:r>
@@ -190,7 +192,7 @@
           <w:r>
             <w:fldChar w:fldCharType="separate"/>
           </w:r>
-          <w:hyperlink w:anchor="_Toc402384155" w:history="1">
+          <w:hyperlink w:anchor="_Toc402464683" w:history="1">
             <w:r>
               <w:rPr>
                 <w:rStyle w:val="Hyperlink"/>
@@ -217,7 +219,7 @@
                 <w:noProof/>
                 <w:webHidden/>
               </w:rPr>
-              <w:instrText xml:space="preserve"> PAGEREF _Toc402384155 \h </w:instrText>
+              <w:instrText xml:space="preserve"> PAGEREF _Toc402464683 \h </w:instrText>
             </w:r>
             <w:r>
               <w:rPr>
@@ -255,10 +257,12 @@
               <w:tab w:val="right" w:leader="dot" w:pos="9062"/>
             </w:tabs>
             <w:rPr>
+              <w:rFonts w:eastAsiaTheme="minorEastAsia"/>
               <w:noProof/>
+              <w:lang w:eastAsia="nl-NL"/>
             </w:rPr>
           </w:pPr>
-          <w:hyperlink w:anchor="_Toc402384156" w:history="1">
+          <w:hyperlink w:anchor="_Toc402464684" w:history="1">
             <w:r>
               <w:rPr>
                 <w:rStyle w:val="Hyperlink"/>
@@ -285,7 +289,7 @@
                 <w:noProof/>
                 <w:webHidden/>
               </w:rPr>
-              <w:instrText xml:space="preserve"> PAGEREF _Toc402384156 \h </w:instrText>
+              <w:instrText xml:space="preserve"> PAGEREF _Toc402464684 \h </w:instrText>
             </w:r>
             <w:r>
               <w:rPr>
@@ -323,10 +327,12 @@
               <w:tab w:val="right" w:leader="dot" w:pos="9062"/>
             </w:tabs>
             <w:rPr>
+              <w:rFonts w:eastAsiaTheme="minorEastAsia"/>
               <w:noProof/>
+              <w:lang w:eastAsia="nl-NL"/>
             </w:rPr>
           </w:pPr>
-          <w:hyperlink w:anchor="_Toc402384157" w:history="1">
+          <w:hyperlink w:anchor="_Toc402464685" w:history="1">
             <w:r>
               <w:rPr>
                 <w:rStyle w:val="Hyperlink"/>
@@ -353,7 +359,7 @@
                 <w:noProof/>
                 <w:webHidden/>
               </w:rPr>
-              <w:instrText xml:space="preserve"> PAGEREF _Toc402384157 \h </w:instrText>
+              <w:instrText xml:space="preserve"> PAGEREF _Toc402464685 \h </w:instrText>
             </w:r>
             <w:r>
               <w:rPr>
@@ -391,10 +397,12 @@
               <w:tab w:val="right" w:leader="dot" w:pos="9062"/>
             </w:tabs>
             <w:rPr>
+              <w:rFonts w:eastAsiaTheme="minorEastAsia"/>
               <w:noProof/>
+              <w:lang w:eastAsia="nl-NL"/>
             </w:rPr>
           </w:pPr>
-          <w:hyperlink w:anchor="_Toc402384158" w:history="1">
+          <w:hyperlink w:anchor="_Toc402464686" w:history="1">
             <w:r>
               <w:rPr>
                 <w:rStyle w:val="Hyperlink"/>
@@ -421,7 +429,7 @@
                 <w:noProof/>
                 <w:webHidden/>
               </w:rPr>
-              <w:instrText xml:space="preserve"> PAGEREF _Toc402384158 \h </w:instrText>
+              <w:instrText xml:space="preserve"> PAGEREF _Toc402464686 \h </w:instrText>
             </w:r>
             <w:r>
               <w:rPr>
@@ -459,10 +467,12 @@
               <w:tab w:val="right" w:leader="dot" w:pos="9062"/>
             </w:tabs>
             <w:rPr>
+              <w:rFonts w:eastAsiaTheme="minorEastAsia"/>
               <w:noProof/>
+              <w:lang w:eastAsia="nl-NL"/>
             </w:rPr>
           </w:pPr>
-          <w:hyperlink w:anchor="_Toc402384159" w:history="1">
+          <w:hyperlink w:anchor="_Toc402464687" w:history="1">
             <w:r>
               <w:rPr>
                 <w:rStyle w:val="Hyperlink"/>
@@ -489,7 +499,7 @@
                 <w:noProof/>
                 <w:webHidden/>
               </w:rPr>
-              <w:instrText xml:space="preserve"> PAGEREF _Toc402384159 \h </w:instrText>
+              <w:instrText xml:space="preserve"> PAGEREF _Toc402464687 \h </w:instrText>
             </w:r>
             <w:r>
               <w:rPr>
@@ -527,16 +537,18 @@
               <w:tab w:val="right" w:leader="dot" w:pos="9062"/>
             </w:tabs>
             <w:rPr>
+              <w:rFonts w:eastAsiaTheme="minorEastAsia"/>
               <w:noProof/>
+              <w:lang w:eastAsia="nl-NL"/>
             </w:rPr>
           </w:pPr>
-          <w:hyperlink w:anchor="_Toc402384160" w:history="1">
+          <w:hyperlink w:anchor="_Toc402464688" w:history="1">
             <w:r>
               <w:rPr>
                 <w:rStyle w:val="Hyperlink"/>
                 <w:noProof/>
               </w:rPr>
-              <w:t>Functionaliteit</w:t>
+              <w:t>Requirements</w:t>
             </w:r>
             <w:r>
               <w:rPr>
@@ -557,7 +569,7 @@
                 <w:noProof/>
                 <w:webHidden/>
               </w:rPr>
-              <w:instrText xml:space="preserve"> PAGEREF _Toc402384160 \h </w:instrText>
+              <w:instrText xml:space="preserve"> PAGEREF _Toc402464688 \h </w:instrText>
             </w:r>
             <w:r>
               <w:rPr>
@@ -595,10 +607,12 @@
               <w:tab w:val="right" w:leader="dot" w:pos="9062"/>
             </w:tabs>
             <w:rPr>
+              <w:rFonts w:eastAsiaTheme="minorEastAsia"/>
               <w:noProof/>
+              <w:lang w:eastAsia="nl-NL"/>
             </w:rPr>
           </w:pPr>
-          <w:hyperlink w:anchor="_Toc402384161" w:history="1">
+          <w:hyperlink w:anchor="_Toc402464689" w:history="1">
             <w:r>
               <w:rPr>
                 <w:rStyle w:val="Hyperlink"/>
@@ -625,7 +639,7 @@
                 <w:noProof/>
                 <w:webHidden/>
               </w:rPr>
-              <w:instrText xml:space="preserve"> PAGEREF _Toc402384161 \h </w:instrText>
+              <w:instrText xml:space="preserve"> PAGEREF _Toc402464689 \h </w:instrText>
             </w:r>
             <w:r>
               <w:rPr>
@@ -663,10 +677,12 @@
               <w:tab w:val="right" w:leader="dot" w:pos="9062"/>
             </w:tabs>
             <w:rPr>
+              <w:rFonts w:eastAsiaTheme="minorEastAsia"/>
               <w:noProof/>
+              <w:lang w:eastAsia="nl-NL"/>
             </w:rPr>
           </w:pPr>
-          <w:hyperlink w:anchor="_Toc402384162" w:history="1">
+          <w:hyperlink w:anchor="_Toc402464690" w:history="1">
             <w:r>
               <w:rPr>
                 <w:rStyle w:val="Hyperlink"/>
@@ -693,7 +709,7 @@
                 <w:noProof/>
                 <w:webHidden/>
               </w:rPr>
-              <w:instrText xml:space="preserve"> PAGEREF _Toc402384162 \h </w:instrText>
+              <w:instrText xml:space="preserve"> PAGEREF _Toc402464690 \h </w:instrText>
             </w:r>
             <w:r>
               <w:rPr>
@@ -731,10 +747,12 @@
               <w:tab w:val="right" w:leader="dot" w:pos="9062"/>
             </w:tabs>
             <w:rPr>
+              <w:rFonts w:eastAsiaTheme="minorEastAsia"/>
               <w:noProof/>
+              <w:lang w:eastAsia="nl-NL"/>
             </w:rPr>
           </w:pPr>
-          <w:hyperlink w:anchor="_Toc402384163" w:history="1">
+          <w:hyperlink w:anchor="_Toc402464691" w:history="1">
             <w:r>
               <w:rPr>
                 <w:rStyle w:val="Hyperlink"/>
@@ -761,7 +779,7 @@
                 <w:noProof/>
                 <w:webHidden/>
               </w:rPr>
-              <w:instrText xml:space="preserve"> PAGEREF _Toc402384163 \h </w:instrText>
+              <w:instrText xml:space="preserve"> PAGEREF _Toc402464691 \h </w:instrText>
             </w:r>
             <w:r>
               <w:rPr>
@@ -799,10 +817,12 @@
               <w:tab w:val="right" w:leader="dot" w:pos="9062"/>
             </w:tabs>
             <w:rPr>
+              <w:rFonts w:eastAsiaTheme="minorEastAsia"/>
               <w:noProof/>
+              <w:lang w:eastAsia="nl-NL"/>
             </w:rPr>
           </w:pPr>
-          <w:hyperlink w:anchor="_Toc402384164" w:history="1">
+          <w:hyperlink w:anchor="_Toc402464692" w:history="1">
             <w:r>
               <w:rPr>
                 <w:rStyle w:val="Hyperlink"/>
@@ -829,7 +849,7 @@
                 <w:noProof/>
                 <w:webHidden/>
               </w:rPr>
-              <w:instrText xml:space="preserve"> PAGEREF _Toc402384164 \h </w:instrText>
+              <w:instrText xml:space="preserve"> PAGEREF _Toc402464692 \h </w:instrText>
             </w:r>
             <w:r>
               <w:rPr>
@@ -867,10 +887,12 @@
               <w:tab w:val="right" w:leader="dot" w:pos="9062"/>
             </w:tabs>
             <w:rPr>
+              <w:rFonts w:eastAsiaTheme="minorEastAsia"/>
               <w:noProof/>
+              <w:lang w:eastAsia="nl-NL"/>
             </w:rPr>
           </w:pPr>
-          <w:hyperlink w:anchor="_Toc402384165" w:history="1">
+          <w:hyperlink w:anchor="_Toc402464693" w:history="1">
             <w:r>
               <w:rPr>
                 <w:rStyle w:val="Hyperlink"/>
@@ -897,7 +919,7 @@
                 <w:noProof/>
                 <w:webHidden/>
               </w:rPr>
-              <w:instrText xml:space="preserve"> PAGEREF _Toc402384165 \h </w:instrText>
+              <w:instrText xml:space="preserve"> PAGEREF _Toc402464693 \h </w:instrText>
             </w:r>
             <w:r>
               <w:rPr>
@@ -935,10 +957,12 @@
               <w:tab w:val="right" w:leader="dot" w:pos="9062"/>
             </w:tabs>
             <w:rPr>
+              <w:rFonts w:eastAsiaTheme="minorEastAsia"/>
               <w:noProof/>
+              <w:lang w:eastAsia="nl-NL"/>
             </w:rPr>
           </w:pPr>
-          <w:hyperlink w:anchor="_Toc402384166" w:history="1">
+          <w:hyperlink w:anchor="_Toc402464694" w:history="1">
             <w:r>
               <w:rPr>
                 <w:rStyle w:val="Hyperlink"/>
@@ -965,7 +989,7 @@
                 <w:noProof/>
                 <w:webHidden/>
               </w:rPr>
-              <w:instrText xml:space="preserve"> PAGEREF _Toc402384166 \h </w:instrText>
+              <w:instrText xml:space="preserve"> PAGEREF _Toc402464694 \h </w:instrText>
             </w:r>
             <w:r>
               <w:rPr>
@@ -1003,10 +1027,12 @@
               <w:tab w:val="right" w:leader="dot" w:pos="9062"/>
             </w:tabs>
             <w:rPr>
+              <w:rFonts w:eastAsiaTheme="minorEastAsia"/>
               <w:noProof/>
+              <w:lang w:eastAsia="nl-NL"/>
             </w:rPr>
           </w:pPr>
-          <w:hyperlink w:anchor="_Toc402384167" w:history="1">
+          <w:hyperlink w:anchor="_Toc402464695" w:history="1">
             <w:r>
               <w:rPr>
                 <w:rStyle w:val="Hyperlink"/>
@@ -1033,7 +1059,7 @@
                 <w:noProof/>
                 <w:webHidden/>
               </w:rPr>
-              <w:instrText xml:space="preserve"> PAGEREF _Toc402384167 \h </w:instrText>
+              <w:instrText xml:space="preserve"> PAGEREF _Toc402464695 \h </w:instrText>
             </w:r>
             <w:r>
               <w:rPr>
@@ -1071,10 +1097,12 @@
               <w:tab w:val="right" w:leader="dot" w:pos="9062"/>
             </w:tabs>
             <w:rPr>
+              <w:rFonts w:eastAsiaTheme="minorEastAsia"/>
               <w:noProof/>
+              <w:lang w:eastAsia="nl-NL"/>
             </w:rPr>
           </w:pPr>
-          <w:hyperlink w:anchor="_Toc402384168" w:history="1">
+          <w:hyperlink w:anchor="_Toc402464696" w:history="1">
             <w:r>
               <w:rPr>
                 <w:rStyle w:val="Hyperlink"/>
@@ -1101,7 +1129,7 @@
                 <w:noProof/>
                 <w:webHidden/>
               </w:rPr>
-              <w:instrText xml:space="preserve"> PAGEREF _Toc402384168 \h </w:instrText>
+              <w:instrText xml:space="preserve"> PAGEREF _Toc402464696 \h </w:instrText>
             </w:r>
             <w:r>
               <w:rPr>
@@ -1139,10 +1167,12 @@
               <w:tab w:val="right" w:leader="dot" w:pos="9062"/>
             </w:tabs>
             <w:rPr>
+              <w:rFonts w:eastAsiaTheme="minorEastAsia"/>
               <w:noProof/>
+              <w:lang w:eastAsia="nl-NL"/>
             </w:rPr>
           </w:pPr>
-          <w:hyperlink w:anchor="_Toc402384169" w:history="1">
+          <w:hyperlink w:anchor="_Toc402464697" w:history="1">
             <w:r>
               <w:rPr>
                 <w:rStyle w:val="Hyperlink"/>
@@ -1169,7 +1199,7 @@
                 <w:noProof/>
                 <w:webHidden/>
               </w:rPr>
-              <w:instrText xml:space="preserve"> PAGEREF _Toc402384169 \h </w:instrText>
+              <w:instrText xml:space="preserve"> PAGEREF _Toc402464697 \h </w:instrText>
             </w:r>
             <w:r>
               <w:rPr>
@@ -1207,10 +1237,12 @@
               <w:tab w:val="right" w:leader="dot" w:pos="9062"/>
             </w:tabs>
             <w:rPr>
+              <w:rFonts w:eastAsiaTheme="minorEastAsia"/>
               <w:noProof/>
+              <w:lang w:eastAsia="nl-NL"/>
             </w:rPr>
           </w:pPr>
-          <w:hyperlink w:anchor="_Toc402384170" w:history="1">
+          <w:hyperlink w:anchor="_Toc402464698" w:history="1">
             <w:r>
               <w:rPr>
                 <w:rStyle w:val="Hyperlink"/>
@@ -1237,7 +1269,7 @@
                 <w:noProof/>
                 <w:webHidden/>
               </w:rPr>
-              <w:instrText xml:space="preserve"> PAGEREF _Toc402384170 \h </w:instrText>
+              <w:instrText xml:space="preserve"> PAGEREF _Toc402464698 \h </w:instrText>
             </w:r>
             <w:r>
               <w:rPr>
@@ -1275,10 +1307,12 @@
               <w:tab w:val="right" w:leader="dot" w:pos="9062"/>
             </w:tabs>
             <w:rPr>
+              <w:rFonts w:eastAsiaTheme="minorEastAsia"/>
               <w:noProof/>
+              <w:lang w:eastAsia="nl-NL"/>
             </w:rPr>
           </w:pPr>
-          <w:hyperlink w:anchor="_Toc402384171" w:history="1">
+          <w:hyperlink w:anchor="_Toc402464699" w:history="1">
             <w:r>
               <w:rPr>
                 <w:rStyle w:val="Hyperlink"/>
@@ -1305,7 +1339,7 @@
                 <w:noProof/>
                 <w:webHidden/>
               </w:rPr>
-              <w:instrText xml:space="preserve"> PAGEREF _Toc402384171 \h </w:instrText>
+              <w:instrText xml:space="preserve"> PAGEREF _Toc402464699 \h </w:instrText>
             </w:r>
             <w:r>
               <w:rPr>
@@ -1343,10 +1377,12 @@
               <w:tab w:val="right" w:leader="dot" w:pos="9062"/>
             </w:tabs>
             <w:rPr>
+              <w:rFonts w:eastAsiaTheme="minorEastAsia"/>
               <w:noProof/>
+              <w:lang w:eastAsia="nl-NL"/>
             </w:rPr>
           </w:pPr>
-          <w:hyperlink w:anchor="_Toc402384172" w:history="1">
+          <w:hyperlink w:anchor="_Toc402464700" w:history="1">
             <w:r>
               <w:rPr>
                 <w:rStyle w:val="Hyperlink"/>
@@ -1373,7 +1409,7 @@
                 <w:noProof/>
                 <w:webHidden/>
               </w:rPr>
-              <w:instrText xml:space="preserve"> PAGEREF _Toc402384172 \h </w:instrText>
+              <w:instrText xml:space="preserve"> PAGEREF _Toc402464700 \h </w:instrText>
             </w:r>
             <w:r>
               <w:rPr>
@@ -1411,10 +1447,12 @@
               <w:tab w:val="right" w:leader="dot" w:pos="9062"/>
             </w:tabs>
             <w:rPr>
+              <w:rFonts w:eastAsiaTheme="minorEastAsia"/>
               <w:noProof/>
+              <w:lang w:eastAsia="nl-NL"/>
             </w:rPr>
           </w:pPr>
-          <w:hyperlink w:anchor="_Toc402384173" w:history="1">
+          <w:hyperlink w:anchor="_Toc402464701" w:history="1">
             <w:r>
               <w:rPr>
                 <w:rStyle w:val="Hyperlink"/>
@@ -1441,7 +1479,7 @@
                 <w:noProof/>
                 <w:webHidden/>
               </w:rPr>
-              <w:instrText xml:space="preserve"> PAGEREF _Toc402384173 \h </w:instrText>
+              <w:instrText xml:space="preserve"> PAGEREF _Toc402464701 \h </w:instrText>
             </w:r>
             <w:r>
               <w:rPr>
@@ -1479,16 +1517,18 @@
               <w:tab w:val="right" w:leader="dot" w:pos="9062"/>
             </w:tabs>
             <w:rPr>
+              <w:rFonts w:eastAsiaTheme="minorEastAsia"/>
               <w:noProof/>
+              <w:lang w:eastAsia="nl-NL"/>
             </w:rPr>
           </w:pPr>
-          <w:hyperlink w:anchor="_Toc402384174" w:history="1">
+          <w:hyperlink w:anchor="_Toc402464702" w:history="1">
             <w:r>
               <w:rPr>
                 <w:rStyle w:val="Hyperlink"/>
                 <w:noProof/>
               </w:rPr>
-              <w:t>Reflectie</w:t>
+              <w:t>Test Cases</w:t>
             </w:r>
             <w:r>
               <w:rPr>
@@ -1509,7 +1549,7 @@
                 <w:noProof/>
                 <w:webHidden/>
               </w:rPr>
-              <w:instrText xml:space="preserve"> PAGEREF _Toc402384174 \h </w:instrText>
+              <w:instrText xml:space="preserve"> PAGEREF _Toc402464702 \h </w:instrText>
             </w:r>
             <w:r>
               <w:rPr>
@@ -1530,6 +1570,286 @@
                 <w:webHidden/>
               </w:rPr>
               <w:t>13</w:t>
+            </w:r>
+            <w:r>
+              <w:rPr>
+                <w:noProof/>
+                <w:webHidden/>
+              </w:rPr>
+              <w:fldChar w:fldCharType="end"/>
+            </w:r>
+          </w:hyperlink>
+        </w:p>
+        <w:p>
+          <w:pPr>
+            <w:pStyle w:val="Inhopg2"/>
+            <w:tabs>
+              <w:tab w:val="right" w:leader="dot" w:pos="9062"/>
+            </w:tabs>
+            <w:rPr>
+              <w:rFonts w:eastAsiaTheme="minorEastAsia"/>
+              <w:noProof/>
+              <w:lang w:eastAsia="nl-NL"/>
+            </w:rPr>
+          </w:pPr>
+          <w:hyperlink w:anchor="_Toc402464703" w:history="1">
+            <w:r>
+              <w:rPr>
+                <w:rStyle w:val="Hyperlink"/>
+                <w:noProof/>
+              </w:rPr>
+              <w:t>isSet</w:t>
+            </w:r>
+            <w:r>
+              <w:rPr>
+                <w:noProof/>
+                <w:webHidden/>
+              </w:rPr>
+              <w:tab/>
+            </w:r>
+            <w:r>
+              <w:rPr>
+                <w:noProof/>
+                <w:webHidden/>
+              </w:rPr>
+              <w:fldChar w:fldCharType="begin"/>
+            </w:r>
+            <w:r>
+              <w:rPr>
+                <w:noProof/>
+                <w:webHidden/>
+              </w:rPr>
+              <w:instrText xml:space="preserve"> PAGEREF _Toc402464703 \h </w:instrText>
+            </w:r>
+            <w:r>
+              <w:rPr>
+                <w:noProof/>
+                <w:webHidden/>
+              </w:rPr>
+            </w:r>
+            <w:r>
+              <w:rPr>
+                <w:noProof/>
+                <w:webHidden/>
+              </w:rPr>
+              <w:fldChar w:fldCharType="separate"/>
+            </w:r>
+            <w:r>
+              <w:rPr>
+                <w:noProof/>
+                <w:webHidden/>
+              </w:rPr>
+              <w:t>13</w:t>
+            </w:r>
+            <w:r>
+              <w:rPr>
+                <w:noProof/>
+                <w:webHidden/>
+              </w:rPr>
+              <w:fldChar w:fldCharType="end"/>
+            </w:r>
+          </w:hyperlink>
+        </w:p>
+        <w:p>
+          <w:pPr>
+            <w:pStyle w:val="Inhopg2"/>
+            <w:tabs>
+              <w:tab w:val="right" w:leader="dot" w:pos="9062"/>
+            </w:tabs>
+            <w:rPr>
+              <w:rFonts w:eastAsiaTheme="minorEastAsia"/>
+              <w:noProof/>
+              <w:lang w:eastAsia="nl-NL"/>
+            </w:rPr>
+          </w:pPr>
+          <w:hyperlink w:anchor="_Toc402464704" w:history="1">
+            <w:r>
+              <w:rPr>
+                <w:rStyle w:val="Hyperlink"/>
+                <w:noProof/>
+              </w:rPr>
+              <w:t>GetPossibleSets</w:t>
+            </w:r>
+            <w:r>
+              <w:rPr>
+                <w:noProof/>
+                <w:webHidden/>
+              </w:rPr>
+              <w:tab/>
+            </w:r>
+            <w:r>
+              <w:rPr>
+                <w:noProof/>
+                <w:webHidden/>
+              </w:rPr>
+              <w:fldChar w:fldCharType="begin"/>
+            </w:r>
+            <w:r>
+              <w:rPr>
+                <w:noProof/>
+                <w:webHidden/>
+              </w:rPr>
+              <w:instrText xml:space="preserve"> PAGEREF _Toc402464704 \h </w:instrText>
+            </w:r>
+            <w:r>
+              <w:rPr>
+                <w:noProof/>
+                <w:webHidden/>
+              </w:rPr>
+            </w:r>
+            <w:r>
+              <w:rPr>
+                <w:noProof/>
+                <w:webHidden/>
+              </w:rPr>
+              <w:fldChar w:fldCharType="separate"/>
+            </w:r>
+            <w:r>
+              <w:rPr>
+                <w:noProof/>
+                <w:webHidden/>
+              </w:rPr>
+              <w:t>13</w:t>
+            </w:r>
+            <w:r>
+              <w:rPr>
+                <w:noProof/>
+                <w:webHidden/>
+              </w:rPr>
+              <w:fldChar w:fldCharType="end"/>
+            </w:r>
+          </w:hyperlink>
+        </w:p>
+        <w:p>
+          <w:pPr>
+            <w:pStyle w:val="Inhopg2"/>
+            <w:tabs>
+              <w:tab w:val="right" w:leader="dot" w:pos="9062"/>
+            </w:tabs>
+            <w:rPr>
+              <w:rFonts w:eastAsiaTheme="minorEastAsia"/>
+              <w:noProof/>
+              <w:lang w:eastAsia="nl-NL"/>
+            </w:rPr>
+          </w:pPr>
+          <w:hyperlink w:anchor="_Toc402464705" w:history="1">
+            <w:r>
+              <w:rPr>
+                <w:rStyle w:val="Hyperlink"/>
+                <w:noProof/>
+              </w:rPr>
+              <w:t>getCardStack</w:t>
+            </w:r>
+            <w:r>
+              <w:rPr>
+                <w:noProof/>
+                <w:webHidden/>
+              </w:rPr>
+              <w:tab/>
+            </w:r>
+            <w:r>
+              <w:rPr>
+                <w:noProof/>
+                <w:webHidden/>
+              </w:rPr>
+              <w:fldChar w:fldCharType="begin"/>
+            </w:r>
+            <w:r>
+              <w:rPr>
+                <w:noProof/>
+                <w:webHidden/>
+              </w:rPr>
+              <w:instrText xml:space="preserve"> PAGEREF _Toc402464705 \h </w:instrText>
+            </w:r>
+            <w:r>
+              <w:rPr>
+                <w:noProof/>
+                <w:webHidden/>
+              </w:rPr>
+            </w:r>
+            <w:r>
+              <w:rPr>
+                <w:noProof/>
+                <w:webHidden/>
+              </w:rPr>
+              <w:fldChar w:fldCharType="separate"/>
+            </w:r>
+            <w:r>
+              <w:rPr>
+                <w:noProof/>
+                <w:webHidden/>
+              </w:rPr>
+              <w:t>13</w:t>
+            </w:r>
+            <w:r>
+              <w:rPr>
+                <w:noProof/>
+                <w:webHidden/>
+              </w:rPr>
+              <w:fldChar w:fldCharType="end"/>
+            </w:r>
+          </w:hyperlink>
+        </w:p>
+        <w:p>
+          <w:pPr>
+            <w:pStyle w:val="Inhopg2"/>
+            <w:tabs>
+              <w:tab w:val="right" w:leader="dot" w:pos="9062"/>
+            </w:tabs>
+            <w:rPr>
+              <w:rFonts w:eastAsiaTheme="minorEastAsia"/>
+              <w:noProof/>
+              <w:lang w:eastAsia="nl-NL"/>
+            </w:rPr>
+          </w:pPr>
+          <w:hyperlink w:anchor="_Toc402464706" w:history="1">
+            <w:r>
+              <w:rPr>
+                <w:rStyle w:val="Hyperlink"/>
+                <w:noProof/>
+              </w:rPr>
+              <w:t>shuffleStack</w:t>
+            </w:r>
+            <w:r>
+              <w:rPr>
+                <w:noProof/>
+                <w:webHidden/>
+              </w:rPr>
+              <w:tab/>
+            </w:r>
+            <w:r>
+              <w:rPr>
+                <w:noProof/>
+                <w:webHidden/>
+              </w:rPr>
+              <w:fldChar w:fldCharType="begin"/>
+            </w:r>
+            <w:r>
+              <w:rPr>
+                <w:noProof/>
+                <w:webHidden/>
+              </w:rPr>
+              <w:instrText xml:space="preserve"> PAGEREF _Toc402464706 \h </w:instrText>
+            </w:r>
+            <w:r>
+              <w:rPr>
+                <w:noProof/>
+                <w:webHidden/>
+              </w:rPr>
+            </w:r>
+            <w:r>
+              <w:rPr>
+                <w:noProof/>
+                <w:webHidden/>
+              </w:rPr>
+              <w:fldChar w:fldCharType="separate"/>
+            </w:r>
+            <w:r>
+              <w:rPr>
+                <w:noProof/>
+                <w:webHidden/>
+              </w:rPr>
+              <w:t>14</w:t>
             </w:r>
             <w:r>
               <w:rPr>
@@ -1547,10 +1867,12 @@
               <w:tab w:val="right" w:leader="dot" w:pos="9062"/>
             </w:tabs>
             <w:rPr>
+              <w:rFonts w:eastAsiaTheme="minorEastAsia"/>
               <w:noProof/>
+              <w:lang w:eastAsia="nl-NL"/>
             </w:rPr>
           </w:pPr>
-          <w:hyperlink w:anchor="_Toc402384175" w:history="1">
+          <w:hyperlink w:anchor="_Toc402464707" w:history="1">
             <w:r>
               <w:rPr>
                 <w:rStyle w:val="Hyperlink"/>
@@ -1577,7 +1899,7 @@
                 <w:noProof/>
                 <w:webHidden/>
               </w:rPr>
-              <w:instrText xml:space="preserve"> PAGEREF _Toc402384175 \h </w:instrText>
+              <w:instrText xml:space="preserve"> PAGEREF _Toc402464707 \h </w:instrText>
             </w:r>
             <w:r>
               <w:rPr>
@@ -1597,7 +1919,7 @@
                 <w:noProof/>
                 <w:webHidden/>
               </w:rPr>
-              <w:t>14</w:t>
+              <w:t>15</w:t>
             </w:r>
             <w:r>
               <w:rPr>
@@ -1615,10 +1937,12 @@
               <w:tab w:val="right" w:leader="dot" w:pos="9062"/>
             </w:tabs>
             <w:rPr>
+              <w:rFonts w:eastAsiaTheme="minorEastAsia"/>
               <w:noProof/>
+              <w:lang w:eastAsia="nl-NL"/>
             </w:rPr>
           </w:pPr>
-          <w:hyperlink w:anchor="_Toc402384176" w:history="1">
+          <w:hyperlink w:anchor="_Toc402464708" w:history="1">
             <w:r>
               <w:rPr>
                 <w:rStyle w:val="Hyperlink"/>
@@ -1645,7 +1969,7 @@
                 <w:noProof/>
                 <w:webHidden/>
               </w:rPr>
-              <w:instrText xml:space="preserve"> PAGEREF _Toc402384176 \h </w:instrText>
+              <w:instrText xml:space="preserve"> PAGEREF _Toc402464708 \h </w:instrText>
             </w:r>
             <w:r>
               <w:rPr>
@@ -1665,7 +1989,7 @@
                 <w:noProof/>
                 <w:webHidden/>
               </w:rPr>
-              <w:t>14</w:t>
+              <w:t>15</w:t>
             </w:r>
             <w:r>
               <w:rPr>
@@ -1683,10 +2007,12 @@
               <w:tab w:val="right" w:leader="dot" w:pos="9062"/>
             </w:tabs>
             <w:rPr>
+              <w:rFonts w:eastAsiaTheme="minorEastAsia"/>
               <w:noProof/>
+              <w:lang w:eastAsia="nl-NL"/>
             </w:rPr>
           </w:pPr>
-          <w:hyperlink w:anchor="_Toc402384177" w:history="1">
+          <w:hyperlink w:anchor="_Toc402464709" w:history="1">
             <w:r>
               <w:rPr>
                 <w:rStyle w:val="Hyperlink"/>
@@ -1713,7 +2039,7 @@
                 <w:noProof/>
                 <w:webHidden/>
               </w:rPr>
-              <w:instrText xml:space="preserve"> PAGEREF _Toc402384177 \h </w:instrText>
+              <w:instrText xml:space="preserve"> PAGEREF _Toc402464709 \h </w:instrText>
             </w:r>
             <w:r>
               <w:rPr>
@@ -1733,7 +2059,7 @@
                 <w:noProof/>
                 <w:webHidden/>
               </w:rPr>
-              <w:t>15</w:t>
+              <w:t>16</w:t>
             </w:r>
             <w:r>
               <w:rPr>
@@ -1751,10 +2077,12 @@
               <w:tab w:val="right" w:leader="dot" w:pos="9062"/>
             </w:tabs>
             <w:rPr>
+              <w:rFonts w:eastAsiaTheme="minorEastAsia"/>
               <w:noProof/>
+              <w:lang w:eastAsia="nl-NL"/>
             </w:rPr>
           </w:pPr>
-          <w:hyperlink w:anchor="_Toc402384178" w:history="1">
+          <w:hyperlink w:anchor="_Toc402464710" w:history="1">
             <w:r>
               <w:rPr>
                 <w:rStyle w:val="Hyperlink"/>
@@ -1781,7 +2109,7 @@
                 <w:noProof/>
                 <w:webHidden/>
               </w:rPr>
-              <w:instrText xml:space="preserve"> PAGEREF _Toc402384178 \h </w:instrText>
+              <w:instrText xml:space="preserve"> PAGEREF _Toc402464710 \h </w:instrText>
             </w:r>
             <w:r>
               <w:rPr>
@@ -1801,7 +2129,7 @@
                 <w:noProof/>
                 <w:webHidden/>
               </w:rPr>
-              <w:t>16</w:t>
+              <w:t>17</w:t>
             </w:r>
             <w:r>
               <w:rPr>
@@ -1819,10 +2147,12 @@
               <w:tab w:val="right" w:leader="dot" w:pos="9062"/>
             </w:tabs>
             <w:rPr>
+              <w:rFonts w:eastAsiaTheme="minorEastAsia"/>
               <w:noProof/>
+              <w:lang w:eastAsia="nl-NL"/>
             </w:rPr>
           </w:pPr>
-          <w:hyperlink w:anchor="_Toc402384179" w:history="1">
+          <w:hyperlink w:anchor="_Toc402464711" w:history="1">
             <w:r>
               <w:rPr>
                 <w:rStyle w:val="Hyperlink"/>
@@ -1849,7 +2179,7 @@
                 <w:noProof/>
                 <w:webHidden/>
               </w:rPr>
-              <w:instrText xml:space="preserve"> PAGEREF _Toc402384179 \h </w:instrText>
+              <w:instrText xml:space="preserve"> PAGEREF _Toc402464711 \h </w:instrText>
             </w:r>
             <w:r>
               <w:rPr>
@@ -1869,7 +2199,7 @@
                 <w:noProof/>
                 <w:webHidden/>
               </w:rPr>
-              <w:t>17</w:t>
+              <w:t>18</w:t>
             </w:r>
             <w:r>
               <w:rPr>
@@ -1898,7 +2228,7 @@
       <w:r>
         <w:br w:type="page"/>
       </w:r>
-      <w:bookmarkStart w:id="1" w:name="_Toc402384155"/>
+      <w:bookmarkStart w:id="1" w:name="_Toc402464683"/>
       <w:r>
         <w:lastRenderedPageBreak/>
         <w:t>Inleiding</w:t>
@@ -1907,6 +2237,82 @@
     </w:p>
     <w:p>
       <w:r>
+        <w:t xml:space="preserve">SET is een leuke en bekende game. Ik heb deze game </w:t>
+      </w:r>
+      <w:r>
+        <w:t>geanalyseerd</w:t>
+      </w:r>
+      <w:r>
+        <w:t xml:space="preserve"> en nagebouwd in Processing. De ontwikkeling van dit programma is gestructureerd uitgevoerd naar aanleiding van de course Structured Programming Development. In dit verslag wordt achtereenvolgens aandacht gegeven aan de volgende punten.</w:t>
+      </w:r>
+    </w:p>
+    <w:p>
+      <w:pPr>
+        <w:pStyle w:val="Lijstalinea"/>
+        <w:numPr>
+          <w:ilvl w:val="0"/>
+          <w:numId w:val="3"/>
+        </w:numPr>
+      </w:pPr>
+      <w:r>
+        <w:t>Spelregels: Hoe werkt het spel?</w:t>
+      </w:r>
+    </w:p>
+    <w:p>
+      <w:pPr>
+        <w:pStyle w:val="Lijstalinea"/>
+        <w:numPr>
+          <w:ilvl w:val="0"/>
+          <w:numId w:val="3"/>
+        </w:numPr>
+      </w:pPr>
+      <w:r>
+        <w:t>Requirements: Wat moet het programma kunnen?</w:t>
+      </w:r>
+    </w:p>
+    <w:p>
+      <w:pPr>
+        <w:pStyle w:val="Lijstalinea"/>
+        <w:numPr>
+          <w:ilvl w:val="0"/>
+          <w:numId w:val="3"/>
+        </w:numPr>
+      </w:pPr>
+      <w:r>
+        <w:t>Software ontwerp: Hoe ga ik het programma maken?</w:t>
+      </w:r>
+    </w:p>
+    <w:p>
+      <w:pPr>
+        <w:pStyle w:val="Lijstalinea"/>
+        <w:numPr>
+          <w:ilvl w:val="0"/>
+          <w:numId w:val="3"/>
+        </w:numPr>
+      </w:pPr>
+      <w:r>
+        <w:t>Test Cases: Hoe ga ik het programma testen?</w:t>
+      </w:r>
+    </w:p>
+    <w:p>
+      <w:r>
+        <w:t>T</w:t>
+      </w:r>
+      <w:r>
+        <w:t xml:space="preserve">ot slot zal ik in de reflectie </w:t>
+      </w:r>
+      <w:r>
+        <w:t>aandacht geven aan de voor en nadelen van Processing ten opzichte van Java.</w:t>
+      </w:r>
+    </w:p>
+    <w:p>
+      <w:r>
+        <w:t>Als aanvulling op dit verslag is er een lijst met alle gebruikte functies. Deze geeft aan wat de argumenten en return waarden van de functies zijn. Dit bestand heet “functies tabel.xlsx”</w:t>
+      </w:r>
+      <w:r>
+        <w:t>.</w:t>
+      </w:r>
+      <w:r>
         <w:br w:type="page"/>
       </w:r>
     </w:p>
@@ -1914,7 +2320,7 @@
       <w:pPr>
         <w:pStyle w:val="Kop1"/>
       </w:pPr>
-      <w:bookmarkStart w:id="2" w:name="_Toc402384156"/>
+      <w:bookmarkStart w:id="2" w:name="_Toc402464684"/>
       <w:r>
         <w:lastRenderedPageBreak/>
         <w:t>Set</w:t>
@@ -1932,7 +2338,7 @@
         </w:rPr>
       </w:pPr>
       <w:bookmarkStart w:id="3" w:name="_Toc401217880"/>
-      <w:bookmarkStart w:id="4" w:name="_Toc402384157"/>
+      <w:bookmarkStart w:id="4" w:name="_Toc402464685"/>
       <w:r>
         <w:t>Hoe werkt de game?</w:t>
       </w:r>
@@ -1941,7 +2347,19 @@
     </w:p>
     <w:p>
       <w:r>
-        <w:t xml:space="preserve">In beeld heb je een aantal kaarten. Dit aantal kaarten varieert tussen 9 en 12 afhankelijk of je het originele of een versimpelde verzie speelt. De bedoeling is om drie kaarten te selecteren die een ‘set’ vormen. Als deze kaarten een set vormen, worden deze kaarten van het bord verwijdert en komen er nieuwe kaarten uit de stapel. </w:t>
+        <w:t xml:space="preserve">In beeld heb je een aantal kaarten. Dit aantal kaarten varieert tussen 9 en 12 afhankelijk of je het originele of een versimpelde </w:t>
+      </w:r>
+      <w:r>
+        <w:t>versie</w:t>
+      </w:r>
+      <w:r>
+        <w:t xml:space="preserve"> speelt. De bedoeling is om drie kaarten te selecteren die een ‘set’ vormen. Als deze kaarten een set vormen, worden dez</w:t>
+      </w:r>
+      <w:r>
+        <w:t>e kaarten van het bord verwijderd</w:t>
+      </w:r>
+      <w:r>
+        <w:t xml:space="preserve"> en komen er nieuwe kaarten uit de stapel. </w:t>
       </w:r>
     </w:p>
     <w:p>
@@ -1952,7 +2370,7 @@
         <w:t>81</w:t>
       </w:r>
       <w:r>
-        <w:t xml:space="preserve">). Er worden steeds een aantal op tafel gelegd. Vervolgens pakt de speler een set totdat er geen sets meer op tafel liggen of totdat de stapel leeg is. Elke keer als de speler een kaart pakt, wordt het puntenaantal met 1 verhoogd. Het aantal punten is de score van de speler. </w:t>
+        <w:t xml:space="preserve">). Vervolgens pakt de speler een set totdat er geen sets meer op tafel liggen of totdat de stapel leeg is. </w:t>
       </w:r>
       <w:r>
         <w:t xml:space="preserve">Dit gaat door totdat alle kaarten op zijn of totdat er geen set meer mogelijk is. </w:t>
@@ -1969,7 +2387,7 @@
         </w:rPr>
       </w:pPr>
       <w:bookmarkStart w:id="5" w:name="_Toc401217881"/>
-      <w:bookmarkStart w:id="6" w:name="_Toc402384158"/>
+      <w:bookmarkStart w:id="6" w:name="_Toc402464686"/>
       <w:r>
         <w:t>Eigenschappen?</w:t>
       </w:r>
@@ -2057,6 +2475,14 @@
         </w:r>
       </w:hyperlink>
       <w:r>
+        <w:rPr>
+          <w:rStyle w:val="Voetnootmarkering"/>
+          <w:color w:val="0000FF" w:themeColor="hyperlink"/>
+          <w:u w:val="single"/>
+        </w:rPr>
+        <w:footnoteReference w:id="1"/>
+      </w:r>
+      <w:r>
         <w:t xml:space="preserve"> en </w:t>
       </w:r>
       <w:hyperlink r:id="rId10" w:history="1">
@@ -2064,7 +2490,21 @@
           <w:rPr>
             <w:rStyle w:val="Hyperlink"/>
           </w:rPr>
-          <w:t>81 kaarten.</w:t>
+          <w:t>81 kaarten</w:t>
+        </w:r>
+        <w:r>
+          <w:rPr>
+            <w:rStyle w:val="Voetnootmarkering"/>
+            <w:color w:val="0000FF" w:themeColor="hyperlink"/>
+            <w:u w:val="single"/>
+          </w:rPr>
+          <w:footnoteReference w:id="2"/>
+        </w:r>
+        <w:r>
+          <w:rPr>
+            <w:rStyle w:val="Hyperlink"/>
+          </w:rPr>
+          <w:t>.</w:t>
         </w:r>
       </w:hyperlink>
       <w:r>
@@ -2082,7 +2522,7 @@
         </w:rPr>
       </w:pPr>
       <w:bookmarkStart w:id="7" w:name="_Toc401217882"/>
-      <w:bookmarkStart w:id="8" w:name="_Toc402384159"/>
+      <w:bookmarkStart w:id="8" w:name="_Toc402464687"/>
       <w:r>
         <w:t>Wat is een set?</w:t>
       </w:r>
@@ -2096,7 +2536,7 @@
           <w:lang w:eastAsia="nl-NL"/>
         </w:rPr>
         <w:drawing>
-          <wp:anchor distT="0" distB="0" distL="114300" distR="114300" simplePos="0" relativeHeight="251660288" behindDoc="0" locked="0" layoutInCell="1" allowOverlap="1" wp14:anchorId="5DF2B053" wp14:editId="426347A1">
+          <wp:anchor distT="0" distB="0" distL="114300" distR="114300" simplePos="0" relativeHeight="251650560" behindDoc="0" locked="0" layoutInCell="1" allowOverlap="1" wp14:anchorId="5DF2B053" wp14:editId="426347A1">
             <wp:simplePos x="0" y="0"/>
             <wp:positionH relativeFrom="column">
               <wp:posOffset>4005580</wp:posOffset>
@@ -2162,7 +2602,10 @@
         </w:drawing>
       </w:r>
       <w:r>
-        <w:t>Een set heeft 3 kaarten. Een set kenmerkt zicht dat binnen elke eigenschappen alles verschillend is, of alles anders is.  Hier zijn wat voorbeelden:</w:t>
+        <w:t>Een set wordt in dit spel pas een valide set genoemd als voor elke eigenschap geld dat die eigenschap voor elke kaart het zelfde of verschillende is.</w:t>
+      </w:r>
+      <w:r>
+        <w:t xml:space="preserve">  Hier zijn wat voorbeelden:</w:t>
       </w:r>
     </w:p>
     <w:p>
@@ -2175,7 +2618,7 @@
         <mc:AlternateContent>
           <mc:Choice Requires="wps">
             <w:drawing>
-              <wp:anchor distT="0" distB="0" distL="114300" distR="114300" simplePos="0" relativeHeight="251663360" behindDoc="0" locked="0" layoutInCell="1" allowOverlap="1" wp14:anchorId="016D2805" wp14:editId="53A4FE5D">
+              <wp:anchor distT="0" distB="0" distL="114300" distR="114300" simplePos="0" relativeHeight="251658752" behindDoc="0" locked="0" layoutInCell="1" allowOverlap="1" wp14:anchorId="016D2805" wp14:editId="53A4FE5D">
                 <wp:simplePos x="0" y="0"/>
                 <wp:positionH relativeFrom="column">
                   <wp:posOffset>3997325</wp:posOffset>
@@ -2225,10 +2668,7 @@
                               <w:fldChar w:fldCharType="begin"/>
                             </w:r>
                             <w:r>
-                              <w:instrText xml:space="preserve"> SEQ voor</w:instrText>
-                            </w:r>
-                            <w:r>
-                              <w:instrText xml:space="preserve">beeld \* ARABIC </w:instrText>
+                              <w:instrText xml:space="preserve"> SEQ voorbeeld \* ARABIC </w:instrText>
                             </w:r>
                             <w:r>
                               <w:fldChar w:fldCharType="separate"/>
@@ -2267,7 +2707,7 @@
                 <v:stroke joinstyle="miter"/>
                 <v:path gradientshapeok="t" o:connecttype="rect"/>
               </v:shapetype>
-              <v:shape id="Tekstvak 4" o:spid="_x0000_s1026" type="#_x0000_t202" style="position:absolute;margin-left:314.75pt;margin-top:69.6pt;width:194.85pt;height:.05pt;z-index:251663360;visibility:visible;mso-wrap-style:square;mso-wrap-distance-left:9pt;mso-wrap-distance-top:0;mso-wrap-distance-right:9pt;mso-wrap-distance-bottom:0;mso-position-horizontal:absolute;mso-position-horizontal-relative:text;mso-position-vertical:absolute;mso-position-vertical-relative:text;v-text-anchor:top" o:gfxdata="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" stroked="f">
+              <v:shape id="Tekstvak 4" o:spid="_x0000_s1026" type="#_x0000_t202" style="position:absolute;margin-left:314.75pt;margin-top:69.6pt;width:194.85pt;height:.05pt;z-index:251658752;visibility:visible;mso-wrap-style:square;mso-wrap-distance-left:9pt;mso-wrap-distance-top:0;mso-wrap-distance-right:9pt;mso-wrap-distance-bottom:0;mso-position-horizontal:absolute;mso-position-horizontal-relative:text;mso-position-vertical:absolute;mso-position-vertical-relative:text;v-text-anchor:top" o:gfxdata="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" stroked="f">
                 <v:textbox style="mso-fit-shape-to-text:t" inset="0,0,0,0">
                   <w:txbxContent>
                     <w:p>
@@ -2285,10 +2725,7 @@
                         <w:fldChar w:fldCharType="begin"/>
                       </w:r>
                       <w:r>
-                        <w:instrText xml:space="preserve"> SEQ voor</w:instrText>
-                      </w:r>
-                      <w:r>
-                        <w:instrText xml:space="preserve">beeld \* ARABIC </w:instrText>
+                        <w:instrText xml:space="preserve"> SEQ voorbeeld \* ARABIC </w:instrText>
                       </w:r>
                       <w:r>
                         <w:fldChar w:fldCharType="separate"/>
@@ -2371,7 +2808,7 @@
           <w:lang w:eastAsia="nl-NL"/>
         </w:rPr>
         <w:drawing>
-          <wp:anchor distT="0" distB="0" distL="114300" distR="114300" simplePos="0" relativeHeight="251661312" behindDoc="0" locked="0" layoutInCell="1" allowOverlap="1" wp14:anchorId="7BBF189D" wp14:editId="6D203ABD">
+          <wp:anchor distT="0" distB="0" distL="114300" distR="114300" simplePos="0" relativeHeight="251652608" behindDoc="0" locked="0" layoutInCell="1" allowOverlap="1" wp14:anchorId="7BBF189D" wp14:editId="6D203ABD">
             <wp:simplePos x="0" y="0"/>
             <wp:positionH relativeFrom="column">
               <wp:posOffset>3996690</wp:posOffset>
@@ -2489,7 +2926,7 @@
         <mc:AlternateContent>
           <mc:Choice Requires="wps">
             <w:drawing>
-              <wp:anchor distT="0" distB="0" distL="114300" distR="114300" simplePos="0" relativeHeight="251664384" behindDoc="1" locked="0" layoutInCell="1" allowOverlap="1" wp14:anchorId="5319BA74" wp14:editId="1D12C5AA">
+              <wp:anchor distT="0" distB="0" distL="114300" distR="114300" simplePos="0" relativeHeight="251660800" behindDoc="1" locked="0" layoutInCell="1" allowOverlap="1" wp14:anchorId="5319BA74" wp14:editId="1D12C5AA">
                 <wp:simplePos x="0" y="0"/>
                 <wp:positionH relativeFrom="column">
                   <wp:posOffset>3997960</wp:posOffset>
@@ -2574,7 +3011,7 @@
           </mc:Choice>
           <mc:Fallback>
             <w:pict>
-              <v:shape w14:anchorId="5319BA74" id="Tekstvak 5" o:spid="_x0000_s1027" type="#_x0000_t202" style="position:absolute;margin-left:314.8pt;margin-top:84.3pt;width:195.2pt;height:.05pt;z-index:-251652096;visibility:visible;mso-wrap-style:square;mso-wrap-distance-left:9pt;mso-wrap-distance-top:0;mso-wrap-distance-right:9pt;mso-wrap-distance-bottom:0;mso-position-horizontal:absolute;mso-position-horizontal-relative:text;mso-position-vertical:absolute;mso-position-vertical-relative:text;v-text-anchor:top" o:gfxdata="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" stroked="f">
+              <v:shape w14:anchorId="5319BA74" id="Tekstvak 5" o:spid="_x0000_s1027" type="#_x0000_t202" style="position:absolute;margin-left:314.8pt;margin-top:84.3pt;width:195.2pt;height:.05pt;z-index:-251655680;visibility:visible;mso-wrap-style:square;mso-wrap-distance-left:9pt;mso-wrap-distance-top:0;mso-wrap-distance-right:9pt;mso-wrap-distance-bottom:0;mso-position-horizontal:absolute;mso-position-horizontal-relative:text;mso-position-vertical:absolute;mso-position-vertical-relative:text;v-text-anchor:top" o:gfxdata="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" stroked="f">
                 <v:textbox style="mso-fit-shape-to-text:t" inset="0,0,0,0">
                   <w:txbxContent>
                     <w:p>
@@ -2705,21 +3142,27 @@
     </w:p>
     <w:p>
       <w:r>
+        <w:br w:type="page"/>
+      </w:r>
+    </w:p>
+    <w:p>
+      <w:r>
         <w:rPr>
           <w:b/>
           <w:noProof/>
           <w:lang w:eastAsia="nl-NL"/>
         </w:rPr>
+        <w:lastRenderedPageBreak/>
         <mc:AlternateContent>
           <mc:Choice Requires="wps">
             <w:drawing>
-              <wp:anchor distT="0" distB="0" distL="114300" distR="114300" simplePos="0" relativeHeight="251665408" behindDoc="1" locked="0" layoutInCell="1" allowOverlap="1" wp14:anchorId="52B113A8" wp14:editId="6E4BF7C2">
+              <wp:anchor distT="0" distB="0" distL="114300" distR="114300" simplePos="0" relativeHeight="251665920" behindDoc="1" locked="0" layoutInCell="1" allowOverlap="1" wp14:anchorId="35BF6D97" wp14:editId="0BDBFA39">
                 <wp:simplePos x="0" y="0"/>
                 <wp:positionH relativeFrom="column">
-                  <wp:posOffset>4005912</wp:posOffset>
+                  <wp:posOffset>3951438</wp:posOffset>
                 </wp:positionH>
                 <wp:positionV relativeFrom="paragraph">
-                  <wp:posOffset>1341313</wp:posOffset>
+                  <wp:posOffset>1160646</wp:posOffset>
                 </wp:positionV>
                 <wp:extent cx="1224280" cy="262255"/>
                 <wp:effectExtent l="0" t="0" r="0" b="4445"/>
@@ -2804,7 +3247,7 @@
           </mc:Choice>
           <mc:Fallback>
             <w:pict>
-              <v:shape w14:anchorId="52B113A8" id="Tekstvak 6" o:spid="_x0000_s1028" type="#_x0000_t202" style="position:absolute;margin-left:315.45pt;margin-top:105.6pt;width:96.4pt;height:20.65pt;z-index:-251651072;visibility:visible;mso-wrap-style:square;mso-width-percent:0;mso-height-percent:0;mso-wrap-distance-left:9pt;mso-wrap-distance-top:0;mso-wrap-distance-right:9pt;mso-wrap-distance-bottom:0;mso-position-horizontal:absolute;mso-position-horizontal-relative:text;mso-position-vertical:absolute;mso-position-vertical-relative:text;mso-width-percent:0;mso-height-percent:0;mso-width-relative:margin;mso-height-relative:margin;v-text-anchor:top" o:gfxdata="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" stroked="f">
+              <v:shape w14:anchorId="35BF6D97" id="Tekstvak 6" o:spid="_x0000_s1028" type="#_x0000_t202" style="position:absolute;margin-left:311.15pt;margin-top:91.4pt;width:96.4pt;height:20.65pt;z-index:-251650560;visibility:visible;mso-wrap-style:square;mso-width-percent:0;mso-height-percent:0;mso-wrap-distance-left:9pt;mso-wrap-distance-top:0;mso-wrap-distance-right:9pt;mso-wrap-distance-bottom:0;mso-position-horizontal:absolute;mso-position-horizontal-relative:text;mso-position-vertical:absolute;mso-position-vertical-relative:text;mso-width-percent:0;mso-height-percent:0;mso-width-relative:margin;mso-height-relative:margin;v-text-anchor:top" o:gfxdata="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" stroked="f">
                 <v:textbox inset="0,0,0,0">
                   <w:txbxContent>
                     <w:p>
@@ -2850,68 +3293,17 @@
       </w:r>
       <w:r>
         <w:rPr>
-          <w:b/>
-        </w:rPr>
-        <w:fldChar w:fldCharType="begin"/>
-      </w:r>
-      <w:r>
-        <w:rPr>
-          <w:b/>
-        </w:rPr>
-        <w:instrText xml:space="preserve"> REF _Ref401173748 \h </w:instrText>
-      </w:r>
-      <w:r>
-        <w:rPr>
-          <w:b/>
-        </w:rPr>
-        <w:instrText xml:space="preserve"> \* MERGEFORMAT </w:instrText>
-      </w:r>
-      <w:r>
-        <w:rPr>
-          <w:b/>
-        </w:rPr>
-      </w:r>
-      <w:r>
-        <w:rPr>
-          <w:b/>
-        </w:rPr>
-        <w:fldChar w:fldCharType="separate"/>
-      </w:r>
-      <w:r>
-        <w:rPr>
-          <w:b/>
-        </w:rPr>
-        <w:t xml:space="preserve">voorbeeld </w:t>
-      </w:r>
-      <w:r>
-        <w:rPr>
-          <w:b/>
-          <w:noProof/>
-        </w:rPr>
-        <w:t>3</w:t>
-      </w:r>
-      <w:r>
-        <w:rPr>
-          <w:b/>
-        </w:rPr>
-        <w:fldChar w:fldCharType="end"/>
-      </w:r>
-      <w:r>
-        <w:br/>
-      </w:r>
-      <w:r>
-        <w:rPr>
           <w:noProof/>
           <w:lang w:eastAsia="nl-NL"/>
         </w:rPr>
         <w:drawing>
-          <wp:anchor distT="0" distB="0" distL="114300" distR="114300" simplePos="0" relativeHeight="251662336" behindDoc="0" locked="0" layoutInCell="1" allowOverlap="1" wp14:anchorId="736CC49C" wp14:editId="2EBF8D88">
+          <wp:anchor distT="0" distB="0" distL="114300" distR="114300" simplePos="0" relativeHeight="251656704" behindDoc="0" locked="0" layoutInCell="1" allowOverlap="1" wp14:anchorId="3154A36B" wp14:editId="170E19DD">
             <wp:simplePos x="0" y="0"/>
             <wp:positionH relativeFrom="column">
-              <wp:posOffset>4003040</wp:posOffset>
+              <wp:posOffset>3912803</wp:posOffset>
             </wp:positionH>
             <wp:positionV relativeFrom="paragraph">
-              <wp:posOffset>264795</wp:posOffset>
+              <wp:posOffset>60258</wp:posOffset>
             </wp:positionV>
             <wp:extent cx="2439670" cy="1079500"/>
             <wp:effectExtent l="0" t="0" r="0" b="6350"/>
@@ -2971,6 +3363,57 @@
         </w:drawing>
       </w:r>
       <w:r>
+        <w:rPr>
+          <w:b/>
+        </w:rPr>
+        <w:fldChar w:fldCharType="begin"/>
+      </w:r>
+      <w:r>
+        <w:rPr>
+          <w:b/>
+        </w:rPr>
+        <w:instrText xml:space="preserve"> REF _Ref401173748 \h </w:instrText>
+      </w:r>
+      <w:r>
+        <w:rPr>
+          <w:b/>
+        </w:rPr>
+        <w:instrText xml:space="preserve"> \* MERGEFORMAT </w:instrText>
+      </w:r>
+      <w:r>
+        <w:rPr>
+          <w:b/>
+        </w:rPr>
+      </w:r>
+      <w:r>
+        <w:rPr>
+          <w:b/>
+        </w:rPr>
+        <w:fldChar w:fldCharType="separate"/>
+      </w:r>
+      <w:r>
+        <w:rPr>
+          <w:b/>
+        </w:rPr>
+        <w:t xml:space="preserve">voorbeeld </w:t>
+      </w:r>
+      <w:r>
+        <w:rPr>
+          <w:b/>
+          <w:noProof/>
+        </w:rPr>
+        <w:t>3</w:t>
+      </w:r>
+      <w:r>
+        <w:rPr>
+          <w:b/>
+        </w:rPr>
+        <w:fldChar w:fldCharType="end"/>
+      </w:r>
+      <w:r>
+        <w:br/>
+      </w:r>
+      <w:r>
         <w:t>kleur: rood, rood, rood  (overal anders)</w:t>
       </w:r>
       <w:r>
@@ -2983,7 +3426,6 @@
         <w:br/>
       </w:r>
       <w:r>
-        <w:lastRenderedPageBreak/>
         <w:t>vorm: driehoek, driehoek, driehoek   (overal gelijk)</w:t>
       </w:r>
       <w:r>
@@ -3025,231 +3467,6 @@
       </w:r>
     </w:p>
     <w:p/>
-    <w:p>
-      <w:pPr>
-        <w:pStyle w:val="Kop1"/>
-      </w:pPr>
-      <w:bookmarkStart w:id="15" w:name="_Toc401217883"/>
-      <w:bookmarkStart w:id="16" w:name="_Toc402384160"/>
-      <w:r>
-        <w:t>Functionaliteit</w:t>
-      </w:r>
-      <w:bookmarkEnd w:id="15"/>
-      <w:bookmarkEnd w:id="16"/>
-    </w:p>
-    <w:p>
-      <w:r>
-        <w:t xml:space="preserve">Zoals te zien is in de scherm ontwerpen(zie </w:t>
-      </w:r>
-      <w:r>
-        <w:fldChar w:fldCharType="begin"/>
-      </w:r>
-      <w:r>
-        <w:instrText xml:space="preserve"> REF _Ref402274879 \h </w:instrText>
-      </w:r>
-      <w:r>
-        <w:fldChar w:fldCharType="separate"/>
-      </w:r>
-      <w:r>
-        <w:t>Bijlage</w:t>
-      </w:r>
-      <w:r>
-        <w:fldChar w:fldCharType="end"/>
-      </w:r>
-      <w:r>
-        <w:t>), komen er vier schermen. Menu, score bord, about en game. In deze vier hoofdstukken leg ik uit wat er binnen deze schermpjes gebeurt. Daarna is er een opsomming te vinden van alle sneltoetsen.</w:t>
-      </w:r>
-    </w:p>
-    <w:p>
-      <w:pPr>
-        <w:pStyle w:val="Kop2"/>
-      </w:pPr>
-      <w:bookmarkStart w:id="17" w:name="_Toc401217884"/>
-      <w:bookmarkStart w:id="18" w:name="_Toc402384161"/>
-      <w:r>
-        <w:t>Menu</w:t>
-      </w:r>
-      <w:bookmarkEnd w:id="17"/>
-      <w:bookmarkEnd w:id="18"/>
-    </w:p>
-    <w:p>
-      <w:r>
-        <w:t>Het menu is het beginscherm van het programma. Vanuit hier kan de speler een aantal verschillende acties ondernemen. Ten eerste kan de speler via de twee witte knoppen het spel starten. Door op een van deze knoppen te drukken word het ‘Game’ scherm geopend. Bij ‘Start Easy Mode’ wordt de game op makkelijke modus gestart, en bij ‘Sart Original Mode’ wordt de game op originele moeilijkheidsgraad gestart. Nog voordat de game gestart is, wordt een invoervakje weergegeven om de naam van de speler te noteren. Deze naam wordt aan het einde samen met de score in het score bord opgeslagen.</w:t>
-      </w:r>
-    </w:p>
-    <w:p>
-      <w:r>
-        <w:t xml:space="preserve">Door op de knop ‘ScoreBoard’ te klikken wordt het score bord geopend. Het scherm ‘Scoreboard’ wordt dan dus gestart. Door op de knop ‘About and Rules’ te klikken wordt het scherm ‘About’ weergegeven. </w:t>
-      </w:r>
-    </w:p>
-    <w:p>
-      <w:r>
-        <w:t>Als laatste is er nog de knop ‘Load saved Game’. Door op deze knop te drukken wordt deze opgeslagen game gestart. Je komt dan uit in het Game scherm. Als er geen opgeslagen game is wordt een error weergegeven.</w:t>
-      </w:r>
-    </w:p>
-    <w:p>
-      <w:pPr>
-        <w:pStyle w:val="Kop2"/>
-      </w:pPr>
-      <w:bookmarkStart w:id="19" w:name="_Toc401217885"/>
-      <w:bookmarkStart w:id="20" w:name="_Toc402384162"/>
-      <w:r>
-        <w:t>Game</w:t>
-      </w:r>
-      <w:bookmarkEnd w:id="19"/>
-      <w:bookmarkEnd w:id="20"/>
-    </w:p>
-    <w:p>
-      <w:r>
-        <w:t>Het game scherm heeft een aantal onderdelen. Ten eerste zijn er statistieken. Deze zijn te vinden linksboven in het scherm. Deze statistieken geven bijvoorbeeld de huidige tijd, aantal kaarten op de stapel en de highscore weer.</w:t>
-      </w:r>
-    </w:p>
-    <w:p>
-      <w:r>
-        <w:t xml:space="preserve">Daarnaast heb je rechts het speelvlak. Hier liggen 9 of 14 kaarten, afhankelijk of je simpel of original speelt. Door met je muis te klikken en te slepen, kan je de kaarten van locatie veranderen. Op deze manier kan je de kaarten op een volgorde leggen die voor jou makkelijk is. </w:t>
-      </w:r>
-    </w:p>
-    <w:p>
-      <w:r>
-        <w:t>Als je denkt dat je een set hebt gevonden, dan kan je de kaarten een voor een aanklikken. Dan springen ze naar de vakken linksonder in het scherm. Als je een verkeerde kaart heb aangeklikt, kan je linksonder op de kaart klikken, en dan springt hij weer terug naar het scherm. Als er drie kaarten liggen, dan verschijnt er onder de drie hokjes een knop. Deze knop kan verschillende tekst hebben:</w:t>
-      </w:r>
-      <w:r>
-        <w:br/>
-        <w:t>Zijn de kaarten een set? Dan zegt de knop ‘Set! Hand in’.</w:t>
-      </w:r>
-      <w:r>
-        <w:br/>
-        <w:t>Zijn de kaarten geen set? Dan zegt de knop ‘No set.’</w:t>
-      </w:r>
-      <w:r>
-        <w:br/>
-        <w:t xml:space="preserve">In het eerste geval kan je de kaarten inleveren, en worden er drie nieuwe kaarten in het speelveld gelegd. Bij het tweede geval kan je op de knop drukken om de geselecteerde kaarten terug te leggen in het speelveld. </w:t>
-      </w:r>
-    </w:p>
-    <w:p>
-      <w:r>
-        <w:lastRenderedPageBreak/>
-        <w:t>Verder zijn er nog vier knoppen die een actie uitvoren. Van boven naar beneden:</w:t>
-      </w:r>
-      <w:r>
-        <w:br/>
-        <w:t>‘</w:t>
-      </w:r>
-      <w:r>
-        <w:rPr>
-          <w:b/>
-        </w:rPr>
-        <w:t>Save &amp; Quit</w:t>
-      </w:r>
-      <w:r>
-        <w:t>’</w:t>
-      </w:r>
-      <w:r>
-        <w:t>: Sla het spelletje op en ga terug naar het menu. Er kan altijd maar één spel zijn opgeslagen. Als er al een spel is opgeslagen wordt deze verwijdert.</w:t>
-      </w:r>
-      <w:r>
-        <w:br/>
-        <w:t>‘</w:t>
-      </w:r>
-      <w:r>
-        <w:rPr>
-          <w:b/>
-        </w:rPr>
-        <w:t>Order Cards</w:t>
-      </w:r>
-      <w:r>
-        <w:t>’</w:t>
-      </w:r>
-      <w:r>
-        <w:t>: Alle kaarten in het speelveld worden op volgorde gelegd zodat het speelveld weer overzichtelijk wordt.</w:t>
-      </w:r>
-      <w:r>
-        <w:br/>
-        <w:t>‘</w:t>
-      </w:r>
-      <w:r>
-        <w:rPr>
-          <w:b/>
-        </w:rPr>
-        <w:t>Hint</w:t>
-      </w:r>
-      <w:r>
-        <w:t>’</w:t>
-      </w:r>
-      <w:r>
-        <w:t xml:space="preserve">: Als de vakjes linksonder leeg zijn, dan worden er twee kaarten vanuit het speelveld gepakt en in de vakjes linksonder gelegd. Dit kost de speler één minuut. </w:t>
-      </w:r>
-      <w:r>
-        <w:br/>
-        <w:t>‘</w:t>
-      </w:r>
-      <w:r>
-        <w:rPr>
-          <w:b/>
-        </w:rPr>
-        <w:t>Give Up</w:t>
-      </w:r>
-      <w:r>
-        <w:t xml:space="preserve">’: De speler geeft op. De game wordt afgesloten, de score wordt niet genoteerd sinds het spel niet is afgerond. </w:t>
-      </w:r>
-    </w:p>
-    <w:p>
-      <w:r>
-        <w:t>Op een gegeven moment is de stapel op en zijn alle set’s gevonden: Het spel is afgelopen. Er wordt een popup schermpje weergegeven met de mededeling dat het spel is afgelopen. De score wordt samen met de naam van de speler genoteerd op het scorebord. Op dit moment komt er in beeld de tekst ‘Game Over’ te staan. Met een klik ergens op het scherm wordt het menu weergegeven.</w:t>
-      </w:r>
-    </w:p>
-    <w:p>
-      <w:pPr>
-        <w:pStyle w:val="Kop2"/>
-      </w:pPr>
-      <w:bookmarkStart w:id="21" w:name="_Toc401217886"/>
-      <w:bookmarkStart w:id="22" w:name="_Toc402384163"/>
-      <w:r>
-        <w:t>Scorebord</w:t>
-      </w:r>
-      <w:bookmarkEnd w:id="21"/>
-      <w:bookmarkEnd w:id="22"/>
-    </w:p>
-    <w:p>
-      <w:r>
-        <w:t>Op het scorebord wordt de top vijf beste scores weergegeven. Er is een aparte ranking voor Easy en Original mode. Hoe dit er uit ziet is goed te zien in de schermontwerpen(</w:t>
-      </w:r>
-      <w:r>
-        <w:fldChar w:fldCharType="begin"/>
-      </w:r>
-      <w:r>
-        <w:instrText xml:space="preserve"> REF _Ref402275214 \h </w:instrText>
-      </w:r>
-      <w:r>
-        <w:fldChar w:fldCharType="separate"/>
-      </w:r>
-      <w:r>
-        <w:t>Schermontwerp scoreboard</w:t>
-      </w:r>
-      <w:r>
-        <w:fldChar w:fldCharType="end"/>
-      </w:r>
-      <w:r>
-        <w:t>). Verder zijn er nog twee knoppen. De eerste genaamd ‘Clear Scores’ verwijdert alle score lijsten. De tweede knop ‘Back to Menu’ verwijst terug naar het menu scherm.</w:t>
-      </w:r>
-    </w:p>
-    <w:p>
-      <w:pPr>
-        <w:pStyle w:val="Kop2"/>
-      </w:pPr>
-      <w:bookmarkStart w:id="23" w:name="_Toc401217887"/>
-      <w:bookmarkStart w:id="24" w:name="_Toc402384164"/>
-      <w:r>
-        <w:t>About</w:t>
-      </w:r>
-      <w:bookmarkEnd w:id="23"/>
-      <w:bookmarkEnd w:id="24"/>
-    </w:p>
-    <w:p>
-      <w:r>
-        <w:t>Op deze pagina is te vinden hoe het spel werkt, hoe je het spel moet spelen, welke dingen van belang zijn enzovoort. De enige knop die hier aanwezig is  de knop ‘Back to Menu’, deze knop verwijst naar het menu.</w:t>
-      </w:r>
-    </w:p>
     <w:p>
       <w:pPr>
         <w:rPr>
@@ -3261,6 +3478,7 @@
           <w:szCs w:val="28"/>
         </w:rPr>
       </w:pPr>
+      <w:bookmarkStart w:id="15" w:name="_Toc402464688"/>
       <w:r>
         <w:br w:type="page"/>
       </w:r>
@@ -3269,7 +3487,371 @@
       <w:pPr>
         <w:pStyle w:val="Kop1"/>
       </w:pPr>
-      <w:bookmarkStart w:id="25" w:name="_Toc402384165"/>
+      <w:r>
+        <w:lastRenderedPageBreak/>
+        <w:t>Requirements</w:t>
+      </w:r>
+      <w:bookmarkEnd w:id="15"/>
+    </w:p>
+    <w:p>
+      <w:r>
+        <w:t>Zoals te zien is in de scherm</w:t>
+      </w:r>
+      <w:r>
+        <w:t xml:space="preserve">ontwerpen(zie </w:t>
+      </w:r>
+      <w:r>
+        <w:fldChar w:fldCharType="begin"/>
+      </w:r>
+      <w:r>
+        <w:instrText xml:space="preserve"> REF _Ref402274879 \h </w:instrText>
+      </w:r>
+      <w:r>
+        <w:fldChar w:fldCharType="separate"/>
+      </w:r>
+      <w:r>
+        <w:t>Bijlage</w:t>
+      </w:r>
+      <w:r>
+        <w:fldChar w:fldCharType="end"/>
+      </w:r>
+      <w:r>
+        <w:t>),</w:t>
+      </w:r>
+      <w:r>
+        <w:t xml:space="preserve"> komen er vier schermen. Menu, S</w:t>
+      </w:r>
+      <w:r>
+        <w:t>core</w:t>
+      </w:r>
+      <w:r>
+        <w:t>Bb</w:t>
+      </w:r>
+      <w:r>
+        <w:t xml:space="preserve">rd, </w:t>
+      </w:r>
+      <w:r>
+        <w:t>A</w:t>
+      </w:r>
+      <w:r>
+        <w:t xml:space="preserve">bout en </w:t>
+      </w:r>
+      <w:r>
+        <w:t>G</w:t>
+      </w:r>
+      <w:r>
+        <w:t xml:space="preserve">ame. In deze vier hoofdstukken leg ik uit wat er binnen deze schermpjes gebeurt. </w:t>
+      </w:r>
+    </w:p>
+    <w:p>
+      <w:pPr>
+        <w:pStyle w:val="Kop2"/>
+      </w:pPr>
+      <w:bookmarkStart w:id="16" w:name="_Toc401217884"/>
+      <w:bookmarkStart w:id="17" w:name="_Toc402464689"/>
+      <w:r>
+        <w:t>Menu</w:t>
+      </w:r>
+      <w:bookmarkEnd w:id="16"/>
+      <w:bookmarkEnd w:id="17"/>
+    </w:p>
+    <w:p>
+      <w:r>
+        <w:t>Het menu is het beginscherm van het programma. Vanuit hier kan de speler een aantal verschillende acties ondernemen. Ten eerste kan de speler via de twee witte knoppen het spel starten. Door op een van deze knoppen te drukken word het ‘Game’ scherm geopend. Bij ‘Start Easy Mode’ wordt de game op makkelijke modus gestart, en bij ‘Sart Original Mode’ wordt de game op originele moeilijkheidsgraad gestart. Nog voordat de game gestart is, wordt een invoervakje weergegeven om de naam van de speler te noteren. Deze naam wordt aan het einde samen met de score in het score bord opgeslagen.</w:t>
+      </w:r>
+    </w:p>
+    <w:p>
+      <w:r>
+        <w:t>Door op de knop ‘Score Board’ te klikken wordt het score</w:t>
+      </w:r>
+      <w:r>
+        <w:t xml:space="preserve">bord geopendDoor op de knop ‘About and Rules’ te klikken wordt het scherm ‘About’ weergegeven. </w:t>
+      </w:r>
+    </w:p>
+    <w:p>
+      <w:r>
+        <w:t>Als laatste is er nog de knop ‘Load saved Game’. Door op deze knop te drukken wordt deze opgeslagen game gestart. Je komt dan uit in het Game scherm. Als er geen opgeslagen game is wordt een error weergegeven.</w:t>
+      </w:r>
+    </w:p>
+    <w:p>
+      <w:pPr>
+        <w:pStyle w:val="Kop2"/>
+      </w:pPr>
+      <w:bookmarkStart w:id="18" w:name="_Toc401217885"/>
+      <w:bookmarkStart w:id="19" w:name="_Toc402464690"/>
+      <w:r>
+        <w:t>Game</w:t>
+      </w:r>
+      <w:bookmarkEnd w:id="18"/>
+      <w:bookmarkEnd w:id="19"/>
+    </w:p>
+    <w:p>
+      <w:r>
+        <w:t>Het game scherm heeft een aantal onderdelen. Ten eerste zijn er statistieken. Deze zijn te vinden linksboven in het scherm. Deze statistieken geven bijvoorbeeld de huidige tijd, aantal kaarten op de stapel en de highscore weer.</w:t>
+      </w:r>
+    </w:p>
+    <w:p>
+      <w:r>
+        <w:t>Daarnaast heb je rechts he</w:t>
+      </w:r>
+      <w:r>
+        <w:t>t speelvlak. Hier liggen 9 of 12</w:t>
+      </w:r>
+      <w:r>
+        <w:t xml:space="preserve"> kaarten, afhankelijk of je simpel of </w:t>
+      </w:r>
+      <w:r>
+        <w:t>orgineel</w:t>
+      </w:r>
+      <w:r>
+        <w:t xml:space="preserve"> speelt. Door met je muis te klikken en te slepen, kan je de kaarten van locatie veranderen. Op deze manier kan je de kaarten op een volgorde leggen </w:t>
+      </w:r>
+      <w:r>
+        <w:t>waarbij jij makkelijk een valide set kan vinden.</w:t>
+      </w:r>
+      <w:r>
+        <w:t xml:space="preserve"> </w:t>
+      </w:r>
+    </w:p>
+    <w:p>
+      <w:r>
+        <w:t>Als je denkt dat je een</w:t>
+      </w:r>
+      <w:r>
+        <w:t xml:space="preserve"> </w:t>
+      </w:r>
+      <w:r>
+        <w:t>set hebt gevonden, dan kan je de kaarten een voor een aanklikken. Dan springen ze naar de vakken linksonder in het scherm. Als je een verkeerde kaart heb aangeklikt, kan je linksonder op de kaart klikken, en dan springt hij weer terug naar het scherm. Als er drie kaarten liggen, dan verschijnt er onder de drie hokjes een knop. Deze knop kan verschillende tekst hebben:</w:t>
+      </w:r>
+      <w:r>
+        <w:br/>
+      </w:r>
+      <w:r>
+        <w:t xml:space="preserve"> - </w:t>
+      </w:r>
+      <w:r>
+        <w:t xml:space="preserve">Zijn de kaarten een </w:t>
+      </w:r>
+      <w:r>
+        <w:t xml:space="preserve">valide </w:t>
+      </w:r>
+      <w:r>
+        <w:t>set? Dan zegt de knop ‘Set! Hand in’.</w:t>
+      </w:r>
+      <w:r>
+        <w:br/>
+      </w:r>
+      <w:r>
+        <w:t xml:space="preserve"> - </w:t>
+      </w:r>
+      <w:r>
+        <w:t>Zijn de kaarten geen set? Dan zegt de knop ‘No set.’</w:t>
+      </w:r>
+      <w:r>
+        <w:br/>
+        <w:t xml:space="preserve">In het eerste geval kan je de kaarten inleveren, en worden er drie nieuwe kaarten in het speelveld gelegd. </w:t>
+      </w:r>
+      <w:r>
+        <w:t>Bij het tweede geval doet de knop niks.</w:t>
+      </w:r>
+      <w:r>
+        <w:t xml:space="preserve"> </w:t>
+      </w:r>
+    </w:p>
+    <w:p>
+      <w:r>
+        <w:t>Verder zijn er nog vier knoppen die een actie uitvo</w:t>
+      </w:r>
+      <w:r>
+        <w:t>e</w:t>
+      </w:r>
+      <w:r>
+        <w:t>ren. Van boven naar beneden:</w:t>
+      </w:r>
+      <w:r>
+        <w:br/>
+        <w:t>‘</w:t>
+      </w:r>
+      <w:r>
+        <w:rPr>
+          <w:b/>
+        </w:rPr>
+        <w:t>Save &amp; Quit</w:t>
+      </w:r>
+      <w:r>
+        <w:t>’</w:t>
+      </w:r>
+      <w:r>
+        <w:t xml:space="preserve">: Sla het spelletje op en ga terug naar het menu. Er kan altijd maar één spel zijn opgeslagen. Als er al een spel is </w:t>
+      </w:r>
+      <w:r>
+        <w:t>opgeslagen wordt deze verwijderd</w:t>
+      </w:r>
+      <w:r>
+        <w:t>.</w:t>
+      </w:r>
+      <w:r>
+        <w:br/>
+        <w:t>‘</w:t>
+      </w:r>
+      <w:r>
+        <w:rPr>
+          <w:b/>
+        </w:rPr>
+        <w:t>Order Cards</w:t>
+      </w:r>
+      <w:r>
+        <w:t>’</w:t>
+      </w:r>
+      <w:r>
+        <w:t>: Alle kaarten in het speelveld worden op volgorde gelegd zodat het speelveld weer overzichtelijk wordt.</w:t>
+      </w:r>
+      <w:r>
+        <w:br/>
+        <w:t>‘</w:t>
+      </w:r>
+      <w:r>
+        <w:rPr>
+          <w:b/>
+        </w:rPr>
+        <w:t>Hint</w:t>
+      </w:r>
+      <w:r>
+        <w:t>’</w:t>
+      </w:r>
+      <w:r>
+        <w:t xml:space="preserve">: Als de vakjes linksonder leeg zijn, dan worden er twee kaarten vanuit het speelveld gepakt en in de vakjes linksonder gelegd. </w:t>
+      </w:r>
+      <w:r>
+        <w:t>Bij gebruik van een hint wordt de score met één strafminuut verhoogd.</w:t>
+      </w:r>
+      <w:r>
+        <w:t xml:space="preserve"> </w:t>
+      </w:r>
+      <w:r>
+        <w:br/>
+      </w:r>
+      <w:r>
+        <w:lastRenderedPageBreak/>
+        <w:t>‘</w:t>
+      </w:r>
+      <w:r>
+        <w:rPr>
+          <w:b/>
+        </w:rPr>
+        <w:t>Give Up</w:t>
+      </w:r>
+      <w:r>
+        <w:t xml:space="preserve">’: De speler geeft op. De game wordt afgesloten, de score wordt niet genoteerd </w:t>
+      </w:r>
+      <w:r>
+        <w:t>omdat</w:t>
+      </w:r>
+      <w:r>
+        <w:t xml:space="preserve"> het spel niet is afgerond. </w:t>
+      </w:r>
+    </w:p>
+    <w:p>
+      <w:r>
+        <w:t xml:space="preserve">Op een gegeven moment is de stapel op en zijn alle set’s gevonden: Het spel is afgelopen. Er wordt een popup schermpje weergegeven met de mededeling dat het spel is afgelopen. De score wordt samen met de naam van de speler genoteerd op het scorebord. </w:t>
+      </w:r>
+      <w:r>
+        <w:t xml:space="preserve">De score bestaat uit de tijd die de speler over het spel heeft gedaan in combinatie met de strafminuten. </w:t>
+      </w:r>
+      <w:r>
+        <w:t>Op dit moment komt er in beeld de tekst ‘Game Over’ te staan. Met een klik ergens op het scherm wordt het menu weergegeven.</w:t>
+      </w:r>
+    </w:p>
+    <w:p>
+      <w:pPr>
+        <w:pStyle w:val="Kop2"/>
+      </w:pPr>
+      <w:bookmarkStart w:id="20" w:name="_Toc401217886"/>
+      <w:bookmarkStart w:id="21" w:name="_Toc402464691"/>
+      <w:r>
+        <w:t>Scorebord</w:t>
+      </w:r>
+      <w:bookmarkEnd w:id="20"/>
+      <w:bookmarkEnd w:id="21"/>
+    </w:p>
+    <w:p>
+      <w:r>
+        <w:t xml:space="preserve">Op het scorebord wordt de top vijf beste scores weergegeven. Er is een aparte ranking voor </w:t>
+      </w:r>
+      <w:r>
+        <w:t>‘Simple’</w:t>
+      </w:r>
+      <w:r>
+        <w:t xml:space="preserve"> en </w:t>
+      </w:r>
+      <w:r>
+        <w:t>‘</w:t>
+      </w:r>
+      <w:r>
+        <w:t>Original</w:t>
+      </w:r>
+      <w:r>
+        <w:t>’</w:t>
+      </w:r>
+      <w:r>
+        <w:t xml:space="preserve"> mode. Hoe dit er uit ziet is goed te zien in de schermontwerpen(</w:t>
+      </w:r>
+      <w:r>
+        <w:fldChar w:fldCharType="begin"/>
+      </w:r>
+      <w:r>
+        <w:instrText xml:space="preserve"> REF _Ref402275214 \h </w:instrText>
+      </w:r>
+      <w:r>
+        <w:fldChar w:fldCharType="separate"/>
+      </w:r>
+      <w:r>
+        <w:t>Schermontwerp scoreboard</w:t>
+      </w:r>
+      <w:r>
+        <w:fldChar w:fldCharType="end"/>
+      </w:r>
+      <w:r>
+        <w:t>). Verder zijn er nog twee knoppen. De eerste genaamd ‘Clear Scores’ verwijdert alle score lijsten. De tweede knop ‘Back to Menu’ verwijst terug naar het menu scherm.</w:t>
+      </w:r>
+    </w:p>
+    <w:p>
+      <w:pPr>
+        <w:pStyle w:val="Kop2"/>
+      </w:pPr>
+      <w:bookmarkStart w:id="22" w:name="_Toc401217887"/>
+      <w:bookmarkStart w:id="23" w:name="_Toc402464692"/>
+      <w:r>
+        <w:t>About</w:t>
+      </w:r>
+      <w:bookmarkEnd w:id="22"/>
+      <w:bookmarkEnd w:id="23"/>
+    </w:p>
+    <w:p>
+      <w:r>
+        <w:t>Op deze pagina is te vinden hoe het spel werkt, hoe je het spel moet spelen, welke dingen van belang zijn enzovoort. De enige knop die hier aanwezig is  de knop ‘Back to Menu’, deze knop verwijst naar het menu.</w:t>
+      </w:r>
+    </w:p>
+    <w:p>
+      <w:pPr>
+        <w:rPr>
+          <w:rFonts w:asciiTheme="majorHAnsi" w:eastAsiaTheme="majorEastAsia" w:hAnsiTheme="majorHAnsi" w:cstheme="majorBidi"/>
+          <w:b/>
+          <w:bCs/>
+          <w:color w:val="365F91" w:themeColor="accent1" w:themeShade="BF"/>
+          <w:sz w:val="28"/>
+          <w:szCs w:val="28"/>
+        </w:rPr>
+      </w:pPr>
+      <w:r>
+        <w:br w:type="page"/>
+      </w:r>
+    </w:p>
+    <w:p>
+      <w:pPr>
+        <w:pStyle w:val="Kop1"/>
+      </w:pPr>
+      <w:bookmarkStart w:id="24" w:name="_Toc402464693"/>
       <w:r>
         <w:lastRenderedPageBreak/>
         <w:t xml:space="preserve">Software </w:t>
@@ -3277,49 +3859,224 @@
       <w:r>
         <w:t>Ontwerp</w:t>
       </w:r>
+      <w:bookmarkEnd w:id="24"/>
+    </w:p>
+    <w:p>
+      <w:r>
+        <w:t xml:space="preserve">Er is vooraf een ontwerp gemaakt op hoofdlijnen. Details zijn tijdens het programmeren ingevuld. </w:t>
+      </w:r>
+      <w:r>
+        <w:t xml:space="preserve"> </w:t>
+      </w:r>
+      <w:r>
+        <w:t xml:space="preserve">In dit verslag zijn vooral de </w:t>
+      </w:r>
+      <w:r>
+        <w:t xml:space="preserve">algemene flow </w:t>
+      </w:r>
+      <w:r>
+        <w:t xml:space="preserve">van functies beschreven. Bij belangrijke functies </w:t>
+      </w:r>
+      <w:bookmarkStart w:id="25" w:name="_Toc402464694"/>
+      <w:r>
+        <w:t>zijn meer uitgelegd</w:t>
+      </w:r>
+    </w:p>
+    <w:p>
+      <w:pPr>
+        <w:pStyle w:val="Kop2"/>
+      </w:pPr>
+      <w:r>
+        <w:t>Schermen</w:t>
+      </w:r>
       <w:bookmarkEnd w:id="25"/>
     </w:p>
     <w:p>
       <w:r>
-        <w:t xml:space="preserve">Het programma is veel te groot om alles te ontwerpen. Als ik dit zou doen, zou het programma nooit af komen. Daarom wordt hier de algemene flow </w:t>
-      </w:r>
-      <w:r>
-        <w:t>van functies beschreven. Bij belangrijke functies zal meer uitleg zijn.</w:t>
+        <w:t>Er z</w:t>
+      </w:r>
+      <w:r>
+        <w:t>ijn meerder</w:t>
+      </w:r>
+      <w:r>
+        <w:t xml:space="preserve">e </w:t>
+      </w:r>
+      <w:r>
+        <w:t xml:space="preserve">schermen. Het </w:t>
+      </w:r>
+      <w:r>
+        <w:t>actuele</w:t>
+      </w:r>
+      <w:r>
+        <w:t xml:space="preserve"> scherm wordt bijgehouden in de variabele selectedScreen. Dit getal refereert naar een scherm. Welk scherm bij welk nummer hoort is te vinden in de variabele die beginnen met ‘SCREEN_’. </w:t>
+      </w:r>
+    </w:p>
+    <w:p>
+      <w:r>
+        <w:t xml:space="preserve">Om tussen verschillende schermen te </w:t>
+      </w:r>
+      <w:r>
+        <w:t>wisselen</w:t>
+      </w:r>
+      <w:r>
+        <w:t xml:space="preserve">, zijn er een aantal functies die een ander scherm tonen. Deze zijn </w:t>
+      </w:r>
+      <w:r>
+        <w:rPr>
+          <w:i/>
+        </w:rPr>
+        <w:t>backToMenu</w:t>
+      </w:r>
+      <w:r>
+        <w:t xml:space="preserve">, </w:t>
+      </w:r>
+      <w:r>
+        <w:rPr>
+          <w:i/>
+        </w:rPr>
+        <w:t>showAboutScreen</w:t>
+      </w:r>
+      <w:r>
+        <w:t xml:space="preserve"> en </w:t>
+      </w:r>
+      <w:r>
+        <w:rPr>
+          <w:i/>
+        </w:rPr>
+        <w:t>showScoreScreen</w:t>
+      </w:r>
+      <w:r>
+        <w:t>. De</w:t>
+      </w:r>
+      <w:r>
+        <w:t>ze</w:t>
+      </w:r>
+      <w:r>
+        <w:t xml:space="preserve"> functies spreken voor zich.</w:t>
+      </w:r>
+    </w:p>
+    <w:p>
+      <w:r>
+        <w:t xml:space="preserve">Al deze verschillende schermen moeten op enig moment getekend worden. </w:t>
+      </w:r>
+      <w:r>
+        <w:t>Voor h</w:t>
+      </w:r>
+      <w:r>
+        <w:t xml:space="preserve">et tekenen van schermen zijn ook een aantal functies: </w:t>
+      </w:r>
+      <w:r>
+        <w:rPr>
+          <w:i/>
+        </w:rPr>
+        <w:t>drawAbout</w:t>
+      </w:r>
+      <w:r>
+        <w:t xml:space="preserve">, </w:t>
+      </w:r>
+      <w:r>
+        <w:rPr>
+          <w:i/>
+        </w:rPr>
+        <w:t>drawMenu</w:t>
+      </w:r>
+      <w:r>
+        <w:t xml:space="preserve">, </w:t>
+      </w:r>
+      <w:r>
+        <w:rPr>
+          <w:i/>
+        </w:rPr>
+        <w:t>drawGame</w:t>
+      </w:r>
+      <w:r>
+        <w:t xml:space="preserve">, </w:t>
+      </w:r>
+      <w:r>
+        <w:rPr>
+          <w:i/>
+        </w:rPr>
+        <w:t>drawScoresScreen</w:t>
+      </w:r>
+      <w:r>
+        <w:t xml:space="preserve">. De juiste teken-functie aanroepen aan de hand van </w:t>
+      </w:r>
+      <w:r>
+        <w:rPr>
+          <w:i/>
+        </w:rPr>
+        <w:t>selectedScreen</w:t>
+      </w:r>
+      <w:r>
+        <w:t xml:space="preserve"> wordt gedaan door de functie </w:t>
+      </w:r>
+      <w:r>
+        <w:rPr>
+          <w:i/>
+        </w:rPr>
+        <w:t>drawScreen</w:t>
+      </w:r>
+      <w:r>
+        <w:t>.</w:t>
+      </w:r>
+    </w:p>
+    <w:p>
+      <w:r>
+        <w:t xml:space="preserve">Als laatste is er nog de variabele </w:t>
+      </w:r>
+      <w:r>
+        <w:rPr>
+          <w:i/>
+        </w:rPr>
+        <w:t>popupTxt</w:t>
+      </w:r>
+      <w:r>
+        <w:t xml:space="preserve">. Deze String houdt bij of er een overlay over het scherm ligt. Als dat het geval is, wordt er een half doorzichtige blauwe overlay weergegeven met in het midden groot de tekst die in </w:t>
+      </w:r>
+      <w:r>
+        <w:rPr>
+          <w:i/>
+        </w:rPr>
+        <w:t>popupTxt</w:t>
+      </w:r>
+      <w:r>
+        <w:t xml:space="preserve"> staat. Het tekenen van deze overlay en tekst wordt gedaan door de functie </w:t>
+      </w:r>
+      <w:r>
+        <w:rPr>
+          <w:i/>
+        </w:rPr>
+        <w:t>drawPopupScreen</w:t>
+      </w:r>
+      <w:r>
+        <w:t>.</w:t>
       </w:r>
     </w:p>
     <w:p>
       <w:pPr>
         <w:pStyle w:val="Kop2"/>
       </w:pPr>
-      <w:bookmarkStart w:id="26" w:name="_Toc402384166"/>
-      <w:r>
-        <w:t>Schermen</w:t>
+      <w:bookmarkStart w:id="26" w:name="_Toc402464695"/>
+      <w:r>
+        <w:t>Knoppen</w:t>
       </w:r>
       <w:bookmarkEnd w:id="26"/>
     </w:p>
     <w:p>
       <w:r>
-        <w:t xml:space="preserve">Er zijn meerder schermen. Het huidigge scherm wordt bijgehouden in de variabele selectedScreen. Dit getal refereert naar een scherm. Welk scherm bij welk nummer hoort is te vinden in de variabele die beginnen met ‘SCREEN_’. </w:t>
-      </w:r>
-    </w:p>
-    <w:p>
-      <w:r>
-        <w:t xml:space="preserve">Om tussen verschillende schermen te gaan, zijn er een aantal functies die een ander scherm tonen. Deze zijn </w:t>
+        <w:t xml:space="preserve">Door het hele programma worden knoppen gebruikt. Alle informatie over knoppen is opgeslagen in twee arrays: </w:t>
       </w:r>
       <w:r>
         <w:rPr>
           <w:i/>
         </w:rPr>
-        <w:t>backToMenu</w:t>
-      </w:r>
-      <w:r>
-        <w:t xml:space="preserve">, </w:t>
+        <w:t>buttonData</w:t>
       </w:r>
       <w:r>
         <w:rPr>
           <w:i/>
         </w:rPr>
-        <w:t>showAboutScreen</w:t>
+        <w:t>[][]</w:t>
       </w:r>
       <w:r>
         <w:t xml:space="preserve"> en </w:t>
@@ -3328,230 +4085,106 @@
         <w:rPr>
           <w:i/>
         </w:rPr>
-        <w:t>showScoreScreen</w:t>
-      </w:r>
-      <w:r>
-        <w:t>. De</w:t>
-      </w:r>
-      <w:r>
-        <w:t>ze</w:t>
-      </w:r>
-      <w:r>
-        <w:t xml:space="preserve"> functies spreken voor zich.</w:t>
-      </w:r>
-    </w:p>
-    <w:p>
-      <w:r>
-        <w:t xml:space="preserve">Al deze verschillende schermen moeten op enig moment getekend worden. Het tekenen van schermen zijn ook een aantal functies voor: </w:t>
+        <w:t>buttonTxt</w:t>
       </w:r>
       <w:r>
         <w:rPr>
           <w:i/>
         </w:rPr>
-        <w:t>drawAbout</w:t>
-      </w:r>
-      <w:r>
-        <w:t xml:space="preserve">, </w:t>
+        <w:t>[]</w:t>
+      </w:r>
+      <w:r>
+        <w:t xml:space="preserve">. Als je het identificatie nummer van een knop weet, </w:t>
+      </w:r>
+      <w:r>
+        <w:t xml:space="preserve">kan je met de functie </w:t>
       </w:r>
       <w:r>
         <w:rPr>
           <w:i/>
         </w:rPr>
-        <w:t>drawMenu</w:t>
-      </w:r>
-      <w:r>
-        <w:t xml:space="preserve">, </w:t>
+        <w:t xml:space="preserve">buttonIdToLocation </w:t>
+      </w:r>
+      <w:r>
+        <w:t>het identificatie nummer omzetten naar een locatie nummer. Met dit locatie nummer kan binnen de twee arrays de juiste data gevonden worden.</w:t>
+      </w:r>
+    </w:p>
+    <w:p>
+      <w:r>
+        <w:t>Navigeren binnen het buttonData array kan door middel van acht numerieke variabelen die allemaal beginnen met ‘</w:t>
+      </w:r>
+      <w:r>
+        <w:t>BUTTON</w:t>
+      </w:r>
+      <w:r>
+        <w:t xml:space="preserve">_’.  Een nieuwe knop toevoegen kan met de functie </w:t>
       </w:r>
       <w:r>
         <w:rPr>
           <w:i/>
         </w:rPr>
-        <w:t>drawGame</w:t>
-      </w:r>
-      <w:r>
-        <w:t xml:space="preserve">, </w:t>
+        <w:t>add</w:t>
       </w:r>
       <w:r>
         <w:rPr>
           <w:i/>
         </w:rPr>
-        <w:t>drawScoresScreen</w:t>
-      </w:r>
-      <w:r>
-        <w:t xml:space="preserve">. De juiste teken-functie aanroepen aan de hand van </w:t>
+        <w:t>BUTTON</w:t>
+      </w:r>
+      <w:r>
+        <w:t>.</w:t>
+      </w:r>
+    </w:p>
+    <w:p>
+      <w:r>
+        <w:t xml:space="preserve">Om elke knop een actie te geven, is er de functie </w:t>
       </w:r>
       <w:r>
         <w:rPr>
           <w:i/>
         </w:rPr>
-        <w:t>selectedScreen</w:t>
-      </w:r>
-      <w:r>
-        <w:t xml:space="preserve"> wordt gedaan door de functie </w:t>
+        <w:t>doButtonAction</w:t>
+      </w:r>
+      <w:r>
+        <w:t>. Deze functie roept door middel van het button identifica</w:t>
+      </w:r>
+      <w:r>
+        <w:t xml:space="preserve">tie nummer de juiste actie aan. Het zoeken naar een bepaalde knop met een x en y locatie, kan door middel van de functie </w:t>
       </w:r>
       <w:r>
         <w:rPr>
           <w:i/>
         </w:rPr>
-        <w:t>drawScreen</w:t>
-      </w:r>
-      <w:r>
-        <w:t>.</w:t>
-      </w:r>
-    </w:p>
-    <w:p>
-      <w:r>
-        <w:t xml:space="preserve">Als laatste is er nog de variabele </w:t>
+        <w:t>getButtonAtLocation</w:t>
+      </w:r>
+      <w:r>
+        <w:t xml:space="preserve">. </w:t>
+      </w:r>
+    </w:p>
+    <w:p>
+      <w:r>
+        <w:t xml:space="preserve">Het tekenen van de juiste knoppen wordt gedaan in de functie </w:t>
       </w:r>
       <w:r>
         <w:rPr>
           <w:i/>
         </w:rPr>
-        <w:t>popupTxt</w:t>
-      </w:r>
-      <w:r>
-        <w:t xml:space="preserve">. Deze String houdt bij of er een overlay over het scherm ligt. Als dat het geval is, wordt er een half doorzichtige blauwe overlay weergegeven met in het midden groot de tekst die in </w:t>
-      </w:r>
-      <w:r>
-        <w:rPr>
-          <w:i/>
-        </w:rPr>
-        <w:t>popupTxt</w:t>
-      </w:r>
-      <w:r>
-        <w:t xml:space="preserve"> staat. Het tekenen van deze overlay en tekst wordt gedaan door de functie </w:t>
-      </w:r>
-      <w:r>
-        <w:rPr>
-          <w:i/>
-        </w:rPr>
-        <w:t>drawPopupScreen</w:t>
-      </w:r>
-      <w:r>
-        <w:t>.</w:t>
+        <w:t>drawButtons</w:t>
+      </w:r>
+      <w:r>
+        <w:t xml:space="preserve">.  </w:t>
       </w:r>
     </w:p>
     <w:p>
       <w:pPr>
         <w:pStyle w:val="Kop2"/>
       </w:pPr>
-      <w:bookmarkStart w:id="27" w:name="_Toc402384167"/>
-      <w:r>
-        <w:t>Knoppen</w:t>
-      </w:r>
-      <w:bookmarkEnd w:id="27"/>
-    </w:p>
-    <w:p>
-      <w:r>
-        <w:t xml:space="preserve">Door het hele programma worden knoppen gebruikt. Alle informatie over knoppen is opgeslagen in twee arrays: </w:t>
-      </w:r>
-      <w:r>
-        <w:rPr>
-          <w:i/>
-        </w:rPr>
-        <w:t>buttonData</w:t>
-      </w:r>
-      <w:r>
-        <w:rPr>
-          <w:i/>
-        </w:rPr>
-        <w:t>[][]</w:t>
-      </w:r>
-      <w:r>
-        <w:t xml:space="preserve"> en </w:t>
-      </w:r>
-      <w:r>
-        <w:rPr>
-          <w:i/>
-        </w:rPr>
-        <w:t>buttonTxt</w:t>
-      </w:r>
-      <w:r>
-        <w:rPr>
-          <w:i/>
-        </w:rPr>
-        <w:t>[]</w:t>
-      </w:r>
-      <w:r>
-        <w:t xml:space="preserve">. Als je het identificatie nummer van een knop weet, </w:t>
-      </w:r>
-      <w:r>
-        <w:t xml:space="preserve">kan je met de functie </w:t>
-      </w:r>
-      <w:r>
-        <w:rPr>
-          <w:i/>
-        </w:rPr>
-        <w:t xml:space="preserve">buttonIdToLocation </w:t>
-      </w:r>
-      <w:r>
-        <w:t>het identificatie nummer omzetten naar een locatie nummer. Met dit locatie nummer kan binnen de twee arrays de juiste data gevonden worden.</w:t>
-      </w:r>
-    </w:p>
-    <w:p>
-      <w:r>
-        <w:t xml:space="preserve">Navigeren binnen het buttonData array kan door middel van acht numerieke variabelen die allemaal beginnen met ‘BUTON_’.  Een nieuwe knop toevoegen kan met de functie </w:t>
-      </w:r>
-      <w:r>
-        <w:rPr>
-          <w:i/>
-        </w:rPr>
-        <w:t>addButon</w:t>
-      </w:r>
-      <w:r>
-        <w:t>.</w:t>
-      </w:r>
-    </w:p>
-    <w:p>
-      <w:r>
-        <w:t xml:space="preserve">Om elke knop een actie te geven, is er de functie </w:t>
-      </w:r>
-      <w:r>
-        <w:rPr>
-          <w:i/>
-        </w:rPr>
-        <w:t>doButtonAction</w:t>
-      </w:r>
-      <w:r>
-        <w:t>. Deze functie roept door middel van het button identifica</w:t>
-      </w:r>
-      <w:r>
-        <w:t xml:space="preserve">tie nummer de juiste actie aan. Het zoeken naar een bepaalde knop met een x en y locatie, kan door middel van de functie </w:t>
-      </w:r>
-      <w:r>
-        <w:rPr>
-          <w:i/>
-        </w:rPr>
-        <w:t>getButtonAtLocation</w:t>
-      </w:r>
-      <w:r>
-        <w:t xml:space="preserve">. </w:t>
-      </w:r>
-    </w:p>
-    <w:p>
-      <w:r>
-        <w:t xml:space="preserve">Het tekenen van de juiste knoppen wordt gedaan in de functie </w:t>
-      </w:r>
-      <w:r>
-        <w:rPr>
-          <w:i/>
-        </w:rPr>
-        <w:t>drawButtons</w:t>
-      </w:r>
-      <w:r>
-        <w:t xml:space="preserve">.  </w:t>
-      </w:r>
-    </w:p>
-    <w:p>
-      <w:pPr>
-        <w:pStyle w:val="Kop2"/>
-      </w:pPr>
-      <w:bookmarkStart w:id="28" w:name="_Toc402384168"/>
+      <w:bookmarkStart w:id="27" w:name="_Toc402464696"/>
       <w:r>
         <w:lastRenderedPageBreak/>
         <w:t>Scorebord</w:t>
       </w:r>
-      <w:bookmarkEnd w:id="28"/>
+      <w:bookmarkEnd w:id="27"/>
     </w:p>
     <w:p>
       <w:pPr>
@@ -3696,7 +4329,13 @@
         <w:t xml:space="preserve">. Deze functie slaat de scores op in een bestand op de computer. </w:t>
       </w:r>
       <w:r>
-        <w:t>Het opslaan wordt gedaan volgens het bestandsformaat wat in hoofdstuk Bestandsformaat is beschreven.</w:t>
+        <w:t>Het opslaan wordt geda</w:t>
+      </w:r>
+      <w:r>
+        <w:t>an volgens het bestandsformaat d</w:t>
+      </w:r>
+      <w:r>
+        <w:t>at in hoofdstuk Bestandsformaat is beschreven.</w:t>
       </w:r>
     </w:p>
     <w:p>
@@ -3712,6 +4351,52 @@
       <w:r>
         <w:t xml:space="preserve">. </w:t>
       </w:r>
+    </w:p>
+    <w:p>
+      <w:r>
+        <w:t xml:space="preserve">Er mogen altijd maar maximaal vijf scores zijn opgeslagen, daarom is er een functie die het scores array inkrimpt tot vijf. Deze functie heet </w:t>
+      </w:r>
+      <w:r>
+        <w:rPr>
+          <w:i/>
+        </w:rPr>
+        <w:t>maximizeScoreBoard</w:t>
+      </w:r>
+      <w:r>
+        <w:t>.</w:t>
+      </w:r>
+      <w:r>
+        <w:t xml:space="preserve"> De actie achter de knop “Clear Scoers” zit de functie </w:t>
+      </w:r>
+      <w:r>
+        <w:rPr>
+          <w:i/>
+        </w:rPr>
+        <w:t>clearScores</w:t>
+      </w:r>
+      <w:r>
+        <w:t xml:space="preserve">. Deze functie verwijdert alle score entry’s. </w:t>
+      </w:r>
+    </w:p>
+    <w:p>
+      <w:r>
+        <w:t xml:space="preserve">Om nieuwe scores toe te voegen is er de functie </w:t>
+      </w:r>
+      <w:r>
+        <w:rPr>
+          <w:i/>
+        </w:rPr>
+        <w:t>addScoreEntry</w:t>
+      </w:r>
+      <w:r>
+        <w:t xml:space="preserve">. Deze doet niks anders dan een row toevoegen in het </w:t>
+      </w:r>
+      <w:r>
+        <w:t>score bord array.</w:t>
+      </w:r>
+      <w:r>
+        <w:t xml:space="preserve"> </w:t>
+      </w:r>
       <w:r>
         <w:t xml:space="preserve">Als laatste is er de </w:t>
       </w:r>
@@ -3722,47 +4407,7 @@
         <w:t>drawScoreList</w:t>
       </w:r>
       <w:r>
-        <w:t xml:space="preserve"> functie. Hierin wordt een score lijst getekend. </w:t>
-      </w:r>
-    </w:p>
-    <w:p>
-      <w:r>
-        <w:t xml:space="preserve">Er mogen altijd maar maximaal vijf scores zijn opgeslagen, daarom is er een functie die het scores array inkrimpt tot vijf. Deze functie heet </w:t>
-      </w:r>
-      <w:r>
-        <w:rPr>
-          <w:i/>
-        </w:rPr>
-        <w:t>maximizeScoreBoard</w:t>
-      </w:r>
-      <w:r>
-        <w:t>.</w:t>
-      </w:r>
-      <w:r>
-        <w:t xml:space="preserve"> De actie achter de knop “Clear Scoers” zit de functie </w:t>
-      </w:r>
-      <w:r>
-        <w:rPr>
-          <w:i/>
-        </w:rPr>
-        <w:t>clearScores</w:t>
-      </w:r>
-      <w:r>
-        <w:t xml:space="preserve">. Deze functie verwijdert alle score entry’s. </w:t>
-      </w:r>
-    </w:p>
-    <w:p>
-      <w:r>
-        <w:t xml:space="preserve">Om nieuwe scores toe te voegen is er de functie </w:t>
-      </w:r>
-      <w:r>
-        <w:rPr>
-          <w:i/>
-        </w:rPr>
-        <w:t>addScoreEntry</w:t>
-      </w:r>
-      <w:r>
-        <w:t xml:space="preserve">. Deze doet niks anders dan een row toevoegen in het </w:t>
+        <w:t xml:space="preserve"> functie. Hierin wordt een score lijst getekend.</w:t>
       </w:r>
     </w:p>
     <w:p/>
@@ -3775,12 +4420,12 @@
       <w:pPr>
         <w:pStyle w:val="Kop2"/>
       </w:pPr>
-      <w:bookmarkStart w:id="29" w:name="_Toc402384169"/>
+      <w:bookmarkStart w:id="28" w:name="_Toc402464697"/>
       <w:r>
         <w:lastRenderedPageBreak/>
         <w:t>Kaarten</w:t>
       </w:r>
-      <w:bookmarkEnd w:id="29"/>
+      <w:bookmarkEnd w:id="28"/>
     </w:p>
     <w:tbl>
       <w:tblPr>
@@ -4357,7 +5002,16 @@
     </w:tbl>
     <w:p>
       <w:r>
-        <w:t>In dit programma word een kaart opgeslagen als een String. Deze String bevat altijd vier karakters. De vier groepen karakters staan hiernaast. Een voorbeeld van een kaart zou dus “RE1O” kunnen zijn. Dit zou dan een kaart met 1 rood rondje en met een Oranje achtergrondkleur.</w:t>
+        <w:t xml:space="preserve">In dit programma </w:t>
+      </w:r>
+      <w:r>
+        <w:t>is er voor gekozen om</w:t>
+      </w:r>
+      <w:r>
+        <w:t xml:space="preserve"> een kaart opgeslagen als een String. Deze String bevat altijd vier karakters. De vier groepen karakters staan hiernaast. Een voorbeeld van een kaart zou dus “RE1O” kunnen zijn. Dit zou dan een kaart met 1 rood rondje en met een Oranje achtergrondkleur.</w:t>
+      </w:r>
+      <w:r>
+        <w:t xml:space="preserve"> Deze methode is erg overzichtelijk.</w:t>
       </w:r>
     </w:p>
     <w:p>
@@ -4405,7 +5059,7 @@
           <w:lang w:eastAsia="nl-NL"/>
         </w:rPr>
         <w:drawing>
-          <wp:anchor distT="0" distB="0" distL="114300" distR="114300" simplePos="0" relativeHeight="251658240" behindDoc="0" locked="0" layoutInCell="1" allowOverlap="1" wp14:anchorId="78BCEC2C" wp14:editId="02BD3E3D">
+          <wp:anchor distT="0" distB="0" distL="114300" distR="114300" simplePos="0" relativeHeight="251648512" behindDoc="0" locked="0" layoutInCell="1" allowOverlap="1" wp14:anchorId="78BCEC2C" wp14:editId="02BD3E3D">
             <wp:simplePos x="0" y="0"/>
             <wp:positionH relativeFrom="column">
               <wp:posOffset>4301490</wp:posOffset>
@@ -4471,7 +5125,16 @@
         </w:drawing>
       </w:r>
       <w:r>
-        <w:t>Voor gebruik moet deze stapel kaarten moet geschud worden. Het schudden van een stapel kaarten wordt gedaan door de methode shuffleStack. Dit schudden ga ik implementeren volgens het ‘fisher-yates’ algoritme.</w:t>
+        <w:t xml:space="preserve">Voor gebruik moet deze stapel kaarten geschud worden. Het schudden van een stapel kaarten wordt gedaan door de methode </w:t>
+      </w:r>
+      <w:r>
+        <w:rPr>
+          <w:i/>
+        </w:rPr>
+        <w:t>shuffleStack</w:t>
+      </w:r>
+      <w:r>
+        <w:t>. Dit schudden ga ik implementeren volgens het ‘fisher-yates’ algoritme.</w:t>
       </w:r>
     </w:p>
     <w:p>
@@ -4488,7 +5151,10 @@
         <w:t>. Deze functie kijkt of een aantal kaarten samen een set vormen.</w:t>
       </w:r>
       <w:r>
-        <w:t xml:space="preserve"> Nu is de vraag, hoe gaat zij dat doen? De afbeelding hiernaast laat het heel duidelijk zien. </w:t>
+        <w:t xml:space="preserve"> Nu is de vraag, hoe moet dit gedaan worden</w:t>
+      </w:r>
+      <w:r>
+        <w:t xml:space="preserve">? De afbeelding hiernaast laat het heel duidelijk zien. </w:t>
       </w:r>
     </w:p>
     <w:p>
@@ -4508,12 +5174,33 @@
         <w:t>“Elke eigenschap moet of helemaal gelijk of helemaal ongelijk zijn.”</w:t>
       </w:r>
       <w:r>
-        <w:t xml:space="preserve"> Worden de eigenschappen gecheckt. De eerste groep eigenschappen “RBY” bevat allemaal verschillende karakters. Deze eigenschap is dus goed gekeurd. Deze keuring gebeurd voor elke eigenschap. Als één of meer van de eigenschapen de keuring niet doorkomen, dan is het geen set.</w:t>
-      </w:r>
-    </w:p>
-    <w:p>
-      <w:r>
-        <w:t xml:space="preserve">De keuring of een String uit helemaal de zelfde of helemaal verschillende karakters bestaat wordt gedaan in de functie </w:t>
+        <w:t xml:space="preserve"> w</w:t>
+      </w:r>
+      <w:r>
+        <w:t>orden de eigenschappen gecheckt. De eerste groep eigenschappen “RBY” bevat allemaal verschillende karakters. Deze eigenschap is dus go</w:t>
+      </w:r>
+      <w:r>
+        <w:t>ed gekeurd. Deze keuring gebeurt</w:t>
+      </w:r>
+      <w:r>
+        <w:t xml:space="preserve"> voor elke eigenschap. Als één of meer van de eigenschapen de keuring niet doorkomen, dan is het geen</w:t>
+      </w:r>
+      <w:r>
+        <w:t xml:space="preserve"> valide</w:t>
+      </w:r>
+      <w:r>
+        <w:t xml:space="preserve"> set.</w:t>
+      </w:r>
+    </w:p>
+    <w:p>
+      <w:r>
+        <w:t>De keurin</w:t>
+      </w:r>
+      <w:r>
+        <w:t>g of een String uit helemaal de</w:t>
+      </w:r>
+      <w:r>
+        <w:t xml:space="preserve">zelfde of helemaal verschillende karakters bestaat wordt gedaan in de functie </w:t>
       </w:r>
       <w:r>
         <w:rPr>
@@ -4531,7 +5218,19 @@
         <w:t xml:space="preserve"> expressies. </w:t>
       </w:r>
       <w:r>
-        <w:t>De eerste kijkt of de string bestaat uit alleen maar de zelfde karakters, en de andere kijkt of de string alleen maar uit verschillende karakters bestaat. Als een van de twee waar is, moet waar terug gegeven worden.</w:t>
+        <w:t>De eerste kijkt of de st</w:t>
+      </w:r>
+      <w:r>
+        <w:t>ring bestaat uit alleen maar de</w:t>
+      </w:r>
+      <w:r>
+        <w:t>zelfde karakters, en de andere kijkt of de string alleen maar uit verschillende karakters bestaat. Als een van d</w:t>
+      </w:r>
+      <w:r>
+        <w:t>e twee ‘waar’ is, is het resultaat ‘waar’</w:t>
+      </w:r>
+      <w:r>
+        <w:t>.</w:t>
       </w:r>
     </w:p>
     <w:p>
@@ -4545,7 +5244,13 @@
         <w:t>addCardToScreen</w:t>
       </w:r>
       <w:r>
-        <w:t>. Deze functie pakt de laatste stapel van de stapel kaarten (</w:t>
+        <w:t xml:space="preserve">. Deze functie pakt de laatste </w:t>
+      </w:r>
+      <w:r>
+        <w:t>kaart</w:t>
+      </w:r>
+      <w:r>
+        <w:t xml:space="preserve"> van de stapel kaarten (</w:t>
       </w:r>
       <w:r>
         <w:rPr>
@@ -4554,7 +5259,25 @@
         <w:t>stack</w:t>
       </w:r>
       <w:r>
-        <w:t xml:space="preserve">), en voegt deze toe aan het scherm. Dit doet hij door een speciale knop toe te voegen: Een knop met een identificatie nummer boven de 100. Alle knoppen met identificatie nummers boven de 100 worden behandeld als fysieke kaarten: Bij een klik wordt de kaart geselecteerd, de kaart heeft gekleurde figuurtjes in plaats van tekst, door middel van slepen kan de kaart van locatie worden gewijzigd enzovoort. Al </w:t>
+        <w:t>), en voegt deze toe aan het scherm</w:t>
+      </w:r>
+      <w:r>
+        <w:t xml:space="preserve"> als een knop. De kaart wordt is geen knop, maar programmeer technisch wordt de kaart als een knop gezien:</w:t>
+      </w:r>
+      <w:r>
+        <w:t xml:space="preserve"> </w:t>
+      </w:r>
+      <w:r>
+        <w:t>Een knop</w:t>
+      </w:r>
+      <w:r>
+        <w:t xml:space="preserve"> met ide</w:t>
+      </w:r>
+      <w:r>
+        <w:t>ntificatie nummers boven de 100.</w:t>
+      </w:r>
+      <w:r>
+        <w:t xml:space="preserve"> Bij een klik wordt de kaart geselecteerd, de kaart heeft gekleurde figuurtjes in plaats van tekst, door middel van slepen kan de kaart van locatie worden gewijzigd enzovoort. Al </w:t>
       </w:r>
       <w:r>
         <w:t>deze acties van kaarten worden in de volgende paragrafen beschreven.</w:t>
@@ -4563,7 +5286,13 @@
     <w:p>
       <w:r>
         <w:lastRenderedPageBreak/>
-        <w:t xml:space="preserve">Omdat de kaart-knoppen apart getekend moeten worden, moet er een aparte teken functie zijn. Deze functie gaat </w:t>
+        <w:t>Omdat de kaart-knoppen apart getekend moeten w</w:t>
+      </w:r>
+      <w:r>
+        <w:t>orden, moet er een aparte teken</w:t>
+      </w:r>
+      <w:r>
+        <w:t xml:space="preserve">functie zijn. Deze functie gaat </w:t>
       </w:r>
       <w:r>
         <w:rPr>
@@ -4680,7 +5409,7 @@
     </w:p>
     <w:p>
       <w:r>
-        <w:t xml:space="preserve">Als laatste kan de muis losgelaten worden. Dan moet de vastgepakte kaart los gelaten worden. Als de kaart niet is verplaatst, dan moet de kaart naar een vrij selectie hokje worden verplaatst. Deze selectie wordt in het hoofdstuk Selectie beschreven. </w:t>
+        <w:t xml:space="preserve">Als laatste kan de muis losgelaten worden. Dan moet de vastgepakte kaart los gelaten worden. Als de kaart niet is verplaatst, dan moet de kaart naar een vrij selectiehokje worden verplaatst. Deze selectie wordt in het hoofdstuk Selectie beschreven. </w:t>
       </w:r>
     </w:p>
     <w:p>
@@ -4725,101 +5454,204 @@
       <w:pPr>
         <w:pStyle w:val="Kop2"/>
       </w:pPr>
-      <w:bookmarkStart w:id="30" w:name="_Toc402384170"/>
+      <w:bookmarkStart w:id="29" w:name="_Toc402464698"/>
       <w:r>
         <w:lastRenderedPageBreak/>
         <w:t>Selectie</w:t>
       </w:r>
+      <w:bookmarkEnd w:id="29"/>
+    </w:p>
+    <w:p>
+      <w:r>
+        <w:t xml:space="preserve">In dit hoofdstuk wordt uitgelegd hoe het </w:t>
+      </w:r>
+      <w:r>
+        <w:t>‘</w:t>
+      </w:r>
+      <w:r>
+        <w:t>selectie</w:t>
+      </w:r>
+      <w:r>
+        <w:t>’</w:t>
+      </w:r>
+      <w:r>
+        <w:t xml:space="preserve"> gedeelte van de game werkt. Met het selectie gedeelte worden de drie hokjes linksonder in het game scherm bedoeld. Als op een kaart wordt geklikt moet de kaart naar het selectie gedeelte</w:t>
+      </w:r>
+      <w:r>
+        <w:t xml:space="preserve"> worden verplaatst. Bij een kli</w:t>
+      </w:r>
+      <w:r>
+        <w:t>k op de geselecteerde kaart moet de kaart terugspringen naar de originele positie.</w:t>
+      </w:r>
+    </w:p>
+    <w:p>
+      <w:r>
+        <w:t xml:space="preserve">Er komen maar vier functies die dit gedeelte gaan beheren. Als eerste heb je </w:t>
+      </w:r>
+      <w:r>
+        <w:rPr>
+          <w:i/>
+        </w:rPr>
+        <w:t>addSelectedCard</w:t>
+      </w:r>
+      <w:r>
+        <w:t xml:space="preserve"> en </w:t>
+      </w:r>
+      <w:r>
+        <w:rPr>
+          <w:i/>
+        </w:rPr>
+        <w:t>removeSelectedCard</w:t>
+      </w:r>
+      <w:r>
+        <w:t>. De functi</w:t>
+      </w:r>
+      <w:r>
+        <w:t>onaliteit van deze zijn vanzelf</w:t>
+      </w:r>
+      <w:r>
+        <w:t>sprekend. Je geeft een kaart, en deze wordt aan de s</w:t>
+      </w:r>
+      <w:r>
+        <w:t>electie toegevoegd of verwijderd</w:t>
+      </w:r>
+      <w:r>
+        <w:t>.</w:t>
+      </w:r>
+    </w:p>
+    <w:p>
+      <w:r>
+        <w:t xml:space="preserve">Om nu alle geselecteerde kaarten in één keer weg te halen, komt er de functie </w:t>
+      </w:r>
+      <w:r>
+        <w:rPr>
+          <w:i/>
+        </w:rPr>
+        <w:t>removeAllSelectedCards</w:t>
+      </w:r>
+      <w:r>
+        <w:t>.</w:t>
+      </w:r>
+    </w:p>
+    <w:p>
+      <w:r>
+        <w:t xml:space="preserve">Als laatste is er de functie </w:t>
+      </w:r>
+      <w:r>
+        <w:rPr>
+          <w:i/>
+        </w:rPr>
+        <w:t>isSelectedSpotFree</w:t>
+      </w:r>
+      <w:r>
+        <w:t xml:space="preserve">. Deze functie geeft waar of onwaar terug, afhankelijk of er een lege plek bij de selectie is. </w:t>
+      </w:r>
+    </w:p>
+    <w:p>
+      <w:pPr>
+        <w:pStyle w:val="Kop2"/>
+      </w:pPr>
+      <w:bookmarkStart w:id="30" w:name="_Toc402464699"/>
+      <w:r>
+        <w:t>Game</w:t>
+      </w:r>
       <w:bookmarkEnd w:id="30"/>
     </w:p>
     <w:p>
       <w:r>
-        <w:t>In dit hoofdstuk wordt uitgelegd hoe het selectie gedeelte van de game werkt. Met het selectie gedeelte worden de drie hokjes linksonder in het game scherm bedoeld. Als op een kaart wordt geklikt moet de kaart naar het selectie gedeelte worden verplaatst. Bij een klink op de geselecteerde kaart moet de kaart terugspringen naar de originele positie.</w:t>
-      </w:r>
-    </w:p>
-    <w:p>
-      <w:r>
-        <w:t xml:space="preserve">Er komen maar vier functies die dit gedeelte gaan beheren. Als eerste heb je </w:t>
+        <w:t xml:space="preserve">Met game wordt het </w:t>
+      </w:r>
+      <w:r>
+        <w:t>spel zelf</w:t>
+      </w:r>
+      <w:r>
+        <w:t xml:space="preserve"> bedoeld dat </w:t>
+      </w:r>
+      <w:r>
+        <w:t xml:space="preserve">gebruikt maakt van de onderdelen ‘kaarten’ en ‘selectie’. </w:t>
+      </w:r>
+      <w:r>
+        <w:t>Ook valt hier het opslaan en laden van games onder.</w:t>
+      </w:r>
+    </w:p>
+    <w:p>
+      <w:r>
+        <w:t xml:space="preserve">Ten eerste komt er de functie </w:t>
       </w:r>
       <w:r>
         <w:rPr>
           <w:i/>
         </w:rPr>
-        <w:t>addSelectedCard</w:t>
-      </w:r>
-      <w:r>
-        <w:t xml:space="preserve"> en </w:t>
+        <w:t>startGame</w:t>
+      </w:r>
+      <w:r>
+        <w:t xml:space="preserve">. Deze functie start het spel op. </w:t>
+      </w:r>
+      <w:r>
+        <w:t xml:space="preserve">Als eerste wordt </w:t>
+      </w:r>
+      <w:r>
+        <w:t>een popschermpje met een invoer</w:t>
+      </w:r>
+      <w:r>
+        <w:t>vak getoond met de vraag wat de naam van de speler is. De speler-naam wordt onthouden om aan het einde van de game de naam samen met de score toe te voegen aan het scorebord. D</w:t>
+      </w:r>
+      <w:r>
+        <w:t>aarna worden alle variabelen geï</w:t>
+      </w:r>
+      <w:r>
+        <w:t>nitiali</w:t>
+      </w:r>
+      <w:r>
+        <w:t>s</w:t>
+      </w:r>
+      <w:r>
+        <w:t xml:space="preserve">eerd. Zo wordt ook een stapel kaarten gemaakt. Ook wordt hier de stapel geschud en wordt de game timer gestart. </w:t>
+      </w:r>
+      <w:r>
+        <w:t>Deze functie heeft als argument een boolean die aangeeft of het spel op originele of simpele modus gestart moet worden.</w:t>
+      </w:r>
+    </w:p>
+    <w:p>
+      <w:r>
+        <w:t xml:space="preserve">Als tweede komt er de functie </w:t>
       </w:r>
       <w:r>
         <w:rPr>
           <w:i/>
         </w:rPr>
-        <w:t>removeSelectedCard</w:t>
-      </w:r>
-      <w:r>
-        <w:t>. De functionaliteit van deze zijn vanzelf sprekend. Je geeft een kaart, en deze wordt aan de selectie toegevoegd of verwijdert.</w:t>
-      </w:r>
-    </w:p>
-    <w:p>
-      <w:r>
-        <w:t>Om nu alle geselecteerde kaarten in één keer weg te halen, komt er de functie removeAllSelectedCards.</w:t>
-      </w:r>
-    </w:p>
-    <w:p>
-      <w:r>
-        <w:t xml:space="preserve">Als laatste is er de functie </w:t>
+        <w:t>updateGameInfo</w:t>
+      </w:r>
+      <w:r>
+        <w:t xml:space="preserve">. Deze update zo nodig de status van de knop “Hand In”. Als er een set geselecteerd is wordt deze knop groen en als er een verkeerde set geselecteerd is wordt deze knop rood. Daarbij verandert ook de tekst van de knop. </w:t>
+      </w:r>
+    </w:p>
+    <w:p>
+      <w:r>
+        <w:t xml:space="preserve">Daarnaast kijkt de </w:t>
       </w:r>
       <w:r>
         <w:rPr>
           <w:i/>
         </w:rPr>
-        <w:t>isSelectedSpotFree</w:t>
-      </w:r>
-      <w:r>
-        <w:t xml:space="preserve">. Deze functie geeft waar of onwaar terug, afhankelijk of er een lege plek bij de selectie is. </w:t>
-      </w:r>
-    </w:p>
-    <w:p>
-      <w:pPr>
-        <w:pStyle w:val="Kop2"/>
-      </w:pPr>
-      <w:bookmarkStart w:id="31" w:name="_Toc402384171"/>
-      <w:r>
-        <w:t>Game</w:t>
-      </w:r>
-      <w:bookmarkEnd w:id="31"/>
-    </w:p>
-    <w:p>
-      <w:r>
-        <w:t>Met game wordt het onderdeel bedoeld dat zorgt voor het aan elkaar plakken van de kaarten en selectie</w:t>
-      </w:r>
-      <w:r>
-        <w:t>. Ook valt hier het opslaan en laden van games onder.</w:t>
-      </w:r>
-    </w:p>
-    <w:p>
-      <w:r>
-        <w:t xml:space="preserve">Ten eerste komt er de functie </w:t>
+        <w:t>updateGameInfo</w:t>
+      </w:r>
+      <w:r>
+        <w:t xml:space="preserve"> of de game over is. Als er geen mogelijke sets meer zijn, dan is de game klaar en moet de score worden toegevoegd aan het score bord. Daarna moet er een overlay met “Game Over” worden weergegeven. Dit wordt allemaal geregeld binnen de  </w:t>
       </w:r>
       <w:r>
         <w:rPr>
           <w:i/>
         </w:rPr>
-        <w:t>startGame</w:t>
-      </w:r>
-      <w:r>
-        <w:t xml:space="preserve">. Deze functie start het spel op. </w:t>
-      </w:r>
-      <w:r>
-        <w:t xml:space="preserve">Als eerste wordt een popschermpje met een invoer vak getoond met de vraag wat de naam van de speler is. De speler-naam wordt onthouden om aan het einde van de game de naam samen met de score toe te voegen aan het scorebord. Daarna worden alle variabelen geïnitializeerd. Zo wordt ook een stapel kaarten gemaakt. Ook wordt hier de stapel geschud en wordt de game timer gestart. </w:t>
-      </w:r>
-      <w:r>
-        <w:t>Deze functie heeft als argument een boolean die aangeeft of het spel op originele of simpele modus gestart moet worden.</w:t>
-      </w:r>
-    </w:p>
-    <w:p>
-      <w:r>
-        <w:t xml:space="preserve">Als tweede komt er de functie </w:t>
+        <w:t>updateGameInfo</w:t>
+      </w:r>
+      <w:r>
+        <w:t xml:space="preserve"> functie.</w:t>
+      </w:r>
+    </w:p>
+    <w:p>
+      <w:r>
+        <w:t xml:space="preserve">Maar hoe weet de </w:t>
       </w:r>
       <w:r>
         <w:rPr>
@@ -4828,68 +5660,32 @@
         <w:t>updateGameInfo</w:t>
       </w:r>
       <w:r>
-        <w:t xml:space="preserve">. Deze update zo nodig de status van de knop “Hand In”. Als er een set geselecteerd is wordt deze knop groen en als er een verkeerde set geselecteerd is wordt deze knop rood. Daarbij verandert ook de tekst van de knop. </w:t>
-      </w:r>
-    </w:p>
-    <w:p>
-      <w:r>
-        <w:t xml:space="preserve">Daarnaast kijkt de </w:t>
+        <w:t xml:space="preserve"> functie hoeveel mogelijke sets er zijn?</w:t>
+      </w:r>
+      <w:r>
+        <w:t xml:space="preserve"> Dit wordt onderzocht door de functie </w:t>
       </w:r>
       <w:r>
         <w:rPr>
           <w:i/>
         </w:rPr>
-        <w:t>updateGameInfo</w:t>
-      </w:r>
-      <w:r>
-        <w:t xml:space="preserve"> of de speler game over is. Als er geen mogelijke sets meer zijn, dan is de game klaar en moet de score worden toegevoegd aan het score bord. Daarna moet er een overlay met “Game Over” worden weergegeven. Dit wordt allemaal geregeld binnen de  </w:t>
+        <w:t>getPossibleSets</w:t>
+      </w:r>
+      <w:r>
+        <w:t xml:space="preserve">. Deze functie gaat alle groepjes van drie binnen de kaarten langs door middel van drie loopjes. Al deze groepjes worden door de functie </w:t>
       </w:r>
       <w:r>
         <w:rPr>
           <w:i/>
         </w:rPr>
-        <w:t>updateGameInfo</w:t>
-      </w:r>
-      <w:r>
-        <w:t xml:space="preserve"> functie.</w:t>
-      </w:r>
-    </w:p>
-    <w:p>
-      <w:r>
-        <w:t xml:space="preserve">Maar hoe weet de </w:t>
-      </w:r>
-      <w:r>
-        <w:rPr>
-          <w:i/>
-        </w:rPr>
-        <w:t>updateGameInfo</w:t>
-      </w:r>
-      <w:r>
-        <w:t xml:space="preserve"> functie hoeveel mogelijke sets er zijn?</w:t>
-      </w:r>
-      <w:r>
-        <w:t xml:space="preserve"> Dit wordt onderzocht door de functie </w:t>
-      </w:r>
-      <w:r>
-        <w:rPr>
-          <w:i/>
-        </w:rPr>
-        <w:t>getPossibleSets</w:t>
-      </w:r>
-      <w:r>
-        <w:t xml:space="preserve">. Deze functie gaat alle groepjes van drie binnen de kaarten langs door middel van drie loopjes. Al deze groepjes worden door de functie </w:t>
-      </w:r>
-      <w:r>
-        <w:rPr>
-          <w:i/>
-        </w:rPr>
         <w:t>isSet</w:t>
       </w:r>
       <w:r>
-        <w:t xml:space="preserve"> gehaald. Als het groepje een set is, dan wordt het aantal verhoogd met één. Het totale aantal wordt terug gegeven. </w:t>
-      </w:r>
-    </w:p>
-    <w:p>
+        <w:t xml:space="preserve"> gehaald. Als het groepje een set is, dan wordt het aantal verhoogd met één. Het totale aantal wordt </w:t>
+      </w:r>
+      <w:r>
+        <w:t xml:space="preserve">teruggegeven. </w:t>
+      </w:r>
       <w:r>
         <w:t>Deze functie hoeft alleen aangeroepen te worden als de kaarten op het scherm veranderen. Dit is alleen als er kaarten worden ingeleverd. Waar deze update precies ziet wordt tijdens de ontwikkeling uitgevogeld.</w:t>
       </w:r>
@@ -4965,10 +5761,7 @@
         <w:t>gezellige</w:t>
       </w:r>
       <w:r>
-        <w:t xml:space="preserve"> toekomst te </w:t>
-      </w:r>
-      <w:r>
-        <w:t>gemoed</w:t>
+        <w:t xml:space="preserve"> toekomst tegemoet</w:t>
       </w:r>
       <w:r>
         <w:t xml:space="preserve">, ze gaan namelijk samen werken. </w:t>
@@ -5142,18 +5935,21 @@
       <w:pPr>
         <w:pStyle w:val="Kop2"/>
       </w:pPr>
-      <w:bookmarkStart w:id="32" w:name="_Toc402384172"/>
+      <w:bookmarkStart w:id="31" w:name="_Toc402464700"/>
       <w:r>
         <w:t>Timing</w:t>
       </w:r>
-      <w:bookmarkEnd w:id="32"/>
+      <w:bookmarkEnd w:id="31"/>
     </w:p>
     <w:p>
       <w:r>
         <w:t xml:space="preserve">Om bij te houden hoe lang de speler aan het spelen is binnen de game, moet een tijd bijgehouden worden. De makkelijkste manier is het gebruik van de Unix Time Stamp. In het begin van het spel wordt de huidige timestamp opgeslagen. </w:t>
       </w:r>
       <w:r>
-        <w:t xml:space="preserve">Daarna kan op elk moment de veerlopen tijd gevonden worden door de huidige timestamp af te trekken van de begin timestamp. De drie functies die dit regelen zijn </w:t>
+        <w:t>Daarna kan op elk moment de ve</w:t>
+      </w:r>
+      <w:r>
+        <w:t xml:space="preserve">rlopen tijd gevonden worden door de huidige timestamp af te trekken van de begin timestamp. De drie functies die dit regelen zijn </w:t>
       </w:r>
       <w:r>
         <w:rPr>
@@ -5202,16 +5998,22 @@
       <w:pPr>
         <w:pStyle w:val="Kop2"/>
       </w:pPr>
-      <w:bookmarkStart w:id="33" w:name="_Toc402384173"/>
+      <w:bookmarkStart w:id="32" w:name="_Toc402464701"/>
       <w:r>
         <w:lastRenderedPageBreak/>
         <w:t>Bestandtype</w:t>
       </w:r>
-      <w:bookmarkEnd w:id="33"/>
-    </w:p>
-    <w:p>
-      <w:r>
-        <w:t xml:space="preserve">Er worden op twee plekken in het programma data opgeslagen. Hiervoor zijn ook twee bestandstype voor nodig. </w:t>
+      <w:bookmarkEnd w:id="32"/>
+    </w:p>
+    <w:p>
+      <w:r>
+        <w:t>Er worden op twee plekken in het programma data opgeslagen. Hiervoor zijn ook twee bestandstype</w:t>
+      </w:r>
+      <w:r>
+        <w:t>s</w:t>
+      </w:r>
+      <w:r>
+        <w:t xml:space="preserve"> voor nodig. </w:t>
       </w:r>
     </w:p>
     <w:p>
@@ -5287,7 +6089,13 @@
     </w:p>
     <w:p>
       <w:r>
-        <w:t>Dit is het bestandstype dat een game opslaat. Het enige nieuwe is de time: dit is de begin tijd in seconden tot nu toe gespeeld. Verder staat gameType 0 voor simple mode, en 1 voor Original mode.</w:t>
+        <w:t xml:space="preserve">Dit is het bestandstype dat een game opslaat. </w:t>
+      </w:r>
+      <w:r>
+        <w:t xml:space="preserve">Niet eerder genoemd is ‘time’; de speelduur in seconden tot nu toe gespeeld. </w:t>
+      </w:r>
+      <w:r>
+        <w:t>Het enige nieuwe is de time: dit is de begin tijd in seconden tot nu toe gespeeld. Verder staat gameType 0 voor simple mode, en 1 voor Original mode.</w:t>
       </w:r>
     </w:p>
     <w:p>
@@ -5337,7 +6145,16 @@
     </w:p>
     <w:p>
       <w:r>
-        <w:t xml:space="preserve">Elke regel in het bestandje staat één score lijstje. Bij dit programma is de eerste regel de scores van de simpele versie, en de tweede regels is de scores van de originele versie. </w:t>
+        <w:t>In elke regel in het scores bestand staat één scorelijst</w:t>
+      </w:r>
+      <w:r>
+        <w:t xml:space="preserve">. Bij dit programma </w:t>
+      </w:r>
+      <w:r>
+        <w:t>bevat</w:t>
+      </w:r>
+      <w:r>
+        <w:t xml:space="preserve"> de eerste regel de scores van de simpele versie, en de tweede regels is de scores van de originele versie. </w:t>
       </w:r>
     </w:p>
     <w:p/>
@@ -5360,23 +6177,33 @@
       <w:pPr>
         <w:pStyle w:val="Kop1"/>
       </w:pPr>
+      <w:bookmarkStart w:id="33" w:name="_Toc402464702"/>
       <w:r>
         <w:lastRenderedPageBreak/>
         <w:t>Test Cases</w:t>
       </w:r>
-    </w:p>
-    <w:p>
-      <w:r>
-        <w:t>In dit hoofdstuk wordt een plan gemaakt voor het testen van het programma. Dit testen gaat op twee manieren gebeuren. Als eerste worden de losse functies getest. Hierbij wordt gekeken of de invoerwaarde overeen komt met de verwachte uitvoerwaarde. Daarna wordt een algemene test gedaan waarbij aan de hand van de eisen gekeken wordt of alles werkt.</w:t>
+      <w:bookmarkEnd w:id="33"/>
+    </w:p>
+    <w:p>
+      <w:r>
+        <w:t xml:space="preserve">In dit hoofdstuk wordt een plan gemaakt voor het testen van het programma. Dit testen gaat op twee manieren gebeuren. Als eerste worden de losse functies getest. Hierbij wordt gekeken of de </w:t>
+      </w:r>
+      <w:r>
+        <w:t xml:space="preserve">beschreven </w:t>
+      </w:r>
+      <w:r>
+        <w:t>invoerwaarde overeen komt met de verwachte uitvoerwaarde. Daarna wordt een algemene test gedaan waarbij aan de hand van de eisen gekeken wordt of alles werkt.</w:t>
       </w:r>
     </w:p>
     <w:p>
       <w:pPr>
         <w:pStyle w:val="Kop2"/>
       </w:pPr>
+      <w:bookmarkStart w:id="34" w:name="_Toc402464703"/>
       <w:r>
         <w:t>isSet</w:t>
       </w:r>
+      <w:bookmarkEnd w:id="34"/>
     </w:p>
     <w:p>
       <w:r>
@@ -5591,9 +6418,11 @@
       <w:pPr>
         <w:pStyle w:val="Kop2"/>
       </w:pPr>
+      <w:bookmarkStart w:id="35" w:name="_Toc402464704"/>
       <w:r>
         <w:t>GetPossibleSets</w:t>
       </w:r>
+      <w:bookmarkEnd w:id="35"/>
     </w:p>
     <w:p>
       <w:pPr>
@@ -5608,10 +6437,22 @@
         </w:rPr>
       </w:pPr>
       <w:r>
-        <w:t>Deze functie is erg fout-gevoelig sinds hier een veel loopjes en statements gebruikt worden. Om dit te testen moet bij elke gevonden set de set code en het kaart nummer in de console geprint worden. De verwachte uitvoer is dat het aantal regels gelijk is aan het getal, dat er geen dubbele combinaties van kaartnummers geprint zijn en dat alle genoemde sets te vinden zijn op het scherm.</w:t>
-      </w:r>
-      <w:r>
-        <w:t xml:space="preserve"> Deze test moet meerdere keren uitgevoerd worden uitgevoerd.</w:t>
+        <w:t>Deze functie is erg fout-gevoelig sinds hier een veel loopjes en statements gebruikt worden. Om dit te testen moet bij elke gevond</w:t>
+      </w:r>
+      <w:r>
+        <w:t>en set de set code en het kaart</w:t>
+      </w:r>
+      <w:r>
+        <w:t>nummer in de console geprint worden. De verwachte uitvoer is dat het aantal regels gelijk is aan het getal, dat er geen dubbele combinaties van kaartnummers geprint zijn en dat alle genoemde sets te vinden zijn op het scherm.</w:t>
+      </w:r>
+      <w:r>
+        <w:t xml:space="preserve"> Deze test moet </w:t>
+      </w:r>
+      <w:r>
+        <w:t>meerdere keren uitgevoerd worden</w:t>
+      </w:r>
+      <w:r>
+        <w:t>.</w:t>
       </w:r>
     </w:p>
     <w:p>
@@ -5632,9 +6473,11 @@
       <w:pPr>
         <w:pStyle w:val="Kop2"/>
       </w:pPr>
+      <w:bookmarkStart w:id="36" w:name="_Toc402464705"/>
       <w:r>
         <w:t>getCardStack</w:t>
       </w:r>
+      <w:bookmarkEnd w:id="36"/>
     </w:p>
     <w:p>
       <w:r>
@@ -5647,7 +6490,7 @@
         <w:t>getCardStack</w:t>
       </w:r>
       <w:r>
-        <w:t xml:space="preserve"> functie moet getest worden omdat bij een fout in deze functie, het spel niet speelbaar is. Er zijn twee mogelijke uitvoeren. De eerste is bij simepele modus, waarbij een uitvoer van 27 unieke kaarten is waarbij elke kaart een ‘N’ bevat en elke kaart vier karakters lang is. De tweede mogelijke heeft 81 kaarten bij originele modus. Ook hier zijn alle kaarten uniek.</w:t>
+        <w:t xml:space="preserve"> functie moet getest worden omdat bij een fout in deze functie, het spel niet speelbaar is. Er zijn twee mogelijke uitvoeren. De eerste is bij simpele modus, waarbij een uitvoer van 27 unieke kaarten is waarbij elke kaart een ‘N’ bevat en elke kaart vier karakters lang is. De tweede mogelijke heeft 81 kaarten bij originele modus. Ook hier zijn alle kaarten uniek.</w:t>
       </w:r>
     </w:p>
     <w:p>
@@ -5742,17 +6585,31 @@
       <w:pPr>
         <w:pStyle w:val="Kop2"/>
       </w:pPr>
+      <w:bookmarkStart w:id="37" w:name="_Toc402464706"/>
       <w:r>
         <w:lastRenderedPageBreak/>
         <w:t>shuffleStack</w:t>
       </w:r>
+      <w:bookmarkEnd w:id="37"/>
     </w:p>
     <w:p>
       <w:r>
         <w:t xml:space="preserve">Om te zorgen </w:t>
       </w:r>
       <w:r>
-        <w:t xml:space="preserve">dat de spelers niet altijd op de zelfde plek krijgt, moet de stapel geschud worden. Dit schudden moet random zijn. Het is erg lastig om te testen of iets random is. Daarom ga ik </w:t>
+        <w:t xml:space="preserve">dat de </w:t>
+      </w:r>
+      <w:r>
+        <w:t>kaarten</w:t>
+      </w:r>
+      <w:r>
+        <w:t xml:space="preserve"> niet altijd de zelfde plek </w:t>
+      </w:r>
+      <w:r>
+        <w:t>krijgen</w:t>
+      </w:r>
+      <w:r>
+        <w:t xml:space="preserve">, moet de stapel geschud worden. Dit schudden moet random zijn. Het is erg lastig om te testen of iets random is. Daarom ga ik </w:t>
       </w:r>
       <w:r>
         <w:t>drie</w:t>
@@ -5950,7 +6807,10 @@
         <w:t>.</w:t>
       </w:r>
       <w:r>
-        <w:t xml:space="preserve"> Dit betekend dat de code aangepast moet worden.</w:t>
+        <w:t xml:space="preserve"> Dit betekent</w:t>
+      </w:r>
+      <w:r>
+        <w:t xml:space="preserve"> dat de code aangepast moet worden.</w:t>
       </w:r>
       <w:r>
         <w:br/>
@@ -6045,15 +6905,13 @@
         <w:rPr>
           <w:rStyle w:val="Voetnootmarkering"/>
         </w:rPr>
-        <w:footnoteReference w:id="1"/>
+        <w:footnoteReference w:id="3"/>
       </w:r>
       <w:r>
         <w:t>.</w:t>
       </w:r>
     </w:p>
     <w:p>
-      <w:bookmarkStart w:id="34" w:name="_GoBack"/>
-      <w:bookmarkEnd w:id="34"/>
       <w:r>
         <w:br w:type="page"/>
       </w:r>
@@ -6062,28 +6920,62 @@
       <w:pPr>
         <w:pStyle w:val="Kop1"/>
       </w:pPr>
-      <w:bookmarkStart w:id="35" w:name="_Toc401217896"/>
-      <w:bookmarkStart w:id="36" w:name="_Ref402274879"/>
-      <w:bookmarkStart w:id="37" w:name="_Toc402384175"/>
+      <w:r>
+        <w:lastRenderedPageBreak/>
+        <w:t>Reflectie</w:t>
+      </w:r>
+    </w:p>
+    <w:p>
+      <w:r>
+        <w:t>Ik vind SET een erg leuk spel. Niet om te spelen, maar wel om te analyseren. Ook de wiskunde achter de mogelijkheden en opties was erg interessant. Ik zou graag een verslag schrijven over alle wiskunde achter dit spelletje, maar dat is niet de opdracht.</w:t>
+      </w:r>
+    </w:p>
+    <w:p>
+      <w:r>
+        <w:t xml:space="preserve">Zelf heb ik al enige ervaring met object georiënteerd programmeren in Java. Omdat in deze opdracht geen objecten gebruikt mochten worden, moest ik terug schakelen naar een ‘lager’ niveau. In het begin leek dit geen probleem te zijn. Maar toen ik de duizend regels code naderde bleek dat mijn code toch beduidend minder overzichtelijk is geworden dan een denkbeeldig object georiënteerd programma in Java. Door het gebruik van veel functies en tabs, heb ik geprobeerd de code leesbaar te houden. </w:t>
+      </w:r>
+    </w:p>
+    <w:p>
+      <w:r>
+        <w:t xml:space="preserve">Ik </w:t>
+      </w:r>
+      <w:r>
+        <w:t>vind het jammer dat ik niet helemaal heb kunnen laten zien wat ik in huis heb.</w:t>
+      </w:r>
+      <w:bookmarkStart w:id="38" w:name="_GoBack"/>
+      <w:bookmarkEnd w:id="38"/>
+    </w:p>
+    <w:p>
+      <w:r>
+        <w:br w:type="page"/>
+      </w:r>
+    </w:p>
+    <w:p>
+      <w:pPr>
+        <w:pStyle w:val="Kop1"/>
+      </w:pPr>
+      <w:bookmarkStart w:id="39" w:name="_Toc401217896"/>
+      <w:bookmarkStart w:id="40" w:name="_Ref402274879"/>
+      <w:bookmarkStart w:id="41" w:name="_Toc402464707"/>
       <w:r>
         <w:lastRenderedPageBreak/>
         <w:t>Bijlage</w:t>
       </w:r>
-      <w:bookmarkEnd w:id="35"/>
-      <w:bookmarkEnd w:id="36"/>
-      <w:bookmarkEnd w:id="37"/>
+      <w:bookmarkEnd w:id="39"/>
+      <w:bookmarkEnd w:id="40"/>
+      <w:bookmarkEnd w:id="41"/>
     </w:p>
     <w:p>
       <w:pPr>
         <w:pStyle w:val="Kop2"/>
       </w:pPr>
-      <w:bookmarkStart w:id="38" w:name="_Toc401217897"/>
-      <w:bookmarkStart w:id="39" w:name="_Toc402384176"/>
+      <w:bookmarkStart w:id="42" w:name="_Toc401217897"/>
+      <w:bookmarkStart w:id="43" w:name="_Toc402464708"/>
       <w:r>
         <w:t>Schermontwerp menu</w:t>
       </w:r>
-      <w:bookmarkEnd w:id="38"/>
-      <w:bookmarkEnd w:id="39"/>
+      <w:bookmarkEnd w:id="42"/>
+      <w:bookmarkEnd w:id="43"/>
     </w:p>
     <w:p>
       <w:r>
@@ -6145,14 +7037,14 @@
       <w:pPr>
         <w:pStyle w:val="Kop2"/>
       </w:pPr>
-      <w:bookmarkStart w:id="40" w:name="_Toc401217898"/>
-      <w:bookmarkStart w:id="41" w:name="_Toc402384177"/>
+      <w:bookmarkStart w:id="44" w:name="_Toc401217898"/>
+      <w:bookmarkStart w:id="45" w:name="_Toc402464709"/>
       <w:r>
         <w:lastRenderedPageBreak/>
         <w:t>Schermontwerp game</w:t>
       </w:r>
-      <w:bookmarkEnd w:id="40"/>
-      <w:bookmarkEnd w:id="41"/>
+      <w:bookmarkEnd w:id="44"/>
+      <w:bookmarkEnd w:id="45"/>
     </w:p>
     <w:p>
       <w:r>
@@ -6215,16 +7107,16 @@
       <w:pPr>
         <w:pStyle w:val="Kop2"/>
       </w:pPr>
-      <w:bookmarkStart w:id="42" w:name="_Toc401217899"/>
-      <w:bookmarkStart w:id="43" w:name="_Ref402275214"/>
-      <w:bookmarkStart w:id="44" w:name="_Toc402384178"/>
+      <w:bookmarkStart w:id="46" w:name="_Toc401217899"/>
+      <w:bookmarkStart w:id="47" w:name="_Ref402275214"/>
+      <w:bookmarkStart w:id="48" w:name="_Toc402464710"/>
       <w:r>
         <w:lastRenderedPageBreak/>
         <w:t>Schermontwerp scoreboard</w:t>
       </w:r>
-      <w:bookmarkEnd w:id="42"/>
-      <w:bookmarkEnd w:id="43"/>
-      <w:bookmarkEnd w:id="44"/>
+      <w:bookmarkEnd w:id="46"/>
+      <w:bookmarkEnd w:id="47"/>
+      <w:bookmarkEnd w:id="48"/>
     </w:p>
     <w:p>
       <w:r>
@@ -6286,14 +7178,14 @@
       <w:pPr>
         <w:pStyle w:val="Kop2"/>
       </w:pPr>
-      <w:bookmarkStart w:id="45" w:name="_Toc401217900"/>
-      <w:bookmarkStart w:id="46" w:name="_Toc402384179"/>
+      <w:bookmarkStart w:id="49" w:name="_Toc401217900"/>
+      <w:bookmarkStart w:id="50" w:name="_Toc402464711"/>
       <w:r>
         <w:lastRenderedPageBreak/>
         <w:t>Schermontwerp about</w:t>
       </w:r>
-      <w:bookmarkEnd w:id="45"/>
-      <w:bookmarkEnd w:id="46"/>
+      <w:bookmarkEnd w:id="49"/>
+      <w:bookmarkEnd w:id="50"/>
     </w:p>
     <w:p>
       <w:r>
@@ -6420,7 +7312,7 @@
           <w:rPr>
             <w:noProof/>
           </w:rPr>
-          <w:t>18</w:t>
+          <w:t>16</w:t>
         </w:r>
         <w:r>
           <w:fldChar w:fldCharType="end"/>
@@ -6486,9 +7378,57 @@
         <w:footnoteRef/>
       </w:r>
       <w:r>
+        <w:t xml:space="preserve"> </w:t>
+      </w:r>
+      <w:hyperlink r:id="rId1" w:history="1">
+        <w:r>
+          <w:rPr>
+            <w:rStyle w:val="Hyperlink"/>
+          </w:rPr>
+          <w:t>https://raw.githubusercontent.com/SijmenHuizenga/SubSet/master/afbeeldingen/27Kaarten.png</w:t>
+        </w:r>
+      </w:hyperlink>
+    </w:p>
+  </w:footnote>
+  <w:footnote w:id="2">
+    <w:p>
+      <w:pPr>
+        <w:pStyle w:val="Voetnoottekst"/>
+      </w:pPr>
+      <w:r>
+        <w:rPr>
+          <w:rStyle w:val="Voetnootmarkering"/>
+        </w:rPr>
+        <w:footnoteRef/>
+      </w:r>
+      <w:r>
+        <w:t xml:space="preserve"> </w:t>
+      </w:r>
+      <w:hyperlink r:id="rId2" w:history="1">
+        <w:r>
+          <w:rPr>
+            <w:rStyle w:val="Hyperlink"/>
+          </w:rPr>
+          <w:t>https://raw.githubusercontent.com/SijmenHuizenga/SubSet/master/afbeeldingen/81Kaarten.png</w:t>
+        </w:r>
+      </w:hyperlink>
+    </w:p>
+  </w:footnote>
+  <w:footnote w:id="3">
+    <w:p>
+      <w:pPr>
+        <w:pStyle w:val="Voetnoottekst"/>
+      </w:pPr>
+      <w:r>
+        <w:rPr>
+          <w:rStyle w:val="Voetnootmarkering"/>
+        </w:rPr>
+        <w:footnoteRef/>
+      </w:r>
+      <w:r>
         <w:t xml:space="preserve"> De link naar de update: </w:t>
       </w:r>
-      <w:hyperlink r:id="rId1" w:history="1">
+      <w:hyperlink r:id="rId3" w:history="1">
         <w:r>
           <w:rPr>
             <w:rStyle w:val="Hyperlink"/>
@@ -6617,9 +7557,9 @@
     </w:lvl>
   </w:abstractNum>
   <w:abstractNum w:abstractNumId="1">
-    <w:nsid w:val="6C0974A4"/>
+    <w:nsid w:val="505C2929"/>
     <w:multiLevelType w:val="hybridMultilevel"/>
-    <w:tmpl w:val="E41A627A"/>
+    <w:tmpl w:val="D054AF98"/>
     <w:lvl w:ilvl="0" w:tplc="04130001">
       <w:start w:val="1"/>
       <w:numFmt w:val="bullet"/>
@@ -6729,10 +7669,126 @@
       </w:rPr>
     </w:lvl>
   </w:abstractNum>
+  <w:abstractNum w:abstractNumId="2">
+    <w:nsid w:val="6C0974A4"/>
+    <w:multiLevelType w:val="hybridMultilevel"/>
+    <w:tmpl w:val="E41A627A"/>
+    <w:lvl w:ilvl="0" w:tplc="04130001">
+      <w:start w:val="1"/>
+      <w:numFmt w:val="bullet"/>
+      <w:lvlText w:val=""/>
+      <w:lvlJc w:val="left"/>
+      <w:pPr>
+        <w:ind w:left="720" w:hanging="360"/>
+      </w:pPr>
+      <w:rPr>
+        <w:rFonts w:ascii="Symbol" w:hAnsi="Symbol" w:hint="default"/>
+      </w:rPr>
+    </w:lvl>
+    <w:lvl w:ilvl="1" w:tplc="04130003" w:tentative="1">
+      <w:start w:val="1"/>
+      <w:numFmt w:val="bullet"/>
+      <w:lvlText w:val="o"/>
+      <w:lvlJc w:val="left"/>
+      <w:pPr>
+        <w:ind w:left="1440" w:hanging="360"/>
+      </w:pPr>
+      <w:rPr>
+        <w:rFonts w:ascii="Courier New" w:hAnsi="Courier New" w:cs="Courier New" w:hint="default"/>
+      </w:rPr>
+    </w:lvl>
+    <w:lvl w:ilvl="2" w:tplc="04130005" w:tentative="1">
+      <w:start w:val="1"/>
+      <w:numFmt w:val="bullet"/>
+      <w:lvlText w:val=""/>
+      <w:lvlJc w:val="left"/>
+      <w:pPr>
+        <w:ind w:left="2160" w:hanging="360"/>
+      </w:pPr>
+      <w:rPr>
+        <w:rFonts w:ascii="Wingdings" w:hAnsi="Wingdings" w:hint="default"/>
+      </w:rPr>
+    </w:lvl>
+    <w:lvl w:ilvl="3" w:tplc="04130001" w:tentative="1">
+      <w:start w:val="1"/>
+      <w:numFmt w:val="bullet"/>
+      <w:lvlText w:val=""/>
+      <w:lvlJc w:val="left"/>
+      <w:pPr>
+        <w:ind w:left="2880" w:hanging="360"/>
+      </w:pPr>
+      <w:rPr>
+        <w:rFonts w:ascii="Symbol" w:hAnsi="Symbol" w:hint="default"/>
+      </w:rPr>
+    </w:lvl>
+    <w:lvl w:ilvl="4" w:tplc="04130003" w:tentative="1">
+      <w:start w:val="1"/>
+      <w:numFmt w:val="bullet"/>
+      <w:lvlText w:val="o"/>
+      <w:lvlJc w:val="left"/>
+      <w:pPr>
+        <w:ind w:left="3600" w:hanging="360"/>
+      </w:pPr>
+      <w:rPr>
+        <w:rFonts w:ascii="Courier New" w:hAnsi="Courier New" w:cs="Courier New" w:hint="default"/>
+      </w:rPr>
+    </w:lvl>
+    <w:lvl w:ilvl="5" w:tplc="04130005" w:tentative="1">
+      <w:start w:val="1"/>
+      <w:numFmt w:val="bullet"/>
+      <w:lvlText w:val=""/>
+      <w:lvlJc w:val="left"/>
+      <w:pPr>
+        <w:ind w:left="4320" w:hanging="360"/>
+      </w:pPr>
+      <w:rPr>
+        <w:rFonts w:ascii="Wingdings" w:hAnsi="Wingdings" w:hint="default"/>
+      </w:rPr>
+    </w:lvl>
+    <w:lvl w:ilvl="6" w:tplc="04130001" w:tentative="1">
+      <w:start w:val="1"/>
+      <w:numFmt w:val="bullet"/>
+      <w:lvlText w:val=""/>
+      <w:lvlJc w:val="left"/>
+      <w:pPr>
+        <w:ind w:left="5040" w:hanging="360"/>
+      </w:pPr>
+      <w:rPr>
+        <w:rFonts w:ascii="Symbol" w:hAnsi="Symbol" w:hint="default"/>
+      </w:rPr>
+    </w:lvl>
+    <w:lvl w:ilvl="7" w:tplc="04130003" w:tentative="1">
+      <w:start w:val="1"/>
+      <w:numFmt w:val="bullet"/>
+      <w:lvlText w:val="o"/>
+      <w:lvlJc w:val="left"/>
+      <w:pPr>
+        <w:ind w:left="5760" w:hanging="360"/>
+      </w:pPr>
+      <w:rPr>
+        <w:rFonts w:ascii="Courier New" w:hAnsi="Courier New" w:cs="Courier New" w:hint="default"/>
+      </w:rPr>
+    </w:lvl>
+    <w:lvl w:ilvl="8" w:tplc="04130005" w:tentative="1">
+      <w:start w:val="1"/>
+      <w:numFmt w:val="bullet"/>
+      <w:lvlText w:val=""/>
+      <w:lvlJc w:val="left"/>
+      <w:pPr>
+        <w:ind w:left="6480" w:hanging="360"/>
+      </w:pPr>
+      <w:rPr>
+        <w:rFonts w:ascii="Wingdings" w:hAnsi="Wingdings" w:hint="default"/>
+      </w:rPr>
+    </w:lvl>
+  </w:abstractNum>
   <w:num w:numId="1">
     <w:abstractNumId w:val="0"/>
   </w:num>
   <w:num w:numId="2">
+    <w:abstractNumId w:val="2"/>
+  </w:num>
+  <w:num w:numId="3">
     <w:abstractNumId w:val="1"/>
   </w:num>
 </w:numbering>
@@ -7842,7 +8898,7 @@
 </file>
 
 <file path=customXml/itemProps1.xml><?xml version="1.0" encoding="utf-8"?>
-<ds:datastoreItem xmlns:ds="http://schemas.openxmlformats.org/officeDocument/2006/customXml" ds:itemID="{BFEA2E3A-B117-4E4C-8D3A-E939794190CD}">
+<ds:datastoreItem xmlns:ds="http://schemas.openxmlformats.org/officeDocument/2006/customXml" ds:itemID="{0BB8002B-862B-4040-894E-CAB0551EA36E}">
   <ds:schemaRefs>
     <ds:schemaRef ds:uri="http://schemas.openxmlformats.org/officeDocument/2006/bibliography"/>
   </ds:schemaRefs>

</xml_diff>